<commit_message>
Started Network Interference Section
</commit_message>
<xml_diff>
--- a/ARS_Paper_DanWeston.docx
+++ b/ARS_Paper_DanWeston.docx
@@ -11,32 +11,32 @@
         </w:rPr>
       </w:pPr>
       <w:r>
-        <w:t xml:space="preserve">Will Bluetooth Audio </w:t>
+        <w:t>Can Bluetooth Audio Replace t</w:t>
+      </w:r>
+      <w:r>
+        <w:t>he Wire?</w:t>
+      </w:r>
+    </w:p>
+    <w:p>
+      <w:pPr>
+        <w:pStyle w:val="Author"/>
+      </w:pPr>
+      <w:r>
+        <w:t>Dan Weston</w:t>
+      </w:r>
+    </w:p>
+    <w:p>
+      <w:pPr>
+        <w:pStyle w:val="Affiliation"/>
+      </w:pPr>
+      <w:r>
+        <w:t>Institute of Sound Recording</w:t>
+      </w:r>
+      <w:r>
+        <w:t xml:space="preserve">, </w:t>
       </w:r>
       <w:bookmarkStart w:id="0" w:name="_GoBack"/>
       <w:bookmarkEnd w:id="0"/>
-      <w:r>
-        <w:t>Replace The Wire?</w:t>
-      </w:r>
-    </w:p>
-    <w:p>
-      <w:pPr>
-        <w:pStyle w:val="Author"/>
-      </w:pPr>
-      <w:r>
-        <w:t>Dan Weston</w:t>
-      </w:r>
-    </w:p>
-    <w:p>
-      <w:pPr>
-        <w:pStyle w:val="Affiliation"/>
-      </w:pPr>
-      <w:r>
-        <w:t>Institute of Sound Recording</w:t>
-      </w:r>
-      <w:r>
-        <w:t xml:space="preserve">, </w:t>
-      </w:r>
       <w:r>
         <w:t>University of Surrey</w:t>
       </w:r>
@@ -389,25 +389,22 @@
         <w:t>synchronised to a common clock and</w:t>
       </w:r>
       <w:r>
-        <w:t xml:space="preserve"> specific</w:t>
-      </w:r>
-      <w:r>
-        <w:t xml:space="preserve"> frequency hopping pattern</w:t>
-      </w:r>
-      <w:r>
-        <w:t>, which is used to combat interference</w:t>
+        <w:t xml:space="preserve"> </w:t>
+      </w:r>
+      <w:r>
+        <w:t>use a frequency hopping spread spectrum (FHSS) scheme</w:t>
+      </w:r>
+      <w:r>
+        <w:t xml:space="preserve"> to combat interference</w:t>
       </w:r>
       <w:r>
         <w:t xml:space="preserve">. </w:t>
       </w:r>
       <w:r>
-        <w:t>In t</w:t>
-      </w:r>
-      <w:r>
-        <w:t>he</w:t>
-      </w:r>
-      <w:r>
-        <w:t xml:space="preserve"> pattern, the 79 frequencies of the ISM band are placed in an algorithmically determined pseudo-random order,</w:t>
+        <w:t>In a FHSS</w:t>
+      </w:r>
+      <w:r>
+        <w:t xml:space="preserve"> the 79 frequencies of the ISM band are placed in an algorithmically determined pseudo-random order,</w:t>
       </w:r>
       <w:r>
         <w:t xml:space="preserve"> </w:t>
@@ -540,19 +537,22 @@
         <w:t>d</w:t>
       </w:r>
       <w:r>
-        <w:t xml:space="preserve"> </w:t>
+        <w:t xml:space="preserve">, this is known as advanced frequency hopping </w:t>
       </w:r>
       <w:r>
         <w:fldChar w:fldCharType="begin"/>
       </w:r>
       <w:r>
-        <w:instrText xml:space="preserve"> ADDIN ZOTERO_ITEM CSL_CITATION {"citationID":"NN71KiSA","properties":{"formattedCitation":"[IEEE 802.15.1 2005]","plainCitation":"[IEEE 802.15.1 2005]"},"citationItems":[{"id":50,"uris":["http://zotero.org/users/local/tVEw5gbi/items/57CZP55H"],"uri":["http://zotero.org/users/local/tVEw5gbi/items/57CZP55H"],"itemData":{"id":50,"type":"article-journal","title":"IEEE Standard for Information technology– Local and metropolitan area networks– Specific requirements– Part 15.1a: Wireless Medium Access Control (MAC) and Physical Layer (PHY) specifications for Wireless Personal Area Networks (WPAN)","container-title":"IEEE Std 802.15.1-2005 (Revision of IEEE Std 802.15.1-2002)","page":"1-700","source":"IEEE Xplore","abstract":"Methods for communicating devices in a Personal Area Network. (The PDF of the standards is available at no cost. \"IEEE Get Program\" grants public access to view and download individual PDFs of select standards at no cost. Visit http://standards.ieee.org.oala-proxy.surrey.ac.uk/about/get/index.html for details.)","DOI":"10.1109/IEEESTD.2005.96290","shortTitle":"IEEE Standard for Information technology– Local and metropolitan area networks– Specific requirements– Part 15.1a","author":[{"family":"IEEE 802.15.1","given":""}],"issued":{"date-parts":[["2005",6]]}}}],"schema":"https://github.com/citation-style-language/schema/raw/master/csl-citation.json"} </w:instrText>
+        <w:instrText xml:space="preserve"> ADDIN ZOTERO_ITEM CSL_CITATION {"citationID":"PO8UT9m2","properties":{"formattedCitation":"[Nagai et al. 2012]","plainCitation":"[Nagai et al. 2012]"},"citationItems":[{"id":129,"uris":["http://zotero.org/users/local/tVEw5gbi/items/GB6AQ8AR"],"uri":["http://zotero.org/users/local/tVEw5gbi/items/GB6AQ8AR"],"itemData":{"id":129,"type":"paper-conference","title":"Advanced wireless cooperation mechanisms for interference mitigation in the 2.4 GHz ISM band","container-title":"2012 IEEE Consumer Communications and Networking Conference (CCNC)","page":"364-365","source":"IEEE Xplore","event":"2012 IEEE Consumer Communications and Networking Conference (CCNC)","abstract":"We propose a new cooperation mechanism, denoted by cooperative channel segmentation (CCS), between IEEE 802.11 WLANs and Bluetooth based WPANs, which operate in the 2.4 GHz ISM band. The CCS avoids false detection of WLAN carrier sense, which usually happens when WLAN and Bluetooth antenna are nearly deployed. In CCS, WLAN and Bluetooth system share the mutual interference channel information and devices operation channels between Bluetooth and WLAN. We evaluated the performance of CCS by simulation, and the simulation result showed that the performance of CCS is better than legacy cooperation mechanisms.","DOI":"10.1109/CCNC.2012.6181124","author":[{"family":"Nagai","given":"Y."},{"family":"Hori","given":"T."},{"family":"Yokoyama","given":"Y."},{"family":"Shimizu","given":"N."},{"family":"Otsuka","given":"A."},{"family":"Yokotani","given":"T."}],"issued":{"date-parts":[["2012",1]]}}}],"schema":"https://github.com/citation-style-language/schema/raw/master/csl-citation.json"} </w:instrText>
       </w:r>
       <w:r>
         <w:fldChar w:fldCharType="separate"/>
       </w:r>
       <w:r>
-        <w:t>[IEEE 802.15.1 2005]</w:t>
+        <w:rPr>
+          <w:noProof/>
+        </w:rPr>
+        <w:t>[Nagai et al. 2012]</w:t>
       </w:r>
       <w:r>
         <w:fldChar w:fldCharType="end"/>
@@ -928,37 +928,7 @@
         <w:rPr>
           <w:lang w:val="en-US"/>
         </w:rPr>
-        <w:t>Bluetooth 5</w:t>
-      </w:r>
-      <w:r>
-        <w:rPr>
-          <w:lang w:val="en-US"/>
-        </w:rPr>
-        <w:t xml:space="preserve"> i</w:t>
-      </w:r>
-      <w:r>
-        <w:rPr>
-          <w:lang w:val="en-US"/>
-        </w:rPr>
-        <w:t xml:space="preserve">s </w:t>
-      </w:r>
-      <w:r>
-        <w:rPr>
-          <w:lang w:val="en-US"/>
-        </w:rPr>
-        <w:t xml:space="preserve">also due to </w:t>
-      </w:r>
-      <w:r>
-        <w:rPr>
-          <w:lang w:val="en-US"/>
-        </w:rPr>
-        <w:t>launch in early 2017, with quadrupled range, doubled speed and a 800% data broadcasting capacity</w:t>
-      </w:r>
-      <w:r>
-        <w:rPr>
-          <w:lang w:val="en-US"/>
-        </w:rPr>
-        <w:t xml:space="preserve"> </w:t>
+        <w:t xml:space="preserve">Bluetooth 5 is also due to launch in early 2017, with quadrupled range, doubled speed and a 800% data broadcasting capacity </w:t>
       </w:r>
       <w:r>
         <w:rPr>
@@ -1008,6 +978,7 @@
         <w:rPr>
           <w:lang w:val="en-US"/>
         </w:rPr>
+        <w:lastRenderedPageBreak/>
         <w:t>With</w:t>
       </w:r>
       <w:r>
@@ -1020,13 +991,7 @@
         <w:rPr>
           <w:lang w:val="en-US"/>
         </w:rPr>
-        <w:t xml:space="preserve">the immanent launch of Bluetooth 5 </w:t>
-      </w:r>
-      <w:r>
-        <w:rPr>
-          <w:lang w:val="en-US"/>
-        </w:rPr>
-        <w:t>and the</w:t>
+        <w:t>the immanent launch of Bluetooth 5 and the</w:t>
       </w:r>
       <w:r>
         <w:rPr>
@@ -1098,10 +1063,451 @@
     <w:p>
       <w:pPr>
         <w:pStyle w:val="Normalfirst"/>
-        <w:rPr>
-          <w:lang w:val="en-US"/>
-        </w:rPr>
-      </w:pPr>
+      </w:pPr>
+      <w:r>
+        <w:t>As both the IEEE 802.11 and IEEE 802.15.1 standards specify an operational frequency of 2.4 GHz, there can often be interference when the two networks coexist in the same physical space.</w:t>
+      </w:r>
+      <w:r>
+        <w:t xml:space="preserve"> </w:t>
+      </w:r>
+      <w:r>
+        <w:t>F</w:t>
+      </w:r>
+      <w:r>
+        <w:t>actors</w:t>
+      </w:r>
+      <w:r>
+        <w:t xml:space="preserve"> that</w:t>
+      </w:r>
+      <w:r>
+        <w:t xml:space="preserve"> </w:t>
+      </w:r>
+      <w:r>
+        <w:t>affect</w:t>
+      </w:r>
+      <w:r>
+        <w:t xml:space="preserve"> the interference </w:t>
+      </w:r>
+      <w:r>
+        <w:t>level</w:t>
+      </w:r>
+      <w:r>
+        <w:t xml:space="preserve"> </w:t>
+      </w:r>
+      <w:r>
+        <w:t>include;</w:t>
+      </w:r>
+      <w:r>
+        <w:t xml:space="preserve"> the separation of the </w:t>
+      </w:r>
+      <w:r>
+        <w:t>wireless</w:t>
+      </w:r>
+      <w:r>
+        <w:t xml:space="preserve"> devices, the data </w:t>
+      </w:r>
+      <w:r>
+        <w:t>traffic</w:t>
+      </w:r>
+      <w:r>
+        <w:t xml:space="preserve"> levels</w:t>
+      </w:r>
+      <w:r>
+        <w:t xml:space="preserve"> flowing over each ne</w:t>
+      </w:r>
+      <w:r>
+        <w:t>twork</w:t>
+      </w:r>
+      <w:r>
+        <w:t xml:space="preserve">, the power </w:t>
+      </w:r>
+      <w:r>
+        <w:t>level of each</w:t>
+      </w:r>
+      <w:r>
+        <w:t xml:space="preserve"> </w:t>
+      </w:r>
+      <w:r>
+        <w:t>device</w:t>
+      </w:r>
+      <w:r>
+        <w:t xml:space="preserve">, and the </w:t>
+      </w:r>
+      <w:r>
+        <w:t xml:space="preserve">WLAN’s </w:t>
+      </w:r>
+      <w:r>
+        <w:t>data.</w:t>
+      </w:r>
+      <w:r>
+        <w:t xml:space="preserve"> Different </w:t>
+      </w:r>
+      <w:r>
+        <w:t xml:space="preserve">information </w:t>
+      </w:r>
+      <w:r>
+        <w:t xml:space="preserve">types </w:t>
+      </w:r>
+      <w:r>
+        <w:t xml:space="preserve">have </w:t>
+      </w:r>
+      <w:r>
+        <w:t>varying</w:t>
+      </w:r>
+      <w:r>
+        <w:t xml:space="preserve"> levels of sensitivity to interference</w:t>
+      </w:r>
+      <w:r>
+        <w:t xml:space="preserve"> </w:t>
+      </w:r>
+      <w:r>
+        <w:fldChar w:fldCharType="begin"/>
+      </w:r>
+      <w:r>
+        <w:instrText xml:space="preserve"> ADDIN ZOTERO_ITEM CSL_CITATION {"citationID":"8xQH3jD6","properties":{"formattedCitation":"[IEEE 802.15.2 2003]","plainCitation":"[IEEE 802.15.2 2003]"},"citationItems":[{"id":53,"uris":["http://zotero.org/users/local/tVEw5gbi/items/P8A6AAVJ"],"uri":["http://zotero.org/users/local/tVEw5gbi/items/P8A6AAVJ"],"itemData":{"id":53,"type":"article-journal","title":"IEEE Recommended Practice for Information technology– Local and metropolitan area networks– Specific requirements– Part 15.2: Coexistence of Wireless Personal Area Networks with Other Wireless Devices Operating in Unlicensed Frequency Bands","container-title":"IEEE Std 802.15.2-2003","page":"1-150","source":"IEEE Xplore","abstract":"This recommended practice addresses the issue of coexistence of wireless local area networks and wireless personal area networks. These wireless networks often operate in the same unlicensed band. This recommended practice describes coexistence mechanisms that can be used to facilitate coexistence of wireless local area networks (i.e., IEEE Std 802.11b-1999) and wireless personal area networks (i.e., IEEE Std 802.15.1-2002). The \"IEEE Get Program\" grants public access to view and download individual PDFs of select standards at no charge. Visit http://standards.ieee.org.oala-proxy.surrey.ac.uk/about/get/index.html for details.","DOI":"10.1109/IEEESTD.2003.94386","shortTitle":"IEEE Recommended Practice for Information technology– Local and metropolitan area networks– Specific requirements– Part 15.2","author":[{"family":"IEEE 802.15.2","given":""}],"issued":{"date-parts":[["2003",8]]}}}],"schema":"https://github.com/citation-style-language/schema/raw/master/csl-citation.json"} </w:instrText>
+      </w:r>
+      <w:r>
+        <w:fldChar w:fldCharType="separate"/>
+      </w:r>
+      <w:r>
+        <w:rPr>
+          <w:noProof/>
+        </w:rPr>
+        <w:t>[IEEE 802.15.2 2003]</w:t>
+      </w:r>
+      <w:r>
+        <w:fldChar w:fldCharType="end"/>
+      </w:r>
+      <w:r>
+        <w:t>.</w:t>
+      </w:r>
+    </w:p>
+    <w:p>
+      <w:pPr>
+        <w:pStyle w:val="Heading2"/>
+        <w:rPr>
+          <w:lang w:val="en-US"/>
+        </w:rPr>
+      </w:pPr>
+      <w:r>
+        <w:rPr>
+          <w:lang w:val="en-US"/>
+        </w:rPr>
+        <w:t>Coexisting Networks</w:t>
+      </w:r>
+    </w:p>
+    <w:p>
+      <w:pPr>
+        <w:pStyle w:val="Normalfirst"/>
+        <w:rPr>
+          <w:lang w:val="en-US"/>
+        </w:rPr>
+      </w:pPr>
+      <w:r>
+        <w:rPr>
+          <w:lang w:val="en-US"/>
+        </w:rPr>
+        <w:t>Bluetooth uses a FHSS scheme, while IEEE 802.11 either uses FHSS</w:t>
+      </w:r>
+      <w:r>
+        <w:rPr>
+          <w:lang w:val="en-US"/>
+        </w:rPr>
+        <w:t xml:space="preserve"> </w:t>
+      </w:r>
+      <w:r>
+        <w:rPr>
+          <w:lang w:val="en-US"/>
+        </w:rPr>
+        <w:t>or</w:t>
+      </w:r>
+      <w:r>
+        <w:rPr>
+          <w:lang w:val="en-US"/>
+        </w:rPr>
+        <w:t xml:space="preserve"> a</w:t>
+      </w:r>
+      <w:r>
+        <w:rPr>
+          <w:lang w:val="en-US"/>
+        </w:rPr>
+        <w:t xml:space="preserve"> direct </w:t>
+      </w:r>
+      <w:r>
+        <w:rPr>
+          <w:lang w:val="en-US"/>
+        </w:rPr>
+        <w:t>sequence</w:t>
+      </w:r>
+      <w:r>
+        <w:rPr>
+          <w:lang w:val="en-US"/>
+        </w:rPr>
+        <w:t xml:space="preserve"> spread spectrum </w:t>
+      </w:r>
+      <w:r>
+        <w:rPr>
+          <w:lang w:val="en-US"/>
+        </w:rPr>
+        <w:t xml:space="preserve">(DSSS) </w:t>
+      </w:r>
+      <w:r>
+        <w:rPr>
+          <w:lang w:val="en-US"/>
+        </w:rPr>
+        <w:t xml:space="preserve">system </w:t>
+      </w:r>
+      <w:r>
+        <w:rPr>
+          <w:lang w:val="en-US"/>
+        </w:rPr>
+        <w:fldChar w:fldCharType="begin"/>
+      </w:r>
+      <w:r>
+        <w:rPr>
+          <w:lang w:val="en-US"/>
+        </w:rPr>
+        <w:instrText xml:space="preserve"> ADDIN ZOTERO_ITEM CSL_CITATION {"citationID":"aKqJHtJL","properties":{"formattedCitation":"[Chiasserini and Rao 2003]","plainCitation":"[Chiasserini and Rao 2003]"},"citationItems":[{"id":131,"uris":["http://zotero.org/users/local/tVEw5gbi/items/EFZVX559"],"uri":["http://zotero.org/users/local/tVEw5gbi/items/EFZVX559"],"itemData":{"id":131,"type":"article-journal","title":"Coexistence mechanisms for interference mitigation in the 2.4-GHz ISM band","container-title":"IEEE Transactions on Wireless Communications","page":"964-975","volume":"2","issue":"5","source":"IEEE Xplore","abstract":"Wireless technologies sharing the same frequency band and operating in the same environment often interfere with each other, causing severe decrease in performance. We propose two coexistence mechanisms based on traffic scheduling techniques that mitigate interference between different wireless systems operating in the 2.4-GHz industrial, medical, and scientific band. In particular, we consider IEEE 802.11 wireless local area networks (WLANs) and Bluetooth (BT) voice and data nodes, showing that the proposed algorithms can work when the two systems are able to exchange information as well as when they operate independently of one another. Results indicate that the proposed algorithms remarkably mitigate the interference between the IEEE 802.11 and BT technologies at the expense of a small additional delay in the data transfer. It is also shown that the impact of the interference generated by microwave ovens on the IEEE 802.11 WLANs performance can be significantly reduced through the mechanisms presented.","DOI":"10.1109/TWC.2003.817417","ISSN":"1536-1276","author":[{"family":"Chiasserini","given":"C. F."},{"family":"Rao","given":"R. R."}],"issued":{"date-parts":[["2003",9]]}}}],"schema":"https://github.com/citation-style-language/schema/raw/master/csl-citation.json"} </w:instrText>
+      </w:r>
+      <w:r>
+        <w:rPr>
+          <w:lang w:val="en-US"/>
+        </w:rPr>
+        <w:fldChar w:fldCharType="separate"/>
+      </w:r>
+      <w:r>
+        <w:rPr>
+          <w:noProof/>
+          <w:lang w:val="en-US"/>
+        </w:rPr>
+        <w:t>[Chiasserini and Rao 2003]</w:t>
+      </w:r>
+      <w:r>
+        <w:rPr>
+          <w:lang w:val="en-US"/>
+        </w:rPr>
+        <w:fldChar w:fldCharType="end"/>
+      </w:r>
+      <w:r>
+        <w:rPr>
+          <w:lang w:val="en-US"/>
+        </w:rPr>
+        <w:t>.</w:t>
+      </w:r>
+      <w:r>
+        <w:rPr>
+          <w:lang w:val="en-US"/>
+        </w:rPr>
+        <w:t xml:space="preserve"> </w:t>
+      </w:r>
+      <w:r>
+        <w:rPr>
+          <w:lang w:val="en-US"/>
+        </w:rPr>
+        <w:t xml:space="preserve">If a Bluetooth system is in the presence of a WLAN system using FHSS then it is susceptible to interference on the channel in use and the two adjacent channels. However, due to the short packet size used in Bluetooth, the packet error rate (PER) for Bluetooth in the presence of IEEE 802.11 is almost insignificant </w:t>
+      </w:r>
+      <w:r>
+        <w:rPr>
+          <w:lang w:val="en-US"/>
+        </w:rPr>
+        <w:fldChar w:fldCharType="begin"/>
+      </w:r>
+      <w:r>
+        <w:rPr>
+          <w:lang w:val="en-US"/>
+        </w:rPr>
+        <w:instrText xml:space="preserve"> ADDIN ZOTERO_ITEM CSL_CITATION {"citationID":"IaJBVQ1b","properties":{"formattedCitation":"[IEEE 802.15.2 2003]","plainCitation":"[IEEE 802.15.2 2003]"},"citationItems":[{"id":53,"uris":["http://zotero.org/users/local/tVEw5gbi/items/P8A6AAVJ"],"uri":["http://zotero.org/users/local/tVEw5gbi/items/P8A6AAVJ"],"itemData":{"id":53,"type":"article-journal","title":"IEEE Recommended Practice for Information technology– Local and metropolitan area networks– Specific requirements– Part 15.2: Coexistence of Wireless Personal Area Networks with Other Wireless Devices Operating in Unlicensed Frequency Bands","container-title":"IEEE Std 802.15.2-2003","page":"1-150","source":"IEEE Xplore","abstract":"This recommended practice addresses the issue of coexistence of wireless local area networks and wireless personal area networks. These wireless networks often operate in the same unlicensed band. This recommended practice describes coexistence mechanisms that can be used to facilitate coexistence of wireless local area networks (i.e., IEEE Std 802.11b-1999) and wireless personal area networks (i.e., IEEE Std 802.15.1-2002). The \"IEEE Get Program\" grants public access to view and download individual PDFs of select standards at no charge. Visit http://standards.ieee.org.oala-proxy.surrey.ac.uk/about/get/index.html for details.","DOI":"10.1109/IEEESTD.2003.94386","shortTitle":"IEEE Recommended Practice for Information technology– Local and metropolitan area networks– Specific requirements– Part 15.2","author":[{"family":"IEEE 802.15.2","given":""}],"issued":{"date-parts":[["2003",8]]}}}],"schema":"https://github.com/citation-style-language/schema/raw/master/csl-citation.json"} </w:instrText>
+      </w:r>
+      <w:r>
+        <w:rPr>
+          <w:lang w:val="en-US"/>
+        </w:rPr>
+        <w:fldChar w:fldCharType="separate"/>
+      </w:r>
+      <w:r>
+        <w:rPr>
+          <w:noProof/>
+          <w:lang w:val="en-US"/>
+        </w:rPr>
+        <w:t>[IEEE 802.15.2 2003]</w:t>
+      </w:r>
+      <w:r>
+        <w:rPr>
+          <w:lang w:val="en-US"/>
+        </w:rPr>
+        <w:fldChar w:fldCharType="end"/>
+      </w:r>
+      <w:r>
+        <w:rPr>
+          <w:lang w:val="en-US"/>
+        </w:rPr>
+        <w:t>.</w:t>
+      </w:r>
+    </w:p>
+    <w:p>
+      <w:pPr>
+        <w:rPr>
+          <w:lang w:val="en-US"/>
+        </w:rPr>
+      </w:pPr>
+      <w:r>
+        <w:rPr>
+          <w:lang w:val="en-US"/>
+        </w:rPr>
+        <w:t xml:space="preserve">Bluetooth uses ADP to remove channels that are being used by interfering devices. </w:t>
+      </w:r>
+      <w:r>
+        <w:rPr>
+          <w:lang w:val="en-US"/>
+        </w:rPr>
+        <w:t xml:space="preserve">WLAN </w:t>
+      </w:r>
+      <w:r>
+        <w:rPr>
+          <w:lang w:val="en-US"/>
+        </w:rPr>
+        <w:t xml:space="preserve">can </w:t>
+      </w:r>
+      <w:r>
+        <w:rPr>
+          <w:lang w:val="en-US"/>
+        </w:rPr>
+        <w:t xml:space="preserve">also detect interference and </w:t>
+      </w:r>
+      <w:r>
+        <w:rPr>
+          <w:lang w:val="en-US"/>
+        </w:rPr>
+        <w:t xml:space="preserve">defer transmission on channels </w:t>
+      </w:r>
+      <w:r>
+        <w:rPr>
+          <w:lang w:val="en-US"/>
+        </w:rPr>
+        <w:t xml:space="preserve">when </w:t>
+      </w:r>
+      <w:r>
+        <w:rPr>
+          <w:lang w:val="en-US"/>
+        </w:rPr>
+        <w:t>they</w:t>
+      </w:r>
+      <w:r>
+        <w:rPr>
+          <w:lang w:val="en-US"/>
+        </w:rPr>
+        <w:t xml:space="preserve"> are</w:t>
+      </w:r>
+      <w:r>
+        <w:rPr>
+          <w:lang w:val="en-US"/>
+        </w:rPr>
+        <w:t xml:space="preserve"> used</w:t>
+      </w:r>
+      <w:r>
+        <w:rPr>
+          <w:lang w:val="en-US"/>
+        </w:rPr>
+        <w:t xml:space="preserve"> by </w:t>
+      </w:r>
+      <w:r>
+        <w:rPr>
+          <w:lang w:val="en-US"/>
+        </w:rPr>
+        <w:t>interfering</w:t>
+      </w:r>
+      <w:r>
+        <w:rPr>
+          <w:lang w:val="en-US"/>
+        </w:rPr>
+        <w:t xml:space="preserve"> devices</w:t>
+      </w:r>
+      <w:r>
+        <w:rPr>
+          <w:lang w:val="en-US"/>
+        </w:rPr>
+        <w:t xml:space="preserve"> </w:t>
+      </w:r>
+      <w:r>
+        <w:rPr>
+          <w:lang w:val="en-US"/>
+        </w:rPr>
+        <w:fldChar w:fldCharType="begin"/>
+      </w:r>
+      <w:r>
+        <w:rPr>
+          <w:lang w:val="en-US"/>
+        </w:rPr>
+        <w:instrText xml:space="preserve"> ADDIN ZOTERO_ITEM CSL_CITATION {"citationID":"LgqnXFVJ","properties":{"formattedCitation":"[Nagai et al. 2012]","plainCitation":"[Nagai et al. 2012]"},"citationItems":[{"id":129,"uris":["http://zotero.org/users/local/tVEw5gbi/items/GB6AQ8AR"],"uri":["http://zotero.org/users/local/tVEw5gbi/items/GB6AQ8AR"],"itemData":{"id":129,"type":"paper-conference","title":"Advanced wireless cooperation mechanisms for interference mitigation in the 2.4 GHz ISM band","container-title":"2012 IEEE Consumer Communications and Networking Conference (CCNC)","page":"364-365","source":"IEEE Xplore","event":"2012 IEEE Consumer Communications and Networking Conference (CCNC)","abstract":"We propose a new cooperation mechanism, denoted by cooperative channel segmentation (CCS), between IEEE 802.11 WLANs and Bluetooth based WPANs, which operate in the 2.4 GHz ISM band. The CCS avoids false detection of WLAN carrier sense, which usually happens when WLAN and Bluetooth antenna are nearly deployed. In CCS, WLAN and Bluetooth system share the mutual interference channel information and devices operation channels between Bluetooth and WLAN. We evaluated the performance of CCS by simulation, and the simulation result showed that the performance of CCS is better than legacy cooperation mechanisms.","DOI":"10.1109/CCNC.2012.6181124","author":[{"family":"Nagai","given":"Y."},{"family":"Hori","given":"T."},{"family":"Yokoyama","given":"Y."},{"family":"Shimizu","given":"N."},{"family":"Otsuka","given":"A."},{"family":"Yokotani","given":"T."}],"issued":{"date-parts":[["2012",1]]}}}],"schema":"https://github.com/citation-style-language/schema/raw/master/csl-citation.json"} </w:instrText>
+      </w:r>
+      <w:r>
+        <w:rPr>
+          <w:lang w:val="en-US"/>
+        </w:rPr>
+        <w:fldChar w:fldCharType="separate"/>
+      </w:r>
+      <w:r>
+        <w:rPr>
+          <w:noProof/>
+          <w:lang w:val="en-US"/>
+        </w:rPr>
+        <w:t>[Nagai et al. 2012]</w:t>
+      </w:r>
+      <w:r>
+        <w:rPr>
+          <w:lang w:val="en-US"/>
+        </w:rPr>
+        <w:fldChar w:fldCharType="end"/>
+      </w:r>
+      <w:r>
+        <w:rPr>
+          <w:lang w:val="en-US"/>
+        </w:rPr>
+        <w:t xml:space="preserve">. However, it has been found that these interference avoidance functions do not </w:t>
+      </w:r>
+      <w:r>
+        <w:rPr>
+          <w:lang w:val="en-US"/>
+        </w:rPr>
+        <w:t xml:space="preserve">work effectively </w:t>
+      </w:r>
+      <w:r>
+        <w:rPr>
+          <w:lang w:val="en-US"/>
+        </w:rPr>
+        <w:fldChar w:fldCharType="begin"/>
+      </w:r>
+      <w:r>
+        <w:rPr>
+          <w:lang w:val="en-US"/>
+        </w:rPr>
+        <w:instrText xml:space="preserve"> ADDIN ZOTERO_ITEM CSL_CITATION {"citationID":"XfEts5Jc","properties":{"formattedCitation":"[Golmie et al. 2003; Chiasserini and Rao 2003]","plainCitation":"[Golmie et al. 2003; Chiasserini and Rao 2003]"},"citationItems":[{"id":127,"uris":["http://zotero.org/users/local/tVEw5gbi/items/5FRAVQXE"],"uri":["http://zotero.org/users/local/tVEw5gbi/items/5FRAVQXE"],"itemData":{"id":127,"type":"article-journal","title":"Bluetooth and WLAN coexistence: challenges and solutions","container-title":"IEEE Wireless Communications","page":"22-29","volume":"10","issue":"6","source":"IEEE Xplore","abstract":"In this article we discuss solutions to the interference problem caused by the proximity and simultaneous operation of Bluetooth and WLAN networks. We consider different techniques that attempt to avoid time and frequency collisions of WLAN and Bluetooth transmissions. We conduct a comparative analysis of their performance, and discuss the trends and trade-offs they bring for different applications and interference levels. Performance is measured in terms of packet loss, TCP goodput, delay, and delay jitter.","DOI":"10.1109/MWC.2003.1265849","ISSN":"1536-1284","shortTitle":"Bluetooth and WLAN coexistence","author":[{"family":"Golmie","given":"N."},{"family":"Chevrollier","given":"N."},{"family":"Rebala","given":"O."}],"issued":{"date-parts":[["2003",12]]}}},{"id":131,"uris":["http://zotero.org/users/local/tVEw5gbi/items/EFZVX559"],"uri":["http://zotero.org/users/local/tVEw5gbi/items/EFZVX559"],"itemData":{"id":131,"type":"article-journal","title":"Coexistence mechanisms for interference mitigation in the 2.4-GHz ISM band","container-title":"IEEE Transactions on Wireless Communications","page":"964-975","volume":"2","issue":"5","source":"IEEE Xplore","abstract":"Wireless technologies sharing the same frequency band and operating in the same environment often interfere with each other, causing severe decrease in performance. We propose two coexistence mechanisms based on traffic scheduling techniques that mitigate interference between different wireless systems operating in the 2.4-GHz industrial, medical, and scientific band. In particular, we consider IEEE 802.11 wireless local area networks (WLANs) and Bluetooth (BT) voice and data nodes, showing that the proposed algorithms can work when the two systems are able to exchange information as well as when they operate independently of one another. Results indicate that the proposed algorithms remarkably mitigate the interference between the IEEE 802.11 and BT technologies at the expense of a small additional delay in the data transfer. It is also shown that the impact of the interference generated by microwave ovens on the IEEE 802.11 WLANs performance can be significantly reduced through the mechanisms presented.","DOI":"10.1109/TWC.2003.817417","ISSN":"1536-1276","author":[{"family":"Chiasserini","given":"C. F."},{"family":"Rao","given":"R. R."}],"issued":{"date-parts":[["2003",9]]}}}],"schema":"https://github.com/citation-style-language/schema/raw/master/csl-citation.json"} </w:instrText>
+      </w:r>
+      <w:r>
+        <w:rPr>
+          <w:lang w:val="en-US"/>
+        </w:rPr>
+        <w:fldChar w:fldCharType="separate"/>
+      </w:r>
+      <w:r>
+        <w:rPr>
+          <w:noProof/>
+          <w:lang w:val="en-US"/>
+        </w:rPr>
+        <w:t>[Golmie et al. 2003; Chiasserini and Rao 2003]</w:t>
+      </w:r>
+      <w:r>
+        <w:rPr>
+          <w:lang w:val="en-US"/>
+        </w:rPr>
+        <w:fldChar w:fldCharType="end"/>
+      </w:r>
+      <w:r>
+        <w:rPr>
+          <w:lang w:val="en-US"/>
+        </w:rPr>
+        <w:t>.</w:t>
+      </w:r>
     </w:p>
     <w:p>
       <w:pPr>
@@ -1177,7 +1583,7 @@
           <w:rFonts w:cs="Times New Roman"/>
           <w:color w:val="000000"/>
         </w:rPr>
-        <w:t xml:space="preserve">Gehrmann, Christian, Persson, Joakim and Smeets, Ben, 2004: </w:t>
+        <w:t xml:space="preserve">Chiasserini, C.F. and Rao, R.R., 2003: ‘Coexistence mechanisms for interference mitigation in the 2.4-GHz ISM band’, </w:t>
       </w:r>
       <w:r>
         <w:rPr>
@@ -1186,14 +1592,14 @@
           <w:iCs/>
           <w:color w:val="000000"/>
         </w:rPr>
-        <w:t>Bluetooth Security</w:t>
-      </w:r>
-      <w:r>
-        <w:rPr>
-          <w:rFonts w:cs="Times New Roman"/>
-          <w:color w:val="000000"/>
-        </w:rPr>
-        <w:t xml:space="preserve"> Artech House).</w:t>
+        <w:t>IEEE Transactions on Wireless Communications</w:t>
+      </w:r>
+      <w:r>
+        <w:rPr>
+          <w:rFonts w:cs="Times New Roman"/>
+          <w:color w:val="000000"/>
+        </w:rPr>
+        <w:t>, 2, 5, (September), pp.964–75.</w:t>
       </w:r>
     </w:p>
     <w:p>
@@ -1209,7 +1615,7 @@
           <w:rFonts w:cs="Times New Roman"/>
           <w:color w:val="000000"/>
         </w:rPr>
-        <w:t xml:space="preserve">IEEE 802.11, 2005: ‘ISO/IEC Standard for Information Technology - Telecommunications and Information Exchange Between Systems - Local and Metropolitan Area Networks - Specific Requirements Part 11’, </w:t>
+        <w:t xml:space="preserve">Gehrmann, Christian, Persson, Joakim and Smeets, Ben, 2004: </w:t>
       </w:r>
       <w:r>
         <w:rPr>
@@ -1218,14 +1624,14 @@
           <w:iCs/>
           <w:color w:val="000000"/>
         </w:rPr>
-        <w:t>11i-2003 Edition ISO/IEC 8802-11 IEEE Std 802.11 Second edition 2005-08-01 ISO/IEC 8802 11:2005(E) IEEE Std 802</w:t>
-      </w:r>
-      <w:r>
-        <w:rPr>
-          <w:rFonts w:cs="Times New Roman"/>
-          <w:color w:val="000000"/>
-        </w:rPr>
-        <w:t>, (January), pp.1–721.</w:t>
+        <w:t>Bluetooth Security</w:t>
+      </w:r>
+      <w:r>
+        <w:rPr>
+          <w:rFonts w:cs="Times New Roman"/>
+          <w:color w:val="000000"/>
+        </w:rPr>
+        <w:t xml:space="preserve"> Artech House).</w:t>
       </w:r>
     </w:p>
     <w:p>
@@ -1241,7 +1647,15 @@
           <w:rFonts w:cs="Times New Roman"/>
           <w:color w:val="000000"/>
         </w:rPr>
-        <w:t xml:space="preserve">IEEE 802.15.1, 2005: ‘IEEE Standard for Information technology– Local and metropolitan area networks– Specific requirements– Part 15.1a: Wireless Medium Access Control (MAC) and Physical Layer (PHY) specifications for Wireless Personal Area Networks (WPAN)’, </w:t>
+        <w:t xml:space="preserve">Golmie, N., Chevrollier, N. and Rebala, O., 2003: ‘Bluetooth and WLAN coexistence: challenges </w:t>
+      </w:r>
+      <w:r>
+        <w:rPr>
+          <w:rFonts w:cs="Times New Roman"/>
+          <w:color w:val="000000"/>
+        </w:rPr>
+        <w:lastRenderedPageBreak/>
+        <w:t xml:space="preserve">and solutions’, </w:t>
       </w:r>
       <w:r>
         <w:rPr>
@@ -1250,14 +1664,14 @@
           <w:iCs/>
           <w:color w:val="000000"/>
         </w:rPr>
-        <w:t>IEEE Std 802.15.1-2005 (Revision of IEEE Std 802.15.1-2002)</w:t>
-      </w:r>
-      <w:r>
-        <w:rPr>
-          <w:rFonts w:cs="Times New Roman"/>
-          <w:color w:val="000000"/>
-        </w:rPr>
-        <w:t>, (June), pp.1–700.</w:t>
+        <w:t>IEEE Wireless Communications</w:t>
+      </w:r>
+      <w:r>
+        <w:rPr>
+          <w:rFonts w:cs="Times New Roman"/>
+          <w:color w:val="000000"/>
+        </w:rPr>
+        <w:t>, 10, 6, (December), pp.22–9.</w:t>
       </w:r>
     </w:p>
     <w:p>
@@ -1273,7 +1687,7 @@
           <w:rFonts w:cs="Times New Roman"/>
           <w:color w:val="000000"/>
         </w:rPr>
-        <w:t xml:space="preserve">IEEE 802.15.2, 2003: ‘IEEE Recommended Practice for Information technology– Local and metropolitan area networks– Specific requirements– Part 15.2: Coexistence of Wireless Personal Area Networks with Other Wireless Devices Operating in Unlicensed Frequency Bands’, </w:t>
+        <w:t xml:space="preserve">IEEE 802.11, 2005: ‘ISO/IEC Standard for Information Technology - Telecommunications and Information Exchange Between Systems - Local and Metropolitan Area Networks - Specific Requirements Part 11’, </w:t>
       </w:r>
       <w:r>
         <w:rPr>
@@ -1282,14 +1696,14 @@
           <w:iCs/>
           <w:color w:val="000000"/>
         </w:rPr>
-        <w:t>IEEE Std 802.15.2-2003</w:t>
-      </w:r>
-      <w:r>
-        <w:rPr>
-          <w:rFonts w:cs="Times New Roman"/>
-          <w:color w:val="000000"/>
-        </w:rPr>
-        <w:t>, (August), pp.1–150.</w:t>
+        <w:t>11i-2003 Edition ISO/IEC 8802-11 IEEE Std 802.11 Second edition 2005-08-01 ISO/IEC 8802 11:2005(E) IEEE Std 802</w:t>
+      </w:r>
+      <w:r>
+        <w:rPr>
+          <w:rFonts w:cs="Times New Roman"/>
+          <w:color w:val="000000"/>
+        </w:rPr>
+        <w:t>, (January), pp.1–721.</w:t>
       </w:r>
     </w:p>
     <w:p>
@@ -1305,7 +1719,7 @@
           <w:rFonts w:cs="Times New Roman"/>
           <w:color w:val="000000"/>
         </w:rPr>
-        <w:t xml:space="preserve">McClintock, Jonny, 2016: Can Bluetooth ever Replace the Wire?, </w:t>
+        <w:t xml:space="preserve">IEEE 802.15.1, 2005: ‘IEEE Standard for Information technology– Local and metropolitan area networks– Specific requirements– Part 15.1a: Wireless Medium Access Control (MAC) and Physical Layer (PHY) specifications for Wireless Personal Area Networks (WPAN)’, </w:t>
       </w:r>
       <w:r>
         <w:rPr>
@@ -1314,14 +1728,14 @@
           <w:iCs/>
           <w:color w:val="000000"/>
         </w:rPr>
-        <w:t>AES Paris 2016</w:t>
-      </w:r>
-      <w:r>
-        <w:rPr>
-          <w:rFonts w:cs="Times New Roman"/>
-          <w:color w:val="000000"/>
-        </w:rPr>
-        <w:t>.</w:t>
+        <w:t>IEEE Std 802.15.1-2005 (Revision of IEEE Std 802.15.1-2002)</w:t>
+      </w:r>
+      <w:r>
+        <w:rPr>
+          <w:rFonts w:cs="Times New Roman"/>
+          <w:color w:val="000000"/>
+        </w:rPr>
+        <w:t>, (June), pp.1–700.</w:t>
       </w:r>
     </w:p>
     <w:p>
@@ -1337,7 +1751,7 @@
           <w:rFonts w:cs="Times New Roman"/>
           <w:color w:val="000000"/>
         </w:rPr>
-        <w:t xml:space="preserve">Pinkumphi, S. and Phonphoem, A., 2009: Real-time audio multicasting on Bluetooth network, </w:t>
+        <w:t xml:space="preserve">IEEE 802.15.2, 2003: ‘IEEE Recommended Practice for Information technology– Local and metropolitan area networks– Specific requirements– Part 15.2: Coexistence of Wireless Personal Area Networks with Other Wireless Devices Operating in Unlicensed Frequency Bands’, </w:t>
       </w:r>
       <w:r>
         <w:rPr>
@@ -1346,14 +1760,14 @@
           <w:iCs/>
           <w:color w:val="000000"/>
         </w:rPr>
-        <w:t>6th International Conference on Electrical Engineering/Electronics, Computer, Telecommunications and Information Technology, 2009. ECTI-CON 2009</w:t>
-      </w:r>
-      <w:r>
-        <w:rPr>
-          <w:rFonts w:cs="Times New Roman"/>
-          <w:color w:val="000000"/>
-        </w:rPr>
-        <w:t>.</w:t>
+        <w:t>IEEE Std 802.15.2-2003</w:t>
+      </w:r>
+      <w:r>
+        <w:rPr>
+          <w:rFonts w:cs="Times New Roman"/>
+          <w:color w:val="000000"/>
+        </w:rPr>
+        <w:t>, (August), pp.1–150.</w:t>
       </w:r>
     </w:p>
     <w:p>
@@ -1369,8 +1783,23 @@
           <w:rFonts w:cs="Times New Roman"/>
           <w:color w:val="000000"/>
         </w:rPr>
-        <w:lastRenderedPageBreak/>
-        <w:t>Sony Corporation, 2016:‘LDAC’, http://www.sony.net/Products/LDAC/, accessed 04/11/2016</w:t>
+        <w:t xml:space="preserve">McClintock, Jonny, 2016: Can Bluetooth ever Replace the Wire?, </w:t>
+      </w:r>
+      <w:r>
+        <w:rPr>
+          <w:rFonts w:cs="Times New Roman"/>
+          <w:i/>
+          <w:iCs/>
+          <w:color w:val="000000"/>
+        </w:rPr>
+        <w:t>AES Paris 2016</w:t>
+      </w:r>
+      <w:r>
+        <w:rPr>
+          <w:rFonts w:cs="Times New Roman"/>
+          <w:color w:val="000000"/>
+        </w:rPr>
+        <w:t>.</w:t>
       </w:r>
     </w:p>
     <w:p>
@@ -1386,16 +1815,106 @@
           <w:rFonts w:cs="Times New Roman"/>
           <w:color w:val="000000"/>
         </w:rPr>
-        <w:t>Washington, Kirckland, 2016:‘Bluetooth® 5 quadruples range, doubles speed, increases data broadcasting capacity by 800%’, https://www.bluetooth.com/news/pressreleases/2016/06/16/-bluetooth5-quadruples-rangedoubles-speedincreases-data-broadcasting-capacity-by-800, accessed 04/11/2016</w:t>
+        <w:t xml:space="preserve">Nagai, Y. et al., 2012: Advanced wireless cooperation mechanisms for interference mitigation in the 2.4 GHz ISM band, </w:t>
+      </w:r>
+      <w:r>
+        <w:rPr>
+          <w:rFonts w:cs="Times New Roman"/>
+          <w:i/>
+          <w:iCs/>
+          <w:color w:val="000000"/>
+        </w:rPr>
+        <w:t>2012 IEEE Consumer Communications and Networking Conference (CCNC)</w:t>
+      </w:r>
+      <w:r>
+        <w:rPr>
+          <w:rFonts w:cs="Times New Roman"/>
+          <w:color w:val="000000"/>
+        </w:rPr>
+        <w:t>.</w:t>
       </w:r>
     </w:p>
     <w:p>
       <w:pPr>
+        <w:pStyle w:val="Bibliography"/>
+        <w:rPr>
+          <w:rFonts w:cs="Times New Roman"/>
+          <w:color w:val="000000"/>
+        </w:rPr>
+      </w:pPr>
+      <w:r>
+        <w:rPr>
+          <w:rFonts w:cs="Times New Roman"/>
+          <w:color w:val="000000"/>
+        </w:rPr>
+        <w:t xml:space="preserve">Pinkumphi, S. and Phonphoem, A., 2009: Real-time audio multicasting on Bluetooth network, </w:t>
+      </w:r>
+      <w:r>
+        <w:rPr>
+          <w:rFonts w:cs="Times New Roman"/>
+          <w:i/>
+          <w:iCs/>
+          <w:color w:val="000000"/>
+        </w:rPr>
+        <w:t>6th International Conference on Electrical Engineering/Electronics, Computer, Telecommunications and Information Technology, 2009. ECTI-CON 2009</w:t>
+      </w:r>
+      <w:r>
+        <w:rPr>
+          <w:rFonts w:cs="Times New Roman"/>
+          <w:color w:val="000000"/>
+        </w:rPr>
+        <w:t>.</w:t>
+      </w:r>
+    </w:p>
+    <w:p>
+      <w:pPr>
+        <w:pStyle w:val="Bibliography"/>
+        <w:rPr>
+          <w:rFonts w:cs="Times New Roman"/>
+          <w:color w:val="000000"/>
+        </w:rPr>
+      </w:pPr>
+      <w:r>
+        <w:rPr>
+          <w:rFonts w:cs="Times New Roman"/>
+          <w:color w:val="000000"/>
+        </w:rPr>
+        <w:t>Sony Corporation, 2016:‘LDAC’, http://www.sony.net/Products/LDAC/, accessed 04/11/2016</w:t>
+      </w:r>
+    </w:p>
+    <w:p>
+      <w:pPr>
+        <w:pStyle w:val="Bibliography"/>
+        <w:rPr>
+          <w:rFonts w:cs="Times New Roman"/>
+          <w:color w:val="000000"/>
+        </w:rPr>
+      </w:pPr>
+      <w:r>
+        <w:rPr>
+          <w:rFonts w:cs="Times New Roman"/>
+          <w:color w:val="000000"/>
+        </w:rPr>
+        <w:t>Washington, Kirckland, 2016:‘Bluetooth® 5 quadruples range, doubles speed, increases data broadcasting capacity by 800%’, https://www.bluetooth.com/news/pressreleases/2016/06/16/-bluetooth5-quadruples-rangedoubles-speedincreases-data-broadcasting-capacity-by-800, accessed 04/11/2016</w:t>
+      </w:r>
+    </w:p>
+    <w:p>
+      <w:pPr>
+        <w:pStyle w:val="Bibliography"/>
+        <w:rPr>
+          <w:rFonts w:cs="Times New Roman"/>
+          <w:color w:val="000000"/>
+        </w:rPr>
+      </w:pPr>
+      <w:r>
+        <w:fldChar w:fldCharType="end"/>
+      </w:r>
+    </w:p>
+    <w:p>
+      <w:pPr>
         <w:pStyle w:val="References"/>
-      </w:pPr>
-      <w:r>
-        <w:fldChar w:fldCharType="end"/>
-      </w:r>
+        <w:ind w:left="720" w:firstLine="0"/>
+      </w:pPr>
     </w:p>
     <w:sectPr>
       <w:headerReference w:type="default" r:id="rId8"/>
@@ -1480,21 +1999,11 @@
     <w:pPr>
       <w:pStyle w:val="Header"/>
     </w:pPr>
-    <w:r>
-      <w:fldChar w:fldCharType="begin"/>
-    </w:r>
-    <w:r>
-      <w:instrText xml:space="preserve"> TITLE  \* MERGEFORMAT </w:instrText>
-    </w:r>
-    <w:r>
-      <w:fldChar w:fldCharType="separate"/>
-    </w:r>
-    <w:r>
-      <w:t>On the Ideal Ratio Mask as the Goal of Computational Auditory Scene Analysis</w:t>
-    </w:r>
-    <w:r>
-      <w:fldChar w:fldCharType="end"/>
-    </w:r>
+    <w:fldSimple w:instr=" TITLE  \* MERGEFORMAT ">
+      <w:r>
+        <w:t>On the Ideal Ratio Mask as the Goal of Computational Auditory Scene Analysis</w:t>
+      </w:r>
+    </w:fldSimple>
   </w:p>
 </w:hdr>
 </file>
@@ -2224,6 +2733,119 @@
       </w:pPr>
       <w:rPr>
         <w:rFonts w:hint="default"/>
+      </w:rPr>
+    </w:lvl>
+  </w:abstractNum>
+  <w:abstractNum w:abstractNumId="15">
+    <w:nsid w:val="7412165A"/>
+    <w:multiLevelType w:val="hybridMultilevel"/>
+    <w:tmpl w:val="69C08A00"/>
+    <w:lvl w:ilvl="0" w:tplc="04090001">
+      <w:start w:val="1"/>
+      <w:numFmt w:val="bullet"/>
+      <w:lvlText w:val=""/>
+      <w:lvlJc w:val="left"/>
+      <w:pPr>
+        <w:ind w:left="720" w:hanging="360"/>
+      </w:pPr>
+      <w:rPr>
+        <w:rFonts w:ascii="Symbol" w:hAnsi="Symbol" w:hint="default"/>
+      </w:rPr>
+    </w:lvl>
+    <w:lvl w:ilvl="1" w:tplc="04090003" w:tentative="1">
+      <w:start w:val="1"/>
+      <w:numFmt w:val="bullet"/>
+      <w:lvlText w:val="o"/>
+      <w:lvlJc w:val="left"/>
+      <w:pPr>
+        <w:ind w:left="1440" w:hanging="360"/>
+      </w:pPr>
+      <w:rPr>
+        <w:rFonts w:ascii="Courier New" w:hAnsi="Courier New" w:cs="Courier New" w:hint="default"/>
+      </w:rPr>
+    </w:lvl>
+    <w:lvl w:ilvl="2" w:tplc="04090005" w:tentative="1">
+      <w:start w:val="1"/>
+      <w:numFmt w:val="bullet"/>
+      <w:lvlText w:val=""/>
+      <w:lvlJc w:val="left"/>
+      <w:pPr>
+        <w:ind w:left="2160" w:hanging="360"/>
+      </w:pPr>
+      <w:rPr>
+        <w:rFonts w:ascii="Wingdings" w:hAnsi="Wingdings" w:hint="default"/>
+      </w:rPr>
+    </w:lvl>
+    <w:lvl w:ilvl="3" w:tplc="04090001" w:tentative="1">
+      <w:start w:val="1"/>
+      <w:numFmt w:val="bullet"/>
+      <w:lvlText w:val=""/>
+      <w:lvlJc w:val="left"/>
+      <w:pPr>
+        <w:ind w:left="2880" w:hanging="360"/>
+      </w:pPr>
+      <w:rPr>
+        <w:rFonts w:ascii="Symbol" w:hAnsi="Symbol" w:hint="default"/>
+      </w:rPr>
+    </w:lvl>
+    <w:lvl w:ilvl="4" w:tplc="04090003" w:tentative="1">
+      <w:start w:val="1"/>
+      <w:numFmt w:val="bullet"/>
+      <w:lvlText w:val="o"/>
+      <w:lvlJc w:val="left"/>
+      <w:pPr>
+        <w:ind w:left="3600" w:hanging="360"/>
+      </w:pPr>
+      <w:rPr>
+        <w:rFonts w:ascii="Courier New" w:hAnsi="Courier New" w:cs="Courier New" w:hint="default"/>
+      </w:rPr>
+    </w:lvl>
+    <w:lvl w:ilvl="5" w:tplc="04090005" w:tentative="1">
+      <w:start w:val="1"/>
+      <w:numFmt w:val="bullet"/>
+      <w:lvlText w:val=""/>
+      <w:lvlJc w:val="left"/>
+      <w:pPr>
+        <w:ind w:left="4320" w:hanging="360"/>
+      </w:pPr>
+      <w:rPr>
+        <w:rFonts w:ascii="Wingdings" w:hAnsi="Wingdings" w:hint="default"/>
+      </w:rPr>
+    </w:lvl>
+    <w:lvl w:ilvl="6" w:tplc="04090001" w:tentative="1">
+      <w:start w:val="1"/>
+      <w:numFmt w:val="bullet"/>
+      <w:lvlText w:val=""/>
+      <w:lvlJc w:val="left"/>
+      <w:pPr>
+        <w:ind w:left="5040" w:hanging="360"/>
+      </w:pPr>
+      <w:rPr>
+        <w:rFonts w:ascii="Symbol" w:hAnsi="Symbol" w:hint="default"/>
+      </w:rPr>
+    </w:lvl>
+    <w:lvl w:ilvl="7" w:tplc="04090003" w:tentative="1">
+      <w:start w:val="1"/>
+      <w:numFmt w:val="bullet"/>
+      <w:lvlText w:val="o"/>
+      <w:lvlJc w:val="left"/>
+      <w:pPr>
+        <w:ind w:left="5760" w:hanging="360"/>
+      </w:pPr>
+      <w:rPr>
+        <w:rFonts w:ascii="Courier New" w:hAnsi="Courier New" w:cs="Courier New" w:hint="default"/>
+      </w:rPr>
+    </w:lvl>
+    <w:lvl w:ilvl="8" w:tplc="04090005" w:tentative="1">
+      <w:start w:val="1"/>
+      <w:numFmt w:val="bullet"/>
+      <w:lvlText w:val=""/>
+      <w:lvlJc w:val="left"/>
+      <w:pPr>
+        <w:ind w:left="6480" w:hanging="360"/>
+      </w:pPr>
+      <w:rPr>
+        <w:rFonts w:ascii="Wingdings" w:hAnsi="Wingdings" w:hint="default"/>
       </w:rPr>
     </w:lvl>
   </w:abstractNum>
@@ -2271,6 +2893,9 @@
   </w:num>
   <w:num w:numId="15">
     <w:abstractNumId w:val="14"/>
+  </w:num>
+  <w:num w:numId="16">
+    <w:abstractNumId w:val="15"/>
   </w:num>
 </w:numbering>
 </file>
@@ -2793,6 +3418,7 @@
   <w:style w:type="character" w:default="1" w:styleId="DefaultParagraphFont">
     <w:name w:val="Default Paragraph Font"/>
     <w:uiPriority w:val="1"/>
+    <w:semiHidden/>
     <w:unhideWhenUsed/>
   </w:style>
   <w:style w:type="table" w:default="1" w:styleId="TableNormal">

</xml_diff>

<commit_message>
Moved intro into more detailed sections. Rewriting intro to be more open.
</commit_message>
<xml_diff>
--- a/ARS_Paper_DanWeston.docx
+++ b/ARS_Paper_DanWeston.docx
@@ -35,23 +35,21 @@
       <w:r>
         <w:t xml:space="preserve">, </w:t>
       </w:r>
-      <w:bookmarkStart w:id="0" w:name="_GoBack"/>
+      <w:r>
+        <w:t>University of Surrey</w:t>
+      </w:r>
+    </w:p>
+    <w:p>
+      <w:pPr>
+        <w:pStyle w:val="Heading1unnumbered"/>
+      </w:pPr>
+      <w:bookmarkStart w:id="0" w:name="_Toc224289339"/>
+      <w:bookmarkStart w:id="1" w:name="_Toc305857959"/>
+      <w:r>
+        <w:t>Abstract</w:t>
+      </w:r>
       <w:bookmarkEnd w:id="0"/>
-      <w:r>
-        <w:t>University of Surrey</w:t>
-      </w:r>
-    </w:p>
-    <w:p>
-      <w:pPr>
-        <w:pStyle w:val="Heading1unnumbered"/>
-      </w:pPr>
-      <w:bookmarkStart w:id="1" w:name="_Toc224289339"/>
-      <w:bookmarkStart w:id="2" w:name="_Toc305857959"/>
-      <w:r>
-        <w:t>Abstract</w:t>
-      </w:r>
       <w:bookmarkEnd w:id="1"/>
-      <w:bookmarkEnd w:id="2"/>
     </w:p>
     <w:p>
       <w:pPr>
@@ -83,26 +81,247 @@
       <w:pPr>
         <w:pStyle w:val="Heading1first"/>
       </w:pPr>
-      <w:bookmarkStart w:id="3" w:name="_Toc224289340"/>
-      <w:bookmarkStart w:id="4" w:name="_Toc224289618"/>
-      <w:bookmarkStart w:id="5" w:name="_Toc305857960"/>
+      <w:bookmarkStart w:id="2" w:name="_Toc224289340"/>
+      <w:bookmarkStart w:id="3" w:name="_Toc224289618"/>
+      <w:bookmarkStart w:id="4" w:name="_Toc305857960"/>
       <w:r>
         <w:lastRenderedPageBreak/>
         <w:t>Introduction</w:t>
       </w:r>
+      <w:bookmarkEnd w:id="2"/>
       <w:bookmarkEnd w:id="3"/>
       <w:bookmarkEnd w:id="4"/>
+    </w:p>
+    <w:p>
+      <w:pPr>
+        <w:pStyle w:val="Normalfirst"/>
+        <w:rPr>
+          <w:color w:val="FF0000"/>
+        </w:rPr>
+      </w:pPr>
+      <w:r>
+        <w:rPr>
+          <w:color w:val="FF0000"/>
+        </w:rPr>
+        <w:t xml:space="preserve">Millions of users around the world use networking daily to communicate with friends, </w:t>
+      </w:r>
+      <w:r>
+        <w:rPr>
+          <w:color w:val="FF0000"/>
+        </w:rPr>
+        <w:t>family and colleagues. O</w:t>
+      </w:r>
+      <w:r>
+        <w:rPr>
+          <w:color w:val="FF0000"/>
+        </w:rPr>
+        <w:t>ur computers are</w:t>
+      </w:r>
+      <w:r>
+        <w:rPr>
+          <w:color w:val="FF0000"/>
+        </w:rPr>
+        <w:t xml:space="preserve"> now</w:t>
+      </w:r>
+      <w:r>
+        <w:rPr>
+          <w:color w:val="FF0000"/>
+        </w:rPr>
+        <w:t xml:space="preserve"> </w:t>
+      </w:r>
+      <w:r>
+        <w:rPr>
+          <w:color w:val="FF0000"/>
+        </w:rPr>
+        <w:t xml:space="preserve">able to </w:t>
+      </w:r>
+      <w:r>
+        <w:rPr>
+          <w:color w:val="FF0000"/>
+        </w:rPr>
+        <w:t>connect</w:t>
+      </w:r>
+      <w:r>
+        <w:rPr>
+          <w:color w:val="FF0000"/>
+        </w:rPr>
+        <w:t xml:space="preserve"> in more ways than ever before, and </w:t>
+      </w:r>
+      <w:r>
+        <w:rPr>
+          <w:color w:val="FF0000"/>
+        </w:rPr>
+        <w:t xml:space="preserve">with </w:t>
+      </w:r>
+      <w:r>
+        <w:rPr>
+          <w:color w:val="FF0000"/>
+        </w:rPr>
+        <w:t>technology</w:t>
+      </w:r>
+      <w:r>
+        <w:rPr>
+          <w:color w:val="FF0000"/>
+        </w:rPr>
+        <w:t xml:space="preserve"> improving day by day</w:t>
+      </w:r>
+      <w:r>
+        <w:rPr>
+          <w:color w:val="FF0000"/>
+        </w:rPr>
+        <w:t xml:space="preserve">, </w:t>
+      </w:r>
+      <w:r>
+        <w:rPr>
+          <w:color w:val="FF0000"/>
+        </w:rPr>
+        <w:t xml:space="preserve">almost all </w:t>
+      </w:r>
+      <w:r>
+        <w:rPr>
+          <w:color w:val="FF0000"/>
+        </w:rPr>
+        <w:t xml:space="preserve">consumer </w:t>
+      </w:r>
+      <w:r>
+        <w:rPr>
+          <w:color w:val="FF0000"/>
+        </w:rPr>
+        <w:t>electronic devices</w:t>
+      </w:r>
+      <w:r>
+        <w:rPr>
+          <w:color w:val="FF0000"/>
+        </w:rPr>
+        <w:t xml:space="preserve"> </w:t>
+      </w:r>
+      <w:r>
+        <w:rPr>
+          <w:color w:val="FF0000"/>
+        </w:rPr>
+        <w:t>have network capabilities</w:t>
+      </w:r>
+      <w:r>
+        <w:rPr>
+          <w:color w:val="FF0000"/>
+        </w:rPr>
+        <w:t>.</w:t>
+      </w:r>
+      <w:bookmarkStart w:id="5" w:name="_GoBack"/>
       <w:bookmarkEnd w:id="5"/>
     </w:p>
     <w:p>
       <w:pPr>
-        <w:pStyle w:val="Normalfirst"/>
         <w:rPr>
           <w:color w:val="FF0000"/>
         </w:rPr>
       </w:pPr>
       <w:r>
-        <w:t xml:space="preserve">Wireless audio devices are increasingly common in home entertainment systems, and with this the quality of distributed audio and </w:t>
+        <w:rPr>
+          <w:color w:val="FF0000"/>
+        </w:rPr>
+        <w:t xml:space="preserve">Wireless communications </w:t>
+      </w:r>
+      <w:r>
+        <w:rPr>
+          <w:color w:val="FF0000"/>
+        </w:rPr>
+        <w:t>enable</w:t>
+      </w:r>
+      <w:r>
+        <w:rPr>
+          <w:color w:val="FF0000"/>
+        </w:rPr>
+        <w:t xml:space="preserve"> users to seamlessly connect personal computers to peripheral devices; headphones, </w:t>
+      </w:r>
+      <w:r>
+        <w:rPr>
+          <w:color w:val="FF0000"/>
+        </w:rPr>
+        <w:t xml:space="preserve">hard drives, </w:t>
+      </w:r>
+      <w:r>
+        <w:rPr>
+          <w:color w:val="FF0000"/>
+        </w:rPr>
+        <w:t>wearables, and</w:t>
+      </w:r>
+      <w:r>
+        <w:rPr>
+          <w:color w:val="FF0000"/>
+        </w:rPr>
+        <w:t xml:space="preserve"> cars,</w:t>
+      </w:r>
+      <w:r>
+        <w:rPr>
+          <w:color w:val="FF0000"/>
+        </w:rPr>
+        <w:t xml:space="preserve"> without the constraints; physical usage area, untidy cables</w:t>
+      </w:r>
+      <w:r>
+        <w:rPr>
+          <w:color w:val="FF0000"/>
+        </w:rPr>
+        <w:t>, and the inability to control remotely,</w:t>
+      </w:r>
+      <w:r>
+        <w:rPr>
+          <w:color w:val="FF0000"/>
+        </w:rPr>
+        <w:t xml:space="preserve"> associated with</w:t>
+      </w:r>
+      <w:r>
+        <w:rPr>
+          <w:color w:val="FF0000"/>
+        </w:rPr>
+        <w:t xml:space="preserve"> wired connection</w:t>
+      </w:r>
+      <w:r>
+        <w:rPr>
+          <w:color w:val="FF0000"/>
+        </w:rPr>
+        <w:t>s</w:t>
+      </w:r>
+      <w:r>
+        <w:rPr>
+          <w:color w:val="FF0000"/>
+        </w:rPr>
+        <w:t xml:space="preserve">. </w:t>
+      </w:r>
+      <w:r>
+        <w:rPr>
+          <w:color w:val="FF0000"/>
+        </w:rPr>
+        <w:t>It is convenient for those who don’t want to be constrained to a physical space such as a desk, however wired connections are typically more reliable.</w:t>
+      </w:r>
+    </w:p>
+    <w:p>
+      <w:pPr>
+        <w:rPr>
+          <w:color w:val="FF0000"/>
+        </w:rPr>
+      </w:pPr>
+      <w:r>
+        <w:rPr>
+          <w:color w:val="FF0000"/>
+        </w:rPr>
+        <w:t>Why Bluetooth vs Wifi?</w:t>
+      </w:r>
+    </w:p>
+    <w:p>
+      <w:pPr>
+        <w:rPr>
+          <w:color w:val="FF0000"/>
+        </w:rPr>
+      </w:pPr>
+      <w:r>
+        <w:t xml:space="preserve">Wireless audio devices are increasingly common in </w:t>
+      </w:r>
+      <w:r>
+        <w:t>the consumer electronics market</w:t>
+      </w:r>
+      <w:r>
+        <w:t xml:space="preserve">, and with this the quality of distributed audio and </w:t>
       </w:r>
       <w:r>
         <w:t xml:space="preserve">ability to </w:t>
@@ -119,866 +338,17 @@
       <w:r>
         <w:t xml:space="preserve">of upmost importance. </w:t>
       </w:r>
-      <w:r>
-        <w:t>Bluetooth</w:t>
-      </w:r>
-      <w:r>
-        <w:t xml:space="preserve"> </w:t>
-      </w:r>
-      <w:r>
-        <w:t xml:space="preserve">is </w:t>
-      </w:r>
-      <w:r>
-        <w:t xml:space="preserve">a </w:t>
-      </w:r>
-      <w:r>
-        <w:t>W</w:t>
-      </w:r>
-      <w:r>
-        <w:t>ireless Personal Area Network (W</w:t>
-      </w:r>
-      <w:r>
-        <w:t>PAN)</w:t>
-      </w:r>
-      <w:r>
-        <w:t>, developed</w:t>
-      </w:r>
-      <w:r>
-        <w:t xml:space="preserve"> in 1994</w:t>
-      </w:r>
-      <w:r>
-        <w:t xml:space="preserve"> by the Bluetooth Special Interest Group (SIG)</w:t>
-      </w:r>
-      <w:r>
-        <w:t xml:space="preserve"> with</w:t>
-      </w:r>
-      <w:r>
-        <w:t xml:space="preserve"> the intention of replacing cables</w:t>
-      </w:r>
-      <w:r>
-        <w:t xml:space="preserve"> </w:t>
-      </w:r>
-      <w:r>
-        <w:t xml:space="preserve">connecting </w:t>
-      </w:r>
-      <w:r>
-        <w:t>personal computers and peripheral devices</w:t>
-      </w:r>
-      <w:r>
-        <w:t xml:space="preserve"> </w:t>
-      </w:r>
-      <w:r>
-        <w:fldChar w:fldCharType="begin"/>
-      </w:r>
-      <w:r>
-        <w:instrText xml:space="preserve"> ADDIN ZOTERO_ITEM CSL_CITATION {"citationID":"XnAA65UM","properties":{"formattedCitation":"[Bluetooth SIG 2001]","plainCitation":"[Bluetooth SIG 2001]"},"citationItems":[{"id":65,"uris":["http://zotero.org/users/local/tVEw5gbi/items/AU27NXPN"],"uri":["http://zotero.org/users/local/tVEw5gbi/items/AU27NXPN"],"itemData":{"id":65,"type":"article-journal","title":"Specifications of the Bluetooth System","container-title":"Version 1.1","author":[{"family":"Bluetooth SIG","given":""}],"issued":{"date-parts":[["2001",2,22]]}}}],"schema":"https://github.com/citation-style-language/schema/raw/master/csl-citation.json"} </w:instrText>
-      </w:r>
-      <w:r>
-        <w:fldChar w:fldCharType="separate"/>
-      </w:r>
-      <w:r>
-        <w:rPr>
-          <w:noProof/>
-        </w:rPr>
-        <w:t>[Bluetooth SIG 2001]</w:t>
-      </w:r>
-      <w:r>
-        <w:fldChar w:fldCharType="end"/>
-      </w:r>
-      <w:r>
-        <w:t xml:space="preserve">. It operates in the </w:t>
-      </w:r>
-      <w:r>
-        <w:t xml:space="preserve">unlicensed </w:t>
-      </w:r>
-      <w:r>
-        <w:t>2.4</w:t>
-      </w:r>
-      <w:r>
-        <w:t xml:space="preserve"> </w:t>
-      </w:r>
-      <w:r>
-        <w:t>GHz ISM</w:t>
-      </w:r>
-      <w:r>
-        <w:t xml:space="preserve"> (Industrial-Scienti</w:t>
-      </w:r>
-      <w:r>
-        <w:t>fic-Medical)</w:t>
-      </w:r>
-      <w:r>
-        <w:t xml:space="preserve"> band</w:t>
-      </w:r>
-      <w:r>
-        <w:t>, which is split into 79 1</w:t>
-      </w:r>
-      <w:r>
-        <w:t xml:space="preserve"> </w:t>
-      </w:r>
-      <w:r>
-        <w:t xml:space="preserve">MHz wide channels </w:t>
-      </w:r>
-      <w:r>
-        <w:fldChar w:fldCharType="begin"/>
-      </w:r>
-      <w:r>
-        <w:instrText xml:space="preserve"> ADDIN ZOTERO_ITEM CSL_CITATION {"citationID":"7Fq40QfK","properties":{"formattedCitation":"[IEEE 802.15.2 2003]","plainCitation":"[IEEE 802.15.2 2003]"},"citationItems":[{"id":53,"uris":["http://zotero.org/users/local/tVEw5gbi/items/P8A6AAVJ"],"uri":["http://zotero.org/users/local/tVEw5gbi/items/P8A6AAVJ"],"itemData":{"id":53,"type":"article-journal","title":"IEEE Recommended Practice for Information technology– Local and metropolitan area networks– Specific requirements– Part 15.2: Coexistence of Wireless Personal Area Networks with Other Wireless Devices Operating in Unlicensed Frequency Bands","container-title":"IEEE Std 802.15.2-2003","page":"1-150","source":"IEEE Xplore","abstract":"This recommended practice addresses the issue of coexistence of wireless local area networks and wireless personal area networks. These wireless networks often operate in the same unlicensed band. This recommended practice describes coexistence mechanisms that can be used to facilitate coexistence of wireless local area networks (i.e., IEEE Std 802.11b-1999) and wireless personal area networks (i.e., IEEE Std 802.15.1-2002). The \"IEEE Get Program\" grants public access to view and download individual PDFs of select standards at no charge. Visit http://standards.ieee.org.oala-proxy.surrey.ac.uk/about/get/index.html for details.","DOI":"10.1109/IEEESTD.2003.94386","shortTitle":"IEEE Recommended Practice for Information technology– Local and metropolitan area networks– Specific requirements– Part 15.2","author":[{"family":"IEEE 802.15.2","given":""}],"issued":{"date-parts":[["2003",8]]}}}],"schema":"https://github.com/citation-style-language/schema/raw/master/csl-citation.json"} </w:instrText>
-      </w:r>
-      <w:r>
-        <w:fldChar w:fldCharType="separate"/>
-      </w:r>
-      <w:r>
-        <w:rPr>
-          <w:noProof/>
-        </w:rPr>
-        <w:t>[IEEE 802.15.2 2003]</w:t>
-      </w:r>
-      <w:r>
-        <w:fldChar w:fldCharType="end"/>
-      </w:r>
-      <w:r>
-        <w:t>, and has an operational distance of 10-100m</w:t>
-      </w:r>
-      <w:r>
-        <w:t>.</w:t>
-      </w:r>
-      <w:r>
-        <w:t xml:space="preserve"> </w:t>
-      </w:r>
-    </w:p>
-    <w:p>
-      <w:pPr>
-        <w:rPr>
-          <w:rFonts w:cs="Times New Roman"/>
-          <w:color w:val="auto"/>
-          <w:szCs w:val="20"/>
-          <w:lang w:val="en-US"/>
-        </w:rPr>
-      </w:pPr>
-      <w:r>
-        <w:t>A</w:t>
-      </w:r>
-      <w:r>
-        <w:t xml:space="preserve"> physical radio channel is shared by a group of </w:t>
-      </w:r>
-      <w:r>
-        <w:t xml:space="preserve">Bluetooth </w:t>
-      </w:r>
-      <w:r>
-        <w:t>devices</w:t>
-      </w:r>
-      <w:r>
-        <w:t>,</w:t>
-      </w:r>
-      <w:r>
-        <w:t xml:space="preserve"> </w:t>
-      </w:r>
-      <w:r>
-        <w:t>known as a piconet</w:t>
-      </w:r>
-      <w:r>
-        <w:t>.</w:t>
-      </w:r>
-      <w:r>
-        <w:t xml:space="preserve"> Each P</w:t>
-      </w:r>
-      <w:r>
-        <w:t>iconet compromises of a single master and up to seven slave devices</w:t>
-      </w:r>
-      <w:r>
-        <w:t xml:space="preserve"> </w:t>
-      </w:r>
-      <w:r>
-        <w:fldChar w:fldCharType="begin"/>
-      </w:r>
-      <w:r>
-        <w:instrText xml:space="preserve"> ADDIN ZOTERO_ITEM CSL_CITATION {"citationID":"ts06Nvc6","properties":{"formattedCitation":"[Bluetooth SIG 2001]","plainCitation":"[Bluetooth SIG 2001]"},"citationItems":[{"id":65,"uris":["http://zotero.org/users/local/tVEw5gbi/items/AU27NXPN"],"uri":["http://zotero.org/users/local/tVEw5gbi/items/AU27NXPN"],"itemData":{"id":65,"type":"article-journal","title":"Specifications of the Bluetooth System","container-title":"Version 1.1","author":[{"family":"Bluetooth SIG","given":""}],"issued":{"date-parts":[["2001",2,22]]}}}],"schema":"https://github.com/citation-style-language/schema/raw/master/csl-citation.json"} </w:instrText>
-      </w:r>
-      <w:r>
-        <w:fldChar w:fldCharType="separate"/>
-      </w:r>
-      <w:r>
-        <w:rPr>
-          <w:noProof/>
-        </w:rPr>
-        <w:t>[Bluetooth SIG 2001]</w:t>
-      </w:r>
-      <w:r>
-        <w:fldChar w:fldCharType="end"/>
-      </w:r>
-      <w:r>
-        <w:t>.</w:t>
-      </w:r>
-      <w:r>
-        <w:t xml:space="preserve"> </w:t>
-      </w:r>
-      <w:r>
-        <w:rPr>
-          <w:rFonts w:cs="Times New Roman"/>
-          <w:color w:val="auto"/>
-          <w:szCs w:val="20"/>
-          <w:lang w:val="en-US"/>
-        </w:rPr>
-        <w:t xml:space="preserve">A larger network called a Scatternet can be formed when two or more Piconets connect through a bridge or relay device </w:t>
-      </w:r>
-      <w:r>
-        <w:rPr>
-          <w:rFonts w:cs="Times New Roman"/>
-          <w:color w:val="auto"/>
-          <w:szCs w:val="20"/>
-          <w:lang w:val="en-US"/>
-        </w:rPr>
-        <w:fldChar w:fldCharType="begin"/>
-      </w:r>
-      <w:r>
-        <w:rPr>
-          <w:rFonts w:cs="Times New Roman"/>
-          <w:color w:val="auto"/>
-          <w:szCs w:val="20"/>
-          <w:lang w:val="en-US"/>
-        </w:rPr>
-        <w:instrText xml:space="preserve"> ADDIN ZOTERO_ITEM CSL_CITATION {"citationID":"bormSlBQ","properties":{"formattedCitation":"[Pinkumphi and Phonphoem 2009]","plainCitation":"[Pinkumphi and Phonphoem 2009]"},"citationItems":[{"id":77,"uris":["http://zotero.org/users/local/tVEw5gbi/items/WBQ76462"],"uri":["http://zotero.org/users/local/tVEw5gbi/items/WBQ76462"],"itemData":{"id":77,"type":"paper-conference","title":"Real-time audio multicasting on Bluetooth network","container-title":"6th International Conference on Electrical Engineering/Electronics, Computer, Telecommunications and Information Technology, 2009. ECTI-CON 2009","page":"992-995","volume":"02","source":"IEEE Xplore","event":"6th International Conference on Electrical Engineering/Electronics, Computer, Telecommunications and Information Technology, 2009. ECTI-CON 2009","abstract":"Bluetooth has been deployed in many mobile devices nowadays which still lacking of real-time multicast support. In this paper, the real-time audio multicasting protocol has been proposed by using Piconet multicast partitioning and prioritization with BNEP broadcasting scheme in the ACL link. The simulation results show that the system throughput aggregation has been increased. Also the delay and inter-packet time are significantly decreased.","DOI":"10.1109/ECTICON.2009.5137212","author":[{"family":"Pinkumphi","given":"S."},{"family":"Phonphoem","given":"A."}],"issued":{"date-parts":[["2009",5]]}}}],"schema":"https://github.com/citation-style-language/schema/raw/master/csl-citation.json"} </w:instrText>
-      </w:r>
-      <w:r>
-        <w:rPr>
-          <w:rFonts w:cs="Times New Roman"/>
-          <w:color w:val="auto"/>
-          <w:szCs w:val="20"/>
-          <w:lang w:val="en-US"/>
-        </w:rPr>
-        <w:fldChar w:fldCharType="separate"/>
-      </w:r>
-      <w:r>
-        <w:rPr>
-          <w:rFonts w:cs="Times New Roman"/>
-          <w:noProof/>
-          <w:color w:val="auto"/>
-          <w:szCs w:val="20"/>
-          <w:lang w:val="en-US"/>
-        </w:rPr>
-        <w:t>[Pinkumphi and Phonphoem 2009]</w:t>
-      </w:r>
-      <w:r>
-        <w:rPr>
-          <w:rFonts w:cs="Times New Roman"/>
-          <w:color w:val="auto"/>
-          <w:szCs w:val="20"/>
-          <w:lang w:val="en-US"/>
-        </w:rPr>
-        <w:fldChar w:fldCharType="end"/>
-      </w:r>
-      <w:r>
-        <w:rPr>
-          <w:rFonts w:cs="Times New Roman"/>
-          <w:color w:val="auto"/>
-          <w:szCs w:val="20"/>
-          <w:lang w:val="en-US"/>
-        </w:rPr>
-        <w:t xml:space="preserve">. </w:t>
-      </w:r>
-      <w:r>
-        <w:t>The</w:t>
-      </w:r>
-      <w:r>
-        <w:t xml:space="preserve"> systems</w:t>
-      </w:r>
-      <w:r>
-        <w:t xml:space="preserve"> are </w:t>
-      </w:r>
-      <w:r>
-        <w:t>synchronised to a common clock and</w:t>
-      </w:r>
-      <w:r>
-        <w:t xml:space="preserve"> </w:t>
-      </w:r>
-      <w:r>
-        <w:t>use a frequency hopping spread spectrum (FHSS) scheme</w:t>
-      </w:r>
-      <w:r>
-        <w:t xml:space="preserve"> to combat interference</w:t>
-      </w:r>
-      <w:r>
-        <w:t xml:space="preserve">. </w:t>
-      </w:r>
-      <w:r>
-        <w:t>In a FHSS</w:t>
-      </w:r>
-      <w:r>
-        <w:t xml:space="preserve"> the 79 frequencies of the ISM band are placed in an algorithmically determined pseudo-random order,</w:t>
-      </w:r>
-      <w:r>
-        <w:t xml:space="preserve"> </w:t>
-      </w:r>
-      <w:r>
-        <w:t>based on</w:t>
-      </w:r>
-      <w:r>
-        <w:t xml:space="preserve"> the device address and </w:t>
-      </w:r>
-      <w:r>
-        <w:t xml:space="preserve">master </w:t>
-      </w:r>
-      <w:r>
-        <w:t>clock</w:t>
-      </w:r>
-      <w:r>
-        <w:t xml:space="preserve"> </w:t>
-      </w:r>
-      <w:r>
-        <w:fldChar w:fldCharType="begin"/>
-      </w:r>
-      <w:r>
-        <w:instrText xml:space="preserve"> ADDIN ZOTERO_ITEM CSL_CITATION {"citationID":"tOyK2X0v","properties":{"formattedCitation":"[IEEE 802.15.1 2005]","plainCitation":"[IEEE 802.15.1 2005]"},"citationItems":[{"id":50,"uris":["http://zotero.org/users/local/tVEw5gbi/items/57CZP55H"],"uri":["http://zotero.org/users/local/tVEw5gbi/items/57CZP55H"],"itemData":{"id":50,"type":"article-journal","title":"IEEE Standard for Information technology– Local and metropolitan area networks– Specific requirements– Part 15.1a: Wireless Medium Access Control (MAC) and Physical Layer (PHY) specifications for Wireless Personal Area Networks (WPAN)","container-title":"IEEE Std 802.15.1-2005 (Revision of IEEE Std 802.15.1-2002)","page":"1-700","source":"IEEE Xplore","abstract":"Methods for communicating devices in a Personal Area Network. (The PDF of the standards is available at no cost. \"IEEE Get Program\" grants public access to view and download individual PDFs of select standards at no cost. Visit http://standards.ieee.org.oala-proxy.surrey.ac.uk/about/get/index.html for details.)","DOI":"10.1109/IEEESTD.2005.96290","shortTitle":"IEEE Standard for Information technology– Local and metropolitan area networks– Specific requirements– Part 15.1a","author":[{"family":"IEEE 802.15.1","given":""}],"issued":{"date-parts":[["2005",6]]}}}],"schema":"https://github.com/citation-style-language/schema/raw/master/csl-citation.json"} </w:instrText>
-      </w:r>
-      <w:r>
-        <w:fldChar w:fldCharType="separate"/>
-      </w:r>
-      <w:r>
-        <w:rPr>
-          <w:noProof/>
-        </w:rPr>
-        <w:t>[IEEE 802.15.1 2005]</w:t>
-      </w:r>
-      <w:r>
-        <w:fldChar w:fldCharType="end"/>
-      </w:r>
-      <w:r>
-        <w:t xml:space="preserve">. </w:t>
-      </w:r>
-      <w:r>
-        <w:t xml:space="preserve">The system hops between these frequencies using a </w:t>
-      </w:r>
-      <w:r>
-        <w:rPr>
-          <w:rFonts w:cs="Times New Roman"/>
-          <w:color w:val="auto"/>
-          <w:szCs w:val="20"/>
-          <w:lang w:val="en-US"/>
-        </w:rPr>
-        <w:t xml:space="preserve">Time Division Duplex (TDD) method dividing each second into 1600 time slots (625µs per slot) </w:t>
-      </w:r>
-      <w:r>
-        <w:rPr>
-          <w:rFonts w:cs="Times New Roman"/>
-          <w:color w:val="auto"/>
-          <w:szCs w:val="20"/>
-          <w:lang w:val="en-US"/>
-        </w:rPr>
-        <w:fldChar w:fldCharType="begin"/>
-      </w:r>
-      <w:r>
-        <w:rPr>
-          <w:rFonts w:cs="Times New Roman"/>
-          <w:color w:val="auto"/>
-          <w:szCs w:val="20"/>
-          <w:lang w:val="en-US"/>
-        </w:rPr>
-        <w:instrText xml:space="preserve"> ADDIN ZOTERO_ITEM CSL_CITATION {"citationID":"E309FdWT","properties":{"formattedCitation":"[Pinkumphi and Phonphoem 2009]","plainCitation":"[Pinkumphi and Phonphoem 2009]"},"citationItems":[{"id":77,"uris":["http://zotero.org/users/local/tVEw5gbi/items/WBQ76462"],"uri":["http://zotero.org/users/local/tVEw5gbi/items/WBQ76462"],"itemData":{"id":77,"type":"paper-conference","title":"Real-time audio multicasting on Bluetooth network","container-title":"6th International Conference on Electrical Engineering/Electronics, Computer, Telecommunications and Information Technology, 2009. ECTI-CON 2009","page":"992-995","volume":"02","source":"IEEE Xplore","event":"6th International Conference on Electrical Engineering/Electronics, Computer, Telecommunications and Information Technology, 2009. ECTI-CON 2009","abstract":"Bluetooth has been deployed in many mobile devices nowadays which still lacking of real-time multicast support. In this paper, the real-time audio multicasting protocol has been proposed by using Piconet multicast partitioning and prioritization with BNEP broadcasting scheme in the ACL link. The simulation results show that the system throughput aggregation has been increased. Also the delay and inter-packet time are significantly decreased.","DOI":"10.1109/ECTICON.2009.5137212","author":[{"family":"Pinkumphi","given":"S."},{"family":"Phonphoem","given":"A."}],"issued":{"date-parts":[["2009",5]]}}}],"schema":"https://github.com/citation-style-language/schema/raw/master/csl-citation.json"} </w:instrText>
-      </w:r>
-      <w:r>
-        <w:rPr>
-          <w:rFonts w:cs="Times New Roman"/>
-          <w:color w:val="auto"/>
-          <w:szCs w:val="20"/>
-          <w:lang w:val="en-US"/>
-        </w:rPr>
-        <w:fldChar w:fldCharType="separate"/>
-      </w:r>
-      <w:r>
-        <w:rPr>
-          <w:rFonts w:cs="Times New Roman"/>
-          <w:noProof/>
-          <w:color w:val="auto"/>
-          <w:szCs w:val="20"/>
-          <w:lang w:val="en-US"/>
-        </w:rPr>
-        <w:t>[Pinkumphi and Phonphoem 2009]</w:t>
-      </w:r>
-      <w:r>
-        <w:rPr>
-          <w:rFonts w:cs="Times New Roman"/>
-          <w:color w:val="auto"/>
-          <w:szCs w:val="20"/>
-          <w:lang w:val="en-US"/>
-        </w:rPr>
-        <w:fldChar w:fldCharType="end"/>
-      </w:r>
-      <w:r>
-        <w:rPr>
-          <w:rFonts w:cs="Times New Roman"/>
-          <w:color w:val="auto"/>
-          <w:szCs w:val="20"/>
-          <w:lang w:val="en-US"/>
-        </w:rPr>
-        <w:t>.</w:t>
-      </w:r>
-      <w:r>
-        <w:t xml:space="preserve"> </w:t>
-      </w:r>
-      <w:r>
-        <w:t>The pattern is adaptive, whereby f</w:t>
-      </w:r>
-      <w:r>
-        <w:t xml:space="preserve">requencies </w:t>
-      </w:r>
-      <w:r>
-        <w:t>used by interfering devices</w:t>
-      </w:r>
-      <w:r>
-        <w:t xml:space="preserve"> </w:t>
-      </w:r>
-      <w:r>
-        <w:t xml:space="preserve">may be </w:t>
-      </w:r>
-      <w:r>
-        <w:t>exclude</w:t>
-      </w:r>
-      <w:r>
-        <w:t>d</w:t>
-      </w:r>
-      <w:r>
-        <w:t xml:space="preserve">, this is known as advanced frequency hopping </w:t>
-      </w:r>
-      <w:r>
-        <w:fldChar w:fldCharType="begin"/>
-      </w:r>
-      <w:r>
-        <w:instrText xml:space="preserve"> ADDIN ZOTERO_ITEM CSL_CITATION {"citationID":"PO8UT9m2","properties":{"formattedCitation":"[Nagai et al. 2012]","plainCitation":"[Nagai et al. 2012]"},"citationItems":[{"id":129,"uris":["http://zotero.org/users/local/tVEw5gbi/items/GB6AQ8AR"],"uri":["http://zotero.org/users/local/tVEw5gbi/items/GB6AQ8AR"],"itemData":{"id":129,"type":"paper-conference","title":"Advanced wireless cooperation mechanisms for interference mitigation in the 2.4 GHz ISM band","container-title":"2012 IEEE Consumer Communications and Networking Conference (CCNC)","page":"364-365","source":"IEEE Xplore","event":"2012 IEEE Consumer Communications and Networking Conference (CCNC)","abstract":"We propose a new cooperation mechanism, denoted by cooperative channel segmentation (CCS), between IEEE 802.11 WLANs and Bluetooth based WPANs, which operate in the 2.4 GHz ISM band. The CCS avoids false detection of WLAN carrier sense, which usually happens when WLAN and Bluetooth antenna are nearly deployed. In CCS, WLAN and Bluetooth system share the mutual interference channel information and devices operation channels between Bluetooth and WLAN. We evaluated the performance of CCS by simulation, and the simulation result showed that the performance of CCS is better than legacy cooperation mechanisms.","DOI":"10.1109/CCNC.2012.6181124","author":[{"family":"Nagai","given":"Y."},{"family":"Hori","given":"T."},{"family":"Yokoyama","given":"Y."},{"family":"Shimizu","given":"N."},{"family":"Otsuka","given":"A."},{"family":"Yokotani","given":"T."}],"issued":{"date-parts":[["2012",1]]}}}],"schema":"https://github.com/citation-style-language/schema/raw/master/csl-citation.json"} </w:instrText>
-      </w:r>
-      <w:r>
-        <w:fldChar w:fldCharType="separate"/>
-      </w:r>
-      <w:r>
-        <w:rPr>
-          <w:noProof/>
-        </w:rPr>
-        <w:t>[Nagai et al. 2012]</w:t>
-      </w:r>
-      <w:r>
-        <w:fldChar w:fldCharType="end"/>
-      </w:r>
-      <w:r>
-        <w:t>.</w:t>
-      </w:r>
-      <w:r>
-        <w:rPr>
-          <w:color w:val="FF0000"/>
-        </w:rPr>
-        <w:t xml:space="preserve"> </w:t>
-      </w:r>
-    </w:p>
-    <w:p>
-      <w:r>
-        <w:t xml:space="preserve">The IEEE Std 802.11 states that the </w:t>
-      </w:r>
-      <w:r>
-        <w:t>Wireless L</w:t>
-      </w:r>
-      <w:r>
-        <w:t>oc</w:t>
-      </w:r>
-      <w:r>
-        <w:t>a</w:t>
-      </w:r>
-      <w:r>
-        <w:t>l Area N</w:t>
-      </w:r>
-      <w:r>
-        <w:t>etwork (</w:t>
-      </w:r>
-      <w:r>
-        <w:t>WLAN</w:t>
-      </w:r>
-      <w:r>
-        <w:t>)</w:t>
-      </w:r>
-      <w:r>
-        <w:t xml:space="preserve"> operational frequency should </w:t>
-      </w:r>
-      <w:r>
-        <w:t xml:space="preserve">also </w:t>
-      </w:r>
-      <w:r>
-        <w:t xml:space="preserve">be 2.4 GHz </w:t>
-      </w:r>
-      <w:r>
-        <w:fldChar w:fldCharType="begin"/>
-      </w:r>
-      <w:r>
-        <w:instrText xml:space="preserve"> ADDIN ZOTERO_ITEM CSL_CITATION {"citationID":"sqBlgG9Y","properties":{"formattedCitation":"[IEEE 802.11 2005: 11]","plainCitation":"[IEEE 802.11 2005: 11]"},"citationItems":[{"id":62,"uris":["http://zotero.org/users/local/tVEw5gbi/items/DMTQSJXN"],"uri":["http://zotero.org/users/local/tVEw5gbi/items/DMTQSJXN"],"itemData":{"id":62,"type":"article-journal","title":"ISO/IEC Standard for Information Technology - Telecommunications and Information Exchange Between Systems - Local and Metropolitan Area Networks - Specific Requirements Part 11","container-title":"11i-2003 Edition ISO/IEC 8802-11 IEEE Std 802.11 Second edition 2005-08-01 ISO/IEC 8802 11:2005(E) IEEE Std 802","page":"1-721","source":"IEEE Xplore","DOI":"10.1109/IEEESTD.2005.339589","shortTitle":"ISO/IEC Standard for Information Technology - Telecommunications and Information Exchange Between Systems - Local and Metropolitan Area Networks - Specific Requirements Part 11","author":[{"family":"IEEE 802.11","given":""}],"issued":{"date-parts":[["2005",1,8]]}},"locator":"11"}],"schema":"https://github.com/citation-style-language/schema/raw/master/csl-citation.json"} </w:instrText>
-      </w:r>
-      <w:r>
-        <w:fldChar w:fldCharType="separate"/>
-      </w:r>
-      <w:r>
-        <w:rPr>
-          <w:noProof/>
-        </w:rPr>
-        <w:t>[IEEE 802.11 2005]</w:t>
-      </w:r>
-      <w:r>
-        <w:fldChar w:fldCharType="end"/>
-      </w:r>
-      <w:r>
-        <w:t xml:space="preserve">. </w:t>
-      </w:r>
-      <w:r>
-        <w:t>As both the</w:t>
-      </w:r>
-      <w:r>
-        <w:t xml:space="preserve"> </w:t>
-      </w:r>
-      <w:r>
-        <w:t>W</w:t>
-      </w:r>
-      <w:r>
-        <w:t>LAN</w:t>
-      </w:r>
-      <w:r>
-        <w:t xml:space="preserve"> and </w:t>
-      </w:r>
-      <w:r>
-        <w:t>Bluetooth standards</w:t>
-      </w:r>
-      <w:r>
-        <w:t xml:space="preserve"> operate</w:t>
-      </w:r>
-      <w:r>
-        <w:t xml:space="preserve"> in the same frequency band, there </w:t>
-      </w:r>
-      <w:r>
-        <w:t>may be</w:t>
-      </w:r>
-      <w:r>
-        <w:t xml:space="preserve"> interference between the two systems</w:t>
-      </w:r>
-      <w:r>
-        <w:t xml:space="preserve"> </w:t>
-      </w:r>
-      <w:r>
-        <w:fldChar w:fldCharType="begin"/>
-      </w:r>
-      <w:r>
-        <w:instrText xml:space="preserve"> ADDIN ZOTERO_ITEM CSL_CITATION {"citationID":"OD60BaoV","properties":{"formattedCitation":"[IEEE 802.15.2 2003]","plainCitation":"[IEEE 802.15.2 2003]"},"citationItems":[{"id":53,"uris":["http://zotero.org/users/local/tVEw5gbi/items/P8A6AAVJ"],"uri":["http://zotero.org/users/local/tVEw5gbi/items/P8A6AAVJ"],"itemData":{"id":53,"type":"article-journal","title":"IEEE Recommended Practice for Information technology– Local and metropolitan area networks– Specific requirements– Part 15.2: Coexistence of Wireless Personal Area Networks with Other Wireless Devices Operating in Unlicensed Frequency Bands","container-title":"IEEE Std 802.15.2-2003","page":"1-150","source":"IEEE Xplore","abstract":"This recommended practice addresses the issue of coexistence of wireless local area networks and wireless personal area networks. These wireless networks often operate in the same unlicensed band. This recommended practice describes coexistence mechanisms that can be used to facilitate coexistence of wireless local area networks (i.e., IEEE Std 802.11b-1999) and wireless personal area networks (i.e., IEEE Std 802.15.1-2002). The \"IEEE Get Program\" grants public access to view and download individual PDFs of select standards at no charge. Visit http://standards.ieee.org.oala-proxy.surrey.ac.uk/about/get/index.html for details.","DOI":"10.1109/IEEESTD.2003.94386","shortTitle":"IEEE Recommended Practice for Information technology– Local and metropolitan area networks– Specific requirements– Part 15.2","author":[{"family":"IEEE 802.15.2","given":""}],"issued":{"date-parts":[["2003",8]]}}}],"schema":"https://github.com/citation-style-language/schema/raw/master/csl-citation.json"} </w:instrText>
-      </w:r>
-      <w:r>
-        <w:fldChar w:fldCharType="separate"/>
-      </w:r>
-      <w:r>
-        <w:t>[IEEE 802.15.2 2003]</w:t>
-      </w:r>
-      <w:r>
-        <w:fldChar w:fldCharType="end"/>
-      </w:r>
-      <w:r>
-        <w:t xml:space="preserve">. </w:t>
-      </w:r>
-      <w:r>
-        <w:t>There may</w:t>
-      </w:r>
-      <w:r>
-        <w:t xml:space="preserve"> also</w:t>
-      </w:r>
-      <w:r>
-        <w:t xml:space="preserve"> be interference from other wireless systems, such as cordless telephones and microwaves,</w:t>
-      </w:r>
-      <w:r>
-        <w:t xml:space="preserve"> </w:t>
-      </w:r>
-      <w:r>
-        <w:t>which</w:t>
-      </w:r>
-      <w:r>
-        <w:t xml:space="preserve"> </w:t>
-      </w:r>
-      <w:r>
-        <w:t>could</w:t>
-      </w:r>
-      <w:r>
-        <w:t xml:space="preserve"> result in severe performance degradation</w:t>
-      </w:r>
-      <w:r>
-        <w:t xml:space="preserve"> </w:t>
-      </w:r>
-      <w:r>
-        <w:fldChar w:fldCharType="begin"/>
-      </w:r>
-      <w:r>
-        <w:instrText xml:space="preserve"> ADDIN ZOTERO_ITEM CSL_CITATION {"citationID":"UbUn2SJl","properties":{"formattedCitation":"[Gehrmann et al. 2004]","plainCitation":"[Gehrmann et al. 2004]"},"citationItems":[{"id":66,"uris":["http://zotero.org/users/local/tVEw5gbi/items/ZRIAP76R"],"uri":["http://zotero.org/users/local/tVEw5gbi/items/ZRIAP76R"],"itemData":{"id":66,"type":"book","title":"Bluetooth Security","publisher":"Artech House","number-of-pages":"234","source":"Google Books","abstract":"This first-of-its-kind book, from expert authors actively contributing to the evolution of Bluetooth specifications, provides an overview and detailed descriptions of all the security functions and features of this standard's latest core release. After categorizing all the security issues involved in ad hoc networking, this hands-on volume shows you how to design a highly secure Bluetooth system and implement security enhancements. The book also helps you fully understand the main security risks involved with introducing Bluetooth-based communications in your organization","ISBN":"978-1-58053-885-5","language":"en","author":[{"family":"Gehrmann","given":"Christian"},{"family":"Persson","given":"Joakim"},{"family":"Smeets","given":"Ben"}],"issued":{"date-parts":[["2004"]]}}}],"schema":"https://github.com/citation-style-language/schema/raw/master/csl-citation.json"} </w:instrText>
-      </w:r>
-      <w:r>
-        <w:fldChar w:fldCharType="separate"/>
-      </w:r>
-      <w:r>
-        <w:rPr>
-          <w:noProof/>
-        </w:rPr>
-        <w:t>[Gehrmann et al. 2004]</w:t>
-      </w:r>
-      <w:r>
-        <w:fldChar w:fldCharType="end"/>
-      </w:r>
-      <w:r>
-        <w:t>.</w:t>
-      </w:r>
-      <w:r>
-        <w:t xml:space="preserve"> </w:t>
-      </w:r>
-    </w:p>
-    <w:p>
-      <w:pPr>
-        <w:rPr>
-          <w:lang w:val="en-US"/>
-        </w:rPr>
-      </w:pPr>
-      <w:r>
-        <w:rPr>
-          <w:lang w:val="en-US"/>
-        </w:rPr>
-        <w:t xml:space="preserve">Many audio codecs have been developed to improve the </w:t>
-      </w:r>
-      <w:r>
-        <w:rPr>
-          <w:lang w:val="en-US"/>
-        </w:rPr>
-        <w:t xml:space="preserve">audio </w:t>
-      </w:r>
-      <w:r>
-        <w:rPr>
-          <w:lang w:val="en-US"/>
-        </w:rPr>
-        <w:t xml:space="preserve">quality transmitted over Bluetooth piconets, </w:t>
-      </w:r>
-      <w:r>
-        <w:rPr>
-          <w:lang w:val="en-US"/>
-        </w:rPr>
-        <w:t xml:space="preserve">including </w:t>
-      </w:r>
-      <w:r>
-        <w:rPr>
-          <w:lang w:val="en-US"/>
-        </w:rPr>
-        <w:t>aptX</w:t>
-      </w:r>
-      <w:r>
-        <w:rPr>
-          <w:lang w:val="en-US"/>
-        </w:rPr>
-        <w:t>/aptX HD</w:t>
-      </w:r>
-      <w:r>
-        <w:rPr>
-          <w:lang w:val="en-US"/>
-        </w:rPr>
-        <w:t xml:space="preserve">, </w:t>
-      </w:r>
-      <w:r>
-        <w:rPr>
-          <w:lang w:val="en-US"/>
-        </w:rPr>
-        <w:t>Low Complexity Sub Band Coding (</w:t>
-      </w:r>
-      <w:r>
-        <w:rPr>
-          <w:lang w:val="en-US"/>
-        </w:rPr>
-        <w:t>SBC</w:t>
-      </w:r>
-      <w:r>
-        <w:rPr>
-          <w:lang w:val="en-US"/>
-        </w:rPr>
-        <w:t>)</w:t>
-      </w:r>
-      <w:r>
-        <w:rPr>
-          <w:lang w:val="en-US"/>
-        </w:rPr>
-        <w:t xml:space="preserve"> and </w:t>
-      </w:r>
-      <w:r>
-        <w:rPr>
-          <w:lang w:val="en-US"/>
-        </w:rPr>
-        <w:t>LDAC</w:t>
-      </w:r>
-      <w:r>
-        <w:rPr>
-          <w:lang w:val="en-US"/>
-        </w:rPr>
-        <w:t>. aptX HD claims</w:t>
-      </w:r>
-      <w:r>
-        <w:rPr>
-          <w:lang w:val="en-US"/>
-        </w:rPr>
-        <w:t xml:space="preserve"> ‘</w:t>
-      </w:r>
-      <w:r>
-        <w:rPr>
-          <w:lang w:val="en-US"/>
-        </w:rPr>
-        <w:t>better than CD’</w:t>
-      </w:r>
-      <w:r>
-        <w:rPr>
-          <w:lang w:val="en-US"/>
-        </w:rPr>
-        <w:t xml:space="preserve"> audio</w:t>
-      </w:r>
-      <w:r>
-        <w:rPr>
-          <w:lang w:val="en-US"/>
-        </w:rPr>
-        <w:t xml:space="preserve"> quality, whilst</w:t>
-      </w:r>
-      <w:r>
-        <w:rPr>
-          <w:lang w:val="en-US"/>
-        </w:rPr>
-        <w:t xml:space="preserve"> LDAC </w:t>
-      </w:r>
-      <w:r>
-        <w:rPr>
-          <w:lang w:val="en-US"/>
-        </w:rPr>
-        <w:t>transfers</w:t>
-      </w:r>
-      <w:r>
-        <w:rPr>
-          <w:lang w:val="en-US"/>
-        </w:rPr>
-        <w:t xml:space="preserve"> 3x more data than SBC</w:t>
-      </w:r>
-      <w:r>
-        <w:rPr>
-          <w:lang w:val="en-US"/>
-        </w:rPr>
-        <w:t xml:space="preserve"> (990kbps vs 328kbps)</w:t>
-      </w:r>
-      <w:r>
-        <w:rPr>
-          <w:lang w:val="en-US"/>
-        </w:rPr>
-        <w:t xml:space="preserve"> plus the ability to </w:t>
-      </w:r>
-      <w:r>
-        <w:rPr>
-          <w:lang w:val="en-US"/>
-        </w:rPr>
-        <w:t>‘</w:t>
-      </w:r>
-      <w:r>
-        <w:rPr>
-          <w:lang w:val="en-US"/>
-        </w:rPr>
-        <w:t xml:space="preserve">maintain maximum bit depth and frequency </w:t>
-      </w:r>
-      <w:r>
-        <w:rPr>
-          <w:lang w:val="en-US"/>
-        </w:rPr>
-        <w:t xml:space="preserve">of 96kHz/24bit audio’ </w:t>
-      </w:r>
-      <w:r>
-        <w:rPr>
-          <w:lang w:val="en-US"/>
-        </w:rPr>
-        <w:fldChar w:fldCharType="begin"/>
-      </w:r>
-      <w:r>
-        <w:rPr>
-          <w:lang w:val="en-US"/>
-        </w:rPr>
-        <w:instrText xml:space="preserve"> ADDIN ZOTERO_ITEM CSL_CITATION {"citationID":"RRHFzX7r","properties":{"formattedCitation":"[McClintock 2016; Sony Corporation 2016]","plainCitation":"[McClintock 2016; Sony Corporation 2016]"},"citationItems":[{"id":72,"uris":["http://zotero.org/users/local/tVEw5gbi/items/W75J6F3I"],"uri":["http://zotero.org/users/local/tVEw5gbi/items/W75J6F3I"],"itemData":{"id":72,"type":"paper-conference","title":"Can Bluetooth ever Replace the Wire?","publisher-place":"Paris","event":"AES Paris 2016","event-place":"Paris","abstract":"Bluetooth is widely used as a wireless connection for audio applications including mobile phones, media players and wearables, removing the need for cables. The combination of the A2DP protocol and frame based codecs used in many Bluetooth stereo audio implementations have led to excessive latency and acoustic performance significantly below CD quality. This paper will cover the latest developments in Bluetooth audio connectivity that will deliver CD quality audio, or better, and low latency for video and gaming applications. These developments together with the increased battery life delivered by Bluetooth Smart could lead to the elimination of wires for many applications.","URL":"http://www.aes.org/e-lib/browse.cfm?elib=18236","author":[{"family":"McClintock","given":"Jonny"}],"issued":{"date-parts":[["2016",6,7]]},"accessed":{"date-parts":[["2016",11,3]]}}},{"id":124,"uris":["http://zotero.org/users/local/tVEw5gbi/items/T2ZUD6XD"],"uri":["http://zotero.org/users/local/tVEw5gbi/items/T2ZUD6XD"],"itemData":{"id":124,"type":"webpage","title":"LDAC","container-title":"LDAC","URL":"http://www.sony.net/Products/LDAC/","author":[{"family":"Sony Corporation","given":""}],"issued":{"date-parts":[["2016"]]},"accessed":{"date-parts":[["2016",11,4]]}}}],"schema":"https://github.com/citation-style-language/schema/raw/master/csl-citation.json"} </w:instrText>
-      </w:r>
-      <w:r>
-        <w:rPr>
-          <w:lang w:val="en-US"/>
-        </w:rPr>
-        <w:fldChar w:fldCharType="separate"/>
-      </w:r>
-      <w:r>
-        <w:rPr>
-          <w:noProof/>
-          <w:lang w:val="en-US"/>
-        </w:rPr>
-        <w:t>[McClintock 2016; Sony Corporation 2016]</w:t>
-      </w:r>
-      <w:r>
-        <w:rPr>
-          <w:lang w:val="en-US"/>
-        </w:rPr>
-        <w:fldChar w:fldCharType="end"/>
-      </w:r>
-      <w:r>
-        <w:rPr>
-          <w:lang w:val="en-US"/>
-        </w:rPr>
-        <w:t>.</w:t>
-      </w:r>
-      <w:r>
-        <w:rPr>
-          <w:lang w:val="en-US"/>
-        </w:rPr>
-        <w:t xml:space="preserve"> </w:t>
-      </w:r>
-      <w:r>
-        <w:rPr>
-          <w:lang w:val="en-US"/>
-        </w:rPr>
-        <w:t xml:space="preserve">Bluetooth 5 is also due to launch in early 2017, with quadrupled range, doubled speed and a 800% data broadcasting capacity </w:t>
-      </w:r>
-      <w:r>
-        <w:rPr>
-          <w:lang w:val="en-US"/>
-        </w:rPr>
-        <w:fldChar w:fldCharType="begin"/>
-      </w:r>
-      <w:r>
-        <w:rPr>
-          <w:lang w:val="en-US"/>
-        </w:rPr>
-        <w:instrText xml:space="preserve"> ADDIN ZOTERO_ITEM CSL_CITATION {"citationID":"9hkO9N17","properties":{"formattedCitation":"[Washington 2016]","plainCitation":"[Washington 2016]"},"citationItems":[{"id":125,"uris":["http://zotero.org/users/local/tVEw5gbi/items/BG48WQVB"],"uri":["http://zotero.org/users/local/tVEw5gbi/items/BG48WQVB"],"itemData":{"id":125,"type":"webpage","title":"Bluetooth® 5 quadruples range, doubles speed, increases data broadcasting capacity by 800%","container-title":"Bluetooth® 5 quadruples range, doubles speed, increases data broadcasting capacity by 800%","URL":"https://www.bluetooth.com/news/pressreleases/2016/06/16/-bluetooth5-quadruples-rangedoubles-speedincreases-data-broadcasting-capacity-by-800","author":[{"family":"Washington","given":"Kirckland"}],"issued":{"date-parts":[["2016",6,16]]},"accessed":{"date-parts":[["2016",11,4]]}}}],"schema":"https://github.com/citation-style-language/schema/raw/master/csl-citation.json"} </w:instrText>
-      </w:r>
-      <w:r>
-        <w:rPr>
-          <w:lang w:val="en-US"/>
-        </w:rPr>
-        <w:fldChar w:fldCharType="separate"/>
-      </w:r>
-      <w:r>
-        <w:rPr>
-          <w:noProof/>
-          <w:lang w:val="en-US"/>
-        </w:rPr>
-        <w:t>[Washington 2016]</w:t>
-      </w:r>
-      <w:r>
-        <w:rPr>
-          <w:lang w:val="en-US"/>
-        </w:rPr>
-        <w:fldChar w:fldCharType="end"/>
-      </w:r>
-      <w:r>
-        <w:rPr>
-          <w:lang w:val="en-US"/>
-        </w:rPr>
-        <w:t>.</w:t>
-      </w:r>
-    </w:p>
-    <w:p>
-      <w:pPr>
-        <w:rPr>
-          <w:lang w:val="en-US"/>
-        </w:rPr>
-      </w:pPr>
-      <w:r>
-        <w:rPr>
-          <w:lang w:val="en-US"/>
-        </w:rPr>
-        <w:lastRenderedPageBreak/>
+    </w:p>
+    <w:p>
+      <w:pPr>
+        <w:rPr>
+          <w:lang w:val="en-US"/>
+        </w:rPr>
+      </w:pPr>
+      <w:r>
+        <w:rPr>
+          <w:lang w:val="en-US"/>
+        </w:rPr>
         <w:t>With</w:t>
       </w:r>
       <w:r>
@@ -1057,6 +427,61 @@
         <w:pStyle w:val="Heading1first"/>
       </w:pPr>
       <w:r>
+        <w:t>Advantages of Bluetooth</w:t>
+      </w:r>
+    </w:p>
+    <w:p>
+      <w:pPr>
+        <w:pStyle w:val="Normalfirst"/>
+      </w:pPr>
+      <w:r>
+        <w:t xml:space="preserve">Bluetooth is a Wireless Personal Area Network (WPAN), developed in 1994 by the Bluetooth Special Interest Group (SIG) with the intention of replacing cables connecting personal computers and peripheral devices </w:t>
+      </w:r>
+      <w:r>
+        <w:fldChar w:fldCharType="begin"/>
+      </w:r>
+      <w:r>
+        <w:instrText xml:space="preserve"> ADDIN ZOTERO_ITEM CSL_CITATION {"citationID":"XnAA65UM","properties":{"formattedCitation":"[Bluetooth SIG 2001]","plainCitation":"[Bluetooth SIG 2001]"},"citationItems":[{"id":65,"uris":["http://zotero.org/users/local/tVEw5gbi/items/AU27NXPN"],"uri":["http://zotero.org/users/local/tVEw5gbi/items/AU27NXPN"],"itemData":{"id":65,"type":"article-journal","title":"Specifications of the Bluetooth System","container-title":"Version 1.1","author":[{"family":"Bluetooth SIG","given":""}],"issued":{"date-parts":[["2001",2,22]]}}}],"schema":"https://github.com/citation-style-language/schema/raw/master/csl-citation.json"} </w:instrText>
+      </w:r>
+      <w:r>
+        <w:fldChar w:fldCharType="separate"/>
+      </w:r>
+      <w:r>
+        <w:rPr>
+          <w:noProof/>
+        </w:rPr>
+        <w:t>[Bluetooth SIG 2001]</w:t>
+      </w:r>
+      <w:r>
+        <w:fldChar w:fldCharType="end"/>
+      </w:r>
+      <w:r>
+        <w:t>.</w:t>
+      </w:r>
+    </w:p>
+    <w:p>
+      <w:r>
+        <w:t xml:space="preserve">Why is Bluetooth great?! </w:t>
+      </w:r>
+    </w:p>
+    <w:p>
+      <w:r>
+        <w:t>Psychological studies showing wireless is better?</w:t>
+      </w:r>
+    </w:p>
+    <w:p>
+      <w:pPr>
+        <w:pStyle w:val="Heading1"/>
+      </w:pPr>
+      <w:r>
+        <w:t>Disadvantages of Bluetooth</w:t>
+      </w:r>
+    </w:p>
+    <w:p>
+      <w:pPr>
+        <w:pStyle w:val="Heading2"/>
+      </w:pPr>
+      <w:r>
         <w:t>Network Interference</w:t>
       </w:r>
     </w:p>
@@ -1065,106 +490,367 @@
         <w:pStyle w:val="Normalfirst"/>
       </w:pPr>
       <w:r>
-        <w:t>As both the IEEE 802.11 and IEEE 802.15.1 standards specify an operational frequency of 2.4 GHz, there can often be interference when the two networks coexist in the same physical space.</w:t>
+        <w:t xml:space="preserve">Bluetooth operates in the unlicensed 2.4 GHz ISM (Industrial-Scientific-Medical) band, which is split into 79 1 MHz wide channels </w:t>
+      </w:r>
+      <w:r>
+        <w:fldChar w:fldCharType="begin"/>
+      </w:r>
+      <w:r>
+        <w:instrText xml:space="preserve"> ADDIN ZOTERO_ITEM CSL_CITATION {"citationID":"7Fq40QfK","properties":{"formattedCitation":"[IEEE 802.15.2 2003]","plainCitation":"[IEEE 802.15.2 2003]"},"citationItems":[{"id":53,"uris":["http://zotero.org/users/local/tVEw5gbi/items/P8A6AAVJ"],"uri":["http://zotero.org/users/local/tVEw5gbi/items/P8A6AAVJ"],"itemData":{"id":53,"type":"article-journal","title":"IEEE Recommended Practice for Information technology– Local and metropolitan area networks– Specific requirements– Part 15.2: Coexistence of Wireless Personal Area Networks with Other Wireless Devices Operating in Unlicensed Frequency Bands","container-title":"IEEE Std 802.15.2-2003","page":"1-150","source":"IEEE Xplore","abstract":"This recommended practice addresses the issue of coexistence of wireless local area networks and wireless personal area networks. These wireless networks often operate in the same unlicensed band. This recommended practice describes coexistence mechanisms that can be used to facilitate coexistence of wireless local area networks (i.e., IEEE Std 802.11b-1999) and wireless personal area networks (i.e., IEEE Std 802.15.1-2002). The \"IEEE Get Program\" grants public access to view and download individual PDFs of select standards at no charge. Visit http://standards.ieee.org.oala-proxy.surrey.ac.uk/about/get/index.html for details.","DOI":"10.1109/IEEESTD.2003.94386","shortTitle":"IEEE Recommended Practice for Information technology– Local and metropolitan area networks– Specific requirements– Part 15.2","author":[{"family":"IEEE 802.15.2","given":""}],"issued":{"date-parts":[["2003",8]]}}}],"schema":"https://github.com/citation-style-language/schema/raw/master/csl-citation.json"} </w:instrText>
+      </w:r>
+      <w:r>
+        <w:fldChar w:fldCharType="separate"/>
+      </w:r>
+      <w:r>
+        <w:rPr>
+          <w:noProof/>
+        </w:rPr>
+        <w:t>[IEEE 802.15.2 2003]</w:t>
+      </w:r>
+      <w:r>
+        <w:fldChar w:fldCharType="end"/>
+      </w:r>
+      <w:r>
+        <w:t>, and has an operational distance of 10-100m.</w:t>
+      </w:r>
+    </w:p>
+    <w:p>
+      <w:pPr>
+        <w:rPr>
+          <w:rFonts w:cs="Times New Roman"/>
+          <w:color w:val="auto"/>
+          <w:szCs w:val="20"/>
+          <w:lang w:val="en-US"/>
+        </w:rPr>
+      </w:pPr>
+      <w:r>
+        <w:t xml:space="preserve">A physical radio channel is shared by a group of </w:t>
+      </w:r>
+      <w:r>
+        <w:t xml:space="preserve">Bluetooth </w:t>
+      </w:r>
+      <w:r>
+        <w:t xml:space="preserve">devices, </w:t>
+      </w:r>
+      <w:r>
+        <w:t xml:space="preserve">known as a piconet. Each Piconet compromises of a single master and up to seven slave devices </w:t>
+      </w:r>
+      <w:r>
+        <w:fldChar w:fldCharType="begin"/>
+      </w:r>
+      <w:r>
+        <w:instrText xml:space="preserve"> ADDIN ZOTERO_ITEM CSL_CITATION {"citationID":"ts06Nvc6","properties":{"formattedCitation":"[Bluetooth SIG 2001]","plainCitation":"[Bluetooth SIG 2001]"},"citationItems":[{"id":65,"uris":["http://zotero.org/users/local/tVEw5gbi/items/AU27NXPN"],"uri":["http://zotero.org/users/local/tVEw5gbi/items/AU27NXPN"],"itemData":{"id":65,"type":"article-journal","title":"Specifications of the Bluetooth System","container-title":"Version 1.1","author":[{"family":"Bluetooth SIG","given":""}],"issued":{"date-parts":[["2001",2,22]]}}}],"schema":"https://github.com/citation-style-language/schema/raw/master/csl-citation.json"} </w:instrText>
+      </w:r>
+      <w:r>
+        <w:fldChar w:fldCharType="separate"/>
+      </w:r>
+      <w:r>
+        <w:rPr>
+          <w:noProof/>
+        </w:rPr>
+        <w:t>[Bluetooth SIG 2001]</w:t>
+      </w:r>
+      <w:r>
+        <w:fldChar w:fldCharType="end"/>
+      </w:r>
+      <w:r>
+        <w:t xml:space="preserve">. </w:t>
+      </w:r>
+      <w:r>
+        <w:rPr>
+          <w:rFonts w:cs="Times New Roman"/>
+          <w:color w:val="auto"/>
+          <w:szCs w:val="20"/>
+          <w:lang w:val="en-US"/>
+        </w:rPr>
+        <w:t xml:space="preserve">A larger network called a Scatternet can be formed when two or more Piconets connect through a bridge or relay device </w:t>
+      </w:r>
+      <w:r>
+        <w:rPr>
+          <w:rFonts w:cs="Times New Roman"/>
+          <w:color w:val="auto"/>
+          <w:szCs w:val="20"/>
+          <w:lang w:val="en-US"/>
+        </w:rPr>
+        <w:fldChar w:fldCharType="begin"/>
+      </w:r>
+      <w:r>
+        <w:rPr>
+          <w:rFonts w:cs="Times New Roman"/>
+          <w:color w:val="auto"/>
+          <w:szCs w:val="20"/>
+          <w:lang w:val="en-US"/>
+        </w:rPr>
+        <w:instrText xml:space="preserve"> ADDIN ZOTERO_ITEM CSL_CITATION {"citationID":"bormSlBQ","properties":{"formattedCitation":"[Pinkumphi and Phonphoem 2009]","plainCitation":"[Pinkumphi and Phonphoem 2009]"},"citationItems":[{"id":77,"uris":["http://zotero.org/users/local/tVEw5gbi/items/WBQ76462"],"uri":["http://zotero.org/users/local/tVEw5gbi/items/WBQ76462"],"itemData":{"id":77,"type":"paper-conference","title":"Real-time audio multicasting on Bluetooth network","container-title":"6th International Conference on Electrical Engineering/Electronics, Computer, Telecommunications and Information Technology, 2009. ECTI-CON 2009","page":"992-995","volume":"02","source":"IEEE Xplore","event":"6th International Conference on Electrical Engineering/Electronics, Computer, Telecommunications and Information Technology, 2009. ECTI-CON 2009","abstract":"Bluetooth has been deployed in many mobile devices nowadays which still lacking of real-time multicast support. In this paper, the real-time audio multicasting protocol has been proposed by using Piconet multicast partitioning and prioritization with BNEP broadcasting scheme in the ACL link. The simulation results show that the system throughput aggregation has been increased. Also the delay and inter-packet time are significantly decreased.","DOI":"10.1109/ECTICON.2009.5137212","author":[{"family":"Pinkumphi","given":"S."},{"family":"Phonphoem","given":"A."}],"issued":{"date-parts":[["2009",5]]}}}],"schema":"https://github.com/citation-style-language/schema/raw/master/csl-citation.json"} </w:instrText>
+      </w:r>
+      <w:r>
+        <w:rPr>
+          <w:rFonts w:cs="Times New Roman"/>
+          <w:color w:val="auto"/>
+          <w:szCs w:val="20"/>
+          <w:lang w:val="en-US"/>
+        </w:rPr>
+        <w:fldChar w:fldCharType="separate"/>
+      </w:r>
+      <w:r>
+        <w:rPr>
+          <w:rFonts w:cs="Times New Roman"/>
+          <w:noProof/>
+          <w:color w:val="auto"/>
+          <w:szCs w:val="20"/>
+          <w:lang w:val="en-US"/>
+        </w:rPr>
+        <w:t>[Pinkumphi and Phonphoem 2009]</w:t>
+      </w:r>
+      <w:r>
+        <w:rPr>
+          <w:rFonts w:cs="Times New Roman"/>
+          <w:color w:val="auto"/>
+          <w:szCs w:val="20"/>
+          <w:lang w:val="en-US"/>
+        </w:rPr>
+        <w:fldChar w:fldCharType="end"/>
+      </w:r>
+      <w:r>
+        <w:rPr>
+          <w:rFonts w:cs="Times New Roman"/>
+          <w:color w:val="auto"/>
+          <w:szCs w:val="20"/>
+          <w:lang w:val="en-US"/>
+        </w:rPr>
+        <w:t xml:space="preserve">. </w:t>
+      </w:r>
+      <w:r>
+        <w:t xml:space="preserve">The systems are </w:t>
+      </w:r>
+      <w:r>
+        <w:t>synchronised to a common clock and</w:t>
+      </w:r>
+      <w:r>
+        <w:t xml:space="preserve"> use a frequency hopping spread spectrum (FHSS) scheme to combat interference</w:t>
+      </w:r>
+      <w:r>
+        <w:t xml:space="preserve">. </w:t>
+      </w:r>
+      <w:r>
+        <w:t>In a FHSS</w:t>
+      </w:r>
+      <w:r>
+        <w:t xml:space="preserve"> the 79 frequencies of the ISM band are placed in an algorithmically determined pseudo-random order, based on </w:t>
+      </w:r>
+      <w:r>
+        <w:lastRenderedPageBreak/>
+        <w:t>the device address and master clock</w:t>
       </w:r>
       <w:r>
         <w:t xml:space="preserve"> </w:t>
       </w:r>
       <w:r>
-        <w:t>F</w:t>
-      </w:r>
-      <w:r>
-        <w:t>actors</w:t>
-      </w:r>
-      <w:r>
-        <w:t xml:space="preserve"> that</w:t>
+        <w:fldChar w:fldCharType="begin"/>
+      </w:r>
+      <w:r>
+        <w:instrText xml:space="preserve"> ADDIN ZOTERO_ITEM CSL_CITATION {"citationID":"tOyK2X0v","properties":{"formattedCitation":"[IEEE 802.15.1 2005]","plainCitation":"[IEEE 802.15.1 2005]"},"citationItems":[{"id":50,"uris":["http://zotero.org/users/local/tVEw5gbi/items/57CZP55H"],"uri":["http://zotero.org/users/local/tVEw5gbi/items/57CZP55H"],"itemData":{"id":50,"type":"article-journal","title":"IEEE Standard for Information technology– Local and metropolitan area networks– Specific requirements– Part 15.1a: Wireless Medium Access Control (MAC) and Physical Layer (PHY) specifications for Wireless Personal Area Networks (WPAN)","container-title":"IEEE Std 802.15.1-2005 (Revision of IEEE Std 802.15.1-2002)","page":"1-700","source":"IEEE Xplore","abstract":"Methods for communicating devices in a Personal Area Network. (The PDF of the standards is available at no cost. \"IEEE Get Program\" grants public access to view and download individual PDFs of select standards at no cost. Visit http://standards.ieee.org.oala-proxy.surrey.ac.uk/about/get/index.html for details.)","DOI":"10.1109/IEEESTD.2005.96290","shortTitle":"IEEE Standard for Information technology– Local and metropolitan area networks– Specific requirements– Part 15.1a","author":[{"family":"IEEE 802.15.1","given":""}],"issued":{"date-parts":[["2005",6]]}}}],"schema":"https://github.com/citation-style-language/schema/raw/master/csl-citation.json"} </w:instrText>
+      </w:r>
+      <w:r>
+        <w:fldChar w:fldCharType="separate"/>
+      </w:r>
+      <w:r>
+        <w:rPr>
+          <w:noProof/>
+        </w:rPr>
+        <w:t>[IEEE 802.15.1 2005]</w:t>
+      </w:r>
+      <w:r>
+        <w:fldChar w:fldCharType="end"/>
+      </w:r>
+      <w:r>
+        <w:t xml:space="preserve">. </w:t>
+      </w:r>
+      <w:r>
+        <w:t xml:space="preserve">The system hops between these frequencies using a </w:t>
+      </w:r>
+      <w:r>
+        <w:rPr>
+          <w:rFonts w:cs="Times New Roman"/>
+          <w:color w:val="auto"/>
+          <w:szCs w:val="20"/>
+          <w:lang w:val="en-US"/>
+        </w:rPr>
+        <w:t xml:space="preserve">Time Division Duplex (TDD) method dividing each second into 1600 time slots (625µs per slot) </w:t>
+      </w:r>
+      <w:r>
+        <w:rPr>
+          <w:rFonts w:cs="Times New Roman"/>
+          <w:color w:val="auto"/>
+          <w:szCs w:val="20"/>
+          <w:lang w:val="en-US"/>
+        </w:rPr>
+        <w:fldChar w:fldCharType="begin"/>
+      </w:r>
+      <w:r>
+        <w:rPr>
+          <w:rFonts w:cs="Times New Roman"/>
+          <w:color w:val="auto"/>
+          <w:szCs w:val="20"/>
+          <w:lang w:val="en-US"/>
+        </w:rPr>
+        <w:instrText xml:space="preserve"> ADDIN ZOTERO_ITEM CSL_CITATION {"citationID":"E309FdWT","properties":{"formattedCitation":"[Pinkumphi and Phonphoem 2009]","plainCitation":"[Pinkumphi and Phonphoem 2009]"},"citationItems":[{"id":77,"uris":["http://zotero.org/users/local/tVEw5gbi/items/WBQ76462"],"uri":["http://zotero.org/users/local/tVEw5gbi/items/WBQ76462"],"itemData":{"id":77,"type":"paper-conference","title":"Real-time audio multicasting on Bluetooth network","container-title":"6th International Conference on Electrical Engineering/Electronics, Computer, Telecommunications and Information Technology, 2009. ECTI-CON 2009","page":"992-995","volume":"02","source":"IEEE Xplore","event":"6th International Conference on Electrical Engineering/Electronics, Computer, Telecommunications and Information Technology, 2009. ECTI-CON 2009","abstract":"Bluetooth has been deployed in many mobile devices nowadays which still lacking of real-time multicast support. In this paper, the real-time audio multicasting protocol has been proposed by using Piconet multicast partitioning and prioritization with BNEP broadcasting scheme in the ACL link. The simulation results show that the system throughput aggregation has been increased. Also the delay and inter-packet time are significantly decreased.","DOI":"10.1109/ECTICON.2009.5137212","author":[{"family":"Pinkumphi","given":"S."},{"family":"Phonphoem","given":"A."}],"issued":{"date-parts":[["2009",5]]}}}],"schema":"https://github.com/citation-style-language/schema/raw/master/csl-citation.json"} </w:instrText>
+      </w:r>
+      <w:r>
+        <w:rPr>
+          <w:rFonts w:cs="Times New Roman"/>
+          <w:color w:val="auto"/>
+          <w:szCs w:val="20"/>
+          <w:lang w:val="en-US"/>
+        </w:rPr>
+        <w:fldChar w:fldCharType="separate"/>
+      </w:r>
+      <w:r>
+        <w:rPr>
+          <w:rFonts w:cs="Times New Roman"/>
+          <w:noProof/>
+          <w:color w:val="auto"/>
+          <w:szCs w:val="20"/>
+          <w:lang w:val="en-US"/>
+        </w:rPr>
+        <w:t>[Pinkumphi and Phonphoem 2009]</w:t>
+      </w:r>
+      <w:r>
+        <w:rPr>
+          <w:rFonts w:cs="Times New Roman"/>
+          <w:color w:val="auto"/>
+          <w:szCs w:val="20"/>
+          <w:lang w:val="en-US"/>
+        </w:rPr>
+        <w:fldChar w:fldCharType="end"/>
+      </w:r>
+      <w:r>
+        <w:rPr>
+          <w:rFonts w:cs="Times New Roman"/>
+          <w:color w:val="auto"/>
+          <w:szCs w:val="20"/>
+          <w:lang w:val="en-US"/>
+        </w:rPr>
+        <w:t>.</w:t>
       </w:r>
       <w:r>
         <w:t xml:space="preserve"> </w:t>
       </w:r>
       <w:r>
-        <w:t>affect</w:t>
-      </w:r>
-      <w:r>
-        <w:t xml:space="preserve"> the interference </w:t>
-      </w:r>
-      <w:r>
-        <w:t>level</w:t>
-      </w:r>
-      <w:r>
+        <w:t>The pattern is adaptive, whereby f</w:t>
+      </w:r>
+      <w:r>
+        <w:t xml:space="preserve">requencies </w:t>
+      </w:r>
+      <w:r>
+        <w:t>used by interfering devices may be excluded</w:t>
+      </w:r>
+      <w:r>
+        <w:t xml:space="preserve">, this is known as advanced frequency hopping </w:t>
+      </w:r>
+      <w:r>
+        <w:fldChar w:fldCharType="begin"/>
+      </w:r>
+      <w:r>
+        <w:instrText xml:space="preserve"> ADDIN ZOTERO_ITEM CSL_CITATION {"citationID":"PO8UT9m2","properties":{"formattedCitation":"[Nagai et al. 2012]","plainCitation":"[Nagai et al. 2012]"},"citationItems":[{"id":129,"uris":["http://zotero.org/users/local/tVEw5gbi/items/GB6AQ8AR"],"uri":["http://zotero.org/users/local/tVEw5gbi/items/GB6AQ8AR"],"itemData":{"id":129,"type":"paper-conference","title":"Advanced wireless cooperation mechanisms for interference mitigation in the 2.4 GHz ISM band","container-title":"2012 IEEE Consumer Communications and Networking Conference (CCNC)","page":"364-365","source":"IEEE Xplore","event":"2012 IEEE Consumer Communications and Networking Conference (CCNC)","abstract":"We propose a new cooperation mechanism, denoted by cooperative channel segmentation (CCS), between IEEE 802.11 WLANs and Bluetooth based WPANs, which operate in the 2.4 GHz ISM band. The CCS avoids false detection of WLAN carrier sense, which usually happens when WLAN and Bluetooth antenna are nearly deployed. In CCS, WLAN and Bluetooth system share the mutual interference channel information and devices operation channels between Bluetooth and WLAN. We evaluated the performance of CCS by simulation, and the simulation result showed that the performance of CCS is better than legacy cooperation mechanisms.","DOI":"10.1109/CCNC.2012.6181124","author":[{"family":"Nagai","given":"Y."},{"family":"Hori","given":"T."},{"family":"Yokoyama","given":"Y."},{"family":"Shimizu","given":"N."},{"family":"Otsuka","given":"A."},{"family":"Yokotani","given":"T."}],"issued":{"date-parts":[["2012",1]]}}}],"schema":"https://github.com/citation-style-language/schema/raw/master/csl-citation.json"} </w:instrText>
+      </w:r>
+      <w:r>
+        <w:fldChar w:fldCharType="separate"/>
+      </w:r>
+      <w:r>
+        <w:rPr>
+          <w:noProof/>
+        </w:rPr>
+        <w:t>[Nagai et al. 2012]</w:t>
+      </w:r>
+      <w:r>
+        <w:fldChar w:fldCharType="end"/>
+      </w:r>
+      <w:r>
+        <w:t>.</w:t>
+      </w:r>
+      <w:r>
+        <w:rPr>
+          <w:color w:val="FF0000"/>
+        </w:rPr>
         <w:t xml:space="preserve"> </w:t>
       </w:r>
-      <w:r>
-        <w:t>include;</w:t>
-      </w:r>
-      <w:r>
-        <w:t xml:space="preserve"> the separation of the </w:t>
-      </w:r>
-      <w:r>
-        <w:t>wireless</w:t>
-      </w:r>
-      <w:r>
-        <w:t xml:space="preserve"> devices, the data </w:t>
-      </w:r>
-      <w:r>
-        <w:t>traffic</w:t>
-      </w:r>
-      <w:r>
-        <w:t xml:space="preserve"> levels</w:t>
-      </w:r>
-      <w:r>
-        <w:t xml:space="preserve"> flowing over each ne</w:t>
-      </w:r>
-      <w:r>
-        <w:t>twork</w:t>
-      </w:r>
-      <w:r>
-        <w:t xml:space="preserve">, the power </w:t>
-      </w:r>
-      <w:r>
-        <w:t>level of each</w:t>
+    </w:p>
+    <w:p>
+      <w:r>
+        <w:t xml:space="preserve">The IEEE Std 802.11 states that the Wireless Local Area Network (WLAN) operational frequency should also be 2.4 GHz </w:t>
+      </w:r>
+      <w:r>
+        <w:fldChar w:fldCharType="begin"/>
+      </w:r>
+      <w:r>
+        <w:instrText xml:space="preserve"> ADDIN ZOTERO_ITEM CSL_CITATION {"citationID":"sqBlgG9Y","properties":{"formattedCitation":"[IEEE 802.11 2005: 11]","plainCitation":"[IEEE 802.11 2005: 11]"},"citationItems":[{"id":62,"uris":["http://zotero.org/users/local/tVEw5gbi/items/DMTQSJXN"],"uri":["http://zotero.org/users/local/tVEw5gbi/items/DMTQSJXN"],"itemData":{"id":62,"type":"article-journal","title":"ISO/IEC Standard for Information Technology - Telecommunications and Information Exchange Between Systems - Local and Metropolitan Area Networks - Specific Requirements Part 11","container-title":"11i-2003 Edition ISO/IEC 8802-11 IEEE Std 802.11 Second edition 2005-08-01 ISO/IEC 8802 11:2005(E) IEEE Std 802","page":"1-721","source":"IEEE Xplore","DOI":"10.1109/IEEESTD.2005.339589","shortTitle":"ISO/IEC Standard for Information Technology - Telecommunications and Information Exchange Between Systems - Local and Metropolitan Area Networks - Specific Requirements Part 11","author":[{"family":"IEEE 802.11","given":""}],"issued":{"date-parts":[["2005",1,8]]}},"locator":"11"}],"schema":"https://github.com/citation-style-language/schema/raw/master/csl-citation.json"} </w:instrText>
+      </w:r>
+      <w:r>
+        <w:fldChar w:fldCharType="separate"/>
+      </w:r>
+      <w:r>
+        <w:rPr>
+          <w:noProof/>
+        </w:rPr>
+        <w:t>[IEEE 802.11 2005]</w:t>
+      </w:r>
+      <w:r>
+        <w:fldChar w:fldCharType="end"/>
+      </w:r>
+      <w:r>
+        <w:t xml:space="preserve">. As both the IEEE 802.11 and IEEE 802.15.1 standards specify an operational frequency of 2.4 GHz, there can often be interference when the two networks coexist in the same physical space </w:t>
+      </w:r>
+      <w:r>
+        <w:fldChar w:fldCharType="begin"/>
+      </w:r>
+      <w:r>
+        <w:instrText xml:space="preserve"> ADDIN ZOTERO_ITEM CSL_CITATION {"citationID":"CS778ISq","properties":{"formattedCitation":"[IEEE 802.15.2 2003]","plainCitation":"[IEEE 802.15.2 2003]"},"citationItems":[{"id":53,"uris":["http://zotero.org/users/local/tVEw5gbi/items/P8A6AAVJ"],"uri":["http://zotero.org/users/local/tVEw5gbi/items/P8A6AAVJ"],"itemData":{"id":53,"type":"article-journal","title":"IEEE Recommended Practice for Information technology– Local and metropolitan area networks– Specific requirements– Part 15.2: Coexistence of Wireless Personal Area Networks with Other Wireless Devices Operating in Unlicensed Frequency Bands","container-title":"IEEE Std 802.15.2-2003","page":"1-150","source":"IEEE Xplore","abstract":"This recommended practice addresses the issue of coexistence of wireless local area networks and wireless personal area networks. These wireless networks often operate in the same unlicensed band. This recommended practice describes coexistence mechanisms that can be used to facilitate coexistence of wireless local area networks (i.e., IEEE Std 802.11b-1999) and wireless personal area networks (i.e., IEEE Std 802.15.1-2002). The \"IEEE Get Program\" grants public access to view and download individual PDFs of select standards at no charge. Visit http://standards.ieee.org.oala-proxy.surrey.ac.uk/about/get/index.html for details.","DOI":"10.1109/IEEESTD.2003.94386","shortTitle":"IEEE Recommended Practice for Information technology– Local and metropolitan area networks– Specific requirements– Part 15.2","author":[{"family":"IEEE 802.15.2","given":""}],"issued":{"date-parts":[["2003",8]]}}}],"schema":"https://github.com/citation-style-language/schema/raw/master/csl-citation.json"} </w:instrText>
+      </w:r>
+      <w:r>
+        <w:fldChar w:fldCharType="separate"/>
+      </w:r>
+      <w:r>
+        <w:rPr>
+          <w:noProof/>
+        </w:rPr>
+        <w:t>[IEEE 802.15.2 2003]</w:t>
+      </w:r>
+      <w:r>
+        <w:fldChar w:fldCharType="end"/>
+      </w:r>
+      <w:r>
+        <w:t>. Factors that affect the interference level include; the separation of the wireless devices, the data traffic levels flowing over each network, the power level of each device, and the WLAN’s data. Different information types have varying levels of sensitivity to interference.</w:t>
       </w:r>
       <w:r>
         <w:t xml:space="preserve"> </w:t>
       </w:r>
       <w:r>
-        <w:t>device</w:t>
-      </w:r>
-      <w:r>
-        <w:t xml:space="preserve">, and the </w:t>
-      </w:r>
-      <w:r>
-        <w:t xml:space="preserve">WLAN’s </w:t>
-      </w:r>
-      <w:r>
-        <w:t>data.</w:t>
-      </w:r>
-      <w:r>
-        <w:t xml:space="preserve"> Different </w:t>
-      </w:r>
-      <w:r>
-        <w:t xml:space="preserve">information </w:t>
-      </w:r>
-      <w:r>
-        <w:t xml:space="preserve">types </w:t>
-      </w:r>
-      <w:r>
-        <w:t xml:space="preserve">have </w:t>
-      </w:r>
-      <w:r>
-        <w:t>varying</w:t>
-      </w:r>
-      <w:r>
-        <w:t xml:space="preserve"> levels of sensitivity to interference</w:t>
+        <w:t>There may also be interference from other wireless systems, such as cordless telephones and microwaves,</w:t>
       </w:r>
       <w:r>
         <w:t xml:space="preserve"> </w:t>
       </w:r>
       <w:r>
+        <w:t>which</w:t>
+      </w:r>
+      <w:r>
+        <w:t xml:space="preserve"> </w:t>
+      </w:r>
+      <w:r>
+        <w:t>could</w:t>
+      </w:r>
+      <w:r>
+        <w:t xml:space="preserve"> result in severe performance degradation</w:t>
+      </w:r>
+      <w:r>
+        <w:t xml:space="preserve"> </w:t>
+      </w:r>
+      <w:r>
         <w:fldChar w:fldCharType="begin"/>
       </w:r>
       <w:r>
-        <w:instrText xml:space="preserve"> ADDIN ZOTERO_ITEM CSL_CITATION {"citationID":"8xQH3jD6","properties":{"formattedCitation":"[IEEE 802.15.2 2003]","plainCitation":"[IEEE 802.15.2 2003]"},"citationItems":[{"id":53,"uris":["http://zotero.org/users/local/tVEw5gbi/items/P8A6AAVJ"],"uri":["http://zotero.org/users/local/tVEw5gbi/items/P8A6AAVJ"],"itemData":{"id":53,"type":"article-journal","title":"IEEE Recommended Practice for Information technology– Local and metropolitan area networks– Specific requirements– Part 15.2: Coexistence of Wireless Personal Area Networks with Other Wireless Devices Operating in Unlicensed Frequency Bands","container-title":"IEEE Std 802.15.2-2003","page":"1-150","source":"IEEE Xplore","abstract":"This recommended practice addresses the issue of coexistence of wireless local area networks and wireless personal area networks. These wireless networks often operate in the same unlicensed band. This recommended practice describes coexistence mechanisms that can be used to facilitate coexistence of wireless local area networks (i.e., IEEE Std 802.11b-1999) and wireless personal area networks (i.e., IEEE Std 802.15.1-2002). The \"IEEE Get Program\" grants public access to view and download individual PDFs of select standards at no charge. Visit http://standards.ieee.org.oala-proxy.surrey.ac.uk/about/get/index.html for details.","DOI":"10.1109/IEEESTD.2003.94386","shortTitle":"IEEE Recommended Practice for Information technology– Local and metropolitan area networks– Specific requirements– Part 15.2","author":[{"family":"IEEE 802.15.2","given":""}],"issued":{"date-parts":[["2003",8]]}}}],"schema":"https://github.com/citation-style-language/schema/raw/master/csl-citation.json"} </w:instrText>
+        <w:instrText xml:space="preserve"> ADDIN ZOTERO_ITEM CSL_CITATION {"citationID":"UbUn2SJl","properties":{"formattedCitation":"[Gehrmann et al. 2004]","plainCitation":"[Gehrmann et al. 2004]"},"citationItems":[{"id":66,"uris":["http://zotero.org/users/local/tVEw5gbi/items/ZRIAP76R"],"uri":["http://zotero.org/users/local/tVEw5gbi/items/ZRIAP76R"],"itemData":{"id":66,"type":"book","title":"Bluetooth Security","publisher":"Artech House","number-of-pages":"234","source":"Google Books","abstract":"This first-of-its-kind book, from expert authors actively contributing to the evolution of Bluetooth specifications, provides an overview and detailed descriptions of all the security functions and features of this standard's latest core release. After categorizing all the security issues involved in ad hoc networking, this hands-on volume shows you how to design a highly secure Bluetooth system and implement security enhancements. The book also helps you fully understand the main security risks involved with introducing Bluetooth-based communications in your organization","ISBN":"978-1-58053-885-5","language":"en","author":[{"family":"Gehrmann","given":"Christian"},{"family":"Persson","given":"Joakim"},{"family":"Smeets","given":"Ben"}],"issued":{"date-parts":[["2004"]]}}}],"schema":"https://github.com/citation-style-language/schema/raw/master/csl-citation.json"} </w:instrText>
       </w:r>
       <w:r>
         <w:fldChar w:fldCharType="separate"/>
@@ -1173,89 +859,361 @@
         <w:rPr>
           <w:noProof/>
         </w:rPr>
+        <w:t>[Gehrmann et al. 2004]</w:t>
+      </w:r>
+      <w:r>
+        <w:fldChar w:fldCharType="end"/>
+      </w:r>
+      <w:r>
+        <w:t>.</w:t>
+      </w:r>
+    </w:p>
+    <w:p>
+      <w:pPr>
+        <w:pStyle w:val="Heading3"/>
+        <w:rPr>
+          <w:lang w:val="en-US"/>
+        </w:rPr>
+      </w:pPr>
+      <w:r>
+        <w:rPr>
+          <w:lang w:val="en-US"/>
+        </w:rPr>
+        <w:t>Coexisting Networks</w:t>
+      </w:r>
+    </w:p>
+    <w:p>
+      <w:pPr>
+        <w:pStyle w:val="Normalfirst"/>
+        <w:rPr>
+          <w:lang w:val="en-US"/>
+        </w:rPr>
+      </w:pPr>
+      <w:r>
+        <w:rPr>
+          <w:lang w:val="en-US"/>
+        </w:rPr>
+        <w:t>Bluetooth uses a FHSS scheme, while IEEE 802.11 either uses FHSS</w:t>
+      </w:r>
+      <w:r>
+        <w:rPr>
+          <w:lang w:val="en-US"/>
+        </w:rPr>
+        <w:t xml:space="preserve"> </w:t>
+      </w:r>
+      <w:r>
+        <w:rPr>
+          <w:lang w:val="en-US"/>
+        </w:rPr>
+        <w:t>or</w:t>
+      </w:r>
+      <w:r>
+        <w:rPr>
+          <w:lang w:val="en-US"/>
+        </w:rPr>
+        <w:t xml:space="preserve"> a</w:t>
+      </w:r>
+      <w:r>
+        <w:rPr>
+          <w:lang w:val="en-US"/>
+        </w:rPr>
+        <w:t xml:space="preserve"> direct </w:t>
+      </w:r>
+      <w:r>
+        <w:rPr>
+          <w:lang w:val="en-US"/>
+        </w:rPr>
+        <w:t>sequence</w:t>
+      </w:r>
+      <w:r>
+        <w:rPr>
+          <w:lang w:val="en-US"/>
+        </w:rPr>
+        <w:t xml:space="preserve"> spread spectrum </w:t>
+      </w:r>
+      <w:r>
+        <w:rPr>
+          <w:lang w:val="en-US"/>
+        </w:rPr>
+        <w:t xml:space="preserve">(DSSS) </w:t>
+      </w:r>
+      <w:r>
+        <w:rPr>
+          <w:lang w:val="en-US"/>
+        </w:rPr>
+        <w:t xml:space="preserve">system </w:t>
+      </w:r>
+      <w:r>
+        <w:rPr>
+          <w:lang w:val="en-US"/>
+        </w:rPr>
+        <w:fldChar w:fldCharType="begin"/>
+      </w:r>
+      <w:r>
+        <w:rPr>
+          <w:lang w:val="en-US"/>
+        </w:rPr>
+        <w:instrText xml:space="preserve"> ADDIN ZOTERO_ITEM CSL_CITATION {"citationID":"aKqJHtJL","properties":{"formattedCitation":"[Chiasserini and Rao 2003]","plainCitation":"[Chiasserini and Rao 2003]"},"citationItems":[{"id":131,"uris":["http://zotero.org/users/local/tVEw5gbi/items/EFZVX559"],"uri":["http://zotero.org/users/local/tVEw5gbi/items/EFZVX559"],"itemData":{"id":131,"type":"article-journal","title":"Coexistence mechanisms for interference mitigation in the 2.4-GHz ISM band","container-title":"IEEE Transactions on Wireless Communications","page":"964-975","volume":"2","issue":"5","source":"IEEE Xplore","abstract":"Wireless technologies sharing the same frequency band and operating in the same environment often interfere with each other, causing severe decrease in performance. We propose two coexistence mechanisms based on traffic scheduling techniques that mitigate interference between different wireless systems operating in the 2.4-GHz industrial, medical, and scientific band. In particular, we consider IEEE 802.11 wireless local area networks (WLANs) and Bluetooth (BT) voice and data nodes, showing that the proposed algorithms can work when the two systems are able to exchange information as well as when they operate independently of one another. Results indicate that the proposed algorithms remarkably mitigate the interference between the IEEE 802.11 and BT technologies at the expense of a small additional delay in the data transfer. It is also shown that the impact of the interference generated by microwave ovens on the IEEE 802.11 WLANs performance can be significantly reduced through the mechanisms presented.","DOI":"10.1109/TWC.2003.817417","ISSN":"1536-1276","author":[{"family":"Chiasserini","given":"C. F."},{"family":"Rao","given":"R. R."}],"issued":{"date-parts":[["2003",9]]}}}],"schema":"https://github.com/citation-style-language/schema/raw/master/csl-citation.json"} </w:instrText>
+      </w:r>
+      <w:r>
+        <w:rPr>
+          <w:lang w:val="en-US"/>
+        </w:rPr>
+        <w:fldChar w:fldCharType="separate"/>
+      </w:r>
+      <w:r>
+        <w:rPr>
+          <w:noProof/>
+          <w:lang w:val="en-US"/>
+        </w:rPr>
+        <w:t>[Chiasserini and Rao 2003]</w:t>
+      </w:r>
+      <w:r>
+        <w:rPr>
+          <w:lang w:val="en-US"/>
+        </w:rPr>
+        <w:fldChar w:fldCharType="end"/>
+      </w:r>
+      <w:r>
+        <w:rPr>
+          <w:lang w:val="en-US"/>
+        </w:rPr>
+        <w:t>.</w:t>
+      </w:r>
+      <w:r>
+        <w:rPr>
+          <w:lang w:val="en-US"/>
+        </w:rPr>
+        <w:t xml:space="preserve"> </w:t>
+      </w:r>
+      <w:r>
+        <w:rPr>
+          <w:lang w:val="en-US"/>
+        </w:rPr>
+        <w:t xml:space="preserve">If a Bluetooth system is in the presence of a WLAN system using FHSS then it is susceptible to interference on the channel in use and the two adjacent channels. However, due to the short packet size used in Bluetooth, the packet error rate (PER) for Bluetooth in the presence of IEEE 802.11 is almost insignificant </w:t>
+      </w:r>
+      <w:r>
+        <w:rPr>
+          <w:lang w:val="en-US"/>
+        </w:rPr>
+        <w:fldChar w:fldCharType="begin"/>
+      </w:r>
+      <w:r>
+        <w:rPr>
+          <w:lang w:val="en-US"/>
+        </w:rPr>
+        <w:instrText xml:space="preserve"> ADDIN ZOTERO_ITEM CSL_CITATION {"citationID":"IaJBVQ1b","properties":{"formattedCitation":"[IEEE 802.15.2 2003]","plainCitation":"[IEEE 802.15.2 2003]"},"citationItems":[{"id":53,"uris":["http://zotero.org/users/local/tVEw5gbi/items/P8A6AAVJ"],"uri":["http://zotero.org/users/local/tVEw5gbi/items/P8A6AAVJ"],"itemData":{"id":53,"type":"article-journal","title":"IEEE Recommended Practice for Information technology– Local and metropolitan area networks– Specific requirements– Part 15.2: Coexistence of Wireless Personal Area Networks with Other Wireless Devices Operating in Unlicensed Frequency Bands","container-title":"IEEE Std 802.15.2-2003","page":"1-150","source":"IEEE Xplore","abstract":"This recommended practice addresses the issue of coexistence of wireless local area networks and wireless personal area networks. These wireless networks often operate in the same unlicensed band. This recommended practice describes coexistence mechanisms that can be used to facilitate coexistence of wireless local area networks (i.e., IEEE Std 802.11b-1999) and wireless personal area networks (i.e., IEEE Std 802.15.1-2002). The \"IEEE Get Program\" grants public access to view and download individual PDFs of select standards at no charge. Visit http://standards.ieee.org.oala-proxy.surrey.ac.uk/about/get/index.html for details.","DOI":"10.1109/IEEESTD.2003.94386","shortTitle":"IEEE Recommended Practice for Information technology– Local and metropolitan area networks– Specific requirements– Part 15.2","author":[{"family":"IEEE 802.15.2","given":""}],"issued":{"date-parts":[["2003",8]]}}}],"schema":"https://github.com/citation-style-language/schema/raw/master/csl-citation.json"} </w:instrText>
+      </w:r>
+      <w:r>
+        <w:rPr>
+          <w:lang w:val="en-US"/>
+        </w:rPr>
+        <w:fldChar w:fldCharType="separate"/>
+      </w:r>
+      <w:r>
+        <w:rPr>
+          <w:noProof/>
+          <w:lang w:val="en-US"/>
+        </w:rPr>
         <w:t>[IEEE 802.15.2 2003]</w:t>
       </w:r>
       <w:r>
+        <w:rPr>
+          <w:lang w:val="en-US"/>
+        </w:rPr>
         <w:fldChar w:fldCharType="end"/>
       </w:r>
       <w:r>
+        <w:rPr>
+          <w:lang w:val="en-US"/>
+        </w:rPr>
         <w:t>.</w:t>
       </w:r>
     </w:p>
     <w:p>
       <w:pPr>
+        <w:rPr>
+          <w:lang w:val="en-US"/>
+        </w:rPr>
+      </w:pPr>
+      <w:r>
+        <w:rPr>
+          <w:lang w:val="en-US"/>
+        </w:rPr>
+        <w:t xml:space="preserve">Bluetooth uses ADP to remove channels that are being used by interfering devices. </w:t>
+      </w:r>
+      <w:r>
+        <w:rPr>
+          <w:lang w:val="en-US"/>
+        </w:rPr>
+        <w:t xml:space="preserve">WLAN </w:t>
+      </w:r>
+      <w:r>
+        <w:rPr>
+          <w:lang w:val="en-US"/>
+        </w:rPr>
+        <w:t xml:space="preserve">can </w:t>
+      </w:r>
+      <w:r>
+        <w:rPr>
+          <w:lang w:val="en-US"/>
+        </w:rPr>
+        <w:t xml:space="preserve">also detect interference and </w:t>
+      </w:r>
+      <w:r>
+        <w:rPr>
+          <w:lang w:val="en-US"/>
+        </w:rPr>
+        <w:t xml:space="preserve">defer transmission on channels </w:t>
+      </w:r>
+      <w:r>
+        <w:rPr>
+          <w:lang w:val="en-US"/>
+        </w:rPr>
+        <w:t xml:space="preserve">when </w:t>
+      </w:r>
+      <w:r>
+        <w:rPr>
+          <w:lang w:val="en-US"/>
+        </w:rPr>
+        <w:t>they</w:t>
+      </w:r>
+      <w:r>
+        <w:rPr>
+          <w:lang w:val="en-US"/>
+        </w:rPr>
+        <w:t xml:space="preserve"> are</w:t>
+      </w:r>
+      <w:r>
+        <w:rPr>
+          <w:lang w:val="en-US"/>
+        </w:rPr>
+        <w:t xml:space="preserve"> used</w:t>
+      </w:r>
+      <w:r>
+        <w:rPr>
+          <w:lang w:val="en-US"/>
+        </w:rPr>
+        <w:t xml:space="preserve"> by </w:t>
+      </w:r>
+      <w:r>
+        <w:rPr>
+          <w:lang w:val="en-US"/>
+        </w:rPr>
+        <w:t>interfering</w:t>
+      </w:r>
+      <w:r>
+        <w:rPr>
+          <w:lang w:val="en-US"/>
+        </w:rPr>
+        <w:t xml:space="preserve"> devices</w:t>
+      </w:r>
+      <w:r>
+        <w:rPr>
+          <w:lang w:val="en-US"/>
+        </w:rPr>
+        <w:t xml:space="preserve"> </w:t>
+      </w:r>
+      <w:r>
+        <w:rPr>
+          <w:lang w:val="en-US"/>
+        </w:rPr>
+        <w:fldChar w:fldCharType="begin"/>
+      </w:r>
+      <w:r>
+        <w:rPr>
+          <w:lang w:val="en-US"/>
+        </w:rPr>
+        <w:instrText xml:space="preserve"> ADDIN ZOTERO_ITEM CSL_CITATION {"citationID":"LgqnXFVJ","properties":{"formattedCitation":"[Nagai et al. 2012]","plainCitation":"[Nagai et al. 2012]"},"citationItems":[{"id":129,"uris":["http://zotero.org/users/local/tVEw5gbi/items/GB6AQ8AR"],"uri":["http://zotero.org/users/local/tVEw5gbi/items/GB6AQ8AR"],"itemData":{"id":129,"type":"paper-conference","title":"Advanced wireless cooperation mechanisms for interference mitigation in the 2.4 GHz ISM band","container-title":"2012 IEEE Consumer Communications and Networking Conference (CCNC)","page":"364-365","source":"IEEE Xplore","event":"2012 IEEE Consumer Communications and Networking Conference (CCNC)","abstract":"We propose a new cooperation mechanism, denoted by cooperative channel segmentation (CCS), between IEEE 802.11 WLANs and Bluetooth based WPANs, which operate in the 2.4 GHz ISM band. The CCS avoids false detection of WLAN carrier sense, which usually happens when WLAN and Bluetooth antenna are nearly deployed. In CCS, WLAN and Bluetooth system share the mutual interference channel information and devices operation channels between Bluetooth and WLAN. We evaluated the performance of CCS by simulation, and the simulation result showed that the performance of CCS is better than legacy cooperation mechanisms.","DOI":"10.1109/CCNC.2012.6181124","author":[{"family":"Nagai","given":"Y."},{"family":"Hori","given":"T."},{"family":"Yokoyama","given":"Y."},{"family":"Shimizu","given":"N."},{"family":"Otsuka","given":"A."},{"family":"Yokotani","given":"T."}],"issued":{"date-parts":[["2012",1]]}}}],"schema":"https://github.com/citation-style-language/schema/raw/master/csl-citation.json"} </w:instrText>
+      </w:r>
+      <w:r>
+        <w:rPr>
+          <w:lang w:val="en-US"/>
+        </w:rPr>
+        <w:fldChar w:fldCharType="separate"/>
+      </w:r>
+      <w:r>
+        <w:rPr>
+          <w:noProof/>
+          <w:lang w:val="en-US"/>
+        </w:rPr>
+        <w:t>[Nagai et al. 2012]</w:t>
+      </w:r>
+      <w:r>
+        <w:rPr>
+          <w:lang w:val="en-US"/>
+        </w:rPr>
+        <w:fldChar w:fldCharType="end"/>
+      </w:r>
+      <w:r>
+        <w:rPr>
+          <w:lang w:val="en-US"/>
+        </w:rPr>
+        <w:t xml:space="preserve">. However, it has been found that these interference avoidance functions do not </w:t>
+      </w:r>
+      <w:r>
+        <w:rPr>
+          <w:lang w:val="en-US"/>
+        </w:rPr>
+        <w:t xml:space="preserve">work effectively </w:t>
+      </w:r>
+      <w:r>
+        <w:rPr>
+          <w:lang w:val="en-US"/>
+        </w:rPr>
+        <w:fldChar w:fldCharType="begin"/>
+      </w:r>
+      <w:r>
+        <w:rPr>
+          <w:lang w:val="en-US"/>
+        </w:rPr>
+        <w:instrText xml:space="preserve"> ADDIN ZOTERO_ITEM CSL_CITATION {"citationID":"XfEts5Jc","properties":{"formattedCitation":"[Golmie et al. 2003; Chiasserini and Rao 2003]","plainCitation":"[Golmie et al. 2003; Chiasserini and Rao 2003]"},"citationItems":[{"id":127,"uris":["http://zotero.org/users/local/tVEw5gbi/items/5FRAVQXE"],"uri":["http://zotero.org/users/local/tVEw5gbi/items/5FRAVQXE"],"itemData":{"id":127,"type":"article-journal","title":"Bluetooth and WLAN coexistence: challenges and solutions","container-title":"IEEE Wireless Communications","page":"22-29","volume":"10","issue":"6","source":"IEEE Xplore","abstract":"In this article we discuss solutions to the interference problem caused by the proximity and simultaneous operation of Bluetooth and WLAN networks. We consider different techniques that attempt to avoid time and frequency collisions of WLAN and Bluetooth transmissions. We conduct a comparative analysis of their performance, and discuss the trends and trade-offs they bring for different applications and interference levels. Performance is measured in terms of packet loss, TCP goodput, delay, and delay jitter.","DOI":"10.1109/MWC.2003.1265849","ISSN":"1536-1284","shortTitle":"Bluetooth and WLAN coexistence","author":[{"family":"Golmie","given":"N."},{"family":"Chevrollier","given":"N."},{"family":"Rebala","given":"O."}],"issued":{"date-parts":[["2003",12]]}}},{"id":131,"uris":["http://zotero.org/users/local/tVEw5gbi/items/EFZVX559"],"uri":["http://zotero.org/users/local/tVEw5gbi/items/EFZVX559"],"itemData":{"id":131,"type":"article-journal","title":"Coexistence mechanisms for interference mitigation in the 2.4-GHz ISM band","container-title":"IEEE Transactions on Wireless Communications","page":"964-975","volume":"2","issue":"5","source":"IEEE Xplore","abstract":"Wireless technologies sharing the same frequency band and operating in the same environment often interfere with each other, causing severe decrease in performance. We propose two coexistence mechanisms based on traffic scheduling techniques that mitigate interference between different wireless systems operating in the 2.4-GHz industrial, medical, and scientific band. In particular, we consider IEEE 802.11 wireless local area networks (WLANs) and Bluetooth (BT) voice and data nodes, showing that the proposed algorithms can work when the two systems are able to exchange information as well as when they operate independently of one another. Results indicate that the proposed algorithms remarkably mitigate the interference between the IEEE 802.11 and BT technologies at the expense of a small additional delay in the data transfer. It is also shown that the impact of the interference generated by microwave ovens on the IEEE 802.11 WLANs performance can be significantly reduced through the mechanisms presented.","DOI":"10.1109/TWC.2003.817417","ISSN":"1536-1276","author":[{"family":"Chiasserini","given":"C. F."},{"family":"Rao","given":"R. R."}],"issued":{"date-parts":[["2003",9]]}}}],"schema":"https://github.com/citation-style-language/schema/raw/master/csl-citation.json"} </w:instrText>
+      </w:r>
+      <w:r>
+        <w:rPr>
+          <w:lang w:val="en-US"/>
+        </w:rPr>
+        <w:fldChar w:fldCharType="separate"/>
+      </w:r>
+      <w:r>
+        <w:rPr>
+          <w:noProof/>
+          <w:lang w:val="en-US"/>
+        </w:rPr>
+        <w:t>[Golmie et al. 2003; Chiasserini and Rao 2003]</w:t>
+      </w:r>
+      <w:r>
+        <w:rPr>
+          <w:lang w:val="en-US"/>
+        </w:rPr>
+        <w:fldChar w:fldCharType="end"/>
+      </w:r>
+      <w:r>
+        <w:rPr>
+          <w:lang w:val="en-US"/>
+        </w:rPr>
+        <w:t>.</w:t>
+      </w:r>
+    </w:p>
+    <w:p>
+      <w:pPr>
         <w:pStyle w:val="Heading2"/>
-        <w:rPr>
-          <w:lang w:val="en-US"/>
-        </w:rPr>
-      </w:pPr>
-      <w:r>
-        <w:rPr>
-          <w:lang w:val="en-US"/>
-        </w:rPr>
-        <w:t>Coexisting Networks</w:t>
-      </w:r>
-    </w:p>
-    <w:p>
-      <w:pPr>
-        <w:pStyle w:val="Normalfirst"/>
-        <w:rPr>
-          <w:lang w:val="en-US"/>
-        </w:rPr>
-      </w:pPr>
-      <w:r>
-        <w:rPr>
-          <w:lang w:val="en-US"/>
-        </w:rPr>
-        <w:t>Bluetooth uses a FHSS scheme, while IEEE 802.11 either uses FHSS</w:t>
-      </w:r>
-      <w:r>
-        <w:rPr>
-          <w:lang w:val="en-US"/>
-        </w:rPr>
-        <w:t xml:space="preserve"> </w:t>
-      </w:r>
-      <w:r>
-        <w:rPr>
-          <w:lang w:val="en-US"/>
-        </w:rPr>
-        <w:t>or</w:t>
-      </w:r>
-      <w:r>
-        <w:rPr>
-          <w:lang w:val="en-US"/>
-        </w:rPr>
-        <w:t xml:space="preserve"> a</w:t>
-      </w:r>
-      <w:r>
-        <w:rPr>
-          <w:lang w:val="en-US"/>
-        </w:rPr>
-        <w:t xml:space="preserve"> direct </w:t>
-      </w:r>
-      <w:r>
-        <w:rPr>
-          <w:lang w:val="en-US"/>
-        </w:rPr>
-        <w:t>sequence</w:t>
-      </w:r>
-      <w:r>
-        <w:rPr>
-          <w:lang w:val="en-US"/>
-        </w:rPr>
-        <w:t xml:space="preserve"> spread spectrum </w:t>
-      </w:r>
-      <w:r>
-        <w:rPr>
-          <w:lang w:val="en-US"/>
-        </w:rPr>
-        <w:t xml:space="preserve">(DSSS) </w:t>
-      </w:r>
-      <w:r>
-        <w:rPr>
-          <w:lang w:val="en-US"/>
-        </w:rPr>
-        <w:t xml:space="preserve">system </w:t>
+      </w:pPr>
+      <w:r>
+        <w:t>Audio Quality</w:t>
+      </w:r>
+    </w:p>
+    <w:p>
+      <w:pPr>
+        <w:rPr>
+          <w:lang w:val="en-US"/>
+        </w:rPr>
+      </w:pPr>
+      <w:r>
+        <w:rPr>
+          <w:lang w:val="en-US"/>
+        </w:rPr>
+        <w:t xml:space="preserve">Many audio codecs have been developed to improve the audio quality transmitted over Bluetooth piconets, including aptX/aptX HD, Low Complexity Sub Band Coding (SBC) and LDAC. aptX HD claims ‘better than CD’ audio quality, whilst LDAC transfers 3x more data than SBC (990kbps vs 328kbps) plus the ability to ‘maintain maximum bit depth and frequency of 96kHz/24bit audio’ </w:t>
       </w:r>
       <w:r>
         <w:rPr>
@@ -1267,7 +1225,7 @@
         <w:rPr>
           <w:lang w:val="en-US"/>
         </w:rPr>
-        <w:instrText xml:space="preserve"> ADDIN ZOTERO_ITEM CSL_CITATION {"citationID":"aKqJHtJL","properties":{"formattedCitation":"[Chiasserini and Rao 2003]","plainCitation":"[Chiasserini and Rao 2003]"},"citationItems":[{"id":131,"uris":["http://zotero.org/users/local/tVEw5gbi/items/EFZVX559"],"uri":["http://zotero.org/users/local/tVEw5gbi/items/EFZVX559"],"itemData":{"id":131,"type":"article-journal","title":"Coexistence mechanisms for interference mitigation in the 2.4-GHz ISM band","container-title":"IEEE Transactions on Wireless Communications","page":"964-975","volume":"2","issue":"5","source":"IEEE Xplore","abstract":"Wireless technologies sharing the same frequency band and operating in the same environment often interfere with each other, causing severe decrease in performance. We propose two coexistence mechanisms based on traffic scheduling techniques that mitigate interference between different wireless systems operating in the 2.4-GHz industrial, medical, and scientific band. In particular, we consider IEEE 802.11 wireless local area networks (WLANs) and Bluetooth (BT) voice and data nodes, showing that the proposed algorithms can work when the two systems are able to exchange information as well as when they operate independently of one another. Results indicate that the proposed algorithms remarkably mitigate the interference between the IEEE 802.11 and BT technologies at the expense of a small additional delay in the data transfer. It is also shown that the impact of the interference generated by microwave ovens on the IEEE 802.11 WLANs performance can be significantly reduced through the mechanisms presented.","DOI":"10.1109/TWC.2003.817417","ISSN":"1536-1276","author":[{"family":"Chiasserini","given":"C. F."},{"family":"Rao","given":"R. R."}],"issued":{"date-parts":[["2003",9]]}}}],"schema":"https://github.com/citation-style-language/schema/raw/master/csl-citation.json"} </w:instrText>
+        <w:instrText xml:space="preserve"> ADDIN ZOTERO_ITEM CSL_CITATION {"citationID":"RRHFzX7r","properties":{"formattedCitation":"[McClintock 2016; Sony Corporation 2016]","plainCitation":"[McClintock 2016; Sony Corporation 2016]"},"citationItems":[{"id":72,"uris":["http://zotero.org/users/local/tVEw5gbi/items/W75J6F3I"],"uri":["http://zotero.org/users/local/tVEw5gbi/items/W75J6F3I"],"itemData":{"id":72,"type":"paper-conference","title":"Can Bluetooth ever Replace the Wire?","publisher-place":"Paris","event":"AES Paris 2016","event-place":"Paris","abstract":"Bluetooth is widely used as a wireless connection for audio applications including mobile phones, media players and wearables, removing the need for cables. The combination of the A2DP protocol and frame based codecs used in many Bluetooth stereo audio implementations have led to excessive latency and acoustic performance significantly below CD quality. This paper will cover the latest developments in Bluetooth audio connectivity that will deliver CD quality audio, or better, and low latency for video and gaming applications. These developments together with the increased battery life delivered by Bluetooth Smart could lead to the elimination of wires for many applications.","URL":"http://www.aes.org/e-lib/browse.cfm?elib=18236","author":[{"family":"McClintock","given":"Jonny"}],"issued":{"date-parts":[["2016",6,7]]},"accessed":{"date-parts":[["2016",11,3]]}}},{"id":124,"uris":["http://zotero.org/users/local/tVEw5gbi/items/T2ZUD6XD"],"uri":["http://zotero.org/users/local/tVEw5gbi/items/T2ZUD6XD"],"itemData":{"id":124,"type":"webpage","title":"LDAC","container-title":"LDAC","URL":"http://www.sony.net/Products/LDAC/","author":[{"family":"Sony Corporation","given":""}],"issued":{"date-parts":[["2016"]]},"accessed":{"date-parts":[["2016",11,4]]}}}],"schema":"https://github.com/citation-style-language/schema/raw/master/csl-citation.json"} </w:instrText>
       </w:r>
       <w:r>
         <w:rPr>
@@ -1280,7 +1238,7 @@
           <w:noProof/>
           <w:lang w:val="en-US"/>
         </w:rPr>
-        <w:t>[Chiasserini and Rao 2003]</w:t>
+        <w:t>[McClintock 2016; Sony Corporation 2016]</w:t>
       </w:r>
       <w:r>
         <w:rPr>
@@ -1292,229 +1250,51 @@
         <w:rPr>
           <w:lang w:val="en-US"/>
         </w:rPr>
+        <w:t xml:space="preserve">. Bluetooth 5 is also due to launch in early 2017, with quadrupled range, </w:t>
+      </w:r>
+      <w:r>
+        <w:rPr>
+          <w:lang w:val="en-US"/>
+        </w:rPr>
+        <w:lastRenderedPageBreak/>
+        <w:t xml:space="preserve">doubled speed and a 800% data broadcasting capacity </w:t>
+      </w:r>
+      <w:r>
+        <w:rPr>
+          <w:lang w:val="en-US"/>
+        </w:rPr>
+        <w:fldChar w:fldCharType="begin"/>
+      </w:r>
+      <w:r>
+        <w:rPr>
+          <w:lang w:val="en-US"/>
+        </w:rPr>
+        <w:instrText xml:space="preserve"> ADDIN ZOTERO_ITEM CSL_CITATION {"citationID":"9hkO9N17","properties":{"formattedCitation":"[Washington 2016]","plainCitation":"[Washington 2016]"},"citationItems":[{"id":125,"uris":["http://zotero.org/users/local/tVEw5gbi/items/BG48WQVB"],"uri":["http://zotero.org/users/local/tVEw5gbi/items/BG48WQVB"],"itemData":{"id":125,"type":"webpage","title":"Bluetooth® 5 quadruples range, doubles speed, increases data broadcasting capacity by 800%","container-title":"Bluetooth® 5 quadruples range, doubles speed, increases data broadcasting capacity by 800%","URL":"https://www.bluetooth.com/news/pressreleases/2016/06/16/-bluetooth5-quadruples-rangedoubles-speedincreases-data-broadcasting-capacity-by-800","author":[{"family":"Washington","given":"Kirckland"}],"issued":{"date-parts":[["2016",6,16]]},"accessed":{"date-parts":[["2016",11,4]]}}}],"schema":"https://github.com/citation-style-language/schema/raw/master/csl-citation.json"} </w:instrText>
+      </w:r>
+      <w:r>
+        <w:rPr>
+          <w:lang w:val="en-US"/>
+        </w:rPr>
+        <w:fldChar w:fldCharType="separate"/>
+      </w:r>
+      <w:r>
+        <w:rPr>
+          <w:noProof/>
+          <w:lang w:val="en-US"/>
+        </w:rPr>
+        <w:t>[Washington 2016]</w:t>
+      </w:r>
+      <w:r>
+        <w:rPr>
+          <w:lang w:val="en-US"/>
+        </w:rPr>
+        <w:fldChar w:fldCharType="end"/>
+      </w:r>
+      <w:r>
+        <w:rPr>
+          <w:lang w:val="en-US"/>
+        </w:rPr>
         <w:t>.</w:t>
-      </w:r>
-      <w:r>
-        <w:rPr>
-          <w:lang w:val="en-US"/>
-        </w:rPr>
-        <w:t xml:space="preserve"> </w:t>
-      </w:r>
-      <w:r>
-        <w:rPr>
-          <w:lang w:val="en-US"/>
-        </w:rPr>
-        <w:t xml:space="preserve">If a Bluetooth system is in the presence of a WLAN system using FHSS then it is susceptible to interference on the channel in use and the two adjacent channels. However, due to the short packet size used in Bluetooth, the packet error rate (PER) for Bluetooth in the presence of IEEE 802.11 is almost insignificant </w:t>
-      </w:r>
-      <w:r>
-        <w:rPr>
-          <w:lang w:val="en-US"/>
-        </w:rPr>
-        <w:fldChar w:fldCharType="begin"/>
-      </w:r>
-      <w:r>
-        <w:rPr>
-          <w:lang w:val="en-US"/>
-        </w:rPr>
-        <w:instrText xml:space="preserve"> ADDIN ZOTERO_ITEM CSL_CITATION {"citationID":"IaJBVQ1b","properties":{"formattedCitation":"[IEEE 802.15.2 2003]","plainCitation":"[IEEE 802.15.2 2003]"},"citationItems":[{"id":53,"uris":["http://zotero.org/users/local/tVEw5gbi/items/P8A6AAVJ"],"uri":["http://zotero.org/users/local/tVEw5gbi/items/P8A6AAVJ"],"itemData":{"id":53,"type":"article-journal","title":"IEEE Recommended Practice for Information technology– Local and metropolitan area networks– Specific requirements– Part 15.2: Coexistence of Wireless Personal Area Networks with Other Wireless Devices Operating in Unlicensed Frequency Bands","container-title":"IEEE Std 802.15.2-2003","page":"1-150","source":"IEEE Xplore","abstract":"This recommended practice addresses the issue of coexistence of wireless local area networks and wireless personal area networks. These wireless networks often operate in the same unlicensed band. This recommended practice describes coexistence mechanisms that can be used to facilitate coexistence of wireless local area networks (i.e., IEEE Std 802.11b-1999) and wireless personal area networks (i.e., IEEE Std 802.15.1-2002). The \"IEEE Get Program\" grants public access to view and download individual PDFs of select standards at no charge. Visit http://standards.ieee.org.oala-proxy.surrey.ac.uk/about/get/index.html for details.","DOI":"10.1109/IEEESTD.2003.94386","shortTitle":"IEEE Recommended Practice for Information technology– Local and metropolitan area networks– Specific requirements– Part 15.2","author":[{"family":"IEEE 802.15.2","given":""}],"issued":{"date-parts":[["2003",8]]}}}],"schema":"https://github.com/citation-style-language/schema/raw/master/csl-citation.json"} </w:instrText>
-      </w:r>
-      <w:r>
-        <w:rPr>
-          <w:lang w:val="en-US"/>
-        </w:rPr>
-        <w:fldChar w:fldCharType="separate"/>
-      </w:r>
-      <w:r>
-        <w:rPr>
-          <w:noProof/>
-          <w:lang w:val="en-US"/>
-        </w:rPr>
-        <w:t>[IEEE 802.15.2 2003]</w:t>
-      </w:r>
-      <w:r>
-        <w:rPr>
-          <w:lang w:val="en-US"/>
-        </w:rPr>
-        <w:fldChar w:fldCharType="end"/>
-      </w:r>
-      <w:r>
-        <w:rPr>
-          <w:lang w:val="en-US"/>
-        </w:rPr>
-        <w:t>.</w:t>
-      </w:r>
-    </w:p>
-    <w:p>
-      <w:pPr>
-        <w:rPr>
-          <w:lang w:val="en-US"/>
-        </w:rPr>
-      </w:pPr>
-      <w:r>
-        <w:rPr>
-          <w:lang w:val="en-US"/>
-        </w:rPr>
-        <w:t xml:space="preserve">Bluetooth uses ADP to remove channels that are being used by interfering devices. </w:t>
-      </w:r>
-      <w:r>
-        <w:rPr>
-          <w:lang w:val="en-US"/>
-        </w:rPr>
-        <w:t xml:space="preserve">WLAN </w:t>
-      </w:r>
-      <w:r>
-        <w:rPr>
-          <w:lang w:val="en-US"/>
-        </w:rPr>
-        <w:t xml:space="preserve">can </w:t>
-      </w:r>
-      <w:r>
-        <w:rPr>
-          <w:lang w:val="en-US"/>
-        </w:rPr>
-        <w:t xml:space="preserve">also detect interference and </w:t>
-      </w:r>
-      <w:r>
-        <w:rPr>
-          <w:lang w:val="en-US"/>
-        </w:rPr>
-        <w:t xml:space="preserve">defer transmission on channels </w:t>
-      </w:r>
-      <w:r>
-        <w:rPr>
-          <w:lang w:val="en-US"/>
-        </w:rPr>
-        <w:t xml:space="preserve">when </w:t>
-      </w:r>
-      <w:r>
-        <w:rPr>
-          <w:lang w:val="en-US"/>
-        </w:rPr>
-        <w:t>they</w:t>
-      </w:r>
-      <w:r>
-        <w:rPr>
-          <w:lang w:val="en-US"/>
-        </w:rPr>
-        <w:t xml:space="preserve"> are</w:t>
-      </w:r>
-      <w:r>
-        <w:rPr>
-          <w:lang w:val="en-US"/>
-        </w:rPr>
-        <w:t xml:space="preserve"> used</w:t>
-      </w:r>
-      <w:r>
-        <w:rPr>
-          <w:lang w:val="en-US"/>
-        </w:rPr>
-        <w:t xml:space="preserve"> by </w:t>
-      </w:r>
-      <w:r>
-        <w:rPr>
-          <w:lang w:val="en-US"/>
-        </w:rPr>
-        <w:t>interfering</w:t>
-      </w:r>
-      <w:r>
-        <w:rPr>
-          <w:lang w:val="en-US"/>
-        </w:rPr>
-        <w:t xml:space="preserve"> devices</w:t>
-      </w:r>
-      <w:r>
-        <w:rPr>
-          <w:lang w:val="en-US"/>
-        </w:rPr>
-        <w:t xml:space="preserve"> </w:t>
-      </w:r>
-      <w:r>
-        <w:rPr>
-          <w:lang w:val="en-US"/>
-        </w:rPr>
-        <w:fldChar w:fldCharType="begin"/>
-      </w:r>
-      <w:r>
-        <w:rPr>
-          <w:lang w:val="en-US"/>
-        </w:rPr>
-        <w:instrText xml:space="preserve"> ADDIN ZOTERO_ITEM CSL_CITATION {"citationID":"LgqnXFVJ","properties":{"formattedCitation":"[Nagai et al. 2012]","plainCitation":"[Nagai et al. 2012]"},"citationItems":[{"id":129,"uris":["http://zotero.org/users/local/tVEw5gbi/items/GB6AQ8AR"],"uri":["http://zotero.org/users/local/tVEw5gbi/items/GB6AQ8AR"],"itemData":{"id":129,"type":"paper-conference","title":"Advanced wireless cooperation mechanisms for interference mitigation in the 2.4 GHz ISM band","container-title":"2012 IEEE Consumer Communications and Networking Conference (CCNC)","page":"364-365","source":"IEEE Xplore","event":"2012 IEEE Consumer Communications and Networking Conference (CCNC)","abstract":"We propose a new cooperation mechanism, denoted by cooperative channel segmentation (CCS), between IEEE 802.11 WLANs and Bluetooth based WPANs, which operate in the 2.4 GHz ISM band. The CCS avoids false detection of WLAN carrier sense, which usually happens when WLAN and Bluetooth antenna are nearly deployed. In CCS, WLAN and Bluetooth system share the mutual interference channel information and devices operation channels between Bluetooth and WLAN. We evaluated the performance of CCS by simulation, and the simulation result showed that the performance of CCS is better than legacy cooperation mechanisms.","DOI":"10.1109/CCNC.2012.6181124","author":[{"family":"Nagai","given":"Y."},{"family":"Hori","given":"T."},{"family":"Yokoyama","given":"Y."},{"family":"Shimizu","given":"N."},{"family":"Otsuka","given":"A."},{"family":"Yokotani","given":"T."}],"issued":{"date-parts":[["2012",1]]}}}],"schema":"https://github.com/citation-style-language/schema/raw/master/csl-citation.json"} </w:instrText>
-      </w:r>
-      <w:r>
-        <w:rPr>
-          <w:lang w:val="en-US"/>
-        </w:rPr>
-        <w:fldChar w:fldCharType="separate"/>
-      </w:r>
-      <w:r>
-        <w:rPr>
-          <w:noProof/>
-          <w:lang w:val="en-US"/>
-        </w:rPr>
-        <w:t>[Nagai et al. 2012]</w:t>
-      </w:r>
-      <w:r>
-        <w:rPr>
-          <w:lang w:val="en-US"/>
-        </w:rPr>
-        <w:fldChar w:fldCharType="end"/>
-      </w:r>
-      <w:r>
-        <w:rPr>
-          <w:lang w:val="en-US"/>
-        </w:rPr>
-        <w:t xml:space="preserve">. However, it has been found that these interference avoidance functions do not </w:t>
-      </w:r>
-      <w:r>
-        <w:rPr>
-          <w:lang w:val="en-US"/>
-        </w:rPr>
-        <w:t xml:space="preserve">work effectively </w:t>
-      </w:r>
-      <w:r>
-        <w:rPr>
-          <w:lang w:val="en-US"/>
-        </w:rPr>
-        <w:fldChar w:fldCharType="begin"/>
-      </w:r>
-      <w:r>
-        <w:rPr>
-          <w:lang w:val="en-US"/>
-        </w:rPr>
-        <w:instrText xml:space="preserve"> ADDIN ZOTERO_ITEM CSL_CITATION {"citationID":"XfEts5Jc","properties":{"formattedCitation":"[Golmie et al. 2003; Chiasserini and Rao 2003]","plainCitation":"[Golmie et al. 2003; Chiasserini and Rao 2003]"},"citationItems":[{"id":127,"uris":["http://zotero.org/users/local/tVEw5gbi/items/5FRAVQXE"],"uri":["http://zotero.org/users/local/tVEw5gbi/items/5FRAVQXE"],"itemData":{"id":127,"type":"article-journal","title":"Bluetooth and WLAN coexistence: challenges and solutions","container-title":"IEEE Wireless Communications","page":"22-29","volume":"10","issue":"6","source":"IEEE Xplore","abstract":"In this article we discuss solutions to the interference problem caused by the proximity and simultaneous operation of Bluetooth and WLAN networks. We consider different techniques that attempt to avoid time and frequency collisions of WLAN and Bluetooth transmissions. We conduct a comparative analysis of their performance, and discuss the trends and trade-offs they bring for different applications and interference levels. Performance is measured in terms of packet loss, TCP goodput, delay, and delay jitter.","DOI":"10.1109/MWC.2003.1265849","ISSN":"1536-1284","shortTitle":"Bluetooth and WLAN coexistence","author":[{"family":"Golmie","given":"N."},{"family":"Chevrollier","given":"N."},{"family":"Rebala","given":"O."}],"issued":{"date-parts":[["2003",12]]}}},{"id":131,"uris":["http://zotero.org/users/local/tVEw5gbi/items/EFZVX559"],"uri":["http://zotero.org/users/local/tVEw5gbi/items/EFZVX559"],"itemData":{"id":131,"type":"article-journal","title":"Coexistence mechanisms for interference mitigation in the 2.4-GHz ISM band","container-title":"IEEE Transactions on Wireless Communications","page":"964-975","volume":"2","issue":"5","source":"IEEE Xplore","abstract":"Wireless technologies sharing the same frequency band and operating in the same environment often interfere with each other, causing severe decrease in performance. We propose two coexistence mechanisms based on traffic scheduling techniques that mitigate interference between different wireless systems operating in the 2.4-GHz industrial, medical, and scientific band. In particular, we consider IEEE 802.11 wireless local area networks (WLANs) and Bluetooth (BT) voice and data nodes, showing that the proposed algorithms can work when the two systems are able to exchange information as well as when they operate independently of one another. Results indicate that the proposed algorithms remarkably mitigate the interference between the IEEE 802.11 and BT technologies at the expense of a small additional delay in the data transfer. It is also shown that the impact of the interference generated by microwave ovens on the IEEE 802.11 WLANs performance can be significantly reduced through the mechanisms presented.","DOI":"10.1109/TWC.2003.817417","ISSN":"1536-1276","author":[{"family":"Chiasserini","given":"C. F."},{"family":"Rao","given":"R. R."}],"issued":{"date-parts":[["2003",9]]}}}],"schema":"https://github.com/citation-style-language/schema/raw/master/csl-citation.json"} </w:instrText>
-      </w:r>
-      <w:r>
-        <w:rPr>
-          <w:lang w:val="en-US"/>
-        </w:rPr>
-        <w:fldChar w:fldCharType="separate"/>
-      </w:r>
-      <w:r>
-        <w:rPr>
-          <w:noProof/>
-          <w:lang w:val="en-US"/>
-        </w:rPr>
-        <w:t>[Golmie et al. 2003; Chiasserini and Rao 2003]</w:t>
-      </w:r>
-      <w:r>
-        <w:rPr>
-          <w:lang w:val="en-US"/>
-        </w:rPr>
-        <w:fldChar w:fldCharType="end"/>
-      </w:r>
-      <w:r>
-        <w:rPr>
-          <w:lang w:val="en-US"/>
-        </w:rPr>
-        <w:t>.</w:t>
-      </w:r>
-    </w:p>
-    <w:p>
-      <w:pPr>
-        <w:pStyle w:val="Heading1"/>
-      </w:pPr>
-      <w:r>
-        <w:t>Audio Quality</w:t>
       </w:r>
     </w:p>
     <w:p>
@@ -1647,15 +1427,7 @@
           <w:rFonts w:cs="Times New Roman"/>
           <w:color w:val="000000"/>
         </w:rPr>
-        <w:t xml:space="preserve">Golmie, N., Chevrollier, N. and Rebala, O., 2003: ‘Bluetooth and WLAN coexistence: challenges </w:t>
-      </w:r>
-      <w:r>
-        <w:rPr>
-          <w:rFonts w:cs="Times New Roman"/>
-          <w:color w:val="000000"/>
-        </w:rPr>
-        <w:lastRenderedPageBreak/>
-        <w:t xml:space="preserve">and solutions’, </w:t>
+        <w:t xml:space="preserve">Golmie, N., Chevrollier, N. and Rebala, O., 2003: ‘Bluetooth and WLAN coexistence: challenges and solutions’, </w:t>
       </w:r>
       <w:r>
         <w:rPr>
@@ -1999,11 +1771,21 @@
     <w:pPr>
       <w:pStyle w:val="Header"/>
     </w:pPr>
-    <w:fldSimple w:instr=" TITLE  \* MERGEFORMAT ">
-      <w:r>
-        <w:t>On the Ideal Ratio Mask as the Goal of Computational Auditory Scene Analysis</w:t>
-      </w:r>
-    </w:fldSimple>
+    <w:r>
+      <w:fldChar w:fldCharType="begin"/>
+    </w:r>
+    <w:r>
+      <w:instrText xml:space="preserve"> TITLE  \* MERGEFORMAT </w:instrText>
+    </w:r>
+    <w:r>
+      <w:fldChar w:fldCharType="separate"/>
+    </w:r>
+    <w:r>
+      <w:t>On the Ideal Ratio Mask as the Goal of Computational Auditory Scene Analysis</w:t>
+    </w:r>
+    <w:r>
+      <w:fldChar w:fldCharType="end"/>
+    </w:r>
   </w:p>
 </w:hdr>
 </file>

</xml_diff>

<commit_message>
Updated intro and started main body
</commit_message>
<xml_diff>
--- a/ARS_Paper_DanWeston.docx
+++ b/ARS_Paper_DanWeston.docx
@@ -24,6 +24,8 @@
       <w:r>
         <w:t>Dan Weston</w:t>
       </w:r>
+      <w:bookmarkStart w:id="0" w:name="_GoBack"/>
+      <w:bookmarkEnd w:id="0"/>
     </w:p>
     <w:p>
       <w:pPr>
@@ -43,13 +45,13 @@
       <w:pPr>
         <w:pStyle w:val="Heading1unnumbered"/>
       </w:pPr>
-      <w:bookmarkStart w:id="0" w:name="_Toc224289339"/>
-      <w:bookmarkStart w:id="1" w:name="_Toc305857959"/>
+      <w:bookmarkStart w:id="1" w:name="_Toc224289339"/>
+      <w:bookmarkStart w:id="2" w:name="_Toc305857959"/>
       <w:r>
         <w:t>Abstract</w:t>
       </w:r>
-      <w:bookmarkEnd w:id="0"/>
       <w:bookmarkEnd w:id="1"/>
+      <w:bookmarkEnd w:id="2"/>
     </w:p>
     <w:p>
       <w:pPr>
@@ -81,241 +83,306 @@
       <w:pPr>
         <w:pStyle w:val="Heading1first"/>
       </w:pPr>
-      <w:bookmarkStart w:id="2" w:name="_Toc224289340"/>
-      <w:bookmarkStart w:id="3" w:name="_Toc224289618"/>
-      <w:bookmarkStart w:id="4" w:name="_Toc305857960"/>
+      <w:bookmarkStart w:id="3" w:name="_Toc224289340"/>
+      <w:bookmarkStart w:id="4" w:name="_Toc224289618"/>
+      <w:bookmarkStart w:id="5" w:name="_Toc305857960"/>
       <w:r>
         <w:lastRenderedPageBreak/>
         <w:t>Introduction</w:t>
       </w:r>
-      <w:bookmarkEnd w:id="2"/>
       <w:bookmarkEnd w:id="3"/>
       <w:bookmarkEnd w:id="4"/>
+      <w:bookmarkEnd w:id="5"/>
     </w:p>
     <w:p>
       <w:pPr>
         <w:pStyle w:val="Normalfirst"/>
-        <w:rPr>
-          <w:color w:val="FF0000"/>
-        </w:rPr>
-      </w:pPr>
-      <w:r>
-        <w:rPr>
-          <w:color w:val="FF0000"/>
-        </w:rPr>
+      </w:pPr>
+      <w:r>
         <w:t xml:space="preserve">Millions of users around the world use networking daily to communicate with friends, </w:t>
       </w:r>
       <w:r>
-        <w:rPr>
-          <w:color w:val="FF0000"/>
-        </w:rPr>
-        <w:t>family and colleagues. O</w:t>
-      </w:r>
-      <w:r>
-        <w:rPr>
-          <w:color w:val="FF0000"/>
-        </w:rPr>
-        <w:t>ur computers are</w:t>
-      </w:r>
-      <w:r>
-        <w:rPr>
-          <w:color w:val="FF0000"/>
-        </w:rPr>
-        <w:t xml:space="preserve"> now</w:t>
-      </w:r>
-      <w:r>
-        <w:rPr>
-          <w:color w:val="FF0000"/>
-        </w:rPr>
+        <w:t>family</w:t>
+      </w:r>
+      <w:r>
+        <w:t>,</w:t>
+      </w:r>
+      <w:r>
+        <w:t xml:space="preserve"> and colleagues. </w:t>
+      </w:r>
+      <w:r>
+        <w:t>C</w:t>
+      </w:r>
+      <w:r>
+        <w:t xml:space="preserve">omputers are </w:t>
+      </w:r>
+      <w:r>
+        <w:t xml:space="preserve">able to </w:t>
+      </w:r>
+      <w:r>
+        <w:t>connect</w:t>
+      </w:r>
+      <w:r>
+        <w:t xml:space="preserve"> in more ways than ever before, and </w:t>
+      </w:r>
+      <w:r>
+        <w:t xml:space="preserve">with </w:t>
+      </w:r>
+      <w:r>
+        <w:t>technology</w:t>
+      </w:r>
+      <w:r>
+        <w:t xml:space="preserve"> improving day by day</w:t>
+      </w:r>
+      <w:r>
+        <w:t xml:space="preserve">, </w:t>
+      </w:r>
+      <w:r>
+        <w:t xml:space="preserve">almost all </w:t>
+      </w:r>
+      <w:r>
+        <w:t xml:space="preserve">consumer </w:t>
+      </w:r>
+      <w:r>
+        <w:t>electronic devices</w:t>
+      </w:r>
+      <w:r>
         <w:t xml:space="preserve"> </w:t>
       </w:r>
       <w:r>
-        <w:rPr>
-          <w:color w:val="FF0000"/>
-        </w:rPr>
-        <w:t xml:space="preserve">able to </w:t>
-      </w:r>
-      <w:r>
-        <w:rPr>
-          <w:color w:val="FF0000"/>
-        </w:rPr>
-        <w:t>connect</w:t>
-      </w:r>
-      <w:r>
-        <w:rPr>
-          <w:color w:val="FF0000"/>
-        </w:rPr>
-        <w:t xml:space="preserve"> in more ways than ever before, and </w:t>
-      </w:r>
-      <w:r>
-        <w:rPr>
-          <w:color w:val="FF0000"/>
-        </w:rPr>
-        <w:t xml:space="preserve">with </w:t>
-      </w:r>
-      <w:r>
-        <w:rPr>
-          <w:color w:val="FF0000"/>
-        </w:rPr>
-        <w:t>technology</w:t>
-      </w:r>
-      <w:r>
-        <w:rPr>
-          <w:color w:val="FF0000"/>
-        </w:rPr>
-        <w:t xml:space="preserve"> improving day by day</w:t>
-      </w:r>
-      <w:r>
-        <w:rPr>
-          <w:color w:val="FF0000"/>
-        </w:rPr>
-        <w:t xml:space="preserve">, </w:t>
-      </w:r>
-      <w:r>
-        <w:rPr>
-          <w:color w:val="FF0000"/>
-        </w:rPr>
-        <w:t xml:space="preserve">almost all </w:t>
-      </w:r>
-      <w:r>
-        <w:rPr>
-          <w:color w:val="FF0000"/>
-        </w:rPr>
-        <w:t xml:space="preserve">consumer </w:t>
-      </w:r>
-      <w:r>
-        <w:rPr>
-          <w:color w:val="FF0000"/>
-        </w:rPr>
-        <w:t>electronic devices</w:t>
-      </w:r>
-      <w:r>
-        <w:rPr>
-          <w:color w:val="FF0000"/>
-        </w:rPr>
+        <w:t>have network capabilities</w:t>
+      </w:r>
+      <w:r>
+        <w:t>.</w:t>
+      </w:r>
+      <w:r>
         <w:t xml:space="preserve"> </w:t>
       </w:r>
-      <w:r>
-        <w:rPr>
-          <w:color w:val="FF0000"/>
-        </w:rPr>
-        <w:t>have network capabilities</w:t>
-      </w:r>
-      <w:r>
-        <w:rPr>
-          <w:color w:val="FF0000"/>
-        </w:rPr>
+    </w:p>
+    <w:p>
+      <w:r>
+        <w:t xml:space="preserve">Fixed connection networks are less susceptible to interference and </w:t>
+      </w:r>
+      <w:r>
+        <w:t>are consequently more reliable</w:t>
+      </w:r>
+      <w:r>
+        <w:t xml:space="preserve"> </w:t>
+      </w:r>
+      <w:r>
+        <w:t xml:space="preserve">than </w:t>
+      </w:r>
+      <w:r>
+        <w:t xml:space="preserve">their </w:t>
+      </w:r>
+      <w:r>
+        <w:t xml:space="preserve">wireless </w:t>
+      </w:r>
+      <w:r>
+        <w:t>counterparts</w:t>
+      </w:r>
+      <w:r>
+        <w:t>. However, w</w:t>
+      </w:r>
+      <w:r>
+        <w:t xml:space="preserve">ireless communications </w:t>
+      </w:r>
+      <w:r>
+        <w:t>enable</w:t>
+      </w:r>
+      <w:r>
+        <w:t xml:space="preserve"> users to seamlessly connect personal computers to peripheral devices</w:t>
+      </w:r>
+      <w:r>
+        <w:t>,</w:t>
+      </w:r>
+      <w:r>
+        <w:t xml:space="preserve"> without </w:t>
+      </w:r>
+      <w:r>
+        <w:t xml:space="preserve">the </w:t>
+      </w:r>
+      <w:r>
+        <w:t>constraints</w:t>
+      </w:r>
+      <w:r>
+        <w:t xml:space="preserve"> </w:t>
+      </w:r>
+      <w:r>
+        <w:t>associated with</w:t>
+      </w:r>
+      <w:r>
+        <w:t xml:space="preserve"> </w:t>
+      </w:r>
+      <w:r>
+        <w:t>wired</w:t>
+      </w:r>
+      <w:r>
+        <w:t xml:space="preserve"> connection</w:t>
+      </w:r>
+      <w:r>
+        <w:t>s</w:t>
+      </w:r>
+      <w:r>
         <w:t>.</w:t>
       </w:r>
-      <w:bookmarkStart w:id="5" w:name="_GoBack"/>
-      <w:bookmarkEnd w:id="5"/>
-    </w:p>
-    <w:p>
-      <w:pPr>
-        <w:rPr>
-          <w:color w:val="FF0000"/>
-        </w:rPr>
-      </w:pPr>
-      <w:r>
-        <w:rPr>
-          <w:color w:val="FF0000"/>
-        </w:rPr>
-        <w:t xml:space="preserve">Wireless communications </w:t>
-      </w:r>
-      <w:r>
-        <w:rPr>
-          <w:color w:val="FF0000"/>
-        </w:rPr>
-        <w:t>enable</w:t>
-      </w:r>
-      <w:r>
-        <w:rPr>
-          <w:color w:val="FF0000"/>
-        </w:rPr>
-        <w:t xml:space="preserve"> users to seamlessly connect personal computers to peripheral devices; headphones, </w:t>
-      </w:r>
-      <w:r>
-        <w:rPr>
-          <w:color w:val="FF0000"/>
-        </w:rPr>
-        <w:t xml:space="preserve">hard drives, </w:t>
-      </w:r>
-      <w:r>
-        <w:rPr>
-          <w:color w:val="FF0000"/>
-        </w:rPr>
-        <w:t>wearables, and</w:t>
-      </w:r>
-      <w:r>
-        <w:rPr>
-          <w:color w:val="FF0000"/>
-        </w:rPr>
-        <w:t xml:space="preserve"> cars,</w:t>
-      </w:r>
-      <w:r>
-        <w:rPr>
-          <w:color w:val="FF0000"/>
-        </w:rPr>
-        <w:t xml:space="preserve"> without the constraints; physical usage area, untidy cables</w:t>
-      </w:r>
-      <w:r>
-        <w:rPr>
-          <w:color w:val="FF0000"/>
-        </w:rPr>
-        <w:t>, and the inability to control remotely,</w:t>
-      </w:r>
-      <w:r>
-        <w:rPr>
-          <w:color w:val="FF0000"/>
-        </w:rPr>
-        <w:t xml:space="preserve"> associated with</w:t>
-      </w:r>
-      <w:r>
-        <w:rPr>
-          <w:color w:val="FF0000"/>
-        </w:rPr>
-        <w:t xml:space="preserve"> wired connection</w:t>
-      </w:r>
-      <w:r>
-        <w:rPr>
-          <w:color w:val="FF0000"/>
-        </w:rPr>
-        <w:t>s</w:t>
-      </w:r>
-      <w:r>
-        <w:rPr>
-          <w:color w:val="FF0000"/>
-        </w:rPr>
-        <w:t xml:space="preserve">. </w:t>
-      </w:r>
-      <w:r>
-        <w:rPr>
-          <w:color w:val="FF0000"/>
-        </w:rPr>
-        <w:t>It is convenient for those who don’t want to be constrained to a physical space such as a desk, however wired connections are typically more reliable.</w:t>
-      </w:r>
-    </w:p>
-    <w:p>
-      <w:pPr>
-        <w:rPr>
-          <w:color w:val="FF0000"/>
-        </w:rPr>
-      </w:pPr>
-      <w:r>
-        <w:rPr>
-          <w:color w:val="FF0000"/>
-        </w:rPr>
-        <w:t>Why Bluetooth vs Wifi?</w:t>
-      </w:r>
-    </w:p>
-    <w:p>
-      <w:pPr>
-        <w:rPr>
-          <w:color w:val="FF0000"/>
-        </w:rPr>
-      </w:pPr>
-      <w:r>
-        <w:t xml:space="preserve">Wireless audio devices are increasingly common in </w:t>
+    </w:p>
+    <w:p>
+      <w:r>
+        <w:t>Bluetooth</w:t>
+      </w:r>
+      <w:r>
+        <w:t xml:space="preserve"> and</w:t>
+      </w:r>
+      <w:r>
+        <w:t xml:space="preserve"> </w:t>
+      </w:r>
+      <w:r>
+        <w:t>Wi-Fi</w:t>
+      </w:r>
+      <w:r>
+        <w:t xml:space="preserve"> </w:t>
+      </w:r>
+      <w:r>
+        <w:t xml:space="preserve">are widely used wireless communications networks. </w:t>
+      </w:r>
+      <w:r>
+        <w:t xml:space="preserve">The operational speed and distance of </w:t>
+      </w:r>
+      <w:r>
+        <w:t>Wi-Fi</w:t>
+      </w:r>
+      <w:r>
+        <w:t xml:space="preserve"> </w:t>
+      </w:r>
+      <w:r>
+        <w:t xml:space="preserve">is </w:t>
+      </w:r>
+      <w:r>
+        <w:t>ten times faster</w:t>
+      </w:r>
+      <w:r>
+        <w:t xml:space="preserve"> </w:t>
+      </w:r>
+      <w:r>
+        <w:t>than Bluetooth and b</w:t>
+      </w:r>
+      <w:r>
+        <w:t>oth have similar costs</w:t>
+      </w:r>
+      <w:r>
+        <w:t>.</w:t>
+      </w:r>
+      <w:r>
+        <w:t xml:space="preserve"> </w:t>
+      </w:r>
+      <w:r>
+        <w:t>H</w:t>
+      </w:r>
+      <w:r>
+        <w:t>owever</w:t>
+      </w:r>
+      <w:r>
+        <w:t>,</w:t>
+      </w:r>
+      <w:r>
+        <w:t xml:space="preserve"> Bluetooth </w:t>
+      </w:r>
+      <w:r>
+        <w:t xml:space="preserve">consumes much less energy than </w:t>
+      </w:r>
+      <w:r>
+        <w:t>Wi-Fi</w:t>
+      </w:r>
+      <w:r>
+        <w:t>,</w:t>
+      </w:r>
+      <w:r>
+        <w:t xml:space="preserve"> making it </w:t>
+      </w:r>
+      <w:r>
+        <w:t>ideal</w:t>
+      </w:r>
+      <w:r>
+        <w:t xml:space="preserve"> for use in </w:t>
+      </w:r>
+      <w:r>
+        <w:t xml:space="preserve">portable </w:t>
+      </w:r>
+      <w:r>
+        <w:t>devices such as headphones, hard drives, wearables and cars, where batteries need to be kept as small as possible.</w:t>
+      </w:r>
+    </w:p>
+    <w:p>
+      <w:r>
+        <w:t xml:space="preserve">ZigBee is </w:t>
+      </w:r>
+      <w:r>
+        <w:t>another</w:t>
+      </w:r>
+      <w:r>
+        <w:t xml:space="preserve"> low power wireless communications network, with a range 30 times </w:t>
+      </w:r>
+      <w:r>
+        <w:t>greater</w:t>
+      </w:r>
+      <w:r>
+        <w:t xml:space="preserve"> than Blu</w:t>
+      </w:r>
+      <w:r>
+        <w:t>etooth, however with just a</w:t>
+      </w:r>
+      <w:r>
+        <w:t xml:space="preserve"> quarter of the data speed it isn’t suitable for fi</w:t>
+      </w:r>
+      <w:r>
+        <w:t>le transfers</w:t>
+      </w:r>
+      <w:r>
+        <w:t xml:space="preserve"> </w:t>
+      </w:r>
+      <w:r>
+        <w:fldChar w:fldCharType="begin"/>
+      </w:r>
+      <w:r>
+        <w:instrText xml:space="preserve"> ADDIN ZOTERO_ITEM CSL_CITATION {"citationID":"Y7OXJH1C","properties":{"formattedCitation":"[Abinayaa and Jayan 2014]","plainCitation":"[Abinayaa and Jayan 2014]"},"citationItems":[{"id":146,"uris":["http://zotero.org/users/local/tVEw5gbi/items/MB89I4P2"],"uri":["http://zotero.org/users/local/tVEw5gbi/items/MB89I4P2"],"itemData":{"id":146,"type":"article-journal","title":"Case Study on Comparison of Wireless Technologies in Industrial Applications","container-title":"International Journal of Scientific and Research Publications","volume":"4","issue":"2","abstract":"This paper conveys more information about communication modules like RF, Bluetooth and Zigbee in industrial applications. In this paper, an overall comparison of these modules on the basis of their industrial applications and characteristics such as standard, bandwidth, battery life, data rate, and maximum transmission range etc.","author":[{"family":"Abinayaa","given":"V"},{"family":"Jayan","given":"Anagha"}],"issued":{"date-parts":[["2014",2]]}}}],"schema":"https://github.com/citation-style-language/schema/raw/master/csl-citation.json"} </w:instrText>
+      </w:r>
+      <w:r>
+        <w:fldChar w:fldCharType="separate"/>
+      </w:r>
+      <w:r>
+        <w:rPr>
+          <w:noProof/>
+        </w:rPr>
+        <w:t>[Abinayaa and Jayan 2014]</w:t>
+      </w:r>
+      <w:r>
+        <w:fldChar w:fldCharType="end"/>
+      </w:r>
+      <w:r>
+        <w:t>.</w:t>
+      </w:r>
+      <w:r>
+        <w:t xml:space="preserve"> It is mainly used for home automation systems, and is often found in remote controls.</w:t>
+      </w:r>
+    </w:p>
+    <w:p>
+      <w:pPr>
+        <w:rPr>
+          <w:lang w:val="en-US"/>
+        </w:rPr>
+      </w:pPr>
+      <w:r>
+        <w:t xml:space="preserve">Bluetooth </w:t>
+      </w:r>
+      <w:r>
+        <w:t xml:space="preserve">audio devices </w:t>
+      </w:r>
+      <w:r>
+        <w:t xml:space="preserve">such as speakers and headphones </w:t>
+      </w:r>
+      <w:r>
+        <w:t xml:space="preserve">are increasingly common in </w:t>
       </w:r>
       <w:r>
         <w:t>the consumer electronics market</w:t>
@@ -338,72 +405,472 @@
       <w:r>
         <w:t xml:space="preserve">of upmost importance. </w:t>
       </w:r>
-    </w:p>
-    <w:p>
-      <w:pPr>
-        <w:rPr>
-          <w:lang w:val="en-US"/>
-        </w:rPr>
-      </w:pPr>
-      <w:r>
-        <w:rPr>
-          <w:lang w:val="en-US"/>
-        </w:rPr>
-        <w:t>With</w:t>
-      </w:r>
-      <w:r>
-        <w:rPr>
-          <w:lang w:val="en-US"/>
-        </w:rPr>
+      <w:r>
+        <w:t>With manufacturers continuously developing ways of improving the system</w:t>
+      </w:r>
+      <w:r>
+        <w:t>,</w:t>
+      </w:r>
+      <w:r>
         <w:t xml:space="preserve"> </w:t>
       </w:r>
       <w:r>
         <w:rPr>
           <w:lang w:val="en-US"/>
         </w:rPr>
-        <w:t>the immanent launch of Bluetooth 5 and the</w:t>
-      </w:r>
-      <w:r>
-        <w:rPr>
-          <w:lang w:val="en-US"/>
-        </w:rPr>
+        <w:t>w</w:t>
+      </w:r>
+      <w:r>
+        <w:rPr>
+          <w:lang w:val="en-US"/>
+        </w:rPr>
+        <w:t xml:space="preserve">ill Bluetooth </w:t>
+      </w:r>
+      <w:r>
+        <w:rPr>
+          <w:lang w:val="en-US"/>
+        </w:rPr>
+        <w:t xml:space="preserve">ever </w:t>
+      </w:r>
+      <w:r>
+        <w:rPr>
+          <w:lang w:val="en-US"/>
+        </w:rPr>
+        <w:t>be able to replace the wire?</w:t>
+      </w:r>
+    </w:p>
+    <w:p>
+      <w:pPr>
+        <w:pStyle w:val="Heading2"/>
+      </w:pPr>
+      <w:r>
+        <w:t>Bluetooth</w:t>
+      </w:r>
+      <w:r>
+        <w:t xml:space="preserve"> Audio</w:t>
+      </w:r>
+    </w:p>
+    <w:p>
+      <w:pPr>
+        <w:pStyle w:val="Normalfirst"/>
+      </w:pPr>
+      <w:r>
+        <w:t>Bluetooth is a Wireless Personal Area Network (WPAN), developed in 1994</w:t>
+      </w:r>
+      <w:r>
+        <w:t>,</w:t>
+      </w:r>
+      <w:r>
+        <w:t xml:space="preserve"> by </w:t>
+      </w:r>
+      <w:r>
+        <w:t>the Swedish mobile phone company Ericsson,</w:t>
+      </w:r>
+      <w:r>
         <w:t xml:space="preserve"> </w:t>
       </w:r>
       <w:r>
-        <w:rPr>
-          <w:lang w:val="en-US"/>
-        </w:rPr>
-        <w:t>increasing quality of</w:t>
-      </w:r>
-      <w:r>
-        <w:rPr>
-          <w:lang w:val="en-US"/>
-        </w:rPr>
+        <w:t xml:space="preserve">with the intention of replacing cables connecting personal computers and peripheral devices </w:t>
+      </w:r>
+      <w:r>
+        <w:fldChar w:fldCharType="begin"/>
+      </w:r>
+      <w:r>
+        <w:instrText xml:space="preserve"> ADDIN ZOTERO_ITEM CSL_CITATION {"citationID":"XnAA65UM","properties":{"formattedCitation":"[Bluetooth SIG 2001]","plainCitation":"[Bluetooth SIG 2001]"},"citationItems":[{"id":65,"uris":["http://zotero.org/users/local/tVEw5gbi/items/AU27NXPN"],"uri":["http://zotero.org/users/local/tVEw5gbi/items/AU27NXPN"],"itemData":{"id":65,"type":"article-journal","title":"Specifications of the Bluetooth System","container-title":"Version 1.1","author":[{"family":"Bluetooth SIG","given":""}],"issued":{"date-parts":[["2001",2,22]]}}}],"schema":"https://github.com/citation-style-language/schema/raw/master/csl-citation.json"} </w:instrText>
+      </w:r>
+      <w:r>
+        <w:fldChar w:fldCharType="separate"/>
+      </w:r>
+      <w:r>
+        <w:rPr>
+          <w:noProof/>
+        </w:rPr>
+        <w:t>[Bluetooth SIG 2001]</w:t>
+      </w:r>
+      <w:r>
+        <w:fldChar w:fldCharType="end"/>
+      </w:r>
+      <w:r>
+        <w:t xml:space="preserve">. In 1998 </w:t>
+      </w:r>
+      <w:r>
+        <w:t>IBM, Intel, Nokia and Toshiba</w:t>
+      </w:r>
+      <w:r>
+        <w:t xml:space="preserve"> joined the study forming </w:t>
+      </w:r>
+      <w:r>
+        <w:t>the Bluetooth Special Interest Group (SIG)</w:t>
+      </w:r>
+      <w:r>
+        <w:t>, which now has over 30,000</w:t>
+      </w:r>
+      <w:r>
+        <w:t xml:space="preserve"> member companies </w:t>
+      </w:r>
+      <w:r>
+        <w:fldChar w:fldCharType="begin"/>
+      </w:r>
+      <w:r>
+        <w:instrText xml:space="preserve"> ADDIN ZOTERO_ITEM CSL_CITATION {"citationID":"veqmAHOR","properties":{"formattedCitation":"[Bluetooth SIG 2016]","plainCitation":"[Bluetooth SIG 2016]"},"citationItems":[{"id":125,"uris":["http://zotero.org/users/local/tVEw5gbi/items/BG48WQVB"],"uri":["http://zotero.org/users/local/tVEw5gbi/items/BG48WQVB"],"itemData":{"id":125,"type":"webpage","title":"Bluetooth 5 announcement - Kirkland, Washington","container-title":"Bluetooth® 5 quadruples range, doubles speed, increases data broadcasting capacity by 800%","URL":"https://www.bluetooth.com/news/pressreleases/2016/06/16/-bluetooth5-quadruples-rangedoubles-speedincreases-data-broadcasting-capacity-by-800","author":[{"family":"Bluetooth SIG","given":""}],"issued":{"date-parts":[["2016",6,16]]},"accessed":{"date-parts":[["2016",11,4]]}}}],"schema":"https://github.com/citation-style-language/schema/raw/master/csl-citation.json"} </w:instrText>
+      </w:r>
+      <w:r>
+        <w:fldChar w:fldCharType="separate"/>
+      </w:r>
+      <w:r>
+        <w:rPr>
+          <w:noProof/>
+        </w:rPr>
+        <w:t>[Bluetooth SIG 2016]</w:t>
+      </w:r>
+      <w:r>
+        <w:fldChar w:fldCharType="end"/>
+      </w:r>
+      <w:r>
+        <w:t>.</w:t>
+      </w:r>
+      <w:r>
         <w:t xml:space="preserve"> </w:t>
       </w:r>
       <w:r>
-        <w:rPr>
-          <w:lang w:val="en-US"/>
-        </w:rPr>
-        <w:t>audio codecs</w:t>
-      </w:r>
-      <w:r>
-        <w:rPr>
-          <w:lang w:val="en-US"/>
-        </w:rPr>
-        <w:t xml:space="preserve"> will Bluetooth </w:t>
-      </w:r>
-      <w:r>
-        <w:rPr>
-          <w:lang w:val="en-US"/>
-        </w:rPr>
-        <w:t xml:space="preserve">ever </w:t>
-      </w:r>
-      <w:r>
-        <w:rPr>
-          <w:lang w:val="en-US"/>
-        </w:rPr>
-        <w:t>be able to replace the wire?</w:t>
+        <w:t>It</w:t>
+      </w:r>
+      <w:r>
+        <w:t xml:space="preserve"> i</w:t>
+      </w:r>
+      <w:r>
+        <w:t>s robust,</w:t>
+      </w:r>
+      <w:r>
+        <w:t xml:space="preserve"> </w:t>
+      </w:r>
+      <w:r>
+        <w:t xml:space="preserve">has </w:t>
+      </w:r>
+      <w:r>
+        <w:t>low power,</w:t>
+      </w:r>
+      <w:r>
+        <w:t xml:space="preserve"> </w:t>
+      </w:r>
+      <w:r>
+        <w:t xml:space="preserve">low </w:t>
+      </w:r>
+      <w:r>
+        <w:t>complex</w:t>
+      </w:r>
+      <w:r>
+        <w:t>ity</w:t>
+      </w:r>
+      <w:r>
+        <w:t xml:space="preserve"> </w:t>
+      </w:r>
+      <w:r>
+        <w:t>and</w:t>
+      </w:r>
+      <w:r>
+        <w:t xml:space="preserve"> </w:t>
+      </w:r>
+      <w:r>
+        <w:t>low</w:t>
+      </w:r>
+      <w:r>
+        <w:t xml:space="preserve"> </w:t>
+      </w:r>
+      <w:r>
+        <w:t xml:space="preserve">cost </w:t>
+      </w:r>
+      <w:r>
+        <w:fldChar w:fldCharType="begin"/>
+      </w:r>
+      <w:r>
+        <w:instrText xml:space="preserve"> ADDIN ZOTERO_ITEM CSL_CITATION {"citationID":"WLuKgUnA","properties":{"formattedCitation":"[Bluetooth SIG 2001]","plainCitation":"[Bluetooth SIG 2001]"},"citationItems":[{"id":65,"uris":["http://zotero.org/users/local/tVEw5gbi/items/AU27NXPN"],"uri":["http://zotero.org/users/local/tVEw5gbi/items/AU27NXPN"],"itemData":{"id":65,"type":"article-journal","title":"Specifications of the Bluetooth System","container-title":"Version 1.1","author":[{"family":"Bluetooth SIG","given":""}],"issued":{"date-parts":[["2001",2,22]]}}}],"schema":"https://github.com/citation-style-language/schema/raw/master/csl-citation.json"} </w:instrText>
+      </w:r>
+      <w:r>
+        <w:fldChar w:fldCharType="separate"/>
+      </w:r>
+      <w:r>
+        <w:rPr>
+          <w:noProof/>
+        </w:rPr>
+        <w:t>[Bluetooth SIG 2001]</w:t>
+      </w:r>
+      <w:r>
+        <w:fldChar w:fldCharType="end"/>
+      </w:r>
+      <w:r>
+        <w:t>.</w:t>
+      </w:r>
+    </w:p>
+    <w:p>
+      <w:pPr>
+        <w:rPr>
+          <w:lang w:val="en-US"/>
+        </w:rPr>
+      </w:pPr>
+      <w:r>
+        <w:rPr>
+          <w:color w:val="FF0000"/>
+          <w:lang w:val="en-US"/>
+        </w:rPr>
+        <w:t>Since its creation the development of Bluetooth has been continuous</w:t>
+      </w:r>
+      <w:r>
+        <w:rPr>
+          <w:color w:val="FF0000"/>
+          <w:lang w:val="en-US"/>
+        </w:rPr>
+        <w:t>,</w:t>
+      </w:r>
+      <w:r>
+        <w:rPr>
+          <w:color w:val="FF0000"/>
+          <w:lang w:val="en-US"/>
+        </w:rPr>
+        <w:t xml:space="preserve"> </w:t>
+      </w:r>
+      <w:r>
+        <w:rPr>
+          <w:rFonts w:cs="Times New Roman"/>
+          <w:color w:val="FF0000"/>
+          <w:szCs w:val="20"/>
+          <w:lang w:val="en-US"/>
+        </w:rPr>
+        <w:t>allowing</w:t>
+      </w:r>
+      <w:r>
+        <w:rPr>
+          <w:rFonts w:cs="Times New Roman"/>
+          <w:color w:val="FF0000"/>
+          <w:szCs w:val="20"/>
+          <w:lang w:val="en-US"/>
+        </w:rPr>
+        <w:t xml:space="preserve"> new capabilities</w:t>
+      </w:r>
+      <w:r>
+        <w:rPr>
+          <w:color w:val="FF0000"/>
+          <w:lang w:val="en-US"/>
+        </w:rPr>
+        <w:t xml:space="preserve"> </w:t>
+      </w:r>
+      <w:r>
+        <w:rPr>
+          <w:rFonts w:cs="Times New Roman"/>
+          <w:color w:val="FF0000"/>
+          <w:szCs w:val="20"/>
+          <w:lang w:val="en-US"/>
+        </w:rPr>
+        <w:t>such as stereo audio</w:t>
+      </w:r>
+      <w:r>
+        <w:rPr>
+          <w:rFonts w:cs="Times New Roman"/>
+          <w:color w:val="FF0000"/>
+          <w:szCs w:val="20"/>
+          <w:lang w:val="en-US"/>
+        </w:rPr>
+        <w:t xml:space="preserve"> to be introduced</w:t>
+      </w:r>
+      <w:r>
+        <w:rPr>
+          <w:rFonts w:cs="Times New Roman"/>
+          <w:color w:val="FF0000"/>
+          <w:szCs w:val="20"/>
+          <w:lang w:val="en-US"/>
+        </w:rPr>
+        <w:t xml:space="preserve"> </w:t>
+      </w:r>
+      <w:r>
+        <w:rPr>
+          <w:rFonts w:cs="Times New Roman"/>
+          <w:color w:val="FF0000"/>
+          <w:szCs w:val="20"/>
+          <w:lang w:val="en-US"/>
+        </w:rPr>
+        <w:fldChar w:fldCharType="begin"/>
+      </w:r>
+      <w:r>
+        <w:rPr>
+          <w:rFonts w:cs="Times New Roman"/>
+          <w:color w:val="FF0000"/>
+          <w:szCs w:val="20"/>
+          <w:lang w:val="en-US"/>
+        </w:rPr>
+        <w:instrText xml:space="preserve"> ADDIN ZOTERO_ITEM CSL_CITATION {"citationID":"SdaiGubf","properties":{"formattedCitation":"[McClintock 2016]","plainCitation":"[McClintock 2016]"},"citationItems":[{"id":72,"uris":["http://zotero.org/users/local/tVEw5gbi/items/W75J6F3I"],"uri":["http://zotero.org/users/local/tVEw5gbi/items/W75J6F3I"],"itemData":{"id":72,"type":"paper-conference","title":"Can Bluetooth ever Replace the Wire?","publisher-place":"Paris","event":"AES Paris 2016","event-place":"Paris","abstract":"Bluetooth is widely used as a wireless connection for audio applications including mobile phones, media players and wearables, removing the need for cables. The combination of the A2DP protocol and frame based codecs used in many Bluetooth stereo audio implementations have led to excessive latency and acoustic performance significantly below CD quality. This paper will cover the latest developments in Bluetooth audio connectivity that will deliver CD quality audio, or better, and low latency for video and gaming applications. These developments together with the increased battery life delivered by Bluetooth Smart could lead to the elimination of wires for many applications.","URL":"http://www.aes.org/e-lib/browse.cfm?elib=18236","author":[{"family":"McClintock","given":"Jonny"}],"issued":{"date-parts":[["2016",6,7]]},"accessed":{"date-parts":[["2016",11,3]]}}}],"schema":"https://github.com/citation-style-language/schema/raw/master/csl-citation.json"} </w:instrText>
+      </w:r>
+      <w:r>
+        <w:rPr>
+          <w:rFonts w:cs="Times New Roman"/>
+          <w:color w:val="FF0000"/>
+          <w:szCs w:val="20"/>
+          <w:lang w:val="en-US"/>
+        </w:rPr>
+        <w:fldChar w:fldCharType="separate"/>
+      </w:r>
+      <w:r>
+        <w:rPr>
+          <w:rFonts w:cs="Times New Roman"/>
+          <w:noProof/>
+          <w:color w:val="FF0000"/>
+          <w:szCs w:val="20"/>
+          <w:lang w:val="en-US"/>
+        </w:rPr>
+        <w:t>[McClintock 2016]</w:t>
+      </w:r>
+      <w:r>
+        <w:rPr>
+          <w:rFonts w:cs="Times New Roman"/>
+          <w:color w:val="FF0000"/>
+          <w:szCs w:val="20"/>
+          <w:lang w:val="en-US"/>
+        </w:rPr>
+        <w:fldChar w:fldCharType="end"/>
+      </w:r>
+      <w:r>
+        <w:rPr>
+          <w:rFonts w:cs="Times New Roman"/>
+          <w:color w:val="FF0000"/>
+          <w:szCs w:val="20"/>
+          <w:lang w:val="en-US"/>
+        </w:rPr>
+        <w:t xml:space="preserve">. Bluetooth </w:t>
+      </w:r>
+      <w:r>
+        <w:rPr>
+          <w:rFonts w:cs="Times New Roman"/>
+          <w:color w:val="FF0000"/>
+          <w:szCs w:val="20"/>
+          <w:lang w:val="en-US"/>
+        </w:rPr>
+        <w:t>u</w:t>
+      </w:r>
+      <w:r>
+        <w:rPr>
+          <w:rFonts w:cs="Times New Roman"/>
+          <w:color w:val="FF0000"/>
+          <w:szCs w:val="20"/>
+          <w:lang w:val="en-US"/>
+        </w:rPr>
+        <w:t>ses</w:t>
+      </w:r>
+      <w:r>
+        <w:rPr>
+          <w:rFonts w:cs="Times New Roman"/>
+          <w:color w:val="FF0000"/>
+          <w:szCs w:val="20"/>
+          <w:lang w:val="en-US"/>
+        </w:rPr>
+        <w:t xml:space="preserve"> </w:t>
+      </w:r>
+      <w:r>
+        <w:rPr>
+          <w:rFonts w:cs="Times New Roman"/>
+          <w:color w:val="FF0000"/>
+          <w:szCs w:val="20"/>
+          <w:lang w:val="en-US"/>
+        </w:rPr>
+        <w:t>the</w:t>
+      </w:r>
+      <w:r>
+        <w:rPr>
+          <w:rFonts w:cs="Times New Roman"/>
+          <w:color w:val="FF0000"/>
+          <w:szCs w:val="20"/>
+          <w:lang w:val="en-US"/>
+        </w:rPr>
+        <w:t xml:space="preserve"> </w:t>
+      </w:r>
+      <w:r>
+        <w:rPr>
+          <w:rFonts w:cs="Times New Roman"/>
+          <w:color w:val="FF0000"/>
+          <w:szCs w:val="20"/>
+          <w:lang w:val="en-US"/>
+        </w:rPr>
+        <w:t>Adva</w:t>
+      </w:r>
+      <w:r>
+        <w:rPr>
+          <w:rFonts w:cs="Times New Roman"/>
+          <w:color w:val="FF0000"/>
+          <w:szCs w:val="20"/>
+          <w:lang w:val="en-US"/>
+        </w:rPr>
+        <w:t>nced Audio Distribution Profile (A2DP)</w:t>
+      </w:r>
+      <w:r>
+        <w:rPr>
+          <w:rFonts w:cs="Times New Roman"/>
+          <w:color w:val="FF0000"/>
+          <w:szCs w:val="20"/>
+          <w:lang w:val="en-US"/>
+        </w:rPr>
+        <w:t xml:space="preserve">, to stream stereo audio from a source device to headphones or speakers </w:t>
+      </w:r>
+      <w:r>
+        <w:rPr>
+          <w:rFonts w:cs="Times New Roman"/>
+          <w:color w:val="FF0000"/>
+          <w:szCs w:val="20"/>
+          <w:lang w:val="en-US"/>
+        </w:rPr>
+        <w:fldChar w:fldCharType="begin"/>
+      </w:r>
+      <w:r>
+        <w:rPr>
+          <w:rFonts w:cs="Times New Roman"/>
+          <w:color w:val="FF0000"/>
+          <w:szCs w:val="20"/>
+          <w:lang w:val="en-US"/>
+        </w:rPr>
+        <w:instrText xml:space="preserve"> ADDIN ZOTERO_ITEM CSL_CITATION {"citationID":"74k2uMvF","properties":{"formattedCitation":"[Bluetooth SIG 2015]","plainCitation":"[Bluetooth SIG 2015]"},"citationItems":[{"id":122,"uris":["http://zotero.org/users/local/tVEw5gbi/items/GFUIS4GQ"],"uri":["http://zotero.org/users/local/tVEw5gbi/items/GFUIS4GQ"],"itemData":{"id":122,"type":"article-journal","title":"Advanced Audio Distribution Profile Specification","volume":"Version 1.3.1","abstract":"This profile defines the requirements for Bluetooth® devices necessary for support of the high quality audio distribution. The requirements are expressed in terms of end-user services, and by defining the features and procedures that are required for interoperability between Bluetooth devices in the Audio Distribution usage model.","author":[{"family":"Bluetooth SIG","given":""}],"issued":{"date-parts":[["2015"]],"season":"7"}}}],"schema":"https://github.com/citation-style-language/schema/raw/master/csl-citation.json"} </w:instrText>
+      </w:r>
+      <w:r>
+        <w:rPr>
+          <w:rFonts w:cs="Times New Roman"/>
+          <w:color w:val="FF0000"/>
+          <w:szCs w:val="20"/>
+          <w:lang w:val="en-US"/>
+        </w:rPr>
+        <w:fldChar w:fldCharType="separate"/>
+      </w:r>
+      <w:r>
+        <w:rPr>
+          <w:rFonts w:cs="Times New Roman"/>
+          <w:noProof/>
+          <w:color w:val="FF0000"/>
+          <w:szCs w:val="20"/>
+          <w:lang w:val="en-US"/>
+        </w:rPr>
+        <w:t>[Bluetooth SIG 2015]</w:t>
+      </w:r>
+      <w:r>
+        <w:rPr>
+          <w:rFonts w:cs="Times New Roman"/>
+          <w:color w:val="FF0000"/>
+          <w:szCs w:val="20"/>
+          <w:lang w:val="en-US"/>
+        </w:rPr>
+        <w:fldChar w:fldCharType="end"/>
+      </w:r>
+      <w:r>
+        <w:rPr>
+          <w:rFonts w:cs="Times New Roman"/>
+          <w:color w:val="FF0000"/>
+          <w:szCs w:val="20"/>
+          <w:lang w:val="en-US"/>
+        </w:rPr>
+        <w:t>.</w:t>
+      </w:r>
+      <w:r>
+        <w:rPr>
+          <w:rFonts w:cs="Times New Roman"/>
+          <w:color w:val="FF0000"/>
+          <w:szCs w:val="20"/>
+          <w:lang w:val="en-US"/>
+        </w:rPr>
+        <w:t xml:space="preserve"> </w:t>
       </w:r>
     </w:p>
     <w:p>
@@ -427,46 +894,189 @@
         <w:pStyle w:val="Heading1first"/>
       </w:pPr>
       <w:r>
+        <w:lastRenderedPageBreak/>
         <w:t>Advantages of Bluetooth</w:t>
       </w:r>
+      <w:r>
+        <w:t xml:space="preserve"> Audio</w:t>
+      </w:r>
     </w:p>
     <w:p>
       <w:pPr>
         <w:pStyle w:val="Normalfirst"/>
       </w:pPr>
       <w:r>
-        <w:t xml:space="preserve">Bluetooth is a Wireless Personal Area Network (WPAN), developed in 1994 by the Bluetooth Special Interest Group (SIG) with the intention of replacing cables connecting personal computers and peripheral devices </w:t>
-      </w:r>
-      <w:r>
+        <w:t>Why is Bluetooth great?</w:t>
+      </w:r>
+    </w:p>
+    <w:p>
+      <w:pPr>
+        <w:pStyle w:val="ListParagraph"/>
+        <w:numPr>
+          <w:ilvl w:val="0"/>
+          <w:numId w:val="17"/>
+        </w:numPr>
+      </w:pPr>
+      <w:r>
+        <w:t>No Expensive Wires</w:t>
+      </w:r>
+    </w:p>
+    <w:p>
+      <w:pPr>
+        <w:pStyle w:val="ListParagraph"/>
+        <w:numPr>
+          <w:ilvl w:val="0"/>
+          <w:numId w:val="17"/>
+        </w:numPr>
+      </w:pPr>
+      <w:r>
+        <w:t>Mobility</w:t>
+      </w:r>
+    </w:p>
+    <w:p>
+      <w:pPr>
+        <w:pStyle w:val="ListParagraph"/>
+        <w:numPr>
+          <w:ilvl w:val="0"/>
+          <w:numId w:val="17"/>
+        </w:numPr>
+      </w:pPr>
+      <w:r>
+        <w:t>Quick easy installation</w:t>
+      </w:r>
+    </w:p>
+    <w:p>
+      <w:pPr>
+        <w:pStyle w:val="ListParagraph"/>
+        <w:numPr>
+          <w:ilvl w:val="0"/>
+          <w:numId w:val="17"/>
+        </w:numPr>
+      </w:pPr>
+      <w:r>
+        <w:t>Increased personal safety (phones emit radiowaves)</w:t>
+      </w:r>
+    </w:p>
+    <w:p>
+      <w:pPr>
+        <w:pStyle w:val="ListParagraph"/>
+        <w:numPr>
+          <w:ilvl w:val="0"/>
+          <w:numId w:val="17"/>
+        </w:numPr>
+      </w:pPr>
+      <w:r>
+        <w:t>Easy integration of new devices into networks</w:t>
+      </w:r>
+    </w:p>
+    <w:p>
+      <w:pPr>
+        <w:pStyle w:val="ListParagraph"/>
+        <w:numPr>
+          <w:ilvl w:val="0"/>
+          <w:numId w:val="17"/>
+        </w:numPr>
+      </w:pPr>
+      <w:r>
+        <w:t>Inexpenseve</w:t>
+      </w:r>
+    </w:p>
+    <w:p>
+      <w:pPr>
+        <w:pStyle w:val="ListParagraph"/>
+        <w:numPr>
+          <w:ilvl w:val="0"/>
+          <w:numId w:val="17"/>
+        </w:numPr>
+      </w:pPr>
+      <w:r>
+        <w:t>In most personal computers</w:t>
+      </w:r>
+    </w:p>
+    <w:p>
+      <w:pPr>
+        <w:pStyle w:val="ListParagraph"/>
+        <w:numPr>
+          <w:ilvl w:val="0"/>
+          <w:numId w:val="17"/>
+        </w:numPr>
+      </w:pPr>
+      <w:r>
+        <w:t>Can locate and connect to other devices without user input</w:t>
+      </w:r>
+    </w:p>
+    <w:p>
+      <w:pPr>
+        <w:pStyle w:val="ListParagraph"/>
+        <w:numPr>
+          <w:ilvl w:val="0"/>
+          <w:numId w:val="17"/>
+        </w:numPr>
+      </w:pPr>
+      <w:r>
+        <w:t>Low power</w:t>
+      </w:r>
+    </w:p>
+    <w:p>
+      <w:pPr>
+        <w:pStyle w:val="ListParagraph"/>
+        <w:numPr>
+          <w:ilvl w:val="0"/>
+          <w:numId w:val="17"/>
+        </w:numPr>
+      </w:pPr>
+      <w:r>
+        <w:t>Psychological studies showing wireless is better?</w:t>
+      </w:r>
+    </w:p>
+    <w:p>
+      <w:pPr>
+        <w:rPr>
+          <w:color w:val="FF0000"/>
+        </w:rPr>
+      </w:pPr>
+      <w:r>
+        <w:rPr>
+          <w:color w:val="FF0000"/>
+        </w:rPr>
+        <w:t xml:space="preserve">Bluetooth enables devices such as personal computers, mobile phones, entertainment systems and a variety of other devices to communicate using low-power, short-distance wireless links </w:t>
+      </w:r>
+      <w:r>
+        <w:rPr>
+          <w:color w:val="FF0000"/>
+        </w:rPr>
         <w:fldChar w:fldCharType="begin"/>
       </w:r>
       <w:r>
-        <w:instrText xml:space="preserve"> ADDIN ZOTERO_ITEM CSL_CITATION {"citationID":"XnAA65UM","properties":{"formattedCitation":"[Bluetooth SIG 2001]","plainCitation":"[Bluetooth SIG 2001]"},"citationItems":[{"id":65,"uris":["http://zotero.org/users/local/tVEw5gbi/items/AU27NXPN"],"uri":["http://zotero.org/users/local/tVEw5gbi/items/AU27NXPN"],"itemData":{"id":65,"type":"article-journal","title":"Specifications of the Bluetooth System","container-title":"Version 1.1","author":[{"family":"Bluetooth SIG","given":""}],"issued":{"date-parts":[["2001",2,22]]}}}],"schema":"https://github.com/citation-style-language/schema/raw/master/csl-citation.json"} </w:instrText>
-      </w:r>
-      <w:r>
+        <w:rPr>
+          <w:color w:val="FF0000"/>
+        </w:rPr>
+        <w:instrText xml:space="preserve"> ADDIN ZOTERO_ITEM CSL_CITATION {"citationID":"5yf4ed16","properties":{"formattedCitation":"[Verma et al. 2015]","plainCitation":"[Verma et al. 2015]"},"citationItems":[{"id":143,"uris":["http://zotero.org/users/local/tVEw5gbi/items/AI7B2RI6"],"uri":["http://zotero.org/users/local/tVEw5gbi/items/AI7B2RI6"],"itemData":{"id":143,"type":"article-journal","title":"An Overview of Bluetooth Technology and its Communication Applications","container-title":"International Journal of Current Engineering and Technology","volume":"5","issue":"3","abstract":"Bluetooth is a new RF short-range wireless technology which is designed for wireless communication between different devices. There is increase in popularity of Bluetooth technology and is being accepted in today’s world. There are organizations which are doing research on Bluetooth technology, but very few of their research analysis provide a balanced view of the technology, describing its implications for businesses, pros and cons. In this paper analysis have been done keeping in mind various perspectives of the Bluetooth technology. The analysis starts with a description of the technology in terms of its network infrastructure, hardware and software. Then it is continued by the Error corrections and retransmission. The analysis is done on macro analytical view including the business implications, advantages of this technology, its role in the global third generation (3G) wireless schemes. The finally it concludes with the applications and future potentials of Bluetooth.","URL":"http://inpressco.com/an-overview-of-bluetooth-technology-and-its-communication-applications/","author":[{"family":"Verma","given":"Madhvi"},{"family":"Singh","given":"Satbir"},{"family":"Kaur","given":"Baljit"}],"issued":{"date-parts":[["2015",6]]},"accessed":{"date-parts":[["2016",11,8]]}}}],"schema":"https://github.com/citation-style-language/schema/raw/master/csl-citation.json"} </w:instrText>
+      </w:r>
+      <w:r>
+        <w:rPr>
+          <w:color w:val="FF0000"/>
+        </w:rPr>
         <w:fldChar w:fldCharType="separate"/>
       </w:r>
       <w:r>
         <w:rPr>
           <w:noProof/>
-        </w:rPr>
-        <w:t>[Bluetooth SIG 2001]</w:t>
-      </w:r>
-      <w:r>
+          <w:color w:val="FF0000"/>
+        </w:rPr>
+        <w:t>[Verma et al. 2015]</w:t>
+      </w:r>
+      <w:r>
+        <w:rPr>
+          <w:color w:val="FF0000"/>
+        </w:rPr>
         <w:fldChar w:fldCharType="end"/>
       </w:r>
       <w:r>
-        <w:t>.</w:t>
-      </w:r>
-    </w:p>
-    <w:p>
-      <w:r>
-        <w:t xml:space="preserve">Why is Bluetooth great?! </w:t>
-      </w:r>
-    </w:p>
-    <w:p>
-      <w:r>
-        <w:t>Psychological studies showing wireless is better?</w:t>
+        <w:rPr>
+          <w:color w:val="FF0000"/>
+        </w:rPr>
+        <w:t xml:space="preserve">. </w:t>
       </w:r>
     </w:p>
     <w:p>
@@ -475,6 +1085,17 @@
       </w:pPr>
       <w:r>
         <w:t>Disadvantages of Bluetooth</w:t>
+      </w:r>
+    </w:p>
+    <w:p>
+      <w:pPr>
+        <w:pStyle w:val="Normalfirst"/>
+      </w:pPr>
+      <w:r>
+        <w:rPr>
+          <w:color w:val="FF0000"/>
+        </w:rPr>
+        <w:t>They are convenient for those who don’t want to be constrained to physical spaces such as desks, however wireless networks are noisier and less reliable than fixed connection networks due to interference that occurs during transmission.</w:t>
       </w:r>
     </w:p>
     <w:p>
@@ -636,11 +1257,7 @@
         <w:t>In a FHSS</w:t>
       </w:r>
       <w:r>
-        <w:t xml:space="preserve"> the 79 frequencies of the ISM band are placed in an algorithmically determined pseudo-random order, based on </w:t>
-      </w:r>
-      <w:r>
-        <w:lastRenderedPageBreak/>
-        <w:t>the device address and master clock</w:t>
+        <w:t xml:space="preserve"> the 79 frequencies of the ISM band are placed in an algorithmically determined pseudo-random order, based on the device address and master clock</w:t>
       </w:r>
       <w:r>
         <w:t xml:space="preserve"> </w:t>
@@ -746,7 +1363,11 @@
         <w:t>used by interfering devices may be excluded</w:t>
       </w:r>
       <w:r>
-        <w:t xml:space="preserve">, this is known as advanced frequency hopping </w:t>
+        <w:t xml:space="preserve">, </w:t>
+      </w:r>
+      <w:r>
+        <w:lastRenderedPageBreak/>
+        <w:t xml:space="preserve">this is known as advanced frequency hopping </w:t>
       </w:r>
       <w:r>
         <w:fldChar w:fldCharType="begin"/>
@@ -777,6 +1398,23 @@
       </w:r>
     </w:p>
     <w:p>
+      <w:pPr>
+        <w:pStyle w:val="Heading3"/>
+        <w:rPr>
+          <w:lang w:val="en-US"/>
+        </w:rPr>
+      </w:pPr>
+      <w:r>
+        <w:rPr>
+          <w:lang w:val="en-US"/>
+        </w:rPr>
+        <w:t>Coexisting Networks</w:t>
+      </w:r>
+    </w:p>
+    <w:p>
+      <w:pPr>
+        <w:pStyle w:val="Normalfirst"/>
+      </w:pPr>
       <w:r>
         <w:t xml:space="preserve">The IEEE Std 802.11 states that the Wireless Local Area Network (WLAN) operational frequency should also be 2.4 GHz </w:t>
       </w:r>
@@ -820,177 +1458,455 @@
         <w:fldChar w:fldCharType="end"/>
       </w:r>
       <w:r>
-        <w:t>. Factors that affect the interference level include; the separation of the wireless devices, the data traffic levels flowing over each network, the power level of each device, and the WLAN’s data. Different information types have varying levels of sensitivity to interference.</w:t>
+        <w:t>. Factors that affect the interference level include; the separation of the wireless devices, the data traffic levels flowing over each network, the power level of each device, and the WLAN’s data. Different information types have varying levels of sensitivity to interference. There may also be interference from other wireless systems, such as cordless telephones and microwaves,</w:t>
       </w:r>
       <w:r>
         <w:t xml:space="preserve"> </w:t>
       </w:r>
       <w:r>
-        <w:t>There may also be interference from other wireless systems, such as cordless telephones and microwaves,</w:t>
+        <w:t>which</w:t>
       </w:r>
       <w:r>
         <w:t xml:space="preserve"> </w:t>
       </w:r>
       <w:r>
-        <w:t>which</w:t>
+        <w:t>could</w:t>
+      </w:r>
+      <w:r>
+        <w:t xml:space="preserve"> result in severe performance degradation</w:t>
       </w:r>
       <w:r>
         <w:t xml:space="preserve"> </w:t>
       </w:r>
       <w:r>
-        <w:t>could</w:t>
-      </w:r>
-      <w:r>
-        <w:t xml:space="preserve"> result in severe performance degradation</w:t>
-      </w:r>
-      <w:r>
+        <w:fldChar w:fldCharType="begin"/>
+      </w:r>
+      <w:r>
+        <w:instrText xml:space="preserve"> ADDIN ZOTERO_ITEM CSL_CITATION {"citationID":"UbUn2SJl","properties":{"formattedCitation":"[Gehrmann et al. 2004]","plainCitation":"[Gehrmann et al. 2004]"},"citationItems":[{"id":66,"uris":["http://zotero.org/users/local/tVEw5gbi/items/ZRIAP76R"],"uri":["http://zotero.org/users/local/tVEw5gbi/items/ZRIAP76R"],"itemData":{"id":66,"type":"book","title":"Bluetooth Security","publisher":"Artech House","number-of-pages":"234","source":"Google Books","abstract":"This first-of-its-kind book, from expert authors actively contributing to the evolution of Bluetooth specifications, provides an overview and detailed descriptions of all the security functions and features of this standard's latest core release. After categorizing all the security issues involved in ad hoc networking, this hands-on volume shows you how to design a highly secure Bluetooth system and implement security enhancements. The book also helps you fully understand the main security risks involved with introducing Bluetooth-based communications in your organization","ISBN":"978-1-58053-885-5","language":"en","author":[{"family":"Gehrmann","given":"Christian"},{"family":"Persson","given":"Joakim"},{"family":"Smeets","given":"Ben"}],"issued":{"date-parts":[["2004"]]}}}],"schema":"https://github.com/citation-style-language/schema/raw/master/csl-citation.json"} </w:instrText>
+      </w:r>
+      <w:r>
+        <w:fldChar w:fldCharType="separate"/>
+      </w:r>
+      <w:r>
+        <w:rPr>
+          <w:noProof/>
+        </w:rPr>
+        <w:t>[Gehrmann et al. 2004]</w:t>
+      </w:r>
+      <w:r>
+        <w:fldChar w:fldCharType="end"/>
+      </w:r>
+      <w:r>
+        <w:t>.</w:t>
+      </w:r>
+    </w:p>
+    <w:p>
+      <w:pPr>
+        <w:rPr>
+          <w:lang w:val="en-US"/>
+        </w:rPr>
+      </w:pPr>
+      <w:r>
+        <w:rPr>
+          <w:lang w:val="en-US"/>
+        </w:rPr>
+        <w:t>Bluetooth uses a FHSS scheme, while IEEE 802.11 either uses FHSS</w:t>
+      </w:r>
+      <w:r>
+        <w:rPr>
+          <w:lang w:val="en-US"/>
+        </w:rPr>
         <w:t xml:space="preserve"> </w:t>
       </w:r>
       <w:r>
+        <w:rPr>
+          <w:lang w:val="en-US"/>
+        </w:rPr>
+        <w:t>or</w:t>
+      </w:r>
+      <w:r>
+        <w:rPr>
+          <w:lang w:val="en-US"/>
+        </w:rPr>
+        <w:t xml:space="preserve"> a</w:t>
+      </w:r>
+      <w:r>
+        <w:rPr>
+          <w:lang w:val="en-US"/>
+        </w:rPr>
+        <w:t xml:space="preserve"> direct </w:t>
+      </w:r>
+      <w:r>
+        <w:rPr>
+          <w:lang w:val="en-US"/>
+        </w:rPr>
+        <w:t>sequence</w:t>
+      </w:r>
+      <w:r>
+        <w:rPr>
+          <w:lang w:val="en-US"/>
+        </w:rPr>
+        <w:t xml:space="preserve"> spread spectrum </w:t>
+      </w:r>
+      <w:r>
+        <w:rPr>
+          <w:lang w:val="en-US"/>
+        </w:rPr>
+        <w:t xml:space="preserve">(DSSS) </w:t>
+      </w:r>
+      <w:r>
+        <w:rPr>
+          <w:lang w:val="en-US"/>
+        </w:rPr>
+        <w:t xml:space="preserve">system </w:t>
+      </w:r>
+      <w:r>
+        <w:rPr>
+          <w:lang w:val="en-US"/>
+        </w:rPr>
         <w:fldChar w:fldCharType="begin"/>
       </w:r>
       <w:r>
-        <w:instrText xml:space="preserve"> ADDIN ZOTERO_ITEM CSL_CITATION {"citationID":"UbUn2SJl","properties":{"formattedCitation":"[Gehrmann et al. 2004]","plainCitation":"[Gehrmann et al. 2004]"},"citationItems":[{"id":66,"uris":["http://zotero.org/users/local/tVEw5gbi/items/ZRIAP76R"],"uri":["http://zotero.org/users/local/tVEw5gbi/items/ZRIAP76R"],"itemData":{"id":66,"type":"book","title":"Bluetooth Security","publisher":"Artech House","number-of-pages":"234","source":"Google Books","abstract":"This first-of-its-kind book, from expert authors actively contributing to the evolution of Bluetooth specifications, provides an overview and detailed descriptions of all the security functions and features of this standard's latest core release. After categorizing all the security issues involved in ad hoc networking, this hands-on volume shows you how to design a highly secure Bluetooth system and implement security enhancements. The book also helps you fully understand the main security risks involved with introducing Bluetooth-based communications in your organization","ISBN":"978-1-58053-885-5","language":"en","author":[{"family":"Gehrmann","given":"Christian"},{"family":"Persson","given":"Joakim"},{"family":"Smeets","given":"Ben"}],"issued":{"date-parts":[["2004"]]}}}],"schema":"https://github.com/citation-style-language/schema/raw/master/csl-citation.json"} </w:instrText>
-      </w:r>
-      <w:r>
+        <w:rPr>
+          <w:lang w:val="en-US"/>
+        </w:rPr>
+        <w:instrText xml:space="preserve"> ADDIN ZOTERO_ITEM CSL_CITATION {"citationID":"aKqJHtJL","properties":{"formattedCitation":"[Chiasserini and Rao 2003]","plainCitation":"[Chiasserini and Rao 2003]"},"citationItems":[{"id":131,"uris":["http://zotero.org/users/local/tVEw5gbi/items/EFZVX559"],"uri":["http://zotero.org/users/local/tVEw5gbi/items/EFZVX559"],"itemData":{"id":131,"type":"article-journal","title":"Coexistence mechanisms for interference mitigation in the 2.4-GHz ISM band","container-title":"IEEE Transactions on Wireless Communications","page":"964-975","volume":"2","issue":"5","source":"IEEE Xplore","abstract":"Wireless technologies sharing the same frequency band and operating in the same environment often interfere with each other, causing severe decrease in performance. We propose two coexistence mechanisms based on traffic scheduling techniques that mitigate interference between different wireless systems operating in the 2.4-GHz industrial, medical, and scientific band. In particular, we consider IEEE 802.11 wireless local area networks (WLANs) and Bluetooth (BT) voice and data nodes, showing that the proposed algorithms can work when the two systems are able to exchange information as well as when they operate independently of one another. Results indicate that the proposed algorithms remarkably mitigate the interference between the IEEE 802.11 and BT technologies at the expense of a small additional delay in the data transfer. It is also shown that the impact of the interference generated by microwave ovens on the IEEE 802.11 WLANs performance can be significantly reduced through the mechanisms presented.","DOI":"10.1109/TWC.2003.817417","ISSN":"1536-1276","author":[{"family":"Chiasserini","given":"C. F."},{"family":"Rao","given":"R. R."}],"issued":{"date-parts":[["2003",9]]}}}],"schema":"https://github.com/citation-style-language/schema/raw/master/csl-citation.json"} </w:instrText>
+      </w:r>
+      <w:r>
+        <w:rPr>
+          <w:lang w:val="en-US"/>
+        </w:rPr>
         <w:fldChar w:fldCharType="separate"/>
       </w:r>
       <w:r>
         <w:rPr>
           <w:noProof/>
-        </w:rPr>
-        <w:t>[Gehrmann et al. 2004]</w:t>
-      </w:r>
-      <w:r>
+          <w:lang w:val="en-US"/>
+        </w:rPr>
+        <w:t>[Chiasserini and Rao 2003]</w:t>
+      </w:r>
+      <w:r>
+        <w:rPr>
+          <w:lang w:val="en-US"/>
+        </w:rPr>
         <w:fldChar w:fldCharType="end"/>
       </w:r>
       <w:r>
+        <w:rPr>
+          <w:lang w:val="en-US"/>
+        </w:rPr>
         <w:t>.</w:t>
       </w:r>
-    </w:p>
-    <w:p>
-      <w:pPr>
-        <w:pStyle w:val="Heading3"/>
-        <w:rPr>
-          <w:lang w:val="en-US"/>
-        </w:rPr>
-      </w:pPr>
-      <w:r>
-        <w:rPr>
-          <w:lang w:val="en-US"/>
-        </w:rPr>
-        <w:t>Coexisting Networks</w:t>
+      <w:r>
+        <w:rPr>
+          <w:lang w:val="en-US"/>
+        </w:rPr>
+        <w:t xml:space="preserve"> </w:t>
+      </w:r>
+      <w:r>
+        <w:rPr>
+          <w:lang w:val="en-US"/>
+        </w:rPr>
+        <w:t xml:space="preserve">If a Bluetooth system is in the presence of a WLAN system using FHSS then it is susceptible to interference on the channel in use and the two adjacent channels. However, due to the short packet size used in Bluetooth, the packet error rate (PER) for Bluetooth in the presence of IEEE 802.11 is almost insignificant </w:t>
+      </w:r>
+      <w:r>
+        <w:rPr>
+          <w:lang w:val="en-US"/>
+        </w:rPr>
+        <w:fldChar w:fldCharType="begin"/>
+      </w:r>
+      <w:r>
+        <w:rPr>
+          <w:lang w:val="en-US"/>
+        </w:rPr>
+        <w:instrText xml:space="preserve"> ADDIN ZOTERO_ITEM CSL_CITATION {"citationID":"IaJBVQ1b","properties":{"formattedCitation":"[IEEE 802.15.2 2003]","plainCitation":"[IEEE 802.15.2 2003]"},"citationItems":[{"id":53,"uris":["http://zotero.org/users/local/tVEw5gbi/items/P8A6AAVJ"],"uri":["http://zotero.org/users/local/tVEw5gbi/items/P8A6AAVJ"],"itemData":{"id":53,"type":"article-journal","title":"IEEE Recommended Practice for Information technology– Local and metropolitan area networks– Specific requirements– Part 15.2: Coexistence of Wireless Personal Area Networks with Other Wireless Devices Operating in Unlicensed Frequency Bands","container-title":"IEEE Std 802.15.2-2003","page":"1-150","source":"IEEE Xplore","abstract":"This recommended practice addresses the issue of coexistence of wireless local area networks and wireless personal area networks. These wireless networks often operate in the same unlicensed band. This recommended practice describes coexistence mechanisms that can be used to facilitate coexistence of wireless local area networks (i.e., IEEE Std 802.11b-1999) and wireless personal area networks (i.e., IEEE Std 802.15.1-2002). The \"IEEE Get Program\" grants public access to view and download individual PDFs of select standards at no charge. Visit http://standards.ieee.org.oala-proxy.surrey.ac.uk/about/get/index.html for details.","DOI":"10.1109/IEEESTD.2003.94386","shortTitle":"IEEE Recommended Practice for Information technology– Local and metropolitan area networks– Specific requirements– Part 15.2","author":[{"family":"IEEE 802.15.2","given":""}],"issued":{"date-parts":[["2003",8]]}}}],"schema":"https://github.com/citation-style-language/schema/raw/master/csl-citation.json"} </w:instrText>
+      </w:r>
+      <w:r>
+        <w:rPr>
+          <w:lang w:val="en-US"/>
+        </w:rPr>
+        <w:fldChar w:fldCharType="separate"/>
+      </w:r>
+      <w:r>
+        <w:rPr>
+          <w:noProof/>
+          <w:lang w:val="en-US"/>
+        </w:rPr>
+        <w:t>[IEEE 802.15.2 2003]</w:t>
+      </w:r>
+      <w:r>
+        <w:rPr>
+          <w:lang w:val="en-US"/>
+        </w:rPr>
+        <w:fldChar w:fldCharType="end"/>
+      </w:r>
+      <w:r>
+        <w:rPr>
+          <w:lang w:val="en-US"/>
+        </w:rPr>
+        <w:t>.</w:t>
+      </w:r>
+    </w:p>
+    <w:p>
+      <w:pPr>
+        <w:rPr>
+          <w:lang w:val="en-US"/>
+        </w:rPr>
+      </w:pPr>
+      <w:r>
+        <w:rPr>
+          <w:lang w:val="en-US"/>
+        </w:rPr>
+        <w:t xml:space="preserve">Bluetooth uses ADP to remove channels that are being used by interfering devices. </w:t>
+      </w:r>
+      <w:r>
+        <w:rPr>
+          <w:lang w:val="en-US"/>
+        </w:rPr>
+        <w:t xml:space="preserve">WLAN </w:t>
+      </w:r>
+      <w:r>
+        <w:rPr>
+          <w:lang w:val="en-US"/>
+        </w:rPr>
+        <w:t xml:space="preserve">can </w:t>
+      </w:r>
+      <w:r>
+        <w:rPr>
+          <w:lang w:val="en-US"/>
+        </w:rPr>
+        <w:t xml:space="preserve">also detect interference and </w:t>
+      </w:r>
+      <w:r>
+        <w:rPr>
+          <w:lang w:val="en-US"/>
+        </w:rPr>
+        <w:t xml:space="preserve">defer transmission on channels </w:t>
+      </w:r>
+      <w:r>
+        <w:rPr>
+          <w:lang w:val="en-US"/>
+        </w:rPr>
+        <w:t xml:space="preserve">when </w:t>
+      </w:r>
+      <w:r>
+        <w:rPr>
+          <w:lang w:val="en-US"/>
+        </w:rPr>
+        <w:t>they</w:t>
+      </w:r>
+      <w:r>
+        <w:rPr>
+          <w:lang w:val="en-US"/>
+        </w:rPr>
+        <w:t xml:space="preserve"> are</w:t>
+      </w:r>
+      <w:r>
+        <w:rPr>
+          <w:lang w:val="en-US"/>
+        </w:rPr>
+        <w:t xml:space="preserve"> used</w:t>
+      </w:r>
+      <w:r>
+        <w:rPr>
+          <w:lang w:val="en-US"/>
+        </w:rPr>
+        <w:t xml:space="preserve"> by </w:t>
+      </w:r>
+      <w:r>
+        <w:rPr>
+          <w:lang w:val="en-US"/>
+        </w:rPr>
+        <w:t>interfering</w:t>
+      </w:r>
+      <w:r>
+        <w:rPr>
+          <w:lang w:val="en-US"/>
+        </w:rPr>
+        <w:t xml:space="preserve"> devices</w:t>
+      </w:r>
+      <w:r>
+        <w:rPr>
+          <w:lang w:val="en-US"/>
+        </w:rPr>
+        <w:t xml:space="preserve"> </w:t>
+      </w:r>
+      <w:r>
+        <w:rPr>
+          <w:lang w:val="en-US"/>
+        </w:rPr>
+        <w:fldChar w:fldCharType="begin"/>
+      </w:r>
+      <w:r>
+        <w:rPr>
+          <w:lang w:val="en-US"/>
+        </w:rPr>
+        <w:instrText xml:space="preserve"> ADDIN ZOTERO_ITEM CSL_CITATION {"citationID":"LgqnXFVJ","properties":{"formattedCitation":"[Nagai et al. 2012]","plainCitation":"[Nagai et al. 2012]"},"citationItems":[{"id":129,"uris":["http://zotero.org/users/local/tVEw5gbi/items/GB6AQ8AR"],"uri":["http://zotero.org/users/local/tVEw5gbi/items/GB6AQ8AR"],"itemData":{"id":129,"type":"paper-conference","title":"Advanced wireless cooperation mechanisms for interference mitigation in the 2.4 GHz ISM band","container-title":"2012 IEEE Consumer Communications and Networking Conference (CCNC)","page":"364-365","source":"IEEE Xplore","event":"2012 IEEE Consumer Communications and Networking Conference (CCNC)","abstract":"We propose a new cooperation mechanism, denoted by cooperative channel segmentation (CCS), between IEEE 802.11 WLANs and Bluetooth based WPANs, which operate in the 2.4 GHz ISM band. The CCS avoids false detection of WLAN carrier sense, which usually happens when WLAN and Bluetooth antenna are nearly deployed. In CCS, WLAN and Bluetooth system share the mutual interference channel information and devices operation channels between Bluetooth and WLAN. We evaluated the performance of CCS by simulation, and the simulation result showed that the performance of CCS is better than legacy cooperation mechanisms.","DOI":"10.1109/CCNC.2012.6181124","author":[{"family":"Nagai","given":"Y."},{"family":"Hori","given":"T."},{"family":"Yokoyama","given":"Y."},{"family":"Shimizu","given":"N."},{"family":"Otsuka","given":"A."},{"family":"Yokotani","given":"T."}],"issued":{"date-parts":[["2012",1]]}}}],"schema":"https://github.com/citation-style-language/schema/raw/master/csl-citation.json"} </w:instrText>
+      </w:r>
+      <w:r>
+        <w:rPr>
+          <w:lang w:val="en-US"/>
+        </w:rPr>
+        <w:fldChar w:fldCharType="separate"/>
+      </w:r>
+      <w:r>
+        <w:rPr>
+          <w:noProof/>
+          <w:lang w:val="en-US"/>
+        </w:rPr>
+        <w:t>[Nagai et al. 2012]</w:t>
+      </w:r>
+      <w:r>
+        <w:rPr>
+          <w:lang w:val="en-US"/>
+        </w:rPr>
+        <w:fldChar w:fldCharType="end"/>
+      </w:r>
+      <w:r>
+        <w:rPr>
+          <w:lang w:val="en-US"/>
+        </w:rPr>
+        <w:t xml:space="preserve">. However, it has been found that these interference avoidance functions do not </w:t>
+      </w:r>
+      <w:r>
+        <w:rPr>
+          <w:lang w:val="en-US"/>
+        </w:rPr>
+        <w:t xml:space="preserve">work effectively </w:t>
+      </w:r>
+      <w:r>
+        <w:rPr>
+          <w:lang w:val="en-US"/>
+        </w:rPr>
+        <w:fldChar w:fldCharType="begin"/>
+      </w:r>
+      <w:r>
+        <w:rPr>
+          <w:lang w:val="en-US"/>
+        </w:rPr>
+        <w:instrText xml:space="preserve"> ADDIN ZOTERO_ITEM CSL_CITATION {"citationID":"XfEts5Jc","properties":{"formattedCitation":"[Golmie et al. 2003; Chiasserini and Rao 2003]","plainCitation":"[Golmie et al. 2003; Chiasserini and Rao 2003]"},"citationItems":[{"id":127,"uris":["http://zotero.org/users/local/tVEw5gbi/items/5FRAVQXE"],"uri":["http://zotero.org/users/local/tVEw5gbi/items/5FRAVQXE"],"itemData":{"id":127,"type":"article-journal","title":"Bluetooth and WLAN coexistence: challenges and solutions","container-title":"IEEE Wireless Communications","page":"22-29","volume":"10","issue":"6","source":"IEEE Xplore","abstract":"In this article we discuss solutions to the interference problem caused by the proximity and simultaneous operation of Bluetooth and WLAN networks. We consider different techniques that attempt to avoid time and frequency collisions of WLAN and Bluetooth transmissions. We conduct a comparative analysis of their performance, and discuss the trends and trade-offs they bring for different applications and interference levels. Performance is measured in terms of packet loss, TCP goodput, delay, and delay jitter.","DOI":"10.1109/MWC.2003.1265849","ISSN":"1536-1284","shortTitle":"Bluetooth and WLAN coexistence","author":[{"family":"Golmie","given":"N."},{"family":"Chevrollier","given":"N."},{"family":"Rebala","given":"O."}],"issued":{"date-parts":[["2003",12]]}}},{"id":131,"uris":["http://zotero.org/users/local/tVEw5gbi/items/EFZVX559"],"uri":["http://zotero.org/users/local/tVEw5gbi/items/EFZVX559"],"itemData":{"id":131,"type":"article-journal","title":"Coexistence mechanisms for interference mitigation in the 2.4-GHz ISM band","container-title":"IEEE Transactions on Wireless Communications","page":"964-975","volume":"2","issue":"5","source":"IEEE Xplore","abstract":"Wireless technologies sharing the same frequency band and operating in the same environment often interfere with each other, causing severe decrease in performance. We propose two coexistence mechanisms based on traffic scheduling techniques that mitigate interference between different wireless systems operating in the 2.4-GHz industrial, medical, and scientific band. In particular, we consider IEEE 802.11 wireless local area networks (WLANs) and Bluetooth (BT) voice and data nodes, showing that the proposed algorithms can work when the two systems are able to exchange information as well as when they operate independently of one another. Results indicate that the proposed algorithms remarkably mitigate the interference between the IEEE 802.11 and BT technologies at the expense of a small additional delay in the data transfer. It is also shown that the impact of the interference generated by microwave ovens on the IEEE 802.11 WLANs performance can be significantly reduced through the mechanisms presented.","DOI":"10.1109/TWC.2003.817417","ISSN":"1536-1276","author":[{"family":"Chiasserini","given":"C. F."},{"family":"Rao","given":"R. R."}],"issued":{"date-parts":[["2003",9]]}}}],"schema":"https://github.com/citation-style-language/schema/raw/master/csl-citation.json"} </w:instrText>
+      </w:r>
+      <w:r>
+        <w:rPr>
+          <w:lang w:val="en-US"/>
+        </w:rPr>
+        <w:fldChar w:fldCharType="separate"/>
+      </w:r>
+      <w:r>
+        <w:rPr>
+          <w:noProof/>
+          <w:lang w:val="en-US"/>
+        </w:rPr>
+        <w:t>[Golmie et al. 2003; Chiasserini and Rao 2003]</w:t>
+      </w:r>
+      <w:r>
+        <w:rPr>
+          <w:lang w:val="en-US"/>
+        </w:rPr>
+        <w:fldChar w:fldCharType="end"/>
+      </w:r>
+      <w:r>
+        <w:rPr>
+          <w:lang w:val="en-US"/>
+        </w:rPr>
+        <w:t>.</w:t>
+      </w:r>
+    </w:p>
+    <w:p>
+      <w:pPr>
+        <w:pStyle w:val="Heading2"/>
+      </w:pPr>
+      <w:r>
+        <w:t>Audio Quality</w:t>
       </w:r>
     </w:p>
     <w:p>
       <w:pPr>
         <w:pStyle w:val="Normalfirst"/>
         <w:rPr>
-          <w:lang w:val="en-US"/>
-        </w:rPr>
-      </w:pPr>
-      <w:r>
-        <w:rPr>
-          <w:lang w:val="en-US"/>
-        </w:rPr>
-        <w:t>Bluetooth uses a FHSS scheme, while IEEE 802.11 either uses FHSS</w:t>
-      </w:r>
-      <w:r>
-        <w:rPr>
-          <w:lang w:val="en-US"/>
+          <w:color w:val="FF0000"/>
+          <w:lang w:val="en-US"/>
+        </w:rPr>
+      </w:pPr>
+      <w:r>
+        <w:rPr>
+          <w:color w:val="FF0000"/>
+        </w:rPr>
+        <w:t xml:space="preserve">The A2DP </w:t>
+      </w:r>
+      <w:r>
+        <w:rPr>
+          <w:color w:val="FF0000"/>
+        </w:rPr>
+        <w:t>uses the</w:t>
+      </w:r>
+      <w:r>
+        <w:rPr>
+          <w:color w:val="FF0000"/>
+        </w:rPr>
+        <w:t xml:space="preserve"> low complexity subband codec (SBC) to ensure the interoperability</w:t>
+      </w:r>
+      <w:r>
+        <w:rPr>
+          <w:color w:val="FF0000"/>
         </w:rPr>
         <w:t xml:space="preserve"> </w:t>
       </w:r>
       <w:r>
         <w:rPr>
-          <w:lang w:val="en-US"/>
-        </w:rPr>
-        <w:t>or</w:t>
-      </w:r>
-      <w:r>
-        <w:rPr>
-          <w:lang w:val="en-US"/>
-        </w:rPr>
-        <w:t xml:space="preserve"> a</w:t>
-      </w:r>
-      <w:r>
-        <w:rPr>
-          <w:lang w:val="en-US"/>
-        </w:rPr>
-        <w:t xml:space="preserve"> direct </w:t>
-      </w:r>
-      <w:r>
-        <w:rPr>
-          <w:lang w:val="en-US"/>
-        </w:rPr>
-        <w:t>sequence</w:t>
-      </w:r>
-      <w:r>
-        <w:rPr>
-          <w:lang w:val="en-US"/>
-        </w:rPr>
-        <w:t xml:space="preserve"> spread spectrum </w:t>
-      </w:r>
-      <w:r>
-        <w:rPr>
-          <w:lang w:val="en-US"/>
-        </w:rPr>
-        <w:t xml:space="preserve">(DSSS) </w:t>
-      </w:r>
-      <w:r>
-        <w:rPr>
-          <w:lang w:val="en-US"/>
-        </w:rPr>
-        <w:t xml:space="preserve">system </w:t>
-      </w:r>
-      <w:r>
-        <w:rPr>
-          <w:lang w:val="en-US"/>
+          <w:color w:val="FF0000"/>
         </w:rPr>
         <w:fldChar w:fldCharType="begin"/>
       </w:r>
       <w:r>
         <w:rPr>
-          <w:lang w:val="en-US"/>
-        </w:rPr>
-        <w:instrText xml:space="preserve"> ADDIN ZOTERO_ITEM CSL_CITATION {"citationID":"aKqJHtJL","properties":{"formattedCitation":"[Chiasserini and Rao 2003]","plainCitation":"[Chiasserini and Rao 2003]"},"citationItems":[{"id":131,"uris":["http://zotero.org/users/local/tVEw5gbi/items/EFZVX559"],"uri":["http://zotero.org/users/local/tVEw5gbi/items/EFZVX559"],"itemData":{"id":131,"type":"article-journal","title":"Coexistence mechanisms for interference mitigation in the 2.4-GHz ISM band","container-title":"IEEE Transactions on Wireless Communications","page":"964-975","volume":"2","issue":"5","source":"IEEE Xplore","abstract":"Wireless technologies sharing the same frequency band and operating in the same environment often interfere with each other, causing severe decrease in performance. We propose two coexistence mechanisms based on traffic scheduling techniques that mitigate interference between different wireless systems operating in the 2.4-GHz industrial, medical, and scientific band. In particular, we consider IEEE 802.11 wireless local area networks (WLANs) and Bluetooth (BT) voice and data nodes, showing that the proposed algorithms can work when the two systems are able to exchange information as well as when they operate independently of one another. Results indicate that the proposed algorithms remarkably mitigate the interference between the IEEE 802.11 and BT technologies at the expense of a small additional delay in the data transfer. It is also shown that the impact of the interference generated by microwave ovens on the IEEE 802.11 WLANs performance can be significantly reduced through the mechanisms presented.","DOI":"10.1109/TWC.2003.817417","ISSN":"1536-1276","author":[{"family":"Chiasserini","given":"C. F."},{"family":"Rao","given":"R. R."}],"issued":{"date-parts":[["2003",9]]}}}],"schema":"https://github.com/citation-style-language/schema/raw/master/csl-citation.json"} </w:instrText>
-      </w:r>
-      <w:r>
-        <w:rPr>
-          <w:lang w:val="en-US"/>
+          <w:color w:val="FF0000"/>
+        </w:rPr>
+        <w:instrText xml:space="preserve"> ADDIN ZOTERO_ITEM CSL_CITATION {"citationID":"VtOce4T3","properties":{"formattedCitation":"[Bluetooth SIG 2015]","plainCitation":"[Bluetooth SIG 2015]"},"citationItems":[{"id":122,"uris":["http://zotero.org/users/local/tVEw5gbi/items/GFUIS4GQ"],"uri":["http://zotero.org/users/local/tVEw5gbi/items/GFUIS4GQ"],"itemData":{"id":122,"type":"article-journal","title":"Advanced Audio Distribution Profile Specification","volume":"Version 1.3.1","abstract":"This profile defines the requirements for Bluetooth® devices necessary for support of the high quality audio distribution. The requirements are expressed in terms of end-user services, and by defining the features and procedures that are required for interoperability between Bluetooth devices in the Audio Distribution usage model.","author":[{"family":"Bluetooth SIG","given":""}],"issued":{"date-parts":[["2015"]],"season":"7"}}}],"schema":"https://github.com/citation-style-language/schema/raw/master/csl-citation.json"} </w:instrText>
+      </w:r>
+      <w:r>
+        <w:rPr>
+          <w:color w:val="FF0000"/>
         </w:rPr>
         <w:fldChar w:fldCharType="separate"/>
       </w:r>
       <w:r>
         <w:rPr>
           <w:noProof/>
-          <w:lang w:val="en-US"/>
-        </w:rPr>
-        <w:t>[Chiasserini and Rao 2003]</w:t>
-      </w:r>
-      <w:r>
-        <w:rPr>
-          <w:lang w:val="en-US"/>
+          <w:color w:val="FF0000"/>
+        </w:rPr>
+        <w:t>[Bluetooth SIG 2015]</w:t>
+      </w:r>
+      <w:r>
+        <w:rPr>
+          <w:color w:val="FF0000"/>
         </w:rPr>
         <w:fldChar w:fldCharType="end"/>
       </w:r>
       <w:r>
         <w:rPr>
-          <w:lang w:val="en-US"/>
+          <w:color w:val="FF0000"/>
         </w:rPr>
         <w:t>.</w:t>
       </w:r>
       <w:r>
         <w:rPr>
-          <w:lang w:val="en-US"/>
-        </w:rPr>
-        <w:t xml:space="preserve"> </w:t>
-      </w:r>
-      <w:r>
-        <w:rPr>
-          <w:lang w:val="en-US"/>
-        </w:rPr>
-        <w:t xml:space="preserve">If a Bluetooth system is in the presence of a WLAN system using FHSS then it is susceptible to interference on the channel in use and the two adjacent channels. However, due to the short packet size used in Bluetooth, the packet error rate (PER) for Bluetooth in the presence of IEEE 802.11 is almost insignificant </w:t>
+          <w:color w:val="FF0000"/>
+        </w:rPr>
+        <w:t xml:space="preserve"> The device may also support Optional codecs to maximize its usability. When both SRC and SNK support the same Optional codec, this codec may be used instead of Mandatory codec. The device may support other codecs as Vendor Specific A2DP codecs. A user of a Vendor Specific A2DP codec (hereafter the Vendor) will need to define parameters and other information necessary for use of the codec in A2DP.</w:t>
+      </w:r>
+    </w:p>
+    <w:p>
+      <w:pPr>
+        <w:rPr>
+          <w:lang w:val="en-US"/>
+        </w:rPr>
+      </w:pPr>
+      <w:r>
+        <w:rPr>
+          <w:lang w:val="en-US"/>
+        </w:rPr>
+        <w:t xml:space="preserve">Many audio codecs have been developed to improve the audio quality transmitted over Bluetooth piconets, including aptX/aptX HD, Low Complexity Sub Band Coding (SBC) and LDAC. aptX HD claims ‘better than CD’ audio quality, whilst LDAC transfers 3x more data than SBC (990kbps vs 328kbps) plus the ability to ‘maintain maximum bit depth and frequency of 96kHz/24bit audio’ </w:t>
       </w:r>
       <w:r>
         <w:rPr>
@@ -1002,7 +1918,7 @@
         <w:rPr>
           <w:lang w:val="en-US"/>
         </w:rPr>
-        <w:instrText xml:space="preserve"> ADDIN ZOTERO_ITEM CSL_CITATION {"citationID":"IaJBVQ1b","properties":{"formattedCitation":"[IEEE 802.15.2 2003]","plainCitation":"[IEEE 802.15.2 2003]"},"citationItems":[{"id":53,"uris":["http://zotero.org/users/local/tVEw5gbi/items/P8A6AAVJ"],"uri":["http://zotero.org/users/local/tVEw5gbi/items/P8A6AAVJ"],"itemData":{"id":53,"type":"article-journal","title":"IEEE Recommended Practice for Information technology– Local and metropolitan area networks– Specific requirements– Part 15.2: Coexistence of Wireless Personal Area Networks with Other Wireless Devices Operating in Unlicensed Frequency Bands","container-title":"IEEE Std 802.15.2-2003","page":"1-150","source":"IEEE Xplore","abstract":"This recommended practice addresses the issue of coexistence of wireless local area networks and wireless personal area networks. These wireless networks often operate in the same unlicensed band. This recommended practice describes coexistence mechanisms that can be used to facilitate coexistence of wireless local area networks (i.e., IEEE Std 802.11b-1999) and wireless personal area networks (i.e., IEEE Std 802.15.1-2002). The \"IEEE Get Program\" grants public access to view and download individual PDFs of select standards at no charge. Visit http://standards.ieee.org.oala-proxy.surrey.ac.uk/about/get/index.html for details.","DOI":"10.1109/IEEESTD.2003.94386","shortTitle":"IEEE Recommended Practice for Information technology– Local and metropolitan area networks– Specific requirements– Part 15.2","author":[{"family":"IEEE 802.15.2","given":""}],"issued":{"date-parts":[["2003",8]]}}}],"schema":"https://github.com/citation-style-language/schema/raw/master/csl-citation.json"} </w:instrText>
+        <w:instrText xml:space="preserve"> ADDIN ZOTERO_ITEM CSL_CITATION {"citationID":"RRHFzX7r","properties":{"formattedCitation":"[McClintock 2016; Sony Corporation 2016]","plainCitation":"[McClintock 2016; Sony Corporation 2016]"},"citationItems":[{"id":72,"uris":["http://zotero.org/users/local/tVEw5gbi/items/W75J6F3I"],"uri":["http://zotero.org/users/local/tVEw5gbi/items/W75J6F3I"],"itemData":{"id":72,"type":"paper-conference","title":"Can Bluetooth ever Replace the Wire?","publisher-place":"Paris","event":"AES Paris 2016","event-place":"Paris","abstract":"Bluetooth is widely used as a wireless connection for audio applications including mobile phones, media players and wearables, removing the need for cables. The combination of the A2DP protocol and frame based codecs used in many Bluetooth stereo audio implementations have led to excessive latency and acoustic performance significantly below CD quality. This paper will cover the latest developments in Bluetooth audio connectivity that will deliver CD quality audio, or better, and low latency for video and gaming applications. These developments together with the increased battery life delivered by Bluetooth Smart could lead to the elimination of wires for many applications.","URL":"http://www.aes.org/e-lib/browse.cfm?elib=18236","author":[{"family":"McClintock","given":"Jonny"}],"issued":{"date-parts":[["2016",6,7]]},"accessed":{"date-parts":[["2016",11,3]]}}},{"id":124,"uris":["http://zotero.org/users/local/tVEw5gbi/items/T2ZUD6XD"],"uri":["http://zotero.org/users/local/tVEw5gbi/items/T2ZUD6XD"],"itemData":{"id":124,"type":"webpage","title":"LDAC","container-title":"LDAC","URL":"http://www.sony.net/Products/LDAC/","author":[{"family":"Sony Corporation","given":""}],"issued":{"date-parts":[["2016"]]},"accessed":{"date-parts":[["2016",11,4]]}}}],"schema":"https://github.com/citation-style-language/schema/raw/master/csl-citation.json"} </w:instrText>
       </w:r>
       <w:r>
         <w:rPr>
@@ -1015,7 +1931,7 @@
           <w:noProof/>
           <w:lang w:val="en-US"/>
         </w:rPr>
-        <w:t>[IEEE 802.15.2 2003]</w:t>
+        <w:t>[McClintock 2016; Sony Corporation 2016]</w:t>
       </w:r>
       <w:r>
         <w:rPr>
@@ -1027,283 +1943,61 @@
         <w:rPr>
           <w:lang w:val="en-US"/>
         </w:rPr>
+        <w:t xml:space="preserve">. Bluetooth 5 is also due to launch in early 2017, with quadrupled range, doubled speed and a 800% data broadcasting capacity </w:t>
+      </w:r>
+      <w:r>
+        <w:rPr>
+          <w:lang w:val="en-US"/>
+        </w:rPr>
+        <w:fldChar w:fldCharType="begin"/>
+      </w:r>
+      <w:r>
+        <w:rPr>
+          <w:lang w:val="en-US"/>
+        </w:rPr>
+        <w:instrText xml:space="preserve"> ADDIN ZOTERO_ITEM CSL_CITATION {"citationID":"9hkO9N17","properties":{"formattedCitation":"[Bluetooth SIG 2016]","plainCitation":"[Bluetooth SIG 2016]"},"citationItems":[{"id":125,"uris":["http://zotero.org/users/local/tVEw5gbi/items/BG48WQVB"],"uri":["http://zotero.org/users/local/tVEw5gbi/items/BG48WQVB"],"itemData":{"id":125,"type":"webpage","title":"Bluetooth 5 announcement - Kirkland, Washington","container-title":"Bluetooth® 5 quadruples range, doubles speed, increases data broadcasting capacity by 800%","URL":"https://www.bluetooth.com/news/pressreleases/2016/06/16/-bluetooth5-quadruples-rangedoubles-speedincreases-data-broadcasting-capacity-by-800","author":[{"family":"Bluetooth SIG","given":""}],"issued":{"date-parts":[["2016",6,16]]},"accessed":{"date-parts":[["2016",11,4]]}}}],"schema":"https://github.com/citation-style-language/schema/raw/master/csl-citation.json"} </w:instrText>
+      </w:r>
+      <w:r>
+        <w:rPr>
+          <w:lang w:val="en-US"/>
+        </w:rPr>
+        <w:fldChar w:fldCharType="separate"/>
+      </w:r>
+      <w:r>
+        <w:rPr>
+          <w:noProof/>
+          <w:lang w:val="en-US"/>
+        </w:rPr>
+        <w:t>[Bluetooth SIG 2016]</w:t>
+      </w:r>
+      <w:r>
+        <w:rPr>
+          <w:lang w:val="en-US"/>
+        </w:rPr>
+        <w:fldChar w:fldCharType="end"/>
+      </w:r>
+      <w:r>
+        <w:rPr>
+          <w:lang w:val="en-US"/>
+        </w:rPr>
         <w:t>.</w:t>
       </w:r>
     </w:p>
     <w:p>
       <w:pPr>
-        <w:rPr>
-          <w:lang w:val="en-US"/>
-        </w:rPr>
-      </w:pPr>
-      <w:r>
-        <w:rPr>
-          <w:lang w:val="en-US"/>
-        </w:rPr>
-        <w:t xml:space="preserve">Bluetooth uses ADP to remove channels that are being used by interfering devices. </w:t>
-      </w:r>
-      <w:r>
-        <w:rPr>
-          <w:lang w:val="en-US"/>
-        </w:rPr>
-        <w:t xml:space="preserve">WLAN </w:t>
-      </w:r>
-      <w:r>
-        <w:rPr>
-          <w:lang w:val="en-US"/>
-        </w:rPr>
-        <w:t xml:space="preserve">can </w:t>
-      </w:r>
-      <w:r>
-        <w:rPr>
-          <w:lang w:val="en-US"/>
-        </w:rPr>
-        <w:t xml:space="preserve">also detect interference and </w:t>
-      </w:r>
-      <w:r>
-        <w:rPr>
-          <w:lang w:val="en-US"/>
-        </w:rPr>
-        <w:t xml:space="preserve">defer transmission on channels </w:t>
-      </w:r>
-      <w:r>
-        <w:rPr>
-          <w:lang w:val="en-US"/>
-        </w:rPr>
-        <w:t xml:space="preserve">when </w:t>
-      </w:r>
-      <w:r>
-        <w:rPr>
-          <w:lang w:val="en-US"/>
-        </w:rPr>
-        <w:t>they</w:t>
-      </w:r>
-      <w:r>
-        <w:rPr>
-          <w:lang w:val="en-US"/>
-        </w:rPr>
-        <w:t xml:space="preserve"> are</w:t>
-      </w:r>
-      <w:r>
-        <w:rPr>
-          <w:lang w:val="en-US"/>
-        </w:rPr>
-        <w:t xml:space="preserve"> used</w:t>
-      </w:r>
-      <w:r>
-        <w:rPr>
-          <w:lang w:val="en-US"/>
-        </w:rPr>
-        <w:t xml:space="preserve"> by </w:t>
-      </w:r>
-      <w:r>
-        <w:rPr>
-          <w:lang w:val="en-US"/>
-        </w:rPr>
-        <w:t>interfering</w:t>
-      </w:r>
-      <w:r>
-        <w:rPr>
-          <w:lang w:val="en-US"/>
-        </w:rPr>
-        <w:t xml:space="preserve"> devices</w:t>
-      </w:r>
-      <w:r>
-        <w:rPr>
-          <w:lang w:val="en-US"/>
-        </w:rPr>
-        <w:t xml:space="preserve"> </w:t>
-      </w:r>
-      <w:r>
-        <w:rPr>
-          <w:lang w:val="en-US"/>
-        </w:rPr>
-        <w:fldChar w:fldCharType="begin"/>
-      </w:r>
-      <w:r>
-        <w:rPr>
-          <w:lang w:val="en-US"/>
-        </w:rPr>
-        <w:instrText xml:space="preserve"> ADDIN ZOTERO_ITEM CSL_CITATION {"citationID":"LgqnXFVJ","properties":{"formattedCitation":"[Nagai et al. 2012]","plainCitation":"[Nagai et al. 2012]"},"citationItems":[{"id":129,"uris":["http://zotero.org/users/local/tVEw5gbi/items/GB6AQ8AR"],"uri":["http://zotero.org/users/local/tVEw5gbi/items/GB6AQ8AR"],"itemData":{"id":129,"type":"paper-conference","title":"Advanced wireless cooperation mechanisms for interference mitigation in the 2.4 GHz ISM band","container-title":"2012 IEEE Consumer Communications and Networking Conference (CCNC)","page":"364-365","source":"IEEE Xplore","event":"2012 IEEE Consumer Communications and Networking Conference (CCNC)","abstract":"We propose a new cooperation mechanism, denoted by cooperative channel segmentation (CCS), between IEEE 802.11 WLANs and Bluetooth based WPANs, which operate in the 2.4 GHz ISM band. The CCS avoids false detection of WLAN carrier sense, which usually happens when WLAN and Bluetooth antenna are nearly deployed. In CCS, WLAN and Bluetooth system share the mutual interference channel information and devices operation channels between Bluetooth and WLAN. We evaluated the performance of CCS by simulation, and the simulation result showed that the performance of CCS is better than legacy cooperation mechanisms.","DOI":"10.1109/CCNC.2012.6181124","author":[{"family":"Nagai","given":"Y."},{"family":"Hori","given":"T."},{"family":"Yokoyama","given":"Y."},{"family":"Shimizu","given":"N."},{"family":"Otsuka","given":"A."},{"family":"Yokotani","given":"T."}],"issued":{"date-parts":[["2012",1]]}}}],"schema":"https://github.com/citation-style-language/schema/raw/master/csl-citation.json"} </w:instrText>
-      </w:r>
-      <w:r>
-        <w:rPr>
-          <w:lang w:val="en-US"/>
-        </w:rPr>
-        <w:fldChar w:fldCharType="separate"/>
-      </w:r>
-      <w:r>
-        <w:rPr>
-          <w:noProof/>
-          <w:lang w:val="en-US"/>
-        </w:rPr>
-        <w:t>[Nagai et al. 2012]</w:t>
-      </w:r>
-      <w:r>
-        <w:rPr>
-          <w:lang w:val="en-US"/>
-        </w:rPr>
-        <w:fldChar w:fldCharType="end"/>
-      </w:r>
-      <w:r>
-        <w:rPr>
-          <w:lang w:val="en-US"/>
-        </w:rPr>
-        <w:t xml:space="preserve">. However, it has been found that these interference avoidance functions do not </w:t>
-      </w:r>
-      <w:r>
-        <w:rPr>
-          <w:lang w:val="en-US"/>
-        </w:rPr>
-        <w:t xml:space="preserve">work effectively </w:t>
-      </w:r>
-      <w:r>
-        <w:rPr>
-          <w:lang w:val="en-US"/>
-        </w:rPr>
-        <w:fldChar w:fldCharType="begin"/>
-      </w:r>
-      <w:r>
-        <w:rPr>
-          <w:lang w:val="en-US"/>
-        </w:rPr>
-        <w:instrText xml:space="preserve"> ADDIN ZOTERO_ITEM CSL_CITATION {"citationID":"XfEts5Jc","properties":{"formattedCitation":"[Golmie et al. 2003; Chiasserini and Rao 2003]","plainCitation":"[Golmie et al. 2003; Chiasserini and Rao 2003]"},"citationItems":[{"id":127,"uris":["http://zotero.org/users/local/tVEw5gbi/items/5FRAVQXE"],"uri":["http://zotero.org/users/local/tVEw5gbi/items/5FRAVQXE"],"itemData":{"id":127,"type":"article-journal","title":"Bluetooth and WLAN coexistence: challenges and solutions","container-title":"IEEE Wireless Communications","page":"22-29","volume":"10","issue":"6","source":"IEEE Xplore","abstract":"In this article we discuss solutions to the interference problem caused by the proximity and simultaneous operation of Bluetooth and WLAN networks. We consider different techniques that attempt to avoid time and frequency collisions of WLAN and Bluetooth transmissions. We conduct a comparative analysis of their performance, and discuss the trends and trade-offs they bring for different applications and interference levels. Performance is measured in terms of packet loss, TCP goodput, delay, and delay jitter.","DOI":"10.1109/MWC.2003.1265849","ISSN":"1536-1284","shortTitle":"Bluetooth and WLAN coexistence","author":[{"family":"Golmie","given":"N."},{"family":"Chevrollier","given":"N."},{"family":"Rebala","given":"O."}],"issued":{"date-parts":[["2003",12]]}}},{"id":131,"uris":["http://zotero.org/users/local/tVEw5gbi/items/EFZVX559"],"uri":["http://zotero.org/users/local/tVEw5gbi/items/EFZVX559"],"itemData":{"id":131,"type":"article-journal","title":"Coexistence mechanisms for interference mitigation in the 2.4-GHz ISM band","container-title":"IEEE Transactions on Wireless Communications","page":"964-975","volume":"2","issue":"5","source":"IEEE Xplore","abstract":"Wireless technologies sharing the same frequency band and operating in the same environment often interfere with each other, causing severe decrease in performance. We propose two coexistence mechanisms based on traffic scheduling techniques that mitigate interference between different wireless systems operating in the 2.4-GHz industrial, medical, and scientific band. In particular, we consider IEEE 802.11 wireless local area networks (WLANs) and Bluetooth (BT) voice and data nodes, showing that the proposed algorithms can work when the two systems are able to exchange information as well as when they operate independently of one another. Results indicate that the proposed algorithms remarkably mitigate the interference between the IEEE 802.11 and BT technologies at the expense of a small additional delay in the data transfer. It is also shown that the impact of the interference generated by microwave ovens on the IEEE 802.11 WLANs performance can be significantly reduced through the mechanisms presented.","DOI":"10.1109/TWC.2003.817417","ISSN":"1536-1276","author":[{"family":"Chiasserini","given":"C. F."},{"family":"Rao","given":"R. R."}],"issued":{"date-parts":[["2003",9]]}}}],"schema":"https://github.com/citation-style-language/schema/raw/master/csl-citation.json"} </w:instrText>
-      </w:r>
-      <w:r>
-        <w:rPr>
-          <w:lang w:val="en-US"/>
-        </w:rPr>
-        <w:fldChar w:fldCharType="separate"/>
-      </w:r>
-      <w:r>
-        <w:rPr>
-          <w:noProof/>
-          <w:lang w:val="en-US"/>
-        </w:rPr>
-        <w:t>[Golmie et al. 2003; Chiasserini and Rao 2003]</w:t>
-      </w:r>
-      <w:r>
-        <w:rPr>
-          <w:lang w:val="en-US"/>
-        </w:rPr>
-        <w:fldChar w:fldCharType="end"/>
-      </w:r>
-      <w:r>
-        <w:rPr>
-          <w:lang w:val="en-US"/>
-        </w:rPr>
-        <w:t>.</w:t>
-      </w:r>
-    </w:p>
-    <w:p>
-      <w:pPr>
-        <w:pStyle w:val="Heading2"/>
-      </w:pPr>
-      <w:r>
-        <w:t>Audio Quality</w:t>
-      </w:r>
-    </w:p>
-    <w:p>
-      <w:pPr>
-        <w:rPr>
-          <w:lang w:val="en-US"/>
-        </w:rPr>
-      </w:pPr>
-      <w:r>
-        <w:rPr>
-          <w:lang w:val="en-US"/>
-        </w:rPr>
-        <w:t xml:space="preserve">Many audio codecs have been developed to improve the audio quality transmitted over Bluetooth piconets, including aptX/aptX HD, Low Complexity Sub Band Coding (SBC) and LDAC. aptX HD claims ‘better than CD’ audio quality, whilst LDAC transfers 3x more data than SBC (990kbps vs 328kbps) plus the ability to ‘maintain maximum bit depth and frequency of 96kHz/24bit audio’ </w:t>
-      </w:r>
-      <w:r>
-        <w:rPr>
-          <w:lang w:val="en-US"/>
-        </w:rPr>
-        <w:fldChar w:fldCharType="begin"/>
-      </w:r>
-      <w:r>
-        <w:rPr>
-          <w:lang w:val="en-US"/>
-        </w:rPr>
-        <w:instrText xml:space="preserve"> ADDIN ZOTERO_ITEM CSL_CITATION {"citationID":"RRHFzX7r","properties":{"formattedCitation":"[McClintock 2016; Sony Corporation 2016]","plainCitation":"[McClintock 2016; Sony Corporation 2016]"},"citationItems":[{"id":72,"uris":["http://zotero.org/users/local/tVEw5gbi/items/W75J6F3I"],"uri":["http://zotero.org/users/local/tVEw5gbi/items/W75J6F3I"],"itemData":{"id":72,"type":"paper-conference","title":"Can Bluetooth ever Replace the Wire?","publisher-place":"Paris","event":"AES Paris 2016","event-place":"Paris","abstract":"Bluetooth is widely used as a wireless connection for audio applications including mobile phones, media players and wearables, removing the need for cables. The combination of the A2DP protocol and frame based codecs used in many Bluetooth stereo audio implementations have led to excessive latency and acoustic performance significantly below CD quality. This paper will cover the latest developments in Bluetooth audio connectivity that will deliver CD quality audio, or better, and low latency for video and gaming applications. These developments together with the increased battery life delivered by Bluetooth Smart could lead to the elimination of wires for many applications.","URL":"http://www.aes.org/e-lib/browse.cfm?elib=18236","author":[{"family":"McClintock","given":"Jonny"}],"issued":{"date-parts":[["2016",6,7]]},"accessed":{"date-parts":[["2016",11,3]]}}},{"id":124,"uris":["http://zotero.org/users/local/tVEw5gbi/items/T2ZUD6XD"],"uri":["http://zotero.org/users/local/tVEw5gbi/items/T2ZUD6XD"],"itemData":{"id":124,"type":"webpage","title":"LDAC","container-title":"LDAC","URL":"http://www.sony.net/Products/LDAC/","author":[{"family":"Sony Corporation","given":""}],"issued":{"date-parts":[["2016"]]},"accessed":{"date-parts":[["2016",11,4]]}}}],"schema":"https://github.com/citation-style-language/schema/raw/master/csl-citation.json"} </w:instrText>
-      </w:r>
-      <w:r>
-        <w:rPr>
-          <w:lang w:val="en-US"/>
-        </w:rPr>
-        <w:fldChar w:fldCharType="separate"/>
-      </w:r>
-      <w:r>
-        <w:rPr>
-          <w:noProof/>
-          <w:lang w:val="en-US"/>
-        </w:rPr>
-        <w:t>[McClintock 2016; Sony Corporation 2016]</w:t>
-      </w:r>
-      <w:r>
-        <w:rPr>
-          <w:lang w:val="en-US"/>
-        </w:rPr>
-        <w:fldChar w:fldCharType="end"/>
-      </w:r>
-      <w:r>
-        <w:rPr>
-          <w:lang w:val="en-US"/>
-        </w:rPr>
-        <w:t xml:space="preserve">. Bluetooth 5 is also due to launch in early 2017, with quadrupled range, </w:t>
-      </w:r>
-      <w:r>
-        <w:rPr>
-          <w:lang w:val="en-US"/>
-        </w:rPr>
-        <w:lastRenderedPageBreak/>
-        <w:t xml:space="preserve">doubled speed and a 800% data broadcasting capacity </w:t>
-      </w:r>
-      <w:r>
-        <w:rPr>
-          <w:lang w:val="en-US"/>
-        </w:rPr>
-        <w:fldChar w:fldCharType="begin"/>
-      </w:r>
-      <w:r>
-        <w:rPr>
-          <w:lang w:val="en-US"/>
-        </w:rPr>
-        <w:instrText xml:space="preserve"> ADDIN ZOTERO_ITEM CSL_CITATION {"citationID":"9hkO9N17","properties":{"formattedCitation":"[Washington 2016]","plainCitation":"[Washington 2016]"},"citationItems":[{"id":125,"uris":["http://zotero.org/users/local/tVEw5gbi/items/BG48WQVB"],"uri":["http://zotero.org/users/local/tVEw5gbi/items/BG48WQVB"],"itemData":{"id":125,"type":"webpage","title":"Bluetooth® 5 quadruples range, doubles speed, increases data broadcasting capacity by 800%","container-title":"Bluetooth® 5 quadruples range, doubles speed, increases data broadcasting capacity by 800%","URL":"https://www.bluetooth.com/news/pressreleases/2016/06/16/-bluetooth5-quadruples-rangedoubles-speedincreases-data-broadcasting-capacity-by-800","author":[{"family":"Washington","given":"Kirckland"}],"issued":{"date-parts":[["2016",6,16]]},"accessed":{"date-parts":[["2016",11,4]]}}}],"schema":"https://github.com/citation-style-language/schema/raw/master/csl-citation.json"} </w:instrText>
-      </w:r>
-      <w:r>
-        <w:rPr>
-          <w:lang w:val="en-US"/>
-        </w:rPr>
-        <w:fldChar w:fldCharType="separate"/>
-      </w:r>
-      <w:r>
-        <w:rPr>
-          <w:noProof/>
-          <w:lang w:val="en-US"/>
-        </w:rPr>
-        <w:t>[Washington 2016]</w:t>
-      </w:r>
-      <w:r>
-        <w:rPr>
-          <w:lang w:val="en-US"/>
-        </w:rPr>
-        <w:fldChar w:fldCharType="end"/>
-      </w:r>
-      <w:r>
-        <w:rPr>
-          <w:lang w:val="en-US"/>
-        </w:rPr>
-        <w:t>.</w:t>
-      </w:r>
-    </w:p>
-    <w:p>
-      <w:pPr>
-        <w:pStyle w:val="Heading1unnumbered"/>
+        <w:pStyle w:val="Heading1"/>
       </w:pPr>
       <w:bookmarkStart w:id="6" w:name="_Toc224289343"/>
       <w:bookmarkStart w:id="7" w:name="_Toc224289621"/>
       <w:r>
+        <w:t>Conclusions</w:t>
+      </w:r>
+    </w:p>
+    <w:p>
+      <w:pPr>
+        <w:pStyle w:val="Heading1unnumbered"/>
+      </w:pPr>
+      <w:r>
         <w:t>References</w:t>
       </w:r>
       <w:bookmarkEnd w:id="6"/>
@@ -1331,7 +2025,7 @@
           <w:rFonts w:cs="Times New Roman"/>
           <w:color w:val="000000"/>
         </w:rPr>
-        <w:t xml:space="preserve">Bluetooth SIG, 2001: ‘Specifications of the Bluetooth System’, </w:t>
+        <w:t xml:space="preserve">Abinayaa, V. and Jayan, Anagha, 2014: ‘Case Study on Comparison of Wireless Technologies in Industrial Applications’, </w:t>
       </w:r>
       <w:r>
         <w:rPr>
@@ -1340,14 +2034,14 @@
           <w:iCs/>
           <w:color w:val="000000"/>
         </w:rPr>
-        <w:t>Version 1.1</w:t>
-      </w:r>
-      <w:r>
-        <w:rPr>
-          <w:rFonts w:cs="Times New Roman"/>
-          <w:color w:val="000000"/>
-        </w:rPr>
-        <w:t>, (February).</w:t>
+        <w:t>International Journal of Scientific and Research Publications</w:t>
+      </w:r>
+      <w:r>
+        <w:rPr>
+          <w:rFonts w:cs="Times New Roman"/>
+          <w:color w:val="000000"/>
+        </w:rPr>
+        <w:t>, 4, 2, (February).</w:t>
       </w:r>
     </w:p>
     <w:p>
@@ -1363,7 +2057,7 @@
           <w:rFonts w:cs="Times New Roman"/>
           <w:color w:val="000000"/>
         </w:rPr>
-        <w:t xml:space="preserve">Chiasserini, C.F. and Rao, R.R., 2003: ‘Coexistence mechanisms for interference mitigation in the 2.4-GHz ISM band’, </w:t>
+        <w:t xml:space="preserve">Bluetooth SIG, 2001: ‘Specifications of the Bluetooth System’, </w:t>
       </w:r>
       <w:r>
         <w:rPr>
@@ -1372,14 +2066,14 @@
           <w:iCs/>
           <w:color w:val="000000"/>
         </w:rPr>
-        <w:t>IEEE Transactions on Wireless Communications</w:t>
-      </w:r>
-      <w:r>
-        <w:rPr>
-          <w:rFonts w:cs="Times New Roman"/>
-          <w:color w:val="000000"/>
-        </w:rPr>
-        <w:t>, 2, 5, (September), pp.964–75.</w:t>
+        <w:t>Version 1.1</w:t>
+      </w:r>
+      <w:r>
+        <w:rPr>
+          <w:rFonts w:cs="Times New Roman"/>
+          <w:color w:val="000000"/>
+        </w:rPr>
+        <w:t>, (February).</w:t>
       </w:r>
     </w:p>
     <w:p>
@@ -1395,7 +2089,39 @@
           <w:rFonts w:cs="Times New Roman"/>
           <w:color w:val="000000"/>
         </w:rPr>
-        <w:t xml:space="preserve">Gehrmann, Christian, Persson, Joakim and Smeets, Ben, 2004: </w:t>
+        <w:t>Bluetooth SIG, 2015: ‘Advanced Audio Distribution Profile Specification’, , Version 1.3.1, (7).</w:t>
+      </w:r>
+    </w:p>
+    <w:p>
+      <w:pPr>
+        <w:pStyle w:val="Bibliography"/>
+        <w:rPr>
+          <w:rFonts w:cs="Times New Roman"/>
+          <w:color w:val="000000"/>
+        </w:rPr>
+      </w:pPr>
+      <w:r>
+        <w:rPr>
+          <w:rFonts w:cs="Times New Roman"/>
+          <w:color w:val="000000"/>
+        </w:rPr>
+        <w:t>Bluetooth SIG, 2016:‘Bluetooth 5 announcement - Kirkland, Washington’, https://www.bluetooth.com/news/pressreleases/2016/06/16/-bluetooth5-quadruples-rangedoubles-speedincreases-data-broadcasting-capacity-by-800, accessed 04/11/2016</w:t>
+      </w:r>
+    </w:p>
+    <w:p>
+      <w:pPr>
+        <w:pStyle w:val="Bibliography"/>
+        <w:rPr>
+          <w:rFonts w:cs="Times New Roman"/>
+          <w:color w:val="000000"/>
+        </w:rPr>
+      </w:pPr>
+      <w:r>
+        <w:rPr>
+          <w:rFonts w:cs="Times New Roman"/>
+          <w:color w:val="000000"/>
+        </w:rPr>
+        <w:t xml:space="preserve">Chiasserini, C.F. and Rao, R.R., 2003: ‘Coexistence mechanisms for interference mitigation in the 2.4-GHz ISM band’, </w:t>
       </w:r>
       <w:r>
         <w:rPr>
@@ -1404,14 +2130,14 @@
           <w:iCs/>
           <w:color w:val="000000"/>
         </w:rPr>
-        <w:t>Bluetooth Security</w:t>
-      </w:r>
-      <w:r>
-        <w:rPr>
-          <w:rFonts w:cs="Times New Roman"/>
-          <w:color w:val="000000"/>
-        </w:rPr>
-        <w:t xml:space="preserve"> Artech House).</w:t>
+        <w:t>IEEE Transactions on Wireless Communications</w:t>
+      </w:r>
+      <w:r>
+        <w:rPr>
+          <w:rFonts w:cs="Times New Roman"/>
+          <w:color w:val="000000"/>
+        </w:rPr>
+        <w:t>, 2, 5, (September), pp.964–75.</w:t>
       </w:r>
     </w:p>
     <w:p>
@@ -1427,7 +2153,7 @@
           <w:rFonts w:cs="Times New Roman"/>
           <w:color w:val="000000"/>
         </w:rPr>
-        <w:t xml:space="preserve">Golmie, N., Chevrollier, N. and Rebala, O., 2003: ‘Bluetooth and WLAN coexistence: challenges and solutions’, </w:t>
+        <w:t xml:space="preserve">Gehrmann, Christian, Persson, Joakim and Smeets, Ben, 2004: </w:t>
       </w:r>
       <w:r>
         <w:rPr>
@@ -1436,14 +2162,14 @@
           <w:iCs/>
           <w:color w:val="000000"/>
         </w:rPr>
-        <w:t>IEEE Wireless Communications</w:t>
-      </w:r>
-      <w:r>
-        <w:rPr>
-          <w:rFonts w:cs="Times New Roman"/>
-          <w:color w:val="000000"/>
-        </w:rPr>
-        <w:t>, 10, 6, (December), pp.22–9.</w:t>
+        <w:t>Bluetooth Security</w:t>
+      </w:r>
+      <w:r>
+        <w:rPr>
+          <w:rFonts w:cs="Times New Roman"/>
+          <w:color w:val="000000"/>
+        </w:rPr>
+        <w:t xml:space="preserve"> Artech House).</w:t>
       </w:r>
     </w:p>
     <w:p>
@@ -1459,7 +2185,7 @@
           <w:rFonts w:cs="Times New Roman"/>
           <w:color w:val="000000"/>
         </w:rPr>
-        <w:t xml:space="preserve">IEEE 802.11, 2005: ‘ISO/IEC Standard for Information Technology - Telecommunications and Information Exchange Between Systems - Local and Metropolitan Area Networks - Specific Requirements Part 11’, </w:t>
+        <w:t xml:space="preserve">Golmie, N., Chevrollier, N. and Rebala, O., 2003: ‘Bluetooth and WLAN coexistence: challenges and solutions’, </w:t>
       </w:r>
       <w:r>
         <w:rPr>
@@ -1468,14 +2194,14 @@
           <w:iCs/>
           <w:color w:val="000000"/>
         </w:rPr>
-        <w:t>11i-2003 Edition ISO/IEC 8802-11 IEEE Std 802.11 Second edition 2005-08-01 ISO/IEC 8802 11:2005(E) IEEE Std 802</w:t>
-      </w:r>
-      <w:r>
-        <w:rPr>
-          <w:rFonts w:cs="Times New Roman"/>
-          <w:color w:val="000000"/>
-        </w:rPr>
-        <w:t>, (January), pp.1–721.</w:t>
+        <w:t>IEEE Wireless Communications</w:t>
+      </w:r>
+      <w:r>
+        <w:rPr>
+          <w:rFonts w:cs="Times New Roman"/>
+          <w:color w:val="000000"/>
+        </w:rPr>
+        <w:t>, 10, 6, (December), pp.22–9.</w:t>
       </w:r>
     </w:p>
     <w:p>
@@ -1491,7 +2217,7 @@
           <w:rFonts w:cs="Times New Roman"/>
           <w:color w:val="000000"/>
         </w:rPr>
-        <w:t xml:space="preserve">IEEE 802.15.1, 2005: ‘IEEE Standard for Information technology– Local and metropolitan area networks– Specific requirements– Part 15.1a: Wireless Medium Access Control (MAC) and Physical Layer (PHY) specifications for Wireless Personal Area Networks (WPAN)’, </w:t>
+        <w:t xml:space="preserve">IEEE 802.11, 2005: ‘ISO/IEC Standard for Information Technology - Telecommunications and Information Exchange Between Systems - Local and Metropolitan Area Networks - Specific Requirements Part 11’, </w:t>
       </w:r>
       <w:r>
         <w:rPr>
@@ -1500,14 +2226,14 @@
           <w:iCs/>
           <w:color w:val="000000"/>
         </w:rPr>
-        <w:t>IEEE Std 802.15.1-2005 (Revision of IEEE Std 802.15.1-2002)</w:t>
-      </w:r>
-      <w:r>
-        <w:rPr>
-          <w:rFonts w:cs="Times New Roman"/>
-          <w:color w:val="000000"/>
-        </w:rPr>
-        <w:t>, (June), pp.1–700.</w:t>
+        <w:t>11i-2003 Edition ISO/IEC 8802-11 IEEE Std 802.11 Second edition 2005-08-01 ISO/IEC 8802 11:2005(E) IEEE Std 802</w:t>
+      </w:r>
+      <w:r>
+        <w:rPr>
+          <w:rFonts w:cs="Times New Roman"/>
+          <w:color w:val="000000"/>
+        </w:rPr>
+        <w:t>, (January), pp.1–721.</w:t>
       </w:r>
     </w:p>
     <w:p>
@@ -1523,7 +2249,7 @@
           <w:rFonts w:cs="Times New Roman"/>
           <w:color w:val="000000"/>
         </w:rPr>
-        <w:t xml:space="preserve">IEEE 802.15.2, 2003: ‘IEEE Recommended Practice for Information technology– Local and metropolitan area networks– Specific requirements– Part 15.2: Coexistence of Wireless Personal Area Networks with Other Wireless Devices Operating in Unlicensed Frequency Bands’, </w:t>
+        <w:t xml:space="preserve">IEEE 802.15.1, 2005: ‘IEEE Standard for Information technology– Local and metropolitan area networks– Specific requirements– Part 15.1a: Wireless Medium Access Control (MAC) and Physical Layer (PHY) specifications for Wireless Personal Area Networks (WPAN)’, </w:t>
       </w:r>
       <w:r>
         <w:rPr>
@@ -1532,14 +2258,14 @@
           <w:iCs/>
           <w:color w:val="000000"/>
         </w:rPr>
-        <w:t>IEEE Std 802.15.2-2003</w:t>
-      </w:r>
-      <w:r>
-        <w:rPr>
-          <w:rFonts w:cs="Times New Roman"/>
-          <w:color w:val="000000"/>
-        </w:rPr>
-        <w:t>, (August), pp.1–150.</w:t>
+        <w:t>IEEE Std 802.15.1-2005 (Revision of IEEE Std 802.15.1-2002)</w:t>
+      </w:r>
+      <w:r>
+        <w:rPr>
+          <w:rFonts w:cs="Times New Roman"/>
+          <w:color w:val="000000"/>
+        </w:rPr>
+        <w:t>, (June), pp.1–700.</w:t>
       </w:r>
     </w:p>
     <w:p>
@@ -1555,7 +2281,7 @@
           <w:rFonts w:cs="Times New Roman"/>
           <w:color w:val="000000"/>
         </w:rPr>
-        <w:t xml:space="preserve">McClintock, Jonny, 2016: Can Bluetooth ever Replace the Wire?, </w:t>
+        <w:t xml:space="preserve">IEEE 802.15.2, 2003: ‘IEEE Recommended Practice for Information technology– Local and metropolitan area networks– Specific requirements– Part 15.2: Coexistence of Wireless Personal Area Networks with Other Wireless Devices Operating in Unlicensed Frequency Bands’, </w:t>
       </w:r>
       <w:r>
         <w:rPr>
@@ -1564,14 +2290,14 @@
           <w:iCs/>
           <w:color w:val="000000"/>
         </w:rPr>
-        <w:t>AES Paris 2016</w:t>
-      </w:r>
-      <w:r>
-        <w:rPr>
-          <w:rFonts w:cs="Times New Roman"/>
-          <w:color w:val="000000"/>
-        </w:rPr>
-        <w:t>.</w:t>
+        <w:t>IEEE Std 802.15.2-2003</w:t>
+      </w:r>
+      <w:r>
+        <w:rPr>
+          <w:rFonts w:cs="Times New Roman"/>
+          <w:color w:val="000000"/>
+        </w:rPr>
+        <w:t>, (August), pp.1–150.</w:t>
       </w:r>
     </w:p>
     <w:p>
@@ -1587,7 +2313,7 @@
           <w:rFonts w:cs="Times New Roman"/>
           <w:color w:val="000000"/>
         </w:rPr>
-        <w:t xml:space="preserve">Nagai, Y. et al., 2012: Advanced wireless cooperation mechanisms for interference mitigation in the 2.4 GHz ISM band, </w:t>
+        <w:t xml:space="preserve">McClintock, Jonny, 2016: Can Bluetooth ever Replace the Wire?, </w:t>
       </w:r>
       <w:r>
         <w:rPr>
@@ -1596,7 +2322,7 @@
           <w:iCs/>
           <w:color w:val="000000"/>
         </w:rPr>
-        <w:t>2012 IEEE Consumer Communications and Networking Conference (CCNC)</w:t>
+        <w:t>AES Paris 2016</w:t>
       </w:r>
       <w:r>
         <w:rPr>
@@ -1619,7 +2345,7 @@
           <w:rFonts w:cs="Times New Roman"/>
           <w:color w:val="000000"/>
         </w:rPr>
-        <w:t xml:space="preserve">Pinkumphi, S. and Phonphoem, A., 2009: Real-time audio multicasting on Bluetooth network, </w:t>
+        <w:t xml:space="preserve">Nagai, Y. et al., 2012: Advanced wireless cooperation mechanisms for interference mitigation in the 2.4 GHz ISM band, </w:t>
       </w:r>
       <w:r>
         <w:rPr>
@@ -1628,6 +2354,38 @@
           <w:iCs/>
           <w:color w:val="000000"/>
         </w:rPr>
+        <w:t>2012 IEEE Consumer Communications and Networking Conference (CCNC)</w:t>
+      </w:r>
+      <w:r>
+        <w:rPr>
+          <w:rFonts w:cs="Times New Roman"/>
+          <w:color w:val="000000"/>
+        </w:rPr>
+        <w:t>.</w:t>
+      </w:r>
+    </w:p>
+    <w:p>
+      <w:pPr>
+        <w:pStyle w:val="Bibliography"/>
+        <w:rPr>
+          <w:rFonts w:cs="Times New Roman"/>
+          <w:color w:val="000000"/>
+        </w:rPr>
+      </w:pPr>
+      <w:r>
+        <w:rPr>
+          <w:rFonts w:cs="Times New Roman"/>
+          <w:color w:val="000000"/>
+        </w:rPr>
+        <w:t xml:space="preserve">Pinkumphi, S. and Phonphoem, A., 2009: Real-time audio multicasting on Bluetooth network, </w:t>
+      </w:r>
+      <w:r>
+        <w:rPr>
+          <w:rFonts w:cs="Times New Roman"/>
+          <w:i/>
+          <w:iCs/>
+          <w:color w:val="000000"/>
+        </w:rPr>
         <w:t>6th International Conference on Electrical Engineering/Electronics, Computer, Telecommunications and Information Technology, 2009. ECTI-CON 2009</w:t>
       </w:r>
       <w:r>
@@ -1667,7 +2425,23 @@
           <w:rFonts w:cs="Times New Roman"/>
           <w:color w:val="000000"/>
         </w:rPr>
-        <w:t>Washington, Kirckland, 2016:‘Bluetooth® 5 quadruples range, doubles speed, increases data broadcasting capacity by 800%’, https://www.bluetooth.com/news/pressreleases/2016/06/16/-bluetooth5-quadruples-rangedoubles-speedincreases-data-broadcasting-capacity-by-800, accessed 04/11/2016</w:t>
+        <w:t xml:space="preserve">Verma, Madhvi, Singh, Satbir and Kaur, Baljit, 2015: ‘An Overview of Bluetooth Technology and its Communication Applications’, </w:t>
+      </w:r>
+      <w:r>
+        <w:rPr>
+          <w:rFonts w:cs="Times New Roman"/>
+          <w:i/>
+          <w:iCs/>
+          <w:color w:val="000000"/>
+        </w:rPr>
+        <w:t>International Journal of Current Engineering and Technology</w:t>
+      </w:r>
+      <w:r>
+        <w:rPr>
+          <w:rFonts w:cs="Times New Roman"/>
+          <w:color w:val="000000"/>
+        </w:rPr>
+        <w:t>, 5, 3, (June).</w:t>
       </w:r>
     </w:p>
     <w:p>
@@ -1681,12 +2455,6 @@
       <w:r>
         <w:fldChar w:fldCharType="end"/>
       </w:r>
-    </w:p>
-    <w:p>
-      <w:pPr>
-        <w:pStyle w:val="References"/>
-        <w:ind w:left="720" w:firstLine="0"/>
-      </w:pPr>
     </w:p>
     <w:sectPr>
       <w:headerReference w:type="default" r:id="rId8"/>
@@ -2406,6 +3174,119 @@
     </w:lvl>
   </w:abstractNum>
   <w:abstractNum w:abstractNumId="14">
+    <w:nsid w:val="42F31CF7"/>
+    <w:multiLevelType w:val="hybridMultilevel"/>
+    <w:tmpl w:val="F6F0F6EE"/>
+    <w:lvl w:ilvl="0" w:tplc="04090001">
+      <w:start w:val="1"/>
+      <w:numFmt w:val="bullet"/>
+      <w:lvlText w:val=""/>
+      <w:lvlJc w:val="left"/>
+      <w:pPr>
+        <w:ind w:left="1117" w:hanging="360"/>
+      </w:pPr>
+      <w:rPr>
+        <w:rFonts w:ascii="Symbol" w:hAnsi="Symbol" w:hint="default"/>
+      </w:rPr>
+    </w:lvl>
+    <w:lvl w:ilvl="1" w:tplc="04090003" w:tentative="1">
+      <w:start w:val="1"/>
+      <w:numFmt w:val="bullet"/>
+      <w:lvlText w:val="o"/>
+      <w:lvlJc w:val="left"/>
+      <w:pPr>
+        <w:ind w:left="1837" w:hanging="360"/>
+      </w:pPr>
+      <w:rPr>
+        <w:rFonts w:ascii="Courier New" w:hAnsi="Courier New" w:cs="Courier New" w:hint="default"/>
+      </w:rPr>
+    </w:lvl>
+    <w:lvl w:ilvl="2" w:tplc="04090005" w:tentative="1">
+      <w:start w:val="1"/>
+      <w:numFmt w:val="bullet"/>
+      <w:lvlText w:val=""/>
+      <w:lvlJc w:val="left"/>
+      <w:pPr>
+        <w:ind w:left="2557" w:hanging="360"/>
+      </w:pPr>
+      <w:rPr>
+        <w:rFonts w:ascii="Wingdings" w:hAnsi="Wingdings" w:hint="default"/>
+      </w:rPr>
+    </w:lvl>
+    <w:lvl w:ilvl="3" w:tplc="04090001" w:tentative="1">
+      <w:start w:val="1"/>
+      <w:numFmt w:val="bullet"/>
+      <w:lvlText w:val=""/>
+      <w:lvlJc w:val="left"/>
+      <w:pPr>
+        <w:ind w:left="3277" w:hanging="360"/>
+      </w:pPr>
+      <w:rPr>
+        <w:rFonts w:ascii="Symbol" w:hAnsi="Symbol" w:hint="default"/>
+      </w:rPr>
+    </w:lvl>
+    <w:lvl w:ilvl="4" w:tplc="04090003" w:tentative="1">
+      <w:start w:val="1"/>
+      <w:numFmt w:val="bullet"/>
+      <w:lvlText w:val="o"/>
+      <w:lvlJc w:val="left"/>
+      <w:pPr>
+        <w:ind w:left="3997" w:hanging="360"/>
+      </w:pPr>
+      <w:rPr>
+        <w:rFonts w:ascii="Courier New" w:hAnsi="Courier New" w:cs="Courier New" w:hint="default"/>
+      </w:rPr>
+    </w:lvl>
+    <w:lvl w:ilvl="5" w:tplc="04090005" w:tentative="1">
+      <w:start w:val="1"/>
+      <w:numFmt w:val="bullet"/>
+      <w:lvlText w:val=""/>
+      <w:lvlJc w:val="left"/>
+      <w:pPr>
+        <w:ind w:left="4717" w:hanging="360"/>
+      </w:pPr>
+      <w:rPr>
+        <w:rFonts w:ascii="Wingdings" w:hAnsi="Wingdings" w:hint="default"/>
+      </w:rPr>
+    </w:lvl>
+    <w:lvl w:ilvl="6" w:tplc="04090001" w:tentative="1">
+      <w:start w:val="1"/>
+      <w:numFmt w:val="bullet"/>
+      <w:lvlText w:val=""/>
+      <w:lvlJc w:val="left"/>
+      <w:pPr>
+        <w:ind w:left="5437" w:hanging="360"/>
+      </w:pPr>
+      <w:rPr>
+        <w:rFonts w:ascii="Symbol" w:hAnsi="Symbol" w:hint="default"/>
+      </w:rPr>
+    </w:lvl>
+    <w:lvl w:ilvl="7" w:tplc="04090003" w:tentative="1">
+      <w:start w:val="1"/>
+      <w:numFmt w:val="bullet"/>
+      <w:lvlText w:val="o"/>
+      <w:lvlJc w:val="left"/>
+      <w:pPr>
+        <w:ind w:left="6157" w:hanging="360"/>
+      </w:pPr>
+      <w:rPr>
+        <w:rFonts w:ascii="Courier New" w:hAnsi="Courier New" w:cs="Courier New" w:hint="default"/>
+      </w:rPr>
+    </w:lvl>
+    <w:lvl w:ilvl="8" w:tplc="04090005" w:tentative="1">
+      <w:start w:val="1"/>
+      <w:numFmt w:val="bullet"/>
+      <w:lvlText w:val=""/>
+      <w:lvlJc w:val="left"/>
+      <w:pPr>
+        <w:ind w:left="6877" w:hanging="360"/>
+      </w:pPr>
+      <w:rPr>
+        <w:rFonts w:ascii="Wingdings" w:hAnsi="Wingdings" w:hint="default"/>
+      </w:rPr>
+    </w:lvl>
+  </w:abstractNum>
+  <w:abstractNum w:abstractNumId="15">
     <w:nsid w:val="4B343E20"/>
     <w:multiLevelType w:val="multilevel"/>
     <w:tmpl w:val="D53CFE60"/>
@@ -2518,7 +3399,7 @@
       </w:rPr>
     </w:lvl>
   </w:abstractNum>
-  <w:abstractNum w:abstractNumId="15">
+  <w:abstractNum w:abstractNumId="16">
     <w:nsid w:val="7412165A"/>
     <w:multiLevelType w:val="hybridMultilevel"/>
     <w:tmpl w:val="69C08A00"/>
@@ -2674,10 +3555,13 @@
     <w:abstractNumId w:val="12"/>
   </w:num>
   <w:num w:numId="15">
-    <w:abstractNumId w:val="14"/>
+    <w:abstractNumId w:val="15"/>
   </w:num>
   <w:num w:numId="16">
-    <w:abstractNumId w:val="15"/>
+    <w:abstractNumId w:val="16"/>
+  </w:num>
+  <w:num w:numId="17">
+    <w:abstractNumId w:val="14"/>
   </w:num>
 </w:numbering>
 </file>
@@ -3200,7 +4084,6 @@
   <w:style w:type="character" w:default="1" w:styleId="DefaultParagraphFont">
     <w:name w:val="Default Paragraph Font"/>
     <w:uiPriority w:val="1"/>
-    <w:semiHidden/>
     <w:unhideWhenUsed/>
   </w:style>
   <w:style w:type="table" w:default="1" w:styleId="TableNormal">
@@ -3539,6 +4422,52 @@
       <w:i/>
     </w:rPr>
   </w:style>
+  <w:style w:type="paragraph" w:styleId="NormalWeb">
+    <w:name w:val="Normal (Web)"/>
+    <w:basedOn w:val="Normal"/>
+    <w:uiPriority w:val="99"/>
+    <w:unhideWhenUsed/>
+    <w:rsid w:val="004F1A50"/>
+    <w:pPr>
+      <w:spacing w:before="100" w:beforeAutospacing="1" w:after="100" w:afterAutospacing="1"/>
+      <w:ind w:firstLine="0"/>
+      <w:jc w:val="left"/>
+    </w:pPr>
+    <w:rPr>
+      <w:rFonts w:cs="Times New Roman"/>
+      <w:color w:val="auto"/>
+      <w:sz w:val="24"/>
+      <w:lang w:val="en-US" w:eastAsia="zh-CN"/>
+    </w:rPr>
+  </w:style>
+  <w:style w:type="paragraph" w:styleId="ListParagraph">
+    <w:name w:val="List Paragraph"/>
+    <w:basedOn w:val="Normal"/>
+    <w:uiPriority w:val="34"/>
+    <w:qFormat/>
+    <w:rsid w:val="00531F5B"/>
+    <w:pPr>
+      <w:ind w:left="720"/>
+      <w:contextualSpacing/>
+    </w:pPr>
+  </w:style>
+  <w:style w:type="paragraph" w:customStyle="1" w:styleId="Default">
+    <w:name w:val="Default"/>
+    <w:rsid w:val="00D341B2"/>
+    <w:pPr>
+      <w:widowControl w:val="0"/>
+      <w:autoSpaceDE w:val="0"/>
+      <w:autoSpaceDN w:val="0"/>
+      <w:adjustRightInd w:val="0"/>
+    </w:pPr>
+    <w:rPr>
+      <w:rFonts w:ascii="Arial" w:hAnsi="Arial" w:cs="Arial"/>
+      <w:color w:val="000000"/>
+      <w:sz w:val="24"/>
+      <w:szCs w:val="24"/>
+      <w:lang w:val="en-US"/>
+    </w:rPr>
+  </w:style>
 </w:styles>
 </file>
 

</xml_diff>

<commit_message>
more updates.. Mainly on structure and then network interference.
</commit_message>
<xml_diff>
--- a/ARS_Paper_DanWeston.docx
+++ b/ARS_Paper_DanWeston.docx
@@ -365,116 +365,86 @@
       </w:r>
     </w:p>
     <w:p>
-      <w:pPr>
-        <w:rPr>
-          <w:lang w:val="en-US"/>
-        </w:rPr>
-      </w:pPr>
-      <w:r>
-        <w:t xml:space="preserve">Bluetooth </w:t>
-      </w:r>
-      <w:r>
-        <w:t xml:space="preserve">audio devices </w:t>
-      </w:r>
-      <w:r>
-        <w:t xml:space="preserve">such as speakers and headphones </w:t>
-      </w:r>
-      <w:r>
-        <w:t xml:space="preserve">are increasingly common in </w:t>
-      </w:r>
-      <w:r>
-        <w:t>the consumer electronics market</w:t>
-      </w:r>
-      <w:r>
-        <w:t xml:space="preserve">, and with this the quality of distributed audio and </w:t>
-      </w:r>
-      <w:r>
-        <w:t xml:space="preserve">ability to </w:t>
-      </w:r>
-      <w:r>
-        <w:t xml:space="preserve">prevent </w:t>
-      </w:r>
-      <w:r>
-        <w:t xml:space="preserve">interference </w:t>
-      </w:r>
-      <w:r>
-        <w:t xml:space="preserve">is </w:t>
-      </w:r>
-      <w:r>
-        <w:t xml:space="preserve">of upmost importance. </w:t>
-      </w:r>
-      <w:r>
-        <w:t>With manufacturers continuously developing ways of improving the system</w:t>
-      </w:r>
-      <w:r>
-        <w:t>,</w:t>
+      <w:r>
+        <w:t>Bluetooth is a Wireless Personal Area Network (WPAN), developed in 1994, by the Swedish mobile phone company Ericsson,</w:t>
       </w:r>
       <w:r>
         <w:t xml:space="preserve"> </w:t>
       </w:r>
       <w:r>
-        <w:rPr>
-          <w:lang w:val="en-US"/>
-        </w:rPr>
-        <w:t>w</w:t>
-      </w:r>
-      <w:r>
-        <w:rPr>
-          <w:lang w:val="en-US"/>
-        </w:rPr>
-        <w:t xml:space="preserve">ill Bluetooth </w:t>
-      </w:r>
-      <w:r>
-        <w:rPr>
-          <w:lang w:val="en-US"/>
-        </w:rPr>
-        <w:t xml:space="preserve">ever </w:t>
-      </w:r>
-      <w:r>
-        <w:rPr>
-          <w:lang w:val="en-US"/>
-        </w:rPr>
-        <w:t>be able to replace the wire?</w:t>
-      </w:r>
-    </w:p>
-    <w:p>
-      <w:pPr>
-        <w:pStyle w:val="Heading2"/>
-      </w:pPr>
-      <w:r>
-        <w:t>Bluetooth</w:t>
-      </w:r>
-      <w:r>
-        <w:t xml:space="preserve"> Audio</w:t>
-      </w:r>
-    </w:p>
-    <w:p>
-      <w:pPr>
-        <w:pStyle w:val="Normalfirst"/>
-      </w:pPr>
-      <w:r>
-        <w:t>Bluetooth is a Wireless Personal Area Network (WPAN), developed in 1994</w:t>
-      </w:r>
-      <w:r>
-        <w:t>,</w:t>
-      </w:r>
-      <w:r>
-        <w:t xml:space="preserve"> by </w:t>
-      </w:r>
-      <w:r>
-        <w:t>the Swedish mobile phone company Ericsson,</w:t>
+        <w:t xml:space="preserve">with the intention of replacing cables connecting personal computers and peripheral devices </w:t>
+      </w:r>
+      <w:r>
+        <w:fldChar w:fldCharType="begin"/>
+      </w:r>
+      <w:r>
+        <w:instrText xml:space="preserve"> ADDIN ZOTERO_ITEM CSL_CITATION {"citationID":"XnAA65UM","properties":{"formattedCitation":"[Bluetooth SIG 2001]","plainCitation":"[Bluetooth SIG 2001]"},"citationItems":[{"id":65,"uris":["http://zotero.org/users/local/tVEw5gbi/items/AU27NXPN"],"uri":["http://zotero.org/users/local/tVEw5gbi/items/AU27NXPN"],"itemData":{"id":65,"type":"article-journal","title":"Specifications of the Bluetooth System","container-title":"Version 1.1","author":[{"family":"Bluetooth SIG","given":""}],"issued":{"date-parts":[["2001",2,22]]}}}],"schema":"https://github.com/citation-style-language/schema/raw/master/csl-citation.json"} </w:instrText>
+      </w:r>
+      <w:r>
+        <w:fldChar w:fldCharType="separate"/>
+      </w:r>
+      <w:r>
+        <w:rPr>
+          <w:noProof/>
+        </w:rPr>
+        <w:t>[Bluetooth SIG 2001]</w:t>
+      </w:r>
+      <w:r>
+        <w:fldChar w:fldCharType="end"/>
+      </w:r>
+      <w:r>
+        <w:t xml:space="preserve">. In 1998 </w:t>
+      </w:r>
+      <w:r>
+        <w:t>IBM, Intel, Nokia and Toshiba</w:t>
+      </w:r>
+      <w:r>
+        <w:t xml:space="preserve"> joined the study forming the Bluetooth Special Interest Group (SIG), which now has over 30,000 member companies </w:t>
+      </w:r>
+      <w:r>
+        <w:fldChar w:fldCharType="begin"/>
+      </w:r>
+      <w:r>
+        <w:instrText xml:space="preserve"> ADDIN ZOTERO_ITEM CSL_CITATION {"citationID":"veqmAHOR","properties":{"formattedCitation":"[Bluetooth SIG 2016b]","plainCitation":"[Bluetooth SIG 2016b]"},"citationItems":[{"id":125,"uris":["http://zotero.org/users/local/tVEw5gbi/items/BG48WQVB"],"uri":["http://zotero.org/users/local/tVEw5gbi/items/BG48WQVB"],"itemData":{"id":125,"type":"webpage","title":"Bluetooth 5 announcement - Kirkland, Washington","container-title":"Bluetooth® 5 quadruples range, doubles speed, increases data broadcasting capacity by 800%","URL":"https://www.bluetooth.com/news/pressreleases/2016/06/16/-bluetooth5-quadruples-rangedoubles-speedincreases-data-broadcasting-capacity-by-800","author":[{"family":"Bluetooth SIG","given":""}],"issued":{"date-parts":[["2016",6,16]]},"accessed":{"date-parts":[["2016",11,4]]}}}],"schema":"https://github.com/citation-style-language/schema/raw/master/csl-citation.json"} </w:instrText>
+      </w:r>
+      <w:r>
+        <w:fldChar w:fldCharType="separate"/>
+      </w:r>
+      <w:r>
+        <w:rPr>
+          <w:noProof/>
+        </w:rPr>
+        <w:t>[Bluetooth SIG 2016b]</w:t>
+      </w:r>
+      <w:r>
+        <w:fldChar w:fldCharType="end"/>
+      </w:r>
+      <w:r>
+        <w:t xml:space="preserve">. </w:t>
+      </w:r>
+      <w:r>
+        <w:t>It</w:t>
+      </w:r>
+      <w:r>
+        <w:t xml:space="preserve"> i</w:t>
+      </w:r>
+      <w:r>
+        <w:t>s robust,</w:t>
+      </w:r>
+      <w:r>
+        <w:t xml:space="preserve"> has low power,</w:t>
       </w:r>
       <w:r>
         <w:t xml:space="preserve"> </w:t>
       </w:r>
       <w:r>
-        <w:t xml:space="preserve">with the intention of replacing cables connecting personal computers and peripheral devices </w:t>
+        <w:t xml:space="preserve">low complexity and low cost </w:t>
       </w:r>
       <w:r>
         <w:fldChar w:fldCharType="begin"/>
       </w:r>
       <w:r>
-        <w:instrText xml:space="preserve"> ADDIN ZOTERO_ITEM CSL_CITATION {"citationID":"XnAA65UM","properties":{"formattedCitation":"[Bluetooth SIG 2001]","plainCitation":"[Bluetooth SIG 2001]"},"citationItems":[{"id":65,"uris":["http://zotero.org/users/local/tVEw5gbi/items/AU27NXPN"],"uri":["http://zotero.org/users/local/tVEw5gbi/items/AU27NXPN"],"itemData":{"id":65,"type":"article-journal","title":"Specifications of the Bluetooth System","container-title":"Version 1.1","author":[{"family":"Bluetooth SIG","given":""}],"issued":{"date-parts":[["2001",2,22]]}}}],"schema":"https://github.com/citation-style-language/schema/raw/master/csl-citation.json"} </w:instrText>
+        <w:instrText xml:space="preserve"> ADDIN ZOTERO_ITEM CSL_CITATION {"citationID":"WLuKgUnA","properties":{"formattedCitation":"[Bluetooth SIG 2001]","plainCitation":"[Bluetooth SIG 2001]"},"citationItems":[{"id":65,"uris":["http://zotero.org/users/local/tVEw5gbi/items/AU27NXPN"],"uri":["http://zotero.org/users/local/tVEw5gbi/items/AU27NXPN"],"itemData":{"id":65,"type":"article-journal","title":"Specifications of the Bluetooth System","container-title":"Version 1.1","author":[{"family":"Bluetooth SIG","given":""}],"issued":{"date-parts":[["2001",2,22]]}}}],"schema":"https://github.com/citation-style-language/schema/raw/master/csl-citation.json"} </w:instrText>
       </w:r>
       <w:r>
         <w:fldChar w:fldCharType="separate"/>
@@ -489,28 +459,16 @@
         <w:fldChar w:fldCharType="end"/>
       </w:r>
       <w:r>
-        <w:t xml:space="preserve">. In 1998 </w:t>
-      </w:r>
-      <w:r>
-        <w:t>IBM, Intel, Nokia and Toshiba</w:t>
-      </w:r>
-      <w:r>
-        <w:t xml:space="preserve"> joined the study forming </w:t>
-      </w:r>
-      <w:r>
-        <w:t>the Bluetooth Special Interest Group (SIG)</w:t>
-      </w:r>
-      <w:r>
-        <w:t>, which now has over 30,000</w:t>
-      </w:r>
-      <w:r>
-        <w:t xml:space="preserve"> member companies </w:t>
+        <w:t xml:space="preserve">. </w:t>
+      </w:r>
+      <w:r>
+        <w:t xml:space="preserve">Bluetooth enables numerous devices such as personal computers, mobile phones and entertainment systems to communicate using low power, short distance wireless links </w:t>
       </w:r>
       <w:r>
         <w:fldChar w:fldCharType="begin"/>
       </w:r>
       <w:r>
-        <w:instrText xml:space="preserve"> ADDIN ZOTERO_ITEM CSL_CITATION {"citationID":"veqmAHOR","properties":{"formattedCitation":"[Bluetooth SIG 2016b]","plainCitation":"[Bluetooth SIG 2016b]"},"citationItems":[{"id":125,"uris":["http://zotero.org/users/local/tVEw5gbi/items/BG48WQVB"],"uri":["http://zotero.org/users/local/tVEw5gbi/items/BG48WQVB"],"itemData":{"id":125,"type":"webpage","title":"Bluetooth 5 announcement - Kirkland, Washington","container-title":"Bluetooth® 5 quadruples range, doubles speed, increases data broadcasting capacity by 800%","URL":"https://www.bluetooth.com/news/pressreleases/2016/06/16/-bluetooth5-quadruples-rangedoubles-speedincreases-data-broadcasting-capacity-by-800","author":[{"family":"Bluetooth SIG","given":""}],"issued":{"date-parts":[["2016",6,16]]},"accessed":{"date-parts":[["2016",11,4]]}}}],"schema":"https://github.com/citation-style-language/schema/raw/master/csl-citation.json"} </w:instrText>
+        <w:instrText xml:space="preserve"> ADDIN ZOTERO_ITEM CSL_CITATION {"citationID":"5yf4ed16","properties":{"formattedCitation":"[Verma et al. 2015]","plainCitation":"[Verma et al. 2015]"},"citationItems":[{"id":143,"uris":["http://zotero.org/users/local/tVEw5gbi/items/AI7B2RI6"],"uri":["http://zotero.org/users/local/tVEw5gbi/items/AI7B2RI6"],"itemData":{"id":143,"type":"article-journal","title":"An Overview of Bluetooth Technology and its Communication Applications","container-title":"International Journal of Current Engineering and Technology","volume":"5","issue":"3","abstract":"Bluetooth is a new RF short-range wireless technology which is designed for wireless communication between different devices. There is increase in popularity of Bluetooth technology and is being accepted in today’s world. There are organizations which are doing research on Bluetooth technology, but very few of their research analysis provide a balanced view of the technology, describing its implications for businesses, pros and cons. In this paper analysis have been done keeping in mind various perspectives of the Bluetooth technology. The analysis starts with a description of the technology in terms of its network infrastructure, hardware and software. Then it is continued by the Error corrections and retransmission. The analysis is done on macro analytical view including the business implications, advantages of this technology, its role in the global third generation (3G) wireless schemes. The finally it concludes with the applications and future potentials of Bluetooth.","URL":"http://inpressco.com/an-overview-of-bluetooth-technology-and-its-communication-applications/","author":[{"family":"Verma","given":"Madhvi"},{"family":"Singh","given":"Satbir"},{"family":"Kaur","given":"Baljit"}],"issued":{"date-parts":[["2015",6]]},"accessed":{"date-parts":[["2016",11,8]]}}}],"schema":"https://github.com/citation-style-language/schema/raw/master/csl-citation.json"} </w:instrText>
       </w:r>
       <w:r>
         <w:fldChar w:fldCharType="separate"/>
@@ -519,7 +477,7 @@
         <w:rPr>
           <w:noProof/>
         </w:rPr>
-        <w:t>[Bluetooth SIG 2016b]</w:t>
+        <w:t>[Verma et al. 2015]</w:t>
       </w:r>
       <w:r>
         <w:fldChar w:fldCharType="end"/>
@@ -527,192 +485,42 @@
       <w:r>
         <w:t>.</w:t>
       </w:r>
-      <w:r>
+    </w:p>
+    <w:p>
+      <w:pPr>
+        <w:rPr>
+          <w:rFonts w:cs="Times New Roman"/>
+          <w:szCs w:val="20"/>
+          <w:lang w:val="en-US"/>
+        </w:rPr>
+      </w:pPr>
+      <w:r>
+        <w:rPr>
+          <w:lang w:val="en-US"/>
+        </w:rPr>
+        <w:t xml:space="preserve">Since its creation the development of Bluetooth has been continuous, </w:t>
+      </w:r>
+      <w:r>
+        <w:rPr>
+          <w:rFonts w:cs="Times New Roman"/>
+          <w:szCs w:val="20"/>
+          <w:lang w:val="en-US"/>
+        </w:rPr>
+        <w:t>allowing new capabilities</w:t>
+      </w:r>
+      <w:r>
+        <w:rPr>
+          <w:lang w:val="en-US"/>
+        </w:rPr>
         <w:t xml:space="preserve"> </w:t>
       </w:r>
       <w:r>
-        <w:t>It</w:t>
-      </w:r>
-      <w:r>
-        <w:t xml:space="preserve"> i</w:t>
-      </w:r>
-      <w:r>
-        <w:t>s robust,</w:t>
-      </w:r>
-      <w:r>
-        <w:t xml:space="preserve"> </w:t>
-      </w:r>
-      <w:r>
-        <w:t xml:space="preserve">has </w:t>
-      </w:r>
-      <w:r>
-        <w:t xml:space="preserve">low </w:t>
-      </w:r>
-      <w:r>
-        <w:t>power,</w:t>
-      </w:r>
-      <w:r>
-        <w:t xml:space="preserve"> </w:t>
-      </w:r>
-      <w:r>
-        <w:t xml:space="preserve">low </w:t>
-      </w:r>
-      <w:r>
-        <w:t>complex</w:t>
-      </w:r>
-      <w:r>
-        <w:t>ity</w:t>
-      </w:r>
-      <w:r>
-        <w:t xml:space="preserve"> </w:t>
-      </w:r>
-      <w:r>
-        <w:t>and</w:t>
-      </w:r>
-      <w:r>
-        <w:t xml:space="preserve"> </w:t>
-      </w:r>
-      <w:r>
-        <w:t xml:space="preserve">low </w:t>
-      </w:r>
-      <w:r>
-        <w:t xml:space="preserve">cost </w:t>
-      </w:r>
-      <w:r>
-        <w:fldChar w:fldCharType="begin"/>
-      </w:r>
-      <w:r>
-        <w:instrText xml:space="preserve"> ADDIN ZOTERO_ITEM CSL_CITATION {"citationID":"WLuKgUnA","properties":{"formattedCitation":"[Bluetooth SIG 2001]","plainCitation":"[Bluetooth SIG 2001]"},"citationItems":[{"id":65,"uris":["http://zotero.org/users/local/tVEw5gbi/items/AU27NXPN"],"uri":["http://zotero.org/users/local/tVEw5gbi/items/AU27NXPN"],"itemData":{"id":65,"type":"article-journal","title":"Specifications of the Bluetooth System","container-title":"Version 1.1","author":[{"family":"Bluetooth SIG","given":""}],"issued":{"date-parts":[["2001",2,22]]}}}],"schema":"https://github.com/citation-style-language/schema/raw/master/csl-citation.json"} </w:instrText>
-      </w:r>
-      <w:r>
-        <w:fldChar w:fldCharType="separate"/>
-      </w:r>
-      <w:r>
-        <w:rPr>
-          <w:noProof/>
-        </w:rPr>
-        <w:t>[Bluetooth SIG 2001]</w:t>
-      </w:r>
-      <w:r>
-        <w:fldChar w:fldCharType="end"/>
-      </w:r>
-      <w:r>
-        <w:t>.</w:t>
-      </w:r>
-      <w:r>
-        <w:t xml:space="preserve"> </w:t>
-      </w:r>
-      <w:r>
-        <w:t xml:space="preserve">Bluetooth enables </w:t>
-      </w:r>
-      <w:r>
-        <w:t xml:space="preserve">numerous </w:t>
-      </w:r>
-      <w:r>
-        <w:t>devices such as pe</w:t>
-      </w:r>
-      <w:r>
-        <w:t>rsonal computers, mobile phones and</w:t>
-      </w:r>
-      <w:r>
-        <w:t xml:space="preserve"> entertainment </w:t>
-      </w:r>
-      <w:r>
-        <w:t xml:space="preserve">systems </w:t>
-      </w:r>
-      <w:r>
-        <w:t xml:space="preserve">to communicate using low power, short </w:t>
-      </w:r>
-      <w:r>
-        <w:t xml:space="preserve">distance wireless links </w:t>
-      </w:r>
-      <w:r>
-        <w:fldChar w:fldCharType="begin"/>
-      </w:r>
-      <w:r>
-        <w:instrText xml:space="preserve"> ADDIN ZOTERO_ITEM CSL_CITATION {"citationID":"5yf4ed16","properties":{"formattedCitation":"[Verma et al. 2015]","plainCitation":"[Verma et al. 2015]"},"citationItems":[{"id":143,"uris":["http://zotero.org/users/local/tVEw5gbi/items/AI7B2RI6"],"uri":["http://zotero.org/users/local/tVEw5gbi/items/AI7B2RI6"],"itemData":{"id":143,"type":"article-journal","title":"An Overview of Bluetooth Technology and its Communication Applications","container-title":"International Journal of Current Engineering and Technology","volume":"5","issue":"3","abstract":"Bluetooth is a new RF short-range wireless technology which is designed for wireless communication between different devices. There is increase in popularity of Bluetooth technology and is being accepted in today’s world. There are organizations which are doing research on Bluetooth technology, but very few of their research analysis provide a balanced view of the technology, describing its implications for businesses, pros and cons. In this paper analysis have been done keeping in mind various perspectives of the Bluetooth technology. The analysis starts with a description of the technology in terms of its network infrastructure, hardware and software. Then it is continued by the Error corrections and retransmission. The analysis is done on macro analytical view including the business implications, advantages of this technology, its role in the global third generation (3G) wireless schemes. The finally it concludes with the applications and future potentials of Bluetooth.","URL":"http://inpressco.com/an-overview-of-bluetooth-technology-and-its-communication-applications/","author":[{"family":"Verma","given":"Madhvi"},{"family":"Singh","given":"Satbir"},{"family":"Kaur","given":"Baljit"}],"issued":{"date-parts":[["2015",6]]},"accessed":{"date-parts":[["2016",11,8]]}}}],"schema":"https://github.com/citation-style-language/schema/raw/master/csl-citation.json"} </w:instrText>
-      </w:r>
-      <w:r>
-        <w:fldChar w:fldCharType="separate"/>
-      </w:r>
-      <w:r>
-        <w:rPr>
-          <w:noProof/>
-        </w:rPr>
-        <w:t>[Verma et al. 2015]</w:t>
-      </w:r>
-      <w:r>
-        <w:fldChar w:fldCharType="end"/>
-      </w:r>
-      <w:r>
-        <w:t>.</w:t>
-      </w:r>
-    </w:p>
-    <w:p>
-      <w:pPr>
         <w:rPr>
           <w:rFonts w:cs="Times New Roman"/>
           <w:szCs w:val="20"/>
           <w:lang w:val="en-US"/>
         </w:rPr>
-      </w:pPr>
-      <w:r>
-        <w:rPr>
-          <w:lang w:val="en-US"/>
-        </w:rPr>
-        <w:t>Since its creation the development of Bluetooth has been continuous</w:t>
-      </w:r>
-      <w:r>
-        <w:rPr>
-          <w:lang w:val="en-US"/>
-        </w:rPr>
-        <w:t xml:space="preserve">, </w:t>
-      </w:r>
-      <w:r>
-        <w:rPr>
-          <w:rFonts w:cs="Times New Roman"/>
-          <w:szCs w:val="20"/>
-          <w:lang w:val="en-US"/>
-        </w:rPr>
-        <w:t>allowing</w:t>
-      </w:r>
-      <w:r>
-        <w:rPr>
-          <w:rFonts w:cs="Times New Roman"/>
-          <w:szCs w:val="20"/>
-          <w:lang w:val="en-US"/>
-        </w:rPr>
-        <w:t xml:space="preserve"> new capabilities</w:t>
-      </w:r>
-      <w:r>
-        <w:rPr>
-          <w:lang w:val="en-US"/>
-        </w:rPr>
-        <w:t xml:space="preserve"> </w:t>
-      </w:r>
-      <w:r>
-        <w:rPr>
-          <w:rFonts w:cs="Times New Roman"/>
-          <w:szCs w:val="20"/>
-          <w:lang w:val="en-US"/>
-        </w:rPr>
-        <w:t>such as stereo audio</w:t>
-      </w:r>
-      <w:r>
-        <w:rPr>
-          <w:rFonts w:cs="Times New Roman"/>
-          <w:szCs w:val="20"/>
-          <w:lang w:val="en-US"/>
-        </w:rPr>
-        <w:t xml:space="preserve"> to be introduced</w:t>
-      </w:r>
-      <w:r>
-        <w:rPr>
-          <w:rFonts w:cs="Times New Roman"/>
-          <w:szCs w:val="20"/>
-          <w:lang w:val="en-US"/>
-        </w:rPr>
-        <w:t xml:space="preserve"> </w:t>
+        <w:t xml:space="preserve">such as stereo audio to be introduced </w:t>
       </w:r>
       <w:r>
         <w:rPr>
@@ -769,184 +577,7 @@
           <w:szCs w:val="20"/>
           <w:lang w:val="en-US"/>
         </w:rPr>
-        <w:t xml:space="preserve">It was </w:t>
-      </w:r>
-      <w:r>
-        <w:rPr>
-          <w:rFonts w:cs="Times New Roman"/>
-          <w:szCs w:val="20"/>
-          <w:lang w:val="en-US"/>
-        </w:rPr>
-        <w:t xml:space="preserve">one of </w:t>
-      </w:r>
-      <w:r>
-        <w:rPr>
-          <w:rFonts w:cs="Times New Roman"/>
-          <w:szCs w:val="20"/>
-          <w:lang w:val="en-US"/>
-        </w:rPr>
-        <w:t>the main technolog</w:t>
-      </w:r>
-      <w:r>
-        <w:rPr>
-          <w:rFonts w:cs="Times New Roman"/>
-          <w:szCs w:val="20"/>
-          <w:lang w:val="en-US"/>
-        </w:rPr>
-        <w:t>ies</w:t>
-      </w:r>
-      <w:r>
-        <w:rPr>
-          <w:rFonts w:cs="Times New Roman"/>
-          <w:szCs w:val="20"/>
-          <w:lang w:val="en-US"/>
-        </w:rPr>
-        <w:t xml:space="preserve"> behind the audio steaming revolution, </w:t>
-      </w:r>
-      <w:r>
-        <w:rPr>
-          <w:rFonts w:cs="Times New Roman"/>
-          <w:szCs w:val="20"/>
-          <w:lang w:val="en-US"/>
-        </w:rPr>
-        <w:t xml:space="preserve">disconnecting </w:t>
-      </w:r>
-      <w:r>
-        <w:rPr>
-          <w:rFonts w:cs="Times New Roman"/>
-          <w:szCs w:val="20"/>
-          <w:lang w:val="en-US"/>
-        </w:rPr>
-        <w:t>inconvenien</w:t>
-      </w:r>
-      <w:r>
-        <w:rPr>
-          <w:rFonts w:cs="Times New Roman"/>
-          <w:szCs w:val="20"/>
-          <w:lang w:val="en-US"/>
-        </w:rPr>
-        <w:t xml:space="preserve">t </w:t>
-      </w:r>
-      <w:r>
-        <w:rPr>
-          <w:rFonts w:cs="Times New Roman"/>
-          <w:szCs w:val="20"/>
-          <w:lang w:val="en-US"/>
-        </w:rPr>
-        <w:t>wires from between headsets</w:t>
-      </w:r>
-      <w:r>
-        <w:rPr>
-          <w:rFonts w:cs="Times New Roman"/>
-          <w:szCs w:val="20"/>
-          <w:lang w:val="en-US"/>
-        </w:rPr>
-        <w:t xml:space="preserve"> and</w:t>
-      </w:r>
-      <w:r>
-        <w:rPr>
-          <w:rFonts w:cs="Times New Roman"/>
-          <w:szCs w:val="20"/>
-          <w:lang w:val="en-US"/>
-        </w:rPr>
-        <w:t xml:space="preserve"> speakers, </w:t>
-      </w:r>
-      <w:r>
-        <w:rPr>
-          <w:rFonts w:cs="Times New Roman"/>
-          <w:szCs w:val="20"/>
-          <w:lang w:val="en-US"/>
-        </w:rPr>
-        <w:t>and</w:t>
-      </w:r>
-      <w:r>
-        <w:rPr>
-          <w:rFonts w:cs="Times New Roman"/>
-          <w:szCs w:val="20"/>
-          <w:lang w:val="en-US"/>
-        </w:rPr>
-        <w:t xml:space="preserve"> </w:t>
-      </w:r>
-      <w:r>
-        <w:rPr>
-          <w:rFonts w:cs="Times New Roman"/>
-          <w:szCs w:val="20"/>
-          <w:lang w:val="en-US"/>
-        </w:rPr>
-        <w:t>phones and</w:t>
-      </w:r>
-      <w:r>
-        <w:rPr>
-          <w:rFonts w:cs="Times New Roman"/>
-          <w:szCs w:val="20"/>
-          <w:lang w:val="en-US"/>
-        </w:rPr>
-        <w:t xml:space="preserve"> computers</w:t>
-      </w:r>
-      <w:r>
-        <w:rPr>
-          <w:rFonts w:cs="Times New Roman"/>
-          <w:szCs w:val="20"/>
-          <w:lang w:val="en-US"/>
-        </w:rPr>
-        <w:t>,</w:t>
-      </w:r>
-      <w:r>
-        <w:rPr>
-          <w:rFonts w:cs="Times New Roman"/>
-          <w:szCs w:val="20"/>
-          <w:lang w:val="en-US"/>
-        </w:rPr>
-        <w:t xml:space="preserve"> </w:t>
-      </w:r>
-      <w:r>
-        <w:rPr>
-          <w:rFonts w:cs="Times New Roman"/>
-          <w:szCs w:val="20"/>
-          <w:lang w:val="en-US"/>
-        </w:rPr>
-        <w:t>giving users</w:t>
-      </w:r>
-      <w:r>
-        <w:rPr>
-          <w:rFonts w:cs="Times New Roman"/>
-          <w:szCs w:val="20"/>
-          <w:lang w:val="en-US"/>
-        </w:rPr>
-        <w:t xml:space="preserve"> </w:t>
-      </w:r>
-      <w:r>
-        <w:rPr>
-          <w:rFonts w:cs="Times New Roman"/>
-          <w:szCs w:val="20"/>
-          <w:lang w:val="en-US"/>
-        </w:rPr>
-        <w:lastRenderedPageBreak/>
-        <w:t xml:space="preserve">reliable, convenient access to </w:t>
-      </w:r>
-      <w:r>
-        <w:rPr>
-          <w:rFonts w:cs="Times New Roman"/>
-          <w:szCs w:val="20"/>
-          <w:lang w:val="en-US"/>
-        </w:rPr>
-        <w:t xml:space="preserve">their </w:t>
-      </w:r>
-      <w:r>
-        <w:rPr>
-          <w:rFonts w:cs="Times New Roman"/>
-          <w:szCs w:val="20"/>
-          <w:lang w:val="en-US"/>
-        </w:rPr>
-        <w:t>music anywhere</w:t>
-      </w:r>
-      <w:r>
-        <w:rPr>
-          <w:rFonts w:cs="Times New Roman"/>
-          <w:szCs w:val="20"/>
-          <w:lang w:val="en-US"/>
-        </w:rPr>
-        <w:t xml:space="preserve"> </w:t>
+        <w:t xml:space="preserve">It was one of the main technologies behind the audio steaming revolution, disconnecting inconvenient wires from between headsets and speakers, and phones and computers, giving users reliable, convenient access to their music anywhere </w:t>
       </w:r>
       <w:r>
         <w:rPr>
@@ -1009,9 +640,25 @@
         <w:rPr>
           <w:lang w:val="en-US"/>
         </w:rPr>
+        <w:t>.</w:t>
+      </w:r>
+      <w:r>
+        <w:rPr>
+          <w:lang w:val="en-US"/>
+        </w:rPr>
         <w:t xml:space="preserve"> </w:t>
       </w:r>
       <w:r>
+        <w:t xml:space="preserve">A total of €1.6 billion was spent on Bluetooth enabled docking </w:t>
+      </w:r>
+      <w:r>
+        <w:lastRenderedPageBreak/>
+        <w:t>speakers in 2014. In the same year the Western European market purchased 7.6 million Bluetooth speakers. Sales of these devices continue to grow, up by 40 percent in the first six months of 2015, compared with the same period in 2014</w:t>
+      </w:r>
+      <w:r>
+        <w:t xml:space="preserve"> </w:t>
+      </w:r>
+      <w:r>
         <w:rPr>
           <w:lang w:val="en-US"/>
         </w:rPr>
@@ -1043,101 +690,81 @@
         <w:fldChar w:fldCharType="end"/>
       </w:r>
       <w:r>
-        <w:rPr>
-          <w:lang w:val="en-US"/>
-        </w:rPr>
-        <w:t xml:space="preserve">. </w:t>
-      </w:r>
-      <w:r>
-        <w:t>A</w:t>
-      </w:r>
-      <w:r>
-        <w:t xml:space="preserve"> total of €1.6 billion</w:t>
-      </w:r>
-      <w:r>
-        <w:t xml:space="preserve"> was spent on</w:t>
+        <w:t>.</w:t>
+      </w:r>
+      <w:r>
+        <w:t xml:space="preserve"> W</w:t>
+      </w:r>
+      <w:r>
+        <w:t xml:space="preserve">ith </w:t>
+      </w:r>
+      <w:r>
+        <w:t>such demand for Bluetooth devices,</w:t>
+      </w:r>
+      <w:r>
+        <w:t xml:space="preserve"> the quality of distributed audio and </w:t>
+      </w:r>
+      <w:r>
+        <w:t xml:space="preserve">ability to </w:t>
+      </w:r>
+      <w:r>
+        <w:t xml:space="preserve">prevent </w:t>
+      </w:r>
+      <w:r>
+        <w:t xml:space="preserve">interference </w:t>
+      </w:r>
+      <w:r>
+        <w:t xml:space="preserve">is </w:t>
+      </w:r>
+      <w:r>
+        <w:t xml:space="preserve">of upmost importance. </w:t>
+      </w:r>
+      <w:r>
+        <w:t>With manufacturers continuously developing ways of improving the system</w:t>
+      </w:r>
+      <w:r>
+        <w:t>,</w:t>
       </w:r>
       <w:r>
         <w:t xml:space="preserve"> </w:t>
       </w:r>
       <w:r>
-        <w:t>Bluetooth enabled docking speakers in 2014</w:t>
-      </w:r>
-      <w:r>
-        <w:t xml:space="preserve">. </w:t>
-      </w:r>
-      <w:r>
-        <w:t xml:space="preserve">In the same year the </w:t>
-      </w:r>
-      <w:r>
-        <w:t>Western European market</w:t>
-      </w:r>
-      <w:r>
-        <w:t xml:space="preserve"> purchased </w:t>
-      </w:r>
-      <w:r>
-        <w:t>7.6 million Bluetooth speakers.</w:t>
-      </w:r>
-      <w:r>
-        <w:t xml:space="preserve"> </w:t>
-      </w:r>
-      <w:r>
-        <w:t>Sales of these devices</w:t>
-      </w:r>
-      <w:r>
-        <w:t xml:space="preserve"> </w:t>
-      </w:r>
-      <w:r>
-        <w:t>continue to gro</w:t>
-      </w:r>
-      <w:r>
+        <w:rPr>
+          <w:lang w:val="en-US"/>
+        </w:rPr>
         <w:t>w</w:t>
       </w:r>
       <w:r>
-        <w:t>,</w:t>
-      </w:r>
-      <w:r>
-        <w:t xml:space="preserve"> </w:t>
-      </w:r>
-      <w:r>
-        <w:t xml:space="preserve">up by 40 percent </w:t>
-      </w:r>
-      <w:r>
-        <w:t>in the first six months of 2015</w:t>
-      </w:r>
-      <w:r>
-        <w:t>,</w:t>
-      </w:r>
-      <w:r>
-        <w:t xml:space="preserve"> compar</w:t>
-      </w:r>
-      <w:r>
-        <w:t>ed with</w:t>
-      </w:r>
-      <w:r>
-        <w:t xml:space="preserve"> the same period </w:t>
-      </w:r>
-      <w:r>
-        <w:t>in 2014</w:t>
-      </w:r>
-      <w:r>
-        <w:t>.</w:t>
-      </w:r>
-    </w:p>
-    <w:p>
-      <w:pPr>
-        <w:ind w:firstLine="0"/>
-      </w:pPr>
-    </w:p>
-    <w:p>
-      <w:pPr>
-        <w:pStyle w:val="Heading1first"/>
-      </w:pPr>
-      <w:r>
-        <w:t>Advantages of Bluetooth</w:t>
-      </w:r>
-      <w:r>
-        <w:t xml:space="preserve"> Audio</w:t>
+        <w:rPr>
+          <w:lang w:val="en-US"/>
+        </w:rPr>
+        <w:t xml:space="preserve">ill Bluetooth </w:t>
+      </w:r>
+      <w:r>
+        <w:rPr>
+          <w:lang w:val="en-US"/>
+        </w:rPr>
+        <w:t xml:space="preserve">ever </w:t>
+      </w:r>
+      <w:r>
+        <w:rPr>
+          <w:lang w:val="en-US"/>
+        </w:rPr>
+        <w:t>be able to replace the wire?</w:t>
+      </w:r>
+    </w:p>
+    <w:p>
+      <w:pPr>
+        <w:pStyle w:val="Heading1"/>
+      </w:pPr>
+      <w:r>
+        <w:t xml:space="preserve">Why </w:t>
+      </w:r>
+      <w:r>
+        <w:t>Bluetooth</w:t>
+      </w:r>
+      <w:r>
+        <w:t>?</w:t>
       </w:r>
     </w:p>
     <w:p>
@@ -1242,10 +869,18 @@
         <w:rPr>
           <w:lang w:val="en-US"/>
         </w:rPr>
-        <w:t>Battery technology is</w:t>
-      </w:r>
-      <w:r>
-        <w:rPr>
+        <w:t xml:space="preserve">Battery technology </w:t>
+      </w:r>
+      <w:r>
+        <w:rPr>
+          <w:color w:val="FF0000"/>
+          <w:lang w:val="en-US"/>
+        </w:rPr>
+        <w:t>is</w:t>
+      </w:r>
+      <w:r>
+        <w:rPr>
+          <w:color w:val="FF0000"/>
           <w:lang w:val="en-US"/>
         </w:rPr>
         <w:t>n’t</w:t>
@@ -1266,13 +901,7 @@
         <w:rPr>
           <w:lang w:val="en-US"/>
         </w:rPr>
-        <w:t>other technologies as it</w:t>
-      </w:r>
-      <w:r>
-        <w:rPr>
-          <w:lang w:val="en-US"/>
-        </w:rPr>
-        <w:t xml:space="preserve"> is still poorly understood</w:t>
+        <w:t>other technologies as it is still poorly understood</w:t>
       </w:r>
       <w:r>
         <w:rPr>
@@ -1351,13 +980,31 @@
         <w:rPr>
           <w:lang w:val="en-US"/>
         </w:rPr>
-        <w:t xml:space="preserve">Bluetooth’s power consumption is around </w:t>
-      </w:r>
-      <w:r>
-        <w:rPr>
-          <w:lang w:val="en-US"/>
-        </w:rPr>
-        <w:t xml:space="preserve">100mW, whilst WiFi consumes </w:t>
+        <w:t xml:space="preserve">Bluetooth’s </w:t>
+      </w:r>
+      <w:r>
+        <w:rPr>
+          <w:lang w:val="en-US"/>
+        </w:rPr>
+        <w:t xml:space="preserve">nominal </w:t>
+      </w:r>
+      <w:r>
+        <w:rPr>
+          <w:lang w:val="en-US"/>
+        </w:rPr>
+        <w:t xml:space="preserve">power consumption is around </w:t>
+      </w:r>
+      <w:r>
+        <w:rPr>
+          <w:lang w:val="en-US"/>
+        </w:rPr>
+        <w:t>100mW</w:t>
+      </w:r>
+      <w:r>
+        <w:rPr>
+          <w:lang w:val="en-US"/>
+        </w:rPr>
+        <w:t xml:space="preserve">, whilst WiFi consumes </w:t>
       </w:r>
       <w:r>
         <w:rPr>
@@ -1406,49 +1053,129 @@
         <w:rPr>
           <w:lang w:val="en-US"/>
         </w:rPr>
+        <w:t xml:space="preserve">. </w:t>
+      </w:r>
+      <w:r>
+        <w:rPr>
+          <w:lang w:val="en-US"/>
+        </w:rPr>
+        <w:t xml:space="preserve">Making </w:t>
+      </w:r>
+      <w:r>
+        <w:rPr>
+          <w:lang w:val="en-US"/>
+        </w:rPr>
+        <w:t>Bluetooth</w:t>
+      </w:r>
+      <w:r>
+        <w:rPr>
+          <w:lang w:val="en-US"/>
+        </w:rPr>
+        <w:t xml:space="preserve"> ideal for portable devices with limited battery power. </w:t>
+      </w:r>
+      <w:r>
+        <w:rPr>
+          <w:lang w:val="en-US"/>
+        </w:rPr>
+        <w:t xml:space="preserve">Bluetooth Low Energy, also known as Bluetooth Smart, was released in 2010 with the Bluetooth Core Specification version 4.0. </w:t>
+      </w:r>
+      <w:r>
+        <w:rPr>
+          <w:lang w:val="en-US"/>
+        </w:rPr>
+        <w:t>Dementyev et al.</w:t>
+      </w:r>
+      <w:r>
+        <w:rPr>
+          <w:lang w:val="en-US"/>
+        </w:rPr>
+        <w:t xml:space="preserve"> </w:t>
+      </w:r>
+      <w:r>
+        <w:rPr>
+          <w:lang w:val="en-US"/>
+        </w:rPr>
+        <w:fldChar w:fldCharType="begin"/>
+      </w:r>
+      <w:r>
+        <w:rPr>
+          <w:lang w:val="en-US"/>
+        </w:rPr>
+        <w:instrText xml:space="preserve"> ADDIN ZOTERO_ITEM CSL_CITATION {"citationID":"Jil7ooXd","properties":{"formattedCitation":"[Dementyev et al. 2013]","plainCitation":"[Dementyev et al. 2013]"},"citationItems":[{"id":173,"uris":["http://zotero.org/users/local/tVEw5gbi/items/CUCJAKI8"],"uri":["http://zotero.org/users/local/tVEw5gbi/items/CUCJAKI8"],"itemData":{"id":173,"type":"article-journal","title":"Power Consumption Analysis of Bluetooth Low Energy, ZigBee, and ANT Sensor Nodes in a Cyclic Sleep Scenario","container-title":"Microsoft Research","source":"www.microsoft.com","abstract":"This paper is intended to guide developers of wireless systems who are puzzled by the vast number of radio configuration parameters and options. We provide experimental data comparing power consumption of Bluetooth Low Energy (BLE), ZigBee and ANT protocols for a cyclic sleep scenario, in which a short-range and low-power wireless sensor node periodically sends …","URL":"https://www.microsoft.com/en-us/research/publication/power-consumption-analysis-of-bluetooth-low-energy-zigbee-and-ant-sensor-nodes-in-a-cyclic-sleep-scenario/","author":[{"family":"Dementyev","given":"Artem"},{"family":"Hodges","given":"Steve"},{"family":"Taylor","given":"Stuart"},{"family":"Smith","given":"Josh"}],"issued":{"date-parts":[["2013",4,1]]},"accessed":{"date-parts":[["2016",11,10]]}}}],"schema":"https://github.com/citation-style-language/schema/raw/master/csl-citation.json"} </w:instrText>
+      </w:r>
+      <w:r>
+        <w:rPr>
+          <w:lang w:val="en-US"/>
+        </w:rPr>
+        <w:fldChar w:fldCharType="separate"/>
+      </w:r>
+      <w:r>
+        <w:rPr>
+          <w:noProof/>
+          <w:lang w:val="en-US"/>
+        </w:rPr>
+        <w:t>[2013]</w:t>
+      </w:r>
+      <w:r>
+        <w:rPr>
+          <w:lang w:val="en-US"/>
+        </w:rPr>
+        <w:fldChar w:fldCharType="end"/>
+      </w:r>
+      <w:r>
+        <w:rPr>
+          <w:lang w:val="en-US"/>
+        </w:rPr>
+        <w:t xml:space="preserve"> found it has a nominal </w:t>
+      </w:r>
+      <w:r>
+        <w:rPr>
+          <w:lang w:val="en-US"/>
+        </w:rPr>
+        <w:t xml:space="preserve">power consumption of </w:t>
+      </w:r>
+      <w:r>
+        <w:rPr>
+          <w:lang w:val="en-US"/>
+        </w:rPr>
+        <w:t>1</w:t>
+      </w:r>
+      <w:r>
+        <w:rPr>
+          <w:lang w:val="en-US"/>
+        </w:rPr>
+        <w:t>5</w:t>
+      </w:r>
+      <w:r>
+        <w:rPr>
+          <w:lang w:val="en-US"/>
+        </w:rPr>
+        <w:t>mW</w:t>
+      </w:r>
+      <w:r>
+        <w:rPr>
+          <w:lang w:val="en-US"/>
+        </w:rPr>
+        <w:t>, lower than standard Bluetooth</w:t>
+      </w:r>
+      <w:r>
+        <w:rPr>
+          <w:lang w:val="en-US"/>
+        </w:rPr>
         <w:t>.</w:t>
       </w:r>
       <w:r>
         <w:rPr>
           <w:lang w:val="en-US"/>
         </w:rPr>
-        <w:t xml:space="preserve"> This makes</w:t>
-      </w:r>
-      <w:r>
-        <w:rPr>
-          <w:lang w:val="en-US"/>
-        </w:rPr>
-        <w:t xml:space="preserve"> it ideal for</w:t>
-      </w:r>
-      <w:r>
-        <w:rPr>
-          <w:lang w:val="en-US"/>
-        </w:rPr>
         <w:t xml:space="preserve"> </w:t>
       </w:r>
       <w:r>
         <w:rPr>
-          <w:lang w:val="en-US"/>
-        </w:rPr>
-        <w:t xml:space="preserve">portable devices </w:t>
-      </w:r>
-      <w:r>
-        <w:rPr>
-          <w:lang w:val="en-US"/>
-        </w:rPr>
-        <w:t>with limited battery power</w:t>
-      </w:r>
-      <w:r>
-        <w:rPr>
-          <w:lang w:val="en-US"/>
-        </w:rPr>
-        <w:t>.</w:t>
-      </w:r>
-      <w:r>
-        <w:rPr>
-          <w:lang w:val="en-US"/>
-        </w:rPr>
-        <w:t xml:space="preserve"> </w:t>
+          <w:color w:val="FF0000"/>
+          <w:lang w:val="en-US"/>
+        </w:rPr>
+        <w:t>Why cant it be used for audio?</w:t>
       </w:r>
     </w:p>
     <w:p>
@@ -1478,43 +1205,41 @@
         <w:t xml:space="preserve"> wireless devices give users the ability to move freely without disrupting connections. </w:t>
       </w:r>
       <w:r>
-        <w:rPr>
-          <w:color w:val="FF0000"/>
-        </w:rPr>
         <w:t xml:space="preserve">Bluetooth headphones </w:t>
       </w:r>
       <w:r>
-        <w:rPr>
-          <w:color w:val="FF0000"/>
-        </w:rPr>
         <w:t>have become</w:t>
       </w:r>
       <w:r>
-        <w:rPr>
-          <w:color w:val="FF0000"/>
-        </w:rPr>
         <w:t xml:space="preserve"> </w:t>
       </w:r>
       <w:r>
-        <w:rPr>
-          <w:color w:val="FF0000"/>
-        </w:rPr>
         <w:t xml:space="preserve">a </w:t>
       </w:r>
       <w:r>
-        <w:rPr>
-          <w:color w:val="FF0000"/>
-        </w:rPr>
         <w:t>popular sports accessory, especially amongst runners</w:t>
       </w:r>
       <w:r>
-        <w:rPr>
-          <w:color w:val="FF0000"/>
-        </w:rPr>
-        <w:t>.</w:t>
-      </w:r>
-      <w:bookmarkStart w:id="5" w:name="_GoBack"/>
-      <w:bookmarkEnd w:id="5"/>
+        <w:t xml:space="preserve">, as </w:t>
+      </w:r>
+      <w:r>
+        <w:t xml:space="preserve">wired headphone cables often get in the way when training and competing. </w:t>
+      </w:r>
+      <w:r>
+        <w:t xml:space="preserve">The ability </w:t>
+      </w:r>
+      <w:r>
+        <w:t>to move the source device, such as a smart phone, around the home</w:t>
+      </w:r>
+      <w:r>
+        <w:t xml:space="preserve"> is also very appealing to consumers. A common use case for Bluetooth is streaming music from a </w:t>
+      </w:r>
+      <w:r>
+        <w:t xml:space="preserve">phone or </w:t>
+      </w:r>
+      <w:r>
+        <w:t>computer whilst simultaneously using it for other applications.</w:t>
+      </w:r>
     </w:p>
     <w:p>
       <w:pPr>
@@ -1531,21 +1256,321 @@
         </w:rPr>
         <w:t>Quick easy installation</w:t>
       </w:r>
-    </w:p>
-    <w:p>
-      <w:pPr>
-        <w:ind w:firstLine="0"/>
+      <w:r>
         <w:rPr>
           <w:b/>
           <w:bCs/>
         </w:rPr>
-      </w:pPr>
+        <w:t xml:space="preserve"> &amp; e</w:t>
+      </w:r>
       <w:r>
         <w:rPr>
           <w:b/>
           <w:bCs/>
         </w:rPr>
-        <w:t>Increased personal safety (phones emit radiowaves)</w:t>
+        <w:t>asy integration of new devices into networks</w:t>
+      </w:r>
+    </w:p>
+    <w:p>
+      <w:pPr>
+        <w:rPr>
+          <w:lang w:val="en-US"/>
+        </w:rPr>
+      </w:pPr>
+      <w:r>
+        <w:lastRenderedPageBreak/>
+        <w:t xml:space="preserve">Connecting </w:t>
+      </w:r>
+      <w:r>
+        <w:t xml:space="preserve">a peripheral </w:t>
+      </w:r>
+      <w:r>
+        <w:t>device</w:t>
+      </w:r>
+      <w:r>
+        <w:t xml:space="preserve"> to a personal computer</w:t>
+      </w:r>
+      <w:r>
+        <w:t xml:space="preserve"> is as simple as finding </w:t>
+      </w:r>
+      <w:r>
+        <w:t>it from the computer and</w:t>
+      </w:r>
+      <w:r>
+        <w:t xml:space="preserve"> pairing</w:t>
+      </w:r>
+      <w:r>
+        <w:t xml:space="preserve"> the two devices</w:t>
+      </w:r>
+      <w:r>
+        <w:t xml:space="preserve">. </w:t>
+      </w:r>
+      <w:r>
+        <w:t>During this process t</w:t>
+      </w:r>
+      <w:r>
+        <w:t xml:space="preserve">he </w:t>
+      </w:r>
+      <w:r>
+        <w:t>computer</w:t>
+      </w:r>
+      <w:r>
+        <w:t xml:space="preserve"> (verifier)</w:t>
+      </w:r>
+      <w:r>
+        <w:t xml:space="preserve"> </w:t>
+      </w:r>
+      <w:r>
+        <w:rPr>
+          <w:lang w:val="en-US"/>
+        </w:rPr>
+        <w:t>s</w:t>
+      </w:r>
+      <w:r>
+        <w:rPr>
+          <w:lang w:val="en-US"/>
+        </w:rPr>
+        <w:t xml:space="preserve">ends </w:t>
+      </w:r>
+      <w:r>
+        <w:rPr>
+          <w:lang w:val="en-US"/>
+        </w:rPr>
+        <w:t>a</w:t>
+      </w:r>
+      <w:r>
+        <w:rPr>
+          <w:lang w:val="en-US"/>
+        </w:rPr>
+        <w:t xml:space="preserve"> </w:t>
+      </w:r>
+      <w:r>
+        <w:rPr>
+          <w:lang w:val="en-US"/>
+        </w:rPr>
+        <w:t>signal containing</w:t>
+      </w:r>
+      <w:r>
+        <w:rPr>
+          <w:lang w:val="en-US"/>
+        </w:rPr>
+        <w:t xml:space="preserve"> a random number</w:t>
+      </w:r>
+      <w:r>
+        <w:rPr>
+          <w:lang w:val="en-US"/>
+        </w:rPr>
+        <w:t xml:space="preserve"> (the challenge)</w:t>
+      </w:r>
+      <w:r>
+        <w:rPr>
+          <w:lang w:val="en-US"/>
+        </w:rPr>
+        <w:t xml:space="preserve"> to the </w:t>
+      </w:r>
+      <w:r>
+        <w:rPr>
+          <w:lang w:val="en-US"/>
+        </w:rPr>
+        <w:t>peripheral device (claimant)</w:t>
+      </w:r>
+      <w:r>
+        <w:rPr>
+          <w:lang w:val="en-US"/>
+        </w:rPr>
+        <w:t xml:space="preserve">. The claimant </w:t>
+      </w:r>
+      <w:r>
+        <w:rPr>
+          <w:lang w:val="en-US"/>
+        </w:rPr>
+        <w:t xml:space="preserve">then </w:t>
+      </w:r>
+      <w:r>
+        <w:rPr>
+          <w:lang w:val="en-US"/>
+        </w:rPr>
+        <w:t>calculates a response, which is a function of the</w:t>
+      </w:r>
+      <w:r>
+        <w:rPr>
+          <w:lang w:val="en-US"/>
+        </w:rPr>
+        <w:t xml:space="preserve"> </w:t>
+      </w:r>
+      <w:r>
+        <w:rPr>
+          <w:lang w:val="en-US"/>
+        </w:rPr>
+        <w:t xml:space="preserve">challenge, the claimant’s </w:t>
+      </w:r>
+      <w:r>
+        <w:rPr>
+          <w:lang w:val="en-US"/>
+        </w:rPr>
+        <w:t>address</w:t>
+      </w:r>
+      <w:r>
+        <w:rPr>
+          <w:lang w:val="en-US"/>
+        </w:rPr>
+        <w:t xml:space="preserve"> and a secret key</w:t>
+      </w:r>
+      <w:r>
+        <w:rPr>
+          <w:lang w:val="en-US"/>
+        </w:rPr>
+        <w:t xml:space="preserve"> </w:t>
+      </w:r>
+      <w:r>
+        <w:rPr>
+          <w:lang w:val="en-US"/>
+        </w:rPr>
+        <w:fldChar w:fldCharType="begin"/>
+      </w:r>
+      <w:r>
+        <w:rPr>
+          <w:lang w:val="en-US"/>
+        </w:rPr>
+        <w:instrText xml:space="preserve"> ADDIN ZOTERO_ITEM CSL_CITATION {"citationID":"7fpIarhg","properties":{"formattedCitation":"[Bluetooth SIG 2001]","plainCitation":"[Bluetooth SIG 2001]"},"citationItems":[{"id":65,"uris":["http://zotero.org/users/local/tVEw5gbi/items/AU27NXPN"],"uri":["http://zotero.org/users/local/tVEw5gbi/items/AU27NXPN"],"itemData":{"id":65,"type":"article-journal","title":"Specifications of the Bluetooth System","container-title":"Version 1.1","author":[{"family":"Bluetooth SIG","given":""}],"issued":{"date-parts":[["2001",2,22]]}}}],"schema":"https://github.com/citation-style-language/schema/raw/master/csl-citation.json"} </w:instrText>
+      </w:r>
+      <w:r>
+        <w:rPr>
+          <w:lang w:val="en-US"/>
+        </w:rPr>
+        <w:fldChar w:fldCharType="separate"/>
+      </w:r>
+      <w:r>
+        <w:rPr>
+          <w:noProof/>
+          <w:lang w:val="en-US"/>
+        </w:rPr>
+        <w:t>[Bluetooth SIG 2001]</w:t>
+      </w:r>
+      <w:r>
+        <w:rPr>
+          <w:lang w:val="en-US"/>
+        </w:rPr>
+        <w:fldChar w:fldCharType="end"/>
+      </w:r>
+      <w:r>
+        <w:rPr>
+          <w:lang w:val="en-US"/>
+        </w:rPr>
+        <w:t>.</w:t>
+      </w:r>
+      <w:r>
+        <w:rPr>
+          <w:lang w:val="en-US"/>
+        </w:rPr>
+        <w:t xml:space="preserve"> </w:t>
+      </w:r>
+      <w:r>
+        <w:t xml:space="preserve">Once </w:t>
+      </w:r>
+      <w:r>
+        <w:t>this</w:t>
+      </w:r>
+      <w:r>
+        <w:t xml:space="preserve"> initial</w:t>
+      </w:r>
+      <w:r>
+        <w:t xml:space="preserve"> connection i</w:t>
+      </w:r>
+      <w:r>
+        <w:t>s established</w:t>
+      </w:r>
+      <w:r>
+        <w:t>, th</w:t>
+      </w:r>
+      <w:r>
+        <w:t xml:space="preserve">e devices </w:t>
+      </w:r>
+      <w:r>
+        <w:t xml:space="preserve">will </w:t>
+      </w:r>
+      <w:r>
+        <w:t xml:space="preserve">be able to </w:t>
+      </w:r>
+      <w:r>
+        <w:t xml:space="preserve">connect without the need for these </w:t>
+      </w:r>
+      <w:r>
+        <w:rPr>
+          <w:noProof/>
+          <w:lang w:val="en-US" w:eastAsia="zh-CN"/>
+        </w:rPr>
+        <w:drawing>
+          <wp:anchor distT="0" distB="0" distL="114300" distR="114300" simplePos="0" relativeHeight="251658239" behindDoc="0" locked="0" layoutInCell="1" allowOverlap="1" wp14:anchorId="2BCCD31D" wp14:editId="54F0B806">
+            <wp:simplePos x="0" y="0"/>
+            <wp:positionH relativeFrom="margin">
+              <wp:posOffset>4486910</wp:posOffset>
+            </wp:positionH>
+            <wp:positionV relativeFrom="margin">
+              <wp:posOffset>-2540</wp:posOffset>
+            </wp:positionV>
+            <wp:extent cx="1838325" cy="1696085"/>
+            <wp:effectExtent l="0" t="0" r="0" b="5715"/>
+            <wp:wrapSquare wrapText="bothSides"/>
+            <wp:docPr id="1" name="Picture 1"/>
+            <wp:cNvGraphicFramePr>
+              <a:graphicFrameLocks xmlns:a="http://schemas.openxmlformats.org/drawingml/2006/main" noChangeAspect="1"/>
+            </wp:cNvGraphicFramePr>
+            <a:graphic xmlns:a="http://schemas.openxmlformats.org/drawingml/2006/main">
+              <a:graphicData uri="http://schemas.openxmlformats.org/drawingml/2006/picture">
+                <pic:pic xmlns:pic="http://schemas.openxmlformats.org/drawingml/2006/picture">
+                  <pic:nvPicPr>
+                    <pic:cNvPr id="1" name="Screen Shot 2016-11-10 at 16.45.23.png"/>
+                    <pic:cNvPicPr/>
+                  </pic:nvPicPr>
+                  <pic:blipFill rotWithShape="1">
+                    <a:blip r:embed="rId8">
+                      <a:extLst>
+                        <a:ext uri="{28A0092B-C50C-407E-A947-70E740481C1C}">
+                          <a14:useLocalDpi xmlns:a14="http://schemas.microsoft.com/office/drawing/2010/main" val="0"/>
+                        </a:ext>
+                      </a:extLst>
+                    </a:blip>
+                    <a:srcRect l="14101" t="8885" r="5004" b="2234"/>
+                    <a:stretch/>
+                  </pic:blipFill>
+                  <pic:spPr bwMode="auto">
+                    <a:xfrm>
+                      <a:off x="0" y="0"/>
+                      <a:ext cx="1838325" cy="1696085"/>
+                    </a:xfrm>
+                    <a:prstGeom prst="rect">
+                      <a:avLst/>
+                    </a:prstGeom>
+                    <a:ln>
+                      <a:noFill/>
+                    </a:ln>
+                    <a:extLst>
+                      <a:ext uri="{53640926-AAD7-44D8-BBD7-CCE9431645EC}">
+                        <a14:shadowObscured xmlns:a14="http://schemas.microsoft.com/office/drawing/2010/main"/>
+                      </a:ext>
+                    </a:extLst>
+                  </pic:spPr>
+                </pic:pic>
+              </a:graphicData>
+            </a:graphic>
+            <wp14:sizeRelH relativeFrom="margin">
+              <wp14:pctWidth>0</wp14:pctWidth>
+            </wp14:sizeRelH>
+            <wp14:sizeRelV relativeFrom="margin">
+              <wp14:pctHeight>0</wp14:pctHeight>
+            </wp14:sizeRelV>
+          </wp:anchor>
+        </w:drawing>
+      </w:r>
+      <w:r>
+        <w:t>installation steps.</w:t>
+      </w:r>
+      <w:r>
+        <w:t xml:space="preserve"> Connections may be made by turning on the peripheral device.</w:t>
+      </w:r>
+      <w:r>
+        <w:t xml:space="preserve"> </w:t>
       </w:r>
     </w:p>
     <w:p>
@@ -1558,26 +1583,229 @@
       </w:pPr>
       <w:r>
         <w:rPr>
+          <w:noProof/>
+          <w:lang w:val="en-US" w:eastAsia="zh-CN"/>
+        </w:rPr>
+        <mc:AlternateContent>
+          <mc:Choice Requires="wps">
+            <w:drawing>
+              <wp:anchor distT="0" distB="0" distL="114300" distR="114300" simplePos="0" relativeHeight="251659264" behindDoc="0" locked="0" layoutInCell="1" allowOverlap="1" wp14:anchorId="57E1A6DC" wp14:editId="199B6CB7">
+                <wp:simplePos x="0" y="0"/>
+                <wp:positionH relativeFrom="column">
+                  <wp:posOffset>4486910</wp:posOffset>
+                </wp:positionH>
+                <wp:positionV relativeFrom="paragraph">
+                  <wp:posOffset>88900</wp:posOffset>
+                </wp:positionV>
+                <wp:extent cx="1827530" cy="572135"/>
+                <wp:effectExtent l="0" t="0" r="0" b="12065"/>
+                <wp:wrapSquare wrapText="bothSides"/>
+                <wp:docPr id="3" name="Text Box 3"/>
+                <wp:cNvGraphicFramePr/>
+                <a:graphic xmlns:a="http://schemas.openxmlformats.org/drawingml/2006/main">
+                  <a:graphicData uri="http://schemas.microsoft.com/office/word/2010/wordprocessingShape">
+                    <wps:wsp>
+                      <wps:cNvSpPr txBox="1"/>
+                      <wps:spPr>
+                        <a:xfrm>
+                          <a:off x="0" y="0"/>
+                          <a:ext cx="1827530" cy="572135"/>
+                        </a:xfrm>
+                        <a:prstGeom prst="rect">
+                          <a:avLst/>
+                        </a:prstGeom>
+                        <a:noFill/>
+                        <a:ln>
+                          <a:noFill/>
+                        </a:ln>
+                        <a:effectLst/>
+                      </wps:spPr>
+                      <wps:style>
+                        <a:lnRef idx="0">
+                          <a:schemeClr val="accent1"/>
+                        </a:lnRef>
+                        <a:fillRef idx="0">
+                          <a:schemeClr val="accent1"/>
+                        </a:fillRef>
+                        <a:effectRef idx="0">
+                          <a:schemeClr val="accent1"/>
+                        </a:effectRef>
+                        <a:fontRef idx="minor">
+                          <a:schemeClr val="dk1"/>
+                        </a:fontRef>
+                      </wps:style>
+                      <wps:txbx>
+                        <w:txbxContent>
+                          <w:p>
+                            <w:pPr>
+                              <w:pStyle w:val="Normalfirst"/>
+                              <w:jc w:val="center"/>
+                              <w:rPr>
+                                <w:lang w:val="en-US"/>
+                              </w:rPr>
+                            </w:pPr>
+                            <w:r>
+                              <w:rPr>
+                                <w:lang w:val="en-US"/>
+                              </w:rPr>
+                              <w:t>Figure 1. Coexisting piconets and WLAN in an office scenario [Li 2007].</w:t>
+                            </w:r>
+                          </w:p>
+                        </w:txbxContent>
+                      </wps:txbx>
+                      <wps:bodyPr rot="0" spcFirstLastPara="0" vertOverflow="overflow" horzOverflow="overflow" vert="horz" wrap="square" lIns="91440" tIns="45720" rIns="91440" bIns="45720" numCol="1" spcCol="0" rtlCol="0" fromWordArt="0" anchor="ctr" anchorCtr="0" forceAA="0" compatLnSpc="1">
+                        <a:prstTxWarp prst="textNoShape">
+                          <a:avLst/>
+                        </a:prstTxWarp>
+                        <a:noAutofit/>
+                      </wps:bodyPr>
+                    </wps:wsp>
+                  </a:graphicData>
+                </a:graphic>
+                <wp14:sizeRelH relativeFrom="margin">
+                  <wp14:pctWidth>0</wp14:pctWidth>
+                </wp14:sizeRelH>
+                <wp14:sizeRelV relativeFrom="margin">
+                  <wp14:pctHeight>0</wp14:pctHeight>
+                </wp14:sizeRelV>
+              </wp:anchor>
+            </w:drawing>
+          </mc:Choice>
+          <mc:Fallback>
+            <w:pict>
+              <v:shapetype w14:anchorId="57E1A6DC" id="_x0000_t202" coordsize="21600,21600" o:spt="202" path="m0,0l0,21600,21600,21600,21600,0xe">
+                <v:stroke joinstyle="miter"/>
+                <v:path gradientshapeok="t" o:connecttype="rect"/>
+              </v:shapetype>
+              <v:shape id="Text Box 3" o:spid="_x0000_s1026" type="#_x0000_t202" style="position:absolute;left:0;text-align:left;margin-left:353.3pt;margin-top:7pt;width:143.9pt;height:45.05pt;z-index:251659264;visibility:visible;mso-wrap-style:square;mso-width-percent:0;mso-height-percent:0;mso-wrap-distance-left:9pt;mso-wrap-distance-top:0;mso-wrap-distance-right:9pt;mso-wrap-distance-bottom:0;mso-position-horizontal:absolute;mso-position-horizontal-relative:text;mso-position-vertical:absolute;mso-position-vertical-relative:text;mso-width-percent:0;mso-height-percent:0;mso-width-relative:margin;mso-height-relative:margin;v-text-anchor:middle" o:gfxdata="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" filled="f" stroked="f">
+                <v:textbox>
+                  <w:txbxContent>
+                    <w:p>
+                      <w:pPr>
+                        <w:pStyle w:val="Normalfirst"/>
+                        <w:jc w:val="center"/>
+                        <w:rPr>
+                          <w:lang w:val="en-US"/>
+                        </w:rPr>
+                      </w:pPr>
+                      <w:r>
+                        <w:rPr>
+                          <w:lang w:val="en-US"/>
+                        </w:rPr>
+                        <w:t>Figure 1. Coexisting piconets and WLAN in an office scenario [Li 2007].</w:t>
+                      </w:r>
+                    </w:p>
+                  </w:txbxContent>
+                </v:textbox>
+                <w10:wrap type="square"/>
+              </v:shape>
+            </w:pict>
+          </mc:Fallback>
+        </mc:AlternateContent>
+      </w:r>
+      <w:r>
+        <w:rPr>
           <w:b/>
           <w:bCs/>
         </w:rPr>
-        <w:t>Easy integration of new devices into networks</w:t>
-      </w:r>
-    </w:p>
-    <w:p>
-      <w:pPr>
-        <w:ind w:firstLine="0"/>
+        <w:t>Inexpenseve</w:t>
+      </w:r>
+      <w:r>
         <w:rPr>
           <w:b/>
           <w:bCs/>
         </w:rPr>
-      </w:pPr>
+        <w:t xml:space="preserve"> &amp; </w:t>
+      </w:r>
       <w:r>
         <w:rPr>
           <w:b/>
           <w:bCs/>
         </w:rPr>
-        <w:t>Inexpenseve</w:t>
+        <w:t>In most personal computers</w:t>
+      </w:r>
+    </w:p>
+    <w:p>
+      <w:pPr>
+        <w:ind w:firstLine="0"/>
+        <w:rPr>
+          <w:color w:val="FF0000"/>
+        </w:rPr>
+      </w:pPr>
+      <w:r>
+        <w:t>Bluetooth chips</w:t>
+      </w:r>
+      <w:r>
+        <w:t xml:space="preserve"> replace</w:t>
+      </w:r>
+      <w:r>
+        <w:t xml:space="preserve"> are inexpensive</w:t>
+      </w:r>
+      <w:r>
+        <w:t xml:space="preserve"> w</w:t>
+      </w:r>
+      <w:r>
+        <w:t>hen compared with the cost of the connectors and cables</w:t>
+      </w:r>
+      <w:r>
+        <w:t xml:space="preserve"> </w:t>
+      </w:r>
+      <w:r>
+        <w:t xml:space="preserve">they replace, </w:t>
+      </w:r>
+      <w:r>
+        <w:t>and therefor</w:t>
+      </w:r>
+      <w:r>
+        <w:t>e are</w:t>
+      </w:r>
+      <w:r>
+        <w:t xml:space="preserve"> attractive to manufacturers.</w:t>
+      </w:r>
+      <w:r>
+        <w:t xml:space="preserve"> </w:t>
+      </w:r>
+      <w:r>
+        <w:t>This has led to</w:t>
+      </w:r>
+      <w:r>
+        <w:t xml:space="preserve"> </w:t>
+      </w:r>
+      <w:r>
+        <w:t xml:space="preserve">hundreds of </w:t>
+      </w:r>
+      <w:r>
+        <w:t>millions of Bluetooth equipped devices on the consumer market</w:t>
+      </w:r>
+      <w:r>
+        <w:t xml:space="preserve"> </w:t>
+      </w:r>
+      <w:r>
+        <w:fldChar w:fldCharType="begin"/>
+      </w:r>
+      <w:r>
+        <w:instrText xml:space="preserve"> ADDIN ZOTERO_ITEM CSL_CITATION {"citationID":"vodrTjHW","properties":{"formattedCitation":"[Bluetooth SIG 2016a]","plainCitation":"[Bluetooth SIG 2016a]"},"citationItems":[{"id":156,"uris":["http://zotero.org/users/local/tVEw5gbi/items/TPU63T48"],"uri":["http://zotero.org/users/local/tVEw5gbi/items/TPU63T48"],"itemData":{"id":156,"type":"webpage","title":"Bluetooth is Everywhere Consumers Hang Out","URL":"https://www.bluetooth.com/marketing-branding/markets/consumer-electronics","author":[{"family":"Bluetooth SIG","given":""}],"issued":{"date-parts":[["2016"]]},"accessed":{"date-parts":[["2016",11,11]]}}}],"schema":"https://github.com/citation-style-language/schema/raw/master/csl-citation.json"} </w:instrText>
+      </w:r>
+      <w:r>
+        <w:fldChar w:fldCharType="separate"/>
+      </w:r>
+      <w:r>
+        <w:rPr>
+          <w:noProof/>
+        </w:rPr>
+        <w:t>[Bluetooth SIG 2016a]</w:t>
+      </w:r>
+      <w:r>
+        <w:fldChar w:fldCharType="end"/>
+      </w:r>
+      <w:r>
+        <w:t xml:space="preserve">. </w:t>
+      </w:r>
+      <w:r>
+        <w:rPr>
+          <w:color w:val="FF0000"/>
+        </w:rPr>
+        <w:t>This abundance of Bluetooth technology in the world makes it very easy to incorporate new devices into consumer systems.</w:t>
       </w:r>
     </w:p>
     <w:p>
@@ -1593,7 +1821,7 @@
           <w:b/>
           <w:bCs/>
         </w:rPr>
-        <w:t>In most personal computers</w:t>
+        <w:t>Stereo Audio</w:t>
       </w:r>
     </w:p>
     <w:p>
@@ -1604,27 +1832,20 @@
           <w:bCs/>
         </w:rPr>
       </w:pPr>
-      <w:r>
+    </w:p>
+    <w:p>
+      <w:pPr>
+        <w:ind w:firstLine="0"/>
         <w:rPr>
           <w:b/>
           <w:bCs/>
         </w:rPr>
-        <w:t>Can locate and connect to devices without user input</w:t>
-      </w:r>
-    </w:p>
-    <w:p>
-      <w:pPr>
-        <w:ind w:firstLine="0"/>
+      </w:pPr>
+      <w:r>
         <w:rPr>
           <w:b/>
           <w:bCs/>
         </w:rPr>
-      </w:pPr>
-      <w:r>
-        <w:rPr>
-          <w:b/>
-          <w:bCs/>
-        </w:rPr>
         <w:t>Psychological studies showing wireless is better?</w:t>
       </w:r>
     </w:p>
@@ -1633,18 +1854,27 @@
         <w:pStyle w:val="Heading1"/>
       </w:pPr>
       <w:r>
-        <w:t>Disadvantages of Bluetooth</w:t>
+        <w:t>Suitability for Audio</w:t>
       </w:r>
     </w:p>
     <w:p>
       <w:pPr>
         <w:pStyle w:val="Normalfirst"/>
-      </w:pPr>
-      <w:r>
         <w:rPr>
           <w:color w:val="FF0000"/>
         </w:rPr>
-        <w:t>They are convenient for those who don’t want to be constrained to physical spaces such as desks, however wireless networks are noisier and less reliable than fixed connection networks due to interference that occurs during transmission.</w:t>
+      </w:pPr>
+      <w:r>
+        <w:rPr>
+          <w:color w:val="FF0000"/>
+        </w:rPr>
+        <w:t xml:space="preserve">Professional audio systems </w:t>
+      </w:r>
+      <w:r>
+        <w:rPr>
+          <w:color w:val="FF0000"/>
+        </w:rPr>
+        <w:t xml:space="preserve">require deterministic low latencies, high sampling frequencies and bit depths, and most importantly reliability. </w:t>
       </w:r>
     </w:p>
     <w:p>
@@ -1652,7 +1882,6 @@
         <w:pStyle w:val="Heading2"/>
       </w:pPr>
       <w:r>
-        <w:lastRenderedPageBreak/>
         <w:t>Network Interference</w:t>
       </w:r>
     </w:p>
@@ -1704,7 +1933,10 @@
         <w:t xml:space="preserve">devices, </w:t>
       </w:r>
       <w:r>
-        <w:t xml:space="preserve">known as a piconet. Each Piconet compromises of a single master and up to seven slave devices </w:t>
+        <w:t>known as a piconet. Each p</w:t>
+      </w:r>
+      <w:r>
+        <w:t xml:space="preserve">iconet compromises of a single master and up to seven slave devices </w:t>
       </w:r>
       <w:r>
         <w:fldChar w:fldCharType="begin"/>
@@ -1734,7 +1966,34 @@
           <w:szCs w:val="20"/>
           <w:lang w:val="en-US"/>
         </w:rPr>
-        <w:t xml:space="preserve">A larger network called a Scatternet can be formed when two or more Piconets connect through a bridge or relay device </w:t>
+        <w:t>A larger network called a s</w:t>
+      </w:r>
+      <w:r>
+        <w:rPr>
+          <w:rFonts w:cs="Times New Roman"/>
+          <w:color w:val="auto"/>
+          <w:szCs w:val="20"/>
+          <w:lang w:val="en-US"/>
+        </w:rPr>
+        <w:t xml:space="preserve">catternet </w:t>
+      </w:r>
+      <w:r>
+        <w:rPr>
+          <w:rFonts w:cs="Times New Roman"/>
+          <w:color w:val="auto"/>
+          <w:szCs w:val="20"/>
+          <w:lang w:val="en-US"/>
+        </w:rPr>
+        <w:t>can be formed when two or more p</w:t>
+      </w:r>
+      <w:r>
+        <w:rPr>
+          <w:rFonts w:cs="Times New Roman"/>
+          <w:color w:val="auto"/>
+          <w:szCs w:val="20"/>
+          <w:lang w:val="en-US"/>
+        </w:rPr>
+        <w:t xml:space="preserve">iconets connect through a bridge or relay device </w:t>
       </w:r>
       <w:r>
         <w:rPr>
@@ -2004,7 +2263,51 @@
         <w:fldChar w:fldCharType="end"/>
       </w:r>
       <w:r>
-        <w:t>. Factors that affect the interference level include; the separation of the wireless devices, the data traffic levels flowing over each network, the power level of each device, and the WLAN’s data. Different information types have varying levels of sensitivity to interference. There may also be interference from other wireless systems, such as cordless telephones and microwaves,</w:t>
+        <w:t xml:space="preserve">. </w:t>
+      </w:r>
+      <w:r>
+        <w:t xml:space="preserve">Fig 1 shows </w:t>
+      </w:r>
+      <w:r>
+        <w:t>the coexistence of two Bluetooth piconets and a WLAN</w:t>
+      </w:r>
+      <w:r>
+        <w:t xml:space="preserve">. </w:t>
+      </w:r>
+      <w:r>
+        <w:t>Co-channel interference occurs when two networks collide on the same frequency. As a result of this interference, network throughput decreases and retransmissions can cause severe delays</w:t>
+      </w:r>
+      <w:r>
+        <w:t>.</w:t>
+      </w:r>
+      <w:r>
+        <w:t xml:space="preserve"> The packet error rate (PER) due to collisions, of a Bluetooth piconet may reach 10% if seven piconets coexist, and 27% when in the presence of a WLAN </w:t>
+      </w:r>
+      <w:r>
+        <w:fldChar w:fldCharType="begin"/>
+      </w:r>
+      <w:r>
+        <w:instrText xml:space="preserve"> ADDIN ZOTERO_ITEM CSL_CITATION {"citationID":"lL8HtlDd","properties":{"formattedCitation":"[Li 2007]","plainCitation":"[Li 2007]"},"citationItems":[{"id":194,"uris":["http://zotero.org/users/local/tVEw5gbi/items/789XMCAW"],"uri":["http://zotero.org/users/local/tVEw5gbi/items/789XMCAW"],"itemData":{"id":194,"type":"thesis","title":"Robust Coexistence Methods for Frequency Hopped Wireless Networks","publisher":"University of Louisville","number-of-pages":"127","source":"Google Books","abstract":"With the upcoming pervasive deployment of wireless networks and devices on the unlicensed band, co-channel interference caused by frequency collisions among coexisting networks have become one of the major performance limiting challenges. In recent years the coexistence issue has gained increasing attention. However, many collision avoidance schemes are not applicable to multiple frequency hopped (FH) networks, mainly due to the fact that the frequency channels of FH signals are constantly changing and the hop sequence of one network to another is unknown. In this dissertation, a comprehensive framework for co-channel interference mitigation and robust coexistence of multiple FH networks is developed. The main components of this framework include a dual channel transmission technique in the medium access control layer, a diversity scheme for single-antenna multi-carrier systems over frequency-selective channels, and a signal processing method for collision resolution based on blind multiuser detection in the physical layer. This dissertation discusses the system modeling, design, theoretic analysis, simulation, and testbed implementation involved in the aforementioned framework. This design enables robust coexistence of multiple uncoordinated FH networks. The diversity techniques and signal processing methods developed in this dissertation are also applicable to other wireless systems.","note":"Google-Books-ID: 3Go1Ct2fW4MC","language":"en","author":[{"family":"Li","given":"Jingli"}],"issued":{"date-parts":[["2007"]]}}}],"schema":"https://github.com/citation-style-language/schema/raw/master/csl-citation.json"} </w:instrText>
+      </w:r>
+      <w:r>
+        <w:fldChar w:fldCharType="separate"/>
+      </w:r>
+      <w:r>
+        <w:rPr>
+          <w:noProof/>
+        </w:rPr>
+        <w:t>[Li 2007]</w:t>
+      </w:r>
+      <w:r>
+        <w:fldChar w:fldCharType="end"/>
+      </w:r>
+      <w:r>
+        <w:t>.</w:t>
+      </w:r>
+    </w:p>
+    <w:p>
+      <w:r>
+        <w:t>Factors that affect the interference level include; the separation of the wireless devices, the data traffic levels flowing over each network, the power level of each device, and the WLAN’s data. Different information types have varying levels of sensitivity to interference. There may also be interference from other wireless systems, such as cordless telephones and microwaves,</w:t>
       </w:r>
       <w:r>
         <w:t xml:space="preserve"> </w:t>
@@ -2330,7 +2633,7 @@
         <w:rPr>
           <w:lang w:val="en-US"/>
         </w:rPr>
-        <w:instrText xml:space="preserve"> ADDIN ZOTERO_ITEM CSL_CITATION {"citationID":"XfEts5Jc","properties":{"formattedCitation":"[Golmie et al. 2003; Chiasserini and Rao 2003]","plainCitation":"[Golmie et al. 2003; Chiasserini and Rao 2003]"},"citationItems":[{"id":127,"uris":["http://zotero.org/users/local/tVEw5gbi/items/5FRAVQXE"],"uri":["http://zotero.org/users/local/tVEw5gbi/items/5FRAVQXE"],"itemData":{"id":127,"type":"article-journal","title":"Bluetooth and WLAN coexistence: challenges and solutions","container-title":"IEEE Wireless Communications","page":"22-29","volume":"10","issue":"6","source":"IEEE Xplore","abstract":"In this article we discuss solutions to the interference problem caused by the proximity and simultaneous operation of Bluetooth and WLAN networks. We consider different techniques that attempt to avoid time and frequency collisions of WLAN and Bluetooth transmissions. We conduct a comparative analysis of their performance, and discuss the trends and trade-offs they bring for different applications and interference levels. Performance is measured in terms of packet loss, TCP goodput, delay, and delay jitter.","DOI":"10.1109/MWC.2003.1265849","ISSN":"1536-1284","shortTitle":"Bluetooth and WLAN coexistence","author":[{"family":"Golmie","given":"N."},{"family":"Chevrollier","given":"N."},{"family":"Rebala","given":"O."}],"issued":{"date-parts":[["2003",12]]}}},{"id":131,"uris":["http://zotero.org/users/local/tVEw5gbi/items/EFZVX559"],"uri":["http://zotero.org/users/local/tVEw5gbi/items/EFZVX559"],"itemData":{"id":131,"type":"article-journal","title":"Coexistence mechanisms for interference mitigation in the 2.4-GHz ISM band","container-title":"IEEE Transactions on Wireless Communications","page":"964-975","volume":"2","issue":"5","source":"IEEE Xplore","abstract":"Wireless technologies sharing the same frequency band and operating in the same environment often interfere with each other, causing severe decrease in performance. We propose two coexistence mechanisms based on traffic scheduling techniques that mitigate interference between different wireless systems operating in the 2.4-GHz industrial, medical, and scientific band. In particular, we consider IEEE 802.11 wireless local area networks (WLANs) and Bluetooth (BT) voice and data nodes, showing that the proposed algorithms can work when the two systems are able to exchange information as well as when they operate independently of one another. Results indicate that the proposed algorithms remarkably mitigate the interference between the IEEE 802.11 and BT technologies at the expense of a small additional delay in the data transfer. It is also shown that the impact of the interference generated by microwave ovens on the IEEE 802.11 WLANs performance can be significantly reduced through the mechanisms presented.","DOI":"10.1109/TWC.2003.817417","ISSN":"1536-1276","author":[{"family":"Chiasserini","given":"C. F."},{"family":"Rao","given":"R. R."}],"issued":{"date-parts":[["2003",9]]}}}],"schema":"https://github.com/citation-style-language/schema/raw/master/csl-citation.json"} </w:instrText>
+        <w:instrText xml:space="preserve"> ADDIN ZOTERO_ITEM CSL_CITATION {"citationID":"XfEts5Jc","properties":{"formattedCitation":"[Golmie, Chevrollier, et al. 2003; Chiasserini and Rao 2003]","plainCitation":"[Golmie, Chevrollier, et al. 2003; Chiasserini and Rao 2003]"},"citationItems":[{"id":127,"uris":["http://zotero.org/users/local/tVEw5gbi/items/5FRAVQXE"],"uri":["http://zotero.org/users/local/tVEw5gbi/items/5FRAVQXE"],"itemData":{"id":127,"type":"article-journal","title":"Bluetooth and WLAN coexistence: challenges and solutions","container-title":"IEEE Wireless Communications","page":"22-29","volume":"10","issue":"6","source":"IEEE Xplore","abstract":"In this article we discuss solutions to the interference problem caused by the proximity and simultaneous operation of Bluetooth and WLAN networks. We consider different techniques that attempt to avoid time and frequency collisions of WLAN and Bluetooth transmissions. We conduct a comparative analysis of their performance, and discuss the trends and trade-offs they bring for different applications and interference levels. Performance is measured in terms of packet loss, TCP goodput, delay, and delay jitter.","DOI":"10.1109/MWC.2003.1265849","ISSN":"1536-1284","shortTitle":"Bluetooth and WLAN coexistence","author":[{"family":"Golmie","given":"N."},{"family":"Chevrollier","given":"N."},{"family":"Rebala","given":"O."}],"issued":{"date-parts":[["2003",12]]}}},{"id":131,"uris":["http://zotero.org/users/local/tVEw5gbi/items/EFZVX559"],"uri":["http://zotero.org/users/local/tVEw5gbi/items/EFZVX559"],"itemData":{"id":131,"type":"article-journal","title":"Coexistence mechanisms for interference mitigation in the 2.4-GHz ISM band","container-title":"IEEE Transactions on Wireless Communications","page":"964-975","volume":"2","issue":"5","source":"IEEE Xplore","abstract":"Wireless technologies sharing the same frequency band and operating in the same environment often interfere with each other, causing severe decrease in performance. We propose two coexistence mechanisms based on traffic scheduling techniques that mitigate interference between different wireless systems operating in the 2.4-GHz industrial, medical, and scientific band. In particular, we consider IEEE 802.11 wireless local area networks (WLANs) and Bluetooth (BT) voice and data nodes, showing that the proposed algorithms can work when the two systems are able to exchange information as well as when they operate independently of one another. Results indicate that the proposed algorithms remarkably mitigate the interference between the IEEE 802.11 and BT technologies at the expense of a small additional delay in the data transfer. It is also shown that the impact of the interference generated by microwave ovens on the IEEE 802.11 WLANs performance can be significantly reduced through the mechanisms presented.","DOI":"10.1109/TWC.2003.817417","ISSN":"1536-1276","author":[{"family":"Chiasserini","given":"C. F."},{"family":"Rao","given":"R. R."}],"issued":{"date-parts":[["2003",9]]}}}],"schema":"https://github.com/citation-style-language/schema/raw/master/csl-citation.json"} </w:instrText>
       </w:r>
       <w:r>
         <w:rPr>
@@ -2343,7 +2646,7 @@
           <w:noProof/>
           <w:lang w:val="en-US"/>
         </w:rPr>
-        <w:t>[Golmie et al. 2003; Chiasserini and Rao 2003]</w:t>
+        <w:t>[Golmie, Chevrollier, et al. 2003; Chiasserini and Rao 2003]</w:t>
       </w:r>
       <w:r>
         <w:rPr>
@@ -2356,6 +2659,614 @@
           <w:lang w:val="en-US"/>
         </w:rPr>
         <w:t>.</w:t>
+      </w:r>
+    </w:p>
+    <w:p>
+      <w:pPr>
+        <w:rPr>
+          <w:lang w:val="en-US"/>
+        </w:rPr>
+      </w:pPr>
+      <w:r>
+        <w:rPr>
+          <w:lang w:val="en-US"/>
+        </w:rPr>
+        <w:t xml:space="preserve">The IEEE 802.15.2 standard specifies the use of </w:t>
+      </w:r>
+      <w:r>
+        <w:rPr>
+          <w:rFonts w:cs="Times New Roman"/>
+          <w:color w:val="auto"/>
+          <w:szCs w:val="20"/>
+          <w:lang w:val="en-US"/>
+        </w:rPr>
+        <w:t>alternating wireless medium access</w:t>
+      </w:r>
+      <w:r>
+        <w:rPr>
+          <w:rFonts w:cs="Times New Roman"/>
+          <w:color w:val="auto"/>
+          <w:szCs w:val="20"/>
+          <w:lang w:val="en-US"/>
+        </w:rPr>
+        <w:t xml:space="preserve"> (AWMA) and </w:t>
+      </w:r>
+      <w:r>
+        <w:rPr>
+          <w:rFonts w:cs="Times New Roman"/>
+          <w:color w:val="auto"/>
+          <w:szCs w:val="20"/>
+          <w:lang w:val="en-US"/>
+        </w:rPr>
+        <w:t>packet traffic arbitration</w:t>
+      </w:r>
+      <w:r>
+        <w:rPr>
+          <w:rFonts w:cs="Times New Roman"/>
+          <w:color w:val="auto"/>
+          <w:szCs w:val="20"/>
+          <w:lang w:val="en-US"/>
+        </w:rPr>
+        <w:t xml:space="preserve"> (PTA) to reduce interference between the IEEE 802.11 and IEEE 802.15.1 systems </w:t>
+      </w:r>
+      <w:r>
+        <w:rPr>
+          <w:rFonts w:cs="Times New Roman"/>
+          <w:color w:val="auto"/>
+          <w:szCs w:val="20"/>
+          <w:lang w:val="en-US"/>
+        </w:rPr>
+        <w:fldChar w:fldCharType="begin"/>
+      </w:r>
+      <w:r>
+        <w:rPr>
+          <w:rFonts w:cs="Times New Roman"/>
+          <w:color w:val="auto"/>
+          <w:szCs w:val="20"/>
+          <w:lang w:val="en-US"/>
+        </w:rPr>
+        <w:instrText xml:space="preserve"> ADDIN ZOTERO_ITEM CSL_CITATION {"citationID":"QCz9OeZg","properties":{"formattedCitation":"[IEEE 802.15.2 2003]","plainCitation":"[IEEE 802.15.2 2003]"},"citationItems":[{"id":53,"uris":["http://zotero.org/users/local/tVEw5gbi/items/P8A6AAVJ"],"uri":["http://zotero.org/users/local/tVEw5gbi/items/P8A6AAVJ"],"itemData":{"id":53,"type":"article-journal","title":"IEEE Recommended Practice for Information technology– Local and metropolitan area networks– Specific requirements– Part 15.2: Coexistence of Wireless Personal Area Networks with Other Wireless Devices Operating in Unlicensed Frequency Bands","container-title":"IEEE Std 802.15.2-2003","page":"1-150","source":"IEEE Xplore","abstract":"This recommended practice addresses the issue of coexistence of wireless local area networks and wireless personal area networks. These wireless networks often operate in the same unlicensed band. This recommended practice describes coexistence mechanisms that can be used to facilitate coexistence of wireless local area networks (i.e., IEEE Std 802.11b-1999) and wireless personal area networks (i.e., IEEE Std 802.15.1-2002). The \"IEEE Get Program\" grants public access to view and download individual PDFs of select standards at no charge. Visit http://standards.ieee.org.oala-proxy.surrey.ac.uk/about/get/index.html for details.","DOI":"10.1109/IEEESTD.2003.94386","shortTitle":"IEEE Recommended Practice for Information technology– Local and metropolitan area networks– Specific requirements– Part 15.2","author":[{"family":"IEEE 802.15.2","given":""}],"issued":{"date-parts":[["2003",8]]}}}],"schema":"https://github.com/citation-style-language/schema/raw/master/csl-citation.json"} </w:instrText>
+      </w:r>
+      <w:r>
+        <w:rPr>
+          <w:rFonts w:cs="Times New Roman"/>
+          <w:color w:val="auto"/>
+          <w:szCs w:val="20"/>
+          <w:lang w:val="en-US"/>
+        </w:rPr>
+        <w:fldChar w:fldCharType="separate"/>
+      </w:r>
+      <w:r>
+        <w:rPr>
+          <w:rFonts w:cs="Times New Roman"/>
+          <w:noProof/>
+          <w:color w:val="auto"/>
+          <w:szCs w:val="20"/>
+          <w:lang w:val="en-US"/>
+        </w:rPr>
+        <w:t>[IEEE 802.15.2 2003]</w:t>
+      </w:r>
+      <w:r>
+        <w:rPr>
+          <w:rFonts w:cs="Times New Roman"/>
+          <w:color w:val="auto"/>
+          <w:szCs w:val="20"/>
+          <w:lang w:val="en-US"/>
+        </w:rPr>
+        <w:fldChar w:fldCharType="end"/>
+      </w:r>
+      <w:r>
+        <w:rPr>
+          <w:rFonts w:cs="Times New Roman"/>
+          <w:color w:val="auto"/>
+          <w:szCs w:val="20"/>
+          <w:lang w:val="en-US"/>
+        </w:rPr>
+        <w:t xml:space="preserve">. </w:t>
+      </w:r>
+      <w:r>
+        <w:rPr>
+          <w:lang w:val="en-US"/>
+        </w:rPr>
+        <w:t>Many</w:t>
+      </w:r>
+      <w:r>
+        <w:rPr>
+          <w:lang w:val="en-US"/>
+        </w:rPr>
+        <w:t xml:space="preserve"> other</w:t>
+      </w:r>
+      <w:bookmarkStart w:id="5" w:name="_GoBack"/>
+      <w:bookmarkEnd w:id="5"/>
+      <w:r>
+        <w:rPr>
+          <w:lang w:val="en-US"/>
+        </w:rPr>
+        <w:t xml:space="preserve"> interference reduction techniques have been suggested such as Li’s </w:t>
+      </w:r>
+      <w:r>
+        <w:rPr>
+          <w:lang w:val="en-US"/>
+        </w:rPr>
+        <w:fldChar w:fldCharType="begin"/>
+      </w:r>
+      <w:r>
+        <w:rPr>
+          <w:lang w:val="en-US"/>
+        </w:rPr>
+        <w:instrText xml:space="preserve"> ADDIN ZOTERO_ITEM CSL_CITATION {"citationID":"vMYs8fDG","properties":{"formattedCitation":"[Li 2007]","plainCitation":"[Li 2007]"},"citationItems":[{"id":194,"uris":["http://zotero.org/users/local/tVEw5gbi/items/789XMCAW"],"uri":["http://zotero.org/users/local/tVEw5gbi/items/789XMCAW"],"itemData":{"id":194,"type":"thesis","title":"Robust Coexistence Methods for Frequency Hopped Wireless Networks","publisher":"University of Louisville","number-of-pages":"127","source":"Google Books","abstract":"With the upcoming pervasive deployment of wireless networks and devices on the unlicensed band, co-channel interference caused by frequency collisions among coexisting networks have become one of the major performance limiting challenges. In recent years the coexistence issue has gained increasing attention. However, many collision avoidance schemes are not applicable to multiple frequency hopped (FH) networks, mainly due to the fact that the frequency channels of FH signals are constantly changing and the hop sequence of one network to another is unknown. In this dissertation, a comprehensive framework for co-channel interference mitigation and robust coexistence of multiple FH networks is developed. The main components of this framework include a dual channel transmission technique in the medium access control layer, a diversity scheme for single-antenna multi-carrier systems over frequency-selective channels, and a signal processing method for collision resolution based on blind multiuser detection in the physical layer. This dissertation discusses the system modeling, design, theoretic analysis, simulation, and testbed implementation involved in the aforementioned framework. This design enables robust coexistence of multiple uncoordinated FH networks. The diversity techniques and signal processing methods developed in this dissertation are also applicable to other wireless systems.","note":"Google-Books-ID: 3Go1Ct2fW4MC","language":"en","author":[{"family":"Li","given":"Jingli"}],"issued":{"date-parts":[["2007"]]}}}],"schema":"https://github.com/citation-style-language/schema/raw/master/csl-citation.json"} </w:instrText>
+      </w:r>
+      <w:r>
+        <w:rPr>
+          <w:lang w:val="en-US"/>
+        </w:rPr>
+        <w:fldChar w:fldCharType="separate"/>
+      </w:r>
+      <w:r>
+        <w:rPr>
+          <w:noProof/>
+          <w:lang w:val="en-US"/>
+        </w:rPr>
+        <w:t>[2007]</w:t>
+      </w:r>
+      <w:r>
+        <w:rPr>
+          <w:lang w:val="en-US"/>
+        </w:rPr>
+        <w:fldChar w:fldCharType="end"/>
+      </w:r>
+      <w:r>
+        <w:rPr>
+          <w:lang w:val="en-US"/>
+        </w:rPr>
+        <w:t xml:space="preserve"> dual channel transmission technique</w:t>
+      </w:r>
+      <w:r>
+        <w:rPr>
+          <w:lang w:val="en-US"/>
+        </w:rPr>
+        <w:t xml:space="preserve"> (DCT), </w:t>
+      </w:r>
+      <w:r>
+        <w:rPr>
+          <w:lang w:val="en-US"/>
+        </w:rPr>
+        <w:t xml:space="preserve"> </w:t>
+      </w:r>
+      <w:r>
+        <w:rPr>
+          <w:lang w:val="en-US"/>
+        </w:rPr>
+        <w:t xml:space="preserve">using </w:t>
+      </w:r>
+      <w:r>
+        <w:rPr>
+          <w:lang w:val="en-US"/>
+        </w:rPr>
+        <w:t xml:space="preserve">a </w:t>
+      </w:r>
+      <w:r>
+        <w:rPr>
+          <w:lang w:val="en-US"/>
+        </w:rPr>
+        <w:t>Bluetooth interference aware</w:t>
+      </w:r>
+      <w:r>
+        <w:rPr>
+          <w:lang w:val="en-US"/>
+        </w:rPr>
+        <w:t xml:space="preserve"> scheduling</w:t>
+      </w:r>
+      <w:r>
+        <w:rPr>
+          <w:lang w:val="en-US"/>
+        </w:rPr>
+        <w:t xml:space="preserve"> </w:t>
+      </w:r>
+      <w:r>
+        <w:rPr>
+          <w:lang w:val="en-US"/>
+        </w:rPr>
+        <w:t xml:space="preserve">(BIAS) </w:t>
+      </w:r>
+      <w:r>
+        <w:rPr>
+          <w:lang w:val="en-US"/>
+        </w:rPr>
+        <w:t xml:space="preserve">strategy </w:t>
+      </w:r>
+      <w:r>
+        <w:rPr>
+          <w:lang w:val="en-US"/>
+        </w:rPr>
+        <w:t>or adaptive frequency hopping (AFH)</w:t>
+      </w:r>
+      <w:r>
+        <w:rPr>
+          <w:lang w:val="en-US"/>
+        </w:rPr>
+        <w:t xml:space="preserve"> mechanism both </w:t>
+      </w:r>
+      <w:r>
+        <w:rPr>
+          <w:lang w:val="en-US"/>
+        </w:rPr>
+        <w:t xml:space="preserve">suggested by </w:t>
+      </w:r>
+      <w:r>
+        <w:rPr>
+          <w:noProof/>
+          <w:lang w:val="en-US"/>
+        </w:rPr>
+        <w:t>Golmie et al</w:t>
+      </w:r>
+      <w:r>
+        <w:rPr>
+          <w:lang w:val="en-US"/>
+        </w:rPr>
+        <w:t xml:space="preserve"> </w:t>
+      </w:r>
+      <w:r>
+        <w:rPr>
+          <w:lang w:val="en-US"/>
+        </w:rPr>
+        <w:fldChar w:fldCharType="begin"/>
+      </w:r>
+      <w:r>
+        <w:rPr>
+          <w:lang w:val="en-US"/>
+        </w:rPr>
+        <w:instrText xml:space="preserve"> ADDIN ZOTERO_ITEM CSL_CITATION {"citationID":"sugzMZrY","properties":{"formattedCitation":"[Golmie et al. 2003]","plainCitation":"[Golmie et al. 2003]","dontUpdate":true},"citationItems":[{"id":127,"uris":["http://zotero.org/users/local/tVEw5gbi/items/5FRAVQXE"],"uri":["http://zotero.org/users/local/tVEw5gbi/items/5FRAVQXE"],"itemData":{"id":127,"type":"article-journal","title":"Bluetooth and WLAN coexistence: challenges and solutions","container-title":"IEEE Wireless Communications","page":"22-29","volume":"10","issue":"6","source":"IEEE Xplore","abstract":"In this article we discuss solutions to the interference problem caused by the proximity and simultaneous operation of Bluetooth and WLAN networks. We consider different techniques that attempt to avoid time and frequency collisions of WLAN and Bluetooth transmissions. We conduct a comparative analysis of their performance, and discuss the trends and trade-offs they bring for different applications and interference levels. Performance is measured in terms of packet loss, TCP goodput, delay, and delay jitter.","DOI":"10.1109/MWC.2003.1265849","ISSN":"1536-1284","shortTitle":"Bluetooth and WLAN coexistence","author":[{"family":"Golmie","given":"N."},{"family":"Chevrollier","given":"N."},{"family":"Rebala","given":"O."}],"issued":{"date-parts":[["2003",12]]}}}],"schema":"https://github.com/citation-style-language/schema/raw/master/csl-citation.json"} </w:instrText>
+      </w:r>
+      <w:r>
+        <w:rPr>
+          <w:lang w:val="en-US"/>
+        </w:rPr>
+        <w:fldChar w:fldCharType="separate"/>
+      </w:r>
+      <w:r>
+        <w:rPr>
+          <w:noProof/>
+          <w:lang w:val="en-US"/>
+        </w:rPr>
+        <w:t>[2003]</w:t>
+      </w:r>
+      <w:r>
+        <w:rPr>
+          <w:lang w:val="en-US"/>
+        </w:rPr>
+        <w:fldChar w:fldCharType="end"/>
+      </w:r>
+      <w:r>
+        <w:rPr>
+          <w:lang w:val="en-US"/>
+        </w:rPr>
+        <w:t xml:space="preserve">, </w:t>
+      </w:r>
+      <w:r>
+        <w:rPr>
+          <w:lang w:val="en-US"/>
+        </w:rPr>
+        <w:t xml:space="preserve">a cooperative channel segmentation (CSS) as suggested by </w:t>
+      </w:r>
+      <w:r>
+        <w:rPr>
+          <w:lang w:val="en-US"/>
+        </w:rPr>
+        <w:fldChar w:fldCharType="begin"/>
+      </w:r>
+      <w:r>
+        <w:rPr>
+          <w:lang w:val="en-US"/>
+        </w:rPr>
+        <w:instrText xml:space="preserve"> ADDIN ZOTERO_ITEM CSL_CITATION {"citationID":"5yz4j4V5","properties":{"formattedCitation":"[Nagai et al. 2012]","plainCitation":"[Nagai et al. 2012]"},"citationItems":[{"id":129,"uris":["http://zotero.org/users/local/tVEw5gbi/items/GB6AQ8AR"],"uri":["http://zotero.org/users/local/tVEw5gbi/items/GB6AQ8AR"],"itemData":{"id":129,"type":"paper-conference","title":"Advanced wireless cooperation mechanisms for interference mitigation in the 2.4 GHz ISM band","container-title":"2012 IEEE Consumer Communications and Networking Conference (CCNC)","page":"364-365","source":"IEEE Xplore","event":"2012 IEEE Consumer Communications and Networking Conference (CCNC)","abstract":"We propose a new cooperation mechanism, denoted by cooperative channel segmentation (CCS), between IEEE 802.11 WLANs and Bluetooth based WPANs, which operate in the 2.4 GHz ISM band. The CCS avoids false detection of WLAN carrier sense, which usually happens when WLAN and Bluetooth antenna are nearly deployed. In CCS, WLAN and Bluetooth system share the mutual interference channel information and devices operation channels between Bluetooth and WLAN. We evaluated the performance of CCS by simulation, and the simulation result showed that the performance of CCS is better than legacy cooperation mechanisms.","DOI":"10.1109/CCNC.2012.6181124","author":[{"family":"Nagai","given":"Y."},{"family":"Hori","given":"T."},{"family":"Yokoyama","given":"Y."},{"family":"Shimizu","given":"N."},{"family":"Otsuka","given":"A."},{"family":"Yokotani","given":"T."}],"issued":{"date-parts":[["2012",1]]}}}],"schema":"https://github.com/citation-style-language/schema/raw/master/csl-citation.json"} </w:instrText>
+      </w:r>
+      <w:r>
+        <w:rPr>
+          <w:lang w:val="en-US"/>
+        </w:rPr>
+        <w:fldChar w:fldCharType="separate"/>
+      </w:r>
+      <w:r>
+        <w:rPr>
+          <w:noProof/>
+          <w:lang w:val="en-US"/>
+        </w:rPr>
+        <w:t>[Nagai et al. 2012]</w:t>
+      </w:r>
+      <w:r>
+        <w:rPr>
+          <w:lang w:val="en-US"/>
+        </w:rPr>
+        <w:fldChar w:fldCharType="end"/>
+      </w:r>
+      <w:r>
+        <w:rPr>
+          <w:lang w:val="en-US"/>
+        </w:rPr>
+        <w:t xml:space="preserve">. </w:t>
+      </w:r>
+      <w:r>
+        <w:rPr>
+          <w:noProof/>
+          <w:lang w:val="en-US"/>
+        </w:rPr>
+        <w:t>Golmie, Van Dyck, et al.</w:t>
+      </w:r>
+      <w:r>
+        <w:rPr>
+          <w:noProof/>
+          <w:lang w:val="en-US"/>
+        </w:rPr>
+        <w:t xml:space="preserve"> </w:t>
+      </w:r>
+      <w:r>
+        <w:rPr>
+          <w:lang w:val="en-US"/>
+        </w:rPr>
+        <w:fldChar w:fldCharType="begin"/>
+      </w:r>
+      <w:r>
+        <w:rPr>
+          <w:lang w:val="en-US"/>
+        </w:rPr>
+        <w:instrText xml:space="preserve"> ADDIN ZOTERO_ITEM CSL_CITATION {"citationID":"lZGLsTZA","properties":{"formattedCitation":"[Golmie, Van Dyck, et al. 2003]","plainCitation":"[Golmie, Van Dyck, et al. 2003]"},"citationItems":[{"id":136,"uris":["http://zotero.org/users/local/tVEw5gbi/items/6TWMPA5U"],"uri":["http://zotero.org/users/local/tVEw5gbi/items/6TWMPA5U"],"itemData":{"id":136,"type":"article-journal","title":"Interference Evaluation of Bluetooth and IEEE 802.11B Systems","container-title":"Wirel. Netw.","page":"201–211","volume":"9","issue":"3","source":"ACM Digital Library","abstract":"The emergence of several radio technologies, such as Bluetooth and IEEE 802.11, operating in the 2.4 GHz unlicensed ISM frequency band, may lead to signal interference and result in significant performance degradation when devices are colocated in the same environment. The main goal of this paper is to evaluate the effect of mutual interference on the performance of Bluetooth and IEEE 802.11b systems. We develop a simulation framework for modeling interference based on detailed MAC and PHY models. First, we use a simple simulation scenario to highlight the effects of parameters, such as transmission power, offered load, and traffic type. We then turn to more complex scenarios involving multiple Bluetooth piconets and WLAN devices.","DOI":"10.1023/A:1022821110023","ISSN":"1022-0038","author":[{"family":"Golmie","given":"N."},{"family":"Van Dyck","given":"R. E."},{"family":"Soltanian","given":"A."},{"family":"Tonnerre","given":"A."},{"family":"Rébala","given":"O."}],"issued":{"date-parts":[["2003",5]]}}}],"schema":"https://github.com/citation-style-language/schema/raw/master/csl-citation.json"} </w:instrText>
+      </w:r>
+      <w:r>
+        <w:rPr>
+          <w:lang w:val="en-US"/>
+        </w:rPr>
+        <w:fldChar w:fldCharType="separate"/>
+      </w:r>
+      <w:r>
+        <w:rPr>
+          <w:noProof/>
+          <w:lang w:val="en-US"/>
+        </w:rPr>
+        <w:t>[2003]</w:t>
+      </w:r>
+      <w:r>
+        <w:rPr>
+          <w:lang w:val="en-US"/>
+        </w:rPr>
+        <w:fldChar w:fldCharType="end"/>
+      </w:r>
+      <w:r>
+        <w:rPr>
+          <w:lang w:val="en-US"/>
+        </w:rPr>
+        <w:t xml:space="preserve"> also suggest</w:t>
+      </w:r>
+      <w:r>
+        <w:rPr>
+          <w:lang w:val="en-US"/>
+        </w:rPr>
+        <w:t xml:space="preserve">ed that limiting </w:t>
+      </w:r>
+      <w:r>
+        <w:rPr>
+          <w:lang w:val="en-US"/>
+        </w:rPr>
+        <w:t xml:space="preserve">the </w:t>
+      </w:r>
+      <w:r>
+        <w:rPr>
+          <w:lang w:val="en-US"/>
+        </w:rPr>
+        <w:t>WLAN power may reduce the interference in Bluetooth systems.</w:t>
+      </w:r>
+    </w:p>
+    <w:p>
+      <w:pPr>
+        <w:rPr>
+          <w:b/>
+          <w:bCs/>
+          <w:color w:val="FF0000"/>
+          <w:lang w:val="en-US"/>
+        </w:rPr>
+      </w:pPr>
+      <w:r>
+        <w:rPr>
+          <w:b/>
+          <w:bCs/>
+          <w:color w:val="FF0000"/>
+          <w:lang w:val="en-US"/>
+        </w:rPr>
+        <w:t>AWMA</w:t>
+      </w:r>
+    </w:p>
+    <w:p>
+      <w:pPr>
+        <w:rPr>
+          <w:b/>
+          <w:bCs/>
+          <w:color w:val="FF0000"/>
+          <w:lang w:val="en-US"/>
+        </w:rPr>
+      </w:pPr>
+      <w:r>
+        <w:rPr>
+          <w:b/>
+          <w:bCs/>
+          <w:color w:val="FF0000"/>
+          <w:lang w:val="en-US"/>
+        </w:rPr>
+        <w:t>PTA</w:t>
+      </w:r>
+    </w:p>
+    <w:p>
+      <w:pPr>
+        <w:rPr>
+          <w:color w:val="FF0000"/>
+          <w:lang w:val="en-US"/>
+        </w:rPr>
+      </w:pPr>
+      <w:r>
+        <w:rPr>
+          <w:color w:val="FF0000"/>
+          <w:lang w:val="en-US"/>
+        </w:rPr>
+        <w:t>I</w:t>
+      </w:r>
+      <w:r>
+        <w:rPr>
+          <w:color w:val="FF0000"/>
+          <w:lang w:val="en-US"/>
+        </w:rPr>
+        <w:t>t was shown that DCT can not completely avoid frequency collisions.</w:t>
+      </w:r>
+      <w:r>
+        <w:rPr>
+          <w:color w:val="FF0000"/>
+          <w:lang w:val="en-US"/>
+        </w:rPr>
+        <w:t xml:space="preserve"> Li  </w:t>
+      </w:r>
+      <w:r>
+        <w:rPr>
+          <w:lang w:val="en-US"/>
+        </w:rPr>
+        <w:fldChar w:fldCharType="begin"/>
+      </w:r>
+      <w:r>
+        <w:rPr>
+          <w:lang w:val="en-US"/>
+        </w:rPr>
+        <w:instrText xml:space="preserve"> ADDIN ZOTERO_ITEM CSL_CITATION {"citationID":"O52bKa4a","properties":{"formattedCitation":"[Li 2007]","plainCitation":"[Li 2007]"},"citationItems":[{"id":194,"uris":["http://zotero.org/users/local/tVEw5gbi/items/789XMCAW"],"uri":["http://zotero.org/users/local/tVEw5gbi/items/789XMCAW"],"itemData":{"id":194,"type":"thesis","title":"Robust Coexistence Methods for Frequency Hopped Wireless Networks","publisher":"University of Louisville","number-of-pages":"127","source":"Google Books","abstract":"With the upcoming pervasive deployment of wireless networks and devices on the unlicensed band, co-channel interference caused by frequency collisions among coexisting networks have become one of the major performance limiting challenges. In recent years the coexistence issue has gained increasing attention. However, many collision avoidance schemes are not applicable to multiple frequency hopped (FH) networks, mainly due to the fact that the frequency channels of FH signals are constantly changing and the hop sequence of one network to another is unknown. In this dissertation, a comprehensive framework for co-channel interference mitigation and robust coexistence of multiple FH networks is developed. The main components of this framework include a dual channel transmission technique in the medium access control layer, a diversity scheme for single-antenna multi-carrier systems over frequency-selective channels, and a signal processing method for collision resolution based on blind multiuser detection in the physical layer. This dissertation discusses the system modeling, design, theoretic analysis, simulation, and testbed implementation involved in the aforementioned framework. This design enables robust coexistence of multiple uncoordinated FH networks. The diversity techniques and signal processing methods developed in this dissertation are also applicable to other wireless systems.","note":"Google-Books-ID: 3Go1Ct2fW4MC","language":"en","author":[{"family":"Li","given":"Jingli"}],"issued":{"date-parts":[["2007"]]}}}],"schema":"https://github.com/citation-style-language/schema/raw/master/csl-citation.json"} </w:instrText>
+      </w:r>
+      <w:r>
+        <w:rPr>
+          <w:lang w:val="en-US"/>
+        </w:rPr>
+        <w:fldChar w:fldCharType="separate"/>
+      </w:r>
+      <w:r>
+        <w:rPr>
+          <w:noProof/>
+          <w:lang w:val="en-US"/>
+        </w:rPr>
+        <w:t>[2007]</w:t>
+      </w:r>
+      <w:r>
+        <w:rPr>
+          <w:lang w:val="en-US"/>
+        </w:rPr>
+        <w:fldChar w:fldCharType="end"/>
+      </w:r>
+      <w:r>
+        <w:rPr>
+          <w:lang w:val="en-US"/>
+        </w:rPr>
+        <w:t xml:space="preserve"> then developed an </w:t>
+      </w:r>
+      <w:r>
+        <w:rPr>
+          <w:color w:val="FF0000"/>
+          <w:lang w:val="en-US"/>
+        </w:rPr>
+        <w:t>expectation maximisation algorithm, which estimates the hop timing and frequencies of the FHSS scheme. It is used in conjunction with DCT to resolve packet collisions, however this join method requires the use of an antenna array which is often not possible for devices with size constraints such as headphones.</w:t>
+      </w:r>
+    </w:p>
+    <w:p>
+      <w:pPr>
+        <w:rPr>
+          <w:b/>
+          <w:bCs/>
+          <w:color w:val="FF0000"/>
+          <w:lang w:val="en-US"/>
+        </w:rPr>
+      </w:pPr>
+    </w:p>
+    <w:p>
+      <w:pPr>
+        <w:rPr>
+          <w:b/>
+          <w:bCs/>
+          <w:color w:val="FF0000"/>
+          <w:lang w:val="en-US"/>
+        </w:rPr>
+      </w:pPr>
+      <w:r>
+        <w:rPr>
+          <w:b/>
+          <w:bCs/>
+          <w:color w:val="FF0000"/>
+          <w:lang w:val="en-US"/>
+        </w:rPr>
+        <w:t>BIAS</w:t>
+      </w:r>
+    </w:p>
+    <w:p>
+      <w:pPr>
+        <w:rPr>
+          <w:b/>
+          <w:bCs/>
+          <w:color w:val="FF0000"/>
+          <w:lang w:val="en-US"/>
+        </w:rPr>
+      </w:pPr>
+      <w:r>
+        <w:rPr>
+          <w:b/>
+          <w:bCs/>
+          <w:color w:val="FF0000"/>
+          <w:lang w:val="en-US"/>
+        </w:rPr>
+        <w:t>AFH</w:t>
+      </w:r>
+    </w:p>
+    <w:p>
+      <w:pPr>
+        <w:rPr>
+          <w:b/>
+          <w:bCs/>
+          <w:color w:val="FF0000"/>
+          <w:lang w:val="en-US"/>
+        </w:rPr>
+      </w:pPr>
+      <w:r>
+        <w:rPr>
+          <w:b/>
+          <w:bCs/>
+          <w:color w:val="FF0000"/>
+          <w:lang w:val="en-US"/>
+        </w:rPr>
+        <w:t>CSS</w:t>
+      </w:r>
+    </w:p>
+    <w:p>
+      <w:pPr>
+        <w:rPr>
+          <w:b/>
+          <w:bCs/>
+          <w:color w:val="FF0000"/>
+          <w:lang w:val="en-US"/>
+        </w:rPr>
+      </w:pPr>
+      <w:r>
+        <w:rPr>
+          <w:b/>
+          <w:bCs/>
+          <w:color w:val="FF0000"/>
+          <w:lang w:val="en-US"/>
+        </w:rPr>
+        <w:t>Limiting WLAN Power</w:t>
+      </w:r>
+    </w:p>
+    <w:p>
+      <w:pPr>
+        <w:rPr>
+          <w:color w:val="FF0000"/>
+          <w:lang w:val="en-US"/>
+        </w:rPr>
+      </w:pPr>
+    </w:p>
+    <w:p>
+      <w:pPr>
+        <w:pStyle w:val="Heading2"/>
+      </w:pPr>
+      <w:r>
+        <w:t>Network Latency</w:t>
       </w:r>
     </w:p>
     <w:p>
@@ -2835,7 +3746,7 @@
           <w:rFonts w:cs="Times New Roman"/>
           <w:color w:val="000000"/>
         </w:rPr>
-        <w:t xml:space="preserve">Gehrmann, Christian, Persson, Joakim and Smeets, Ben, 2004: </w:t>
+        <w:t xml:space="preserve">Dementyev, Artem et al., 2013: ‘Power Consumption Analysis of Bluetooth Low Energy, ZigBee, and ANT Sensor Nodes in a Cyclic Sleep Scenario’, </w:t>
       </w:r>
       <w:r>
         <w:rPr>
@@ -2844,14 +3755,14 @@
           <w:iCs/>
           <w:color w:val="000000"/>
         </w:rPr>
-        <w:t>Bluetooth Security</w:t>
-      </w:r>
-      <w:r>
-        <w:rPr>
-          <w:rFonts w:cs="Times New Roman"/>
-          <w:color w:val="000000"/>
-        </w:rPr>
-        <w:t xml:space="preserve"> Artech House).</w:t>
+        <w:t>Microsoft Research</w:t>
+      </w:r>
+      <w:r>
+        <w:rPr>
+          <w:rFonts w:cs="Times New Roman"/>
+          <w:color w:val="000000"/>
+        </w:rPr>
+        <w:t>, (April).</w:t>
       </w:r>
     </w:p>
     <w:p>
@@ -2867,23 +3778,7 @@
           <w:rFonts w:cs="Times New Roman"/>
           <w:color w:val="000000"/>
         </w:rPr>
-        <w:t>GfK Global, 2015:‘Bluetooth drives market for portable consumer electronics’, http://www.gfk.com/en-gb/insights/press-release/bluetooth-drives-market-for-portable-consumer-electronics/, accessed 09/11/2016</w:t>
-      </w:r>
-    </w:p>
-    <w:p>
-      <w:pPr>
-        <w:pStyle w:val="Bibliography"/>
-        <w:rPr>
-          <w:rFonts w:cs="Times New Roman"/>
-          <w:color w:val="000000"/>
-        </w:rPr>
-      </w:pPr>
-      <w:r>
-        <w:rPr>
-          <w:rFonts w:cs="Times New Roman"/>
-          <w:color w:val="000000"/>
-        </w:rPr>
-        <w:t xml:space="preserve">Golmie, N., Chevrollier, N. and Rebala, O., 2003: ‘Bluetooth and WLAN coexistence: challenges and solutions’, </w:t>
+        <w:t xml:space="preserve">Gehrmann, Christian, Persson, Joakim and Smeets, Ben, 2004: </w:t>
       </w:r>
       <w:r>
         <w:rPr>
@@ -2892,14 +3787,14 @@
           <w:iCs/>
           <w:color w:val="000000"/>
         </w:rPr>
-        <w:t>IEEE Wireless Communications</w:t>
-      </w:r>
-      <w:r>
-        <w:rPr>
-          <w:rFonts w:cs="Times New Roman"/>
-          <w:color w:val="000000"/>
-        </w:rPr>
-        <w:t>, 10, 6, (December), pp.22–9.</w:t>
+        <w:t>Bluetooth Security</w:t>
+      </w:r>
+      <w:r>
+        <w:rPr>
+          <w:rFonts w:cs="Times New Roman"/>
+          <w:color w:val="000000"/>
+        </w:rPr>
+        <w:t xml:space="preserve"> Artech House).</w:t>
       </w:r>
     </w:p>
     <w:p>
@@ -2915,7 +3810,23 @@
           <w:rFonts w:cs="Times New Roman"/>
           <w:color w:val="000000"/>
         </w:rPr>
-        <w:t xml:space="preserve">IEEE 802.11, 2005: ‘ISO/IEC Standard for Information Technology - Telecommunications and Information Exchange Between Systems - Local and Metropolitan Area Networks - Specific Requirements Part 11’, </w:t>
+        <w:t>GfK Global, 2015:‘Bluetooth drives market for portable consumer electronics’, http://www.gfk.com/en-gb/insights/press-release/bluetooth-drives-market-for-portable-consumer-electronics/, accessed 09/11/2016</w:t>
+      </w:r>
+    </w:p>
+    <w:p>
+      <w:pPr>
+        <w:pStyle w:val="Bibliography"/>
+        <w:rPr>
+          <w:rFonts w:cs="Times New Roman"/>
+          <w:color w:val="000000"/>
+        </w:rPr>
+      </w:pPr>
+      <w:r>
+        <w:rPr>
+          <w:rFonts w:cs="Times New Roman"/>
+          <w:color w:val="000000"/>
+        </w:rPr>
+        <w:t xml:space="preserve">Golmie, N., Van Dyck, R.E., et al., 2003: ‘Interference Evaluation of Bluetooth and IEEE 802.11B Systems’, </w:t>
       </w:r>
       <w:r>
         <w:rPr>
@@ -2924,14 +3835,14 @@
           <w:iCs/>
           <w:color w:val="000000"/>
         </w:rPr>
-        <w:t>11i-2003 Edition ISO/IEC 8802-11 IEEE Std 802.11 Second edition 2005-08-01 ISO/IEC 8802 11:2005(E) IEEE Std 802</w:t>
-      </w:r>
-      <w:r>
-        <w:rPr>
-          <w:rFonts w:cs="Times New Roman"/>
-          <w:color w:val="000000"/>
-        </w:rPr>
-        <w:t>, (January), pp.1–721.</w:t>
+        <w:t>Wirel. Netw.</w:t>
+      </w:r>
+      <w:r>
+        <w:rPr>
+          <w:rFonts w:cs="Times New Roman"/>
+          <w:color w:val="000000"/>
+        </w:rPr>
+        <w:t>, 9, 3, (May), pp.201–211.</w:t>
       </w:r>
     </w:p>
     <w:p>
@@ -2947,7 +3858,7 @@
           <w:rFonts w:cs="Times New Roman"/>
           <w:color w:val="000000"/>
         </w:rPr>
-        <w:t xml:space="preserve">IEEE 802.15.1, 2005: ‘IEEE Standard for Information technology– Local and metropolitan area networks– Specific requirements– Part 15.1a: Wireless Medium Access Control (MAC) and Physical Layer (PHY) specifications for Wireless Personal Area Networks (WPAN)’, </w:t>
+        <w:t xml:space="preserve">Golmie, N., Chevrollier, N. and Rebala, O., 2003: ‘Bluetooth and WLAN coexistence: challenges and solutions’, </w:t>
       </w:r>
       <w:r>
         <w:rPr>
@@ -2956,14 +3867,14 @@
           <w:iCs/>
           <w:color w:val="000000"/>
         </w:rPr>
-        <w:t>IEEE Std 802.15.1-2005 (Revision of IEEE Std 802.15.1-2002)</w:t>
-      </w:r>
-      <w:r>
-        <w:rPr>
-          <w:rFonts w:cs="Times New Roman"/>
-          <w:color w:val="000000"/>
-        </w:rPr>
-        <w:t>, (June), pp.1–700.</w:t>
+        <w:t>IEEE Wireless Communications</w:t>
+      </w:r>
+      <w:r>
+        <w:rPr>
+          <w:rFonts w:cs="Times New Roman"/>
+          <w:color w:val="000000"/>
+        </w:rPr>
+        <w:t>, 10, 6, (December), pp.22–9.</w:t>
       </w:r>
     </w:p>
     <w:p>
@@ -2979,7 +3890,7 @@
           <w:rFonts w:cs="Times New Roman"/>
           <w:color w:val="000000"/>
         </w:rPr>
-        <w:t xml:space="preserve">IEEE 802.15.2, 2003: ‘IEEE Recommended Practice for Information technology– Local and metropolitan area networks– Specific requirements– Part 15.2: Coexistence of Wireless Personal Area Networks with Other Wireless Devices Operating in Unlicensed Frequency Bands’, </w:t>
+        <w:t xml:space="preserve">IEEE 802.11, 2005: ‘ISO/IEC Standard for Information Technology - Telecommunications and Information Exchange Between Systems - Local and Metropolitan Area Networks - Specific Requirements Part 11’, </w:t>
       </w:r>
       <w:r>
         <w:rPr>
@@ -2988,14 +3899,14 @@
           <w:iCs/>
           <w:color w:val="000000"/>
         </w:rPr>
-        <w:t>IEEE Std 802.15.2-2003</w:t>
-      </w:r>
-      <w:r>
-        <w:rPr>
-          <w:rFonts w:cs="Times New Roman"/>
-          <w:color w:val="000000"/>
-        </w:rPr>
-        <w:t>, (August), pp.1–150.</w:t>
+        <w:t>11i-2003 Edition ISO/IEC 8802-11 IEEE Std 802.11 Second edition 2005-08-01 ISO/IEC 8802 11:2005(E) IEEE Std 802</w:t>
+      </w:r>
+      <w:r>
+        <w:rPr>
+          <w:rFonts w:cs="Times New Roman"/>
+          <w:color w:val="000000"/>
+        </w:rPr>
+        <w:t>, (January), pp.1–721.</w:t>
       </w:r>
     </w:p>
     <w:p>
@@ -3011,7 +3922,7 @@
           <w:rFonts w:cs="Times New Roman"/>
           <w:color w:val="000000"/>
         </w:rPr>
-        <w:t xml:space="preserve">Lee, J.S., Su, Y.W. and Shen, C.C., 2007: A Comparative Study of Wireless Protocols: Bluetooth, UWB, ZigBee, and Wi-Fi, </w:t>
+        <w:t xml:space="preserve">IEEE 802.15.1, 2005: ‘IEEE Standard for Information technology– Local and metropolitan area networks– Specific requirements– Part 15.1a: Wireless Medium Access Control (MAC) and Physical Layer (PHY) specifications for Wireless Personal Area Networks (WPAN)’, </w:t>
       </w:r>
       <w:r>
         <w:rPr>
@@ -3020,14 +3931,14 @@
           <w:iCs/>
           <w:color w:val="000000"/>
         </w:rPr>
-        <w:t>33rd Annual Conference of the IEEE Industrial Electronics Society, 2007. IECON 2007</w:t>
-      </w:r>
-      <w:r>
-        <w:rPr>
-          <w:rFonts w:cs="Times New Roman"/>
-          <w:color w:val="000000"/>
-        </w:rPr>
-        <w:t>.</w:t>
+        <w:t>IEEE Std 802.15.1-2005 (Revision of IEEE Std 802.15.1-2002)</w:t>
+      </w:r>
+      <w:r>
+        <w:rPr>
+          <w:rFonts w:cs="Times New Roman"/>
+          <w:color w:val="000000"/>
+        </w:rPr>
+        <w:t>, (June), pp.1–700.</w:t>
       </w:r>
     </w:p>
     <w:p>
@@ -3043,7 +3954,7 @@
           <w:rFonts w:cs="Times New Roman"/>
           <w:color w:val="000000"/>
         </w:rPr>
-        <w:t xml:space="preserve">McClintock, Jonny, 2016: Can Bluetooth ever Replace the Wire?, </w:t>
+        <w:t xml:space="preserve">IEEE 802.15.2, 2003: ‘IEEE Recommended Practice for Information technology– Local and metropolitan area networks– Specific requirements– Part 15.2: Coexistence of Wireless Personal Area Networks with Other Wireless Devices Operating in Unlicensed Frequency Bands’, </w:t>
       </w:r>
       <w:r>
         <w:rPr>
@@ -3052,14 +3963,14 @@
           <w:iCs/>
           <w:color w:val="000000"/>
         </w:rPr>
-        <w:t>AES Paris 2016</w:t>
-      </w:r>
-      <w:r>
-        <w:rPr>
-          <w:rFonts w:cs="Times New Roman"/>
-          <w:color w:val="000000"/>
-        </w:rPr>
-        <w:t>.</w:t>
+        <w:t>IEEE Std 802.15.2-2003</w:t>
+      </w:r>
+      <w:r>
+        <w:rPr>
+          <w:rFonts w:cs="Times New Roman"/>
+          <w:color w:val="000000"/>
+        </w:rPr>
+        <w:t>, (August), pp.1–150.</w:t>
       </w:r>
     </w:p>
     <w:p>
@@ -3075,7 +3986,7 @@
           <w:rFonts w:cs="Times New Roman"/>
           <w:color w:val="000000"/>
         </w:rPr>
-        <w:t xml:space="preserve">Nagai, Y. et al., 2012: Advanced wireless cooperation mechanisms for interference mitigation in the 2.4 GHz ISM band, </w:t>
+        <w:t xml:space="preserve">Lee, J.S., Su, Y.W. and Shen, C.C., 2007: A Comparative Study of Wireless Protocols: Bluetooth, UWB, ZigBee, and Wi-Fi, </w:t>
       </w:r>
       <w:r>
         <w:rPr>
@@ -3084,7 +3995,7 @@
           <w:iCs/>
           <w:color w:val="000000"/>
         </w:rPr>
-        <w:t>2012 IEEE Consumer Communications and Networking Conference (CCNC)</w:t>
+        <w:t>33rd Annual Conference of the IEEE Industrial Electronics Society, 2007. IECON 2007</w:t>
       </w:r>
       <w:r>
         <w:rPr>
@@ -3107,7 +4018,7 @@
           <w:rFonts w:cs="Times New Roman"/>
           <w:color w:val="000000"/>
         </w:rPr>
-        <w:t xml:space="preserve">Pinkumphi, S. and Phonphoem, A., 2009: Real-time audio multicasting on Bluetooth network, </w:t>
+        <w:t xml:space="preserve">Li, Jingli, 2007: </w:t>
       </w:r>
       <w:r>
         <w:rPr>
@@ -3116,14 +4027,14 @@
           <w:iCs/>
           <w:color w:val="000000"/>
         </w:rPr>
-        <w:t>6th International Conference on Electrical Engineering/Electronics, Computer, Telecommunications and Information Technology, 2009. ECTI-CON 2009</w:t>
-      </w:r>
-      <w:r>
-        <w:rPr>
-          <w:rFonts w:cs="Times New Roman"/>
-          <w:color w:val="000000"/>
-        </w:rPr>
-        <w:t>.</w:t>
+        <w:t>Robust Coexistence Methods for Frequency Hopped Wireless Networks</w:t>
+      </w:r>
+      <w:r>
+        <w:rPr>
+          <w:rFonts w:cs="Times New Roman"/>
+          <w:color w:val="000000"/>
+        </w:rPr>
+        <w:t>. University of Louisville).Google-Books-ID: 3Go1Ct2fW4MC.</w:t>
       </w:r>
     </w:p>
     <w:p>
@@ -3139,23 +4050,7 @@
           <w:rFonts w:cs="Times New Roman"/>
           <w:color w:val="000000"/>
         </w:rPr>
-        <w:t>Sony Corporation, 2016:‘LDAC’, http://www.sony.net/Products/LDAC/, accessed 04/11/2016</w:t>
-      </w:r>
-    </w:p>
-    <w:p>
-      <w:pPr>
-        <w:pStyle w:val="Bibliography"/>
-        <w:rPr>
-          <w:rFonts w:cs="Times New Roman"/>
-          <w:color w:val="000000"/>
-        </w:rPr>
-      </w:pPr>
-      <w:r>
-        <w:rPr>
-          <w:rFonts w:cs="Times New Roman"/>
-          <w:color w:val="000000"/>
-        </w:rPr>
-        <w:t xml:space="preserve">Verma, Madhvi, Singh, Satbir and Kaur, Baljit, 2015: ‘An Overview of Bluetooth Technology and its Communication Applications’, </w:t>
+        <w:t xml:space="preserve">McClintock, Jonny, 2016: Can Bluetooth ever Replace the Wire?, </w:t>
       </w:r>
       <w:r>
         <w:rPr>
@@ -3164,6 +4059,118 @@
           <w:iCs/>
           <w:color w:val="000000"/>
         </w:rPr>
+        <w:t>AES Paris 2016</w:t>
+      </w:r>
+      <w:r>
+        <w:rPr>
+          <w:rFonts w:cs="Times New Roman"/>
+          <w:color w:val="000000"/>
+        </w:rPr>
+        <w:t>.</w:t>
+      </w:r>
+    </w:p>
+    <w:p>
+      <w:pPr>
+        <w:pStyle w:val="Bibliography"/>
+        <w:rPr>
+          <w:rFonts w:cs="Times New Roman"/>
+          <w:color w:val="000000"/>
+        </w:rPr>
+      </w:pPr>
+      <w:r>
+        <w:rPr>
+          <w:rFonts w:cs="Times New Roman"/>
+          <w:color w:val="000000"/>
+        </w:rPr>
+        <w:t xml:space="preserve">Nagai, Y. et al., 2012: Advanced wireless cooperation mechanisms for interference mitigation in the 2.4 GHz ISM band, </w:t>
+      </w:r>
+      <w:r>
+        <w:rPr>
+          <w:rFonts w:cs="Times New Roman"/>
+          <w:i/>
+          <w:iCs/>
+          <w:color w:val="000000"/>
+        </w:rPr>
+        <w:t>2012 IEEE Consumer Communications and Networking Conference (CCNC)</w:t>
+      </w:r>
+      <w:r>
+        <w:rPr>
+          <w:rFonts w:cs="Times New Roman"/>
+          <w:color w:val="000000"/>
+        </w:rPr>
+        <w:t>.</w:t>
+      </w:r>
+    </w:p>
+    <w:p>
+      <w:pPr>
+        <w:pStyle w:val="Bibliography"/>
+        <w:rPr>
+          <w:rFonts w:cs="Times New Roman"/>
+          <w:color w:val="000000"/>
+        </w:rPr>
+      </w:pPr>
+      <w:r>
+        <w:rPr>
+          <w:rFonts w:cs="Times New Roman"/>
+          <w:color w:val="000000"/>
+        </w:rPr>
+        <w:t xml:space="preserve">Pinkumphi, S. and Phonphoem, A., 2009: Real-time audio multicasting on Bluetooth network, </w:t>
+      </w:r>
+      <w:r>
+        <w:rPr>
+          <w:rFonts w:cs="Times New Roman"/>
+          <w:i/>
+          <w:iCs/>
+          <w:color w:val="000000"/>
+        </w:rPr>
+        <w:t>6th International Conference on Electrical Engineering/Electronics, Computer, Telecommunications and Information Technology, 2009. ECTI-CON 2009</w:t>
+      </w:r>
+      <w:r>
+        <w:rPr>
+          <w:rFonts w:cs="Times New Roman"/>
+          <w:color w:val="000000"/>
+        </w:rPr>
+        <w:t>.</w:t>
+      </w:r>
+    </w:p>
+    <w:p>
+      <w:pPr>
+        <w:pStyle w:val="Bibliography"/>
+        <w:rPr>
+          <w:rFonts w:cs="Times New Roman"/>
+          <w:color w:val="000000"/>
+        </w:rPr>
+      </w:pPr>
+      <w:r>
+        <w:rPr>
+          <w:rFonts w:cs="Times New Roman"/>
+          <w:color w:val="000000"/>
+        </w:rPr>
+        <w:t>Sony Corporation, 2016:‘LDAC’, http://www.sony.net/Products/LDAC/, accessed 04/11/2016</w:t>
+      </w:r>
+    </w:p>
+    <w:p>
+      <w:pPr>
+        <w:pStyle w:val="Bibliography"/>
+        <w:rPr>
+          <w:rFonts w:cs="Times New Roman"/>
+          <w:color w:val="000000"/>
+        </w:rPr>
+      </w:pPr>
+      <w:r>
+        <w:rPr>
+          <w:rFonts w:cs="Times New Roman"/>
+          <w:color w:val="000000"/>
+        </w:rPr>
+        <w:t xml:space="preserve">Verma, Madhvi, Singh, Satbir and Kaur, Baljit, 2015: ‘An Overview of Bluetooth Technology and its Communication Applications’, </w:t>
+      </w:r>
+      <w:r>
+        <w:rPr>
+          <w:rFonts w:cs="Times New Roman"/>
+          <w:i/>
+          <w:iCs/>
+          <w:color w:val="000000"/>
+        </w:rPr>
         <w:t>International Journal of Current Engineering and Technology</w:t>
       </w:r>
       <w:r>
@@ -3187,7 +4194,7 @@
       </w:r>
     </w:p>
     <w:sectPr>
-      <w:headerReference w:type="default" r:id="rId8"/>
+      <w:headerReference w:type="default" r:id="rId9"/>
       <w:type w:val="continuous"/>
       <w:pgSz w:w="11900" w:h="16840"/>
       <w:pgMar w:top="936" w:right="936" w:bottom="936" w:left="936" w:header="504" w:footer="504" w:gutter="0"/>
@@ -3269,11 +4276,9 @@
     <w:pPr>
       <w:pStyle w:val="Header"/>
     </w:pPr>
-    <w:fldSimple w:instr=" TITLE  \* MERGEFORMAT ">
-      <w:r>
-        <w:t>On the Ideal Ratio Mask as the Goal of Computational Auditory Scene Analysis</w:t>
-      </w:r>
-    </w:fldSimple>
+    <w:r>
+      <w:t xml:space="preserve">Can Bluetooth Audio Replace the Wire? </w:t>
+    </w:r>
   </w:p>
 </w:hdr>
 </file>
@@ -4804,6 +5809,7 @@
   <w:style w:type="character" w:default="1" w:styleId="DefaultParagraphFont">
     <w:name w:val="Default Paragraph Font"/>
     <w:uiPriority w:val="1"/>
+    <w:semiHidden/>
     <w:unhideWhenUsed/>
   </w:style>
   <w:style w:type="table" w:default="1" w:styleId="TableNormal">

</xml_diff>

<commit_message>
Finished info on Audio Quality now need to discuss Started Network latencies.
</commit_message>
<xml_diff>
--- a/ARS_Paper_DanWeston.docx
+++ b/ARS_Paper_DanWeston.docx
@@ -1014,7 +1014,21 @@
         <w:rPr>
           <w:lang w:val="en-US"/>
         </w:rPr>
-        <w:t xml:space="preserve">, whilst WiFi consumes </w:t>
+        <w:t xml:space="preserve">, whilst </w:t>
+      </w:r>
+      <w:proofErr w:type="spellStart"/>
+      <w:r>
+        <w:rPr>
+          <w:lang w:val="en-US"/>
+        </w:rPr>
+        <w:t>WiFi</w:t>
+      </w:r>
+      <w:proofErr w:type="spellEnd"/>
+      <w:r>
+        <w:rPr>
+          <w:lang w:val="en-US"/>
+        </w:rPr>
+        <w:t xml:space="preserve"> consumes </w:t>
       </w:r>
       <w:r>
         <w:rPr>
@@ -1089,11 +1103,19 @@
         </w:rPr>
         <w:t xml:space="preserve">Bluetooth Low Energy, also known as Bluetooth Smart, was released in 2010 with the Bluetooth Core Specification version 4.0. </w:t>
       </w:r>
-      <w:r>
-        <w:rPr>
-          <w:lang w:val="en-US"/>
-        </w:rPr>
-        <w:t>Dementyev et al.</w:t>
+      <w:proofErr w:type="spellStart"/>
+      <w:r>
+        <w:rPr>
+          <w:lang w:val="en-US"/>
+        </w:rPr>
+        <w:t>Dementyev</w:t>
+      </w:r>
+      <w:proofErr w:type="spellEnd"/>
+      <w:r>
+        <w:rPr>
+          <w:lang w:val="en-US"/>
+        </w:rPr>
+        <w:t xml:space="preserve"> et al.</w:t>
       </w:r>
       <w:r>
         <w:rPr>
@@ -1582,6 +1604,7 @@
           <w:bCs/>
         </w:rPr>
       </w:pPr>
+      <w:proofErr w:type="spellStart"/>
       <w:r>
         <w:rPr>
           <w:b/>
@@ -1589,6 +1612,7 @@
         </w:rPr>
         <w:t>Inexpenseve</w:t>
       </w:r>
+      <w:proofErr w:type="spellEnd"/>
       <w:r>
         <w:rPr>
           <w:b/>
@@ -1837,8 +1861,9 @@
           <w:szCs w:val="20"/>
           <w:lang w:val="en-US"/>
         </w:rPr>
-        <w:t>A larger network called a s</w:t>
-      </w:r>
+        <w:t xml:space="preserve">A larger network called a </w:t>
+      </w:r>
+      <w:proofErr w:type="spellStart"/>
       <w:r>
         <w:rPr>
           <w:rFonts w:cs="Times New Roman"/>
@@ -1846,7 +1871,7 @@
           <w:szCs w:val="20"/>
           <w:lang w:val="en-US"/>
         </w:rPr>
-        <w:t xml:space="preserve">catternet </w:t>
+        <w:t>s</w:t>
       </w:r>
       <w:r>
         <w:rPr>
@@ -1855,8 +1880,9 @@
           <w:szCs w:val="20"/>
           <w:lang w:val="en-US"/>
         </w:rPr>
-        <w:t>can be formed when two or more p</w:t>
-      </w:r>
+        <w:t>catternet</w:t>
+      </w:r>
+      <w:proofErr w:type="spellEnd"/>
       <w:r>
         <w:rPr>
           <w:rFonts w:cs="Times New Roman"/>
@@ -1864,7 +1890,45 @@
           <w:szCs w:val="20"/>
           <w:lang w:val="en-US"/>
         </w:rPr>
-        <w:t xml:space="preserve">iconets connect through a bridge or relay device </w:t>
+        <w:t xml:space="preserve"> </w:t>
+      </w:r>
+      <w:r>
+        <w:rPr>
+          <w:rFonts w:cs="Times New Roman"/>
+          <w:color w:val="auto"/>
+          <w:szCs w:val="20"/>
+          <w:lang w:val="en-US"/>
+        </w:rPr>
+        <w:t xml:space="preserve">can be formed when two or more </w:t>
+      </w:r>
+      <w:proofErr w:type="spellStart"/>
+      <w:r>
+        <w:rPr>
+          <w:rFonts w:cs="Times New Roman"/>
+          <w:color w:val="auto"/>
+          <w:szCs w:val="20"/>
+          <w:lang w:val="en-US"/>
+        </w:rPr>
+        <w:t>p</w:t>
+      </w:r>
+      <w:r>
+        <w:rPr>
+          <w:rFonts w:cs="Times New Roman"/>
+          <w:color w:val="auto"/>
+          <w:szCs w:val="20"/>
+          <w:lang w:val="en-US"/>
+        </w:rPr>
+        <w:t>iconets</w:t>
+      </w:r>
+      <w:proofErr w:type="spellEnd"/>
+      <w:r>
+        <w:rPr>
+          <w:rFonts w:cs="Times New Roman"/>
+          <w:color w:val="auto"/>
+          <w:szCs w:val="20"/>
+          <w:lang w:val="en-US"/>
+        </w:rPr>
+        <w:t xml:space="preserve"> connect through a bridge or relay device </w:t>
       </w:r>
       <w:r>
         <w:rPr>
@@ -2092,7 +2156,15 @@
         <w:pStyle w:val="Normalfirst"/>
       </w:pPr>
       <w:r>
-        <w:t>The IEEE Std 802.11</w:t>
+        <w:t xml:space="preserve">The IEEE </w:t>
+      </w:r>
+      <w:proofErr w:type="spellStart"/>
+      <w:r>
+        <w:t>Std</w:t>
+      </w:r>
+      <w:proofErr w:type="spellEnd"/>
+      <w:r>
+        <w:t xml:space="preserve"> 802.11</w:t>
       </w:r>
       <w:r>
         <w:t xml:space="preserve"> </w:t>
@@ -2119,19 +2191,7 @@
         <w:t xml:space="preserve"> states that the Wireless Local Area Network (WLAN) operational frequency should also be 2.4 GHz</w:t>
       </w:r>
       <w:r>
-        <w:t>, and</w:t>
-      </w:r>
-      <w:r>
-        <w:t xml:space="preserve"> has a bandwidth that is </w:t>
-      </w:r>
-      <w:r>
-        <w:t>roughly</w:t>
-      </w:r>
-      <w:r>
-        <w:t xml:space="preserve"> equal to 22 MHz</w:t>
-      </w:r>
-      <w:r>
-        <w:t xml:space="preserve"> </w:t>
+        <w:t xml:space="preserve">, and has a bandwidth that is roughly equal to 22 MHz </w:t>
       </w:r>
       <w:r>
         <w:fldChar w:fldCharType="begin"/>
@@ -2191,7 +2251,15 @@
         <w:t xml:space="preserve"> 1 shows </w:t>
       </w:r>
       <w:r>
-        <w:t>the coexistence of two Bluetooth piconets and a WLAN</w:t>
+        <w:t xml:space="preserve">the coexistence of two Bluetooth </w:t>
+      </w:r>
+      <w:proofErr w:type="spellStart"/>
+      <w:r>
+        <w:t>piconets</w:t>
+      </w:r>
+      <w:proofErr w:type="spellEnd"/>
+      <w:r>
+        <w:t xml:space="preserve"> and a WLAN</w:t>
       </w:r>
       <w:r>
         <w:t xml:space="preserve">. </w:t>
@@ -2203,7 +2271,15 @@
         <w:t>.</w:t>
       </w:r>
       <w:r>
-        <w:t xml:space="preserve"> The packet error rate (PER) due to collisions, of a Bluetooth piconet may reach 10% if seven piconets coexist, and 27% when in the presence of a WLAN </w:t>
+        <w:t xml:space="preserve"> The packet error rate (PER) due to collisions, of a Bluetooth piconet may reach 10% if seven </w:t>
+      </w:r>
+      <w:proofErr w:type="spellStart"/>
+      <w:r>
+        <w:t>piconets</w:t>
+      </w:r>
+      <w:proofErr w:type="spellEnd"/>
+      <w:r>
+        <w:t xml:space="preserve"> coexist, and 27% when in the presence of a WLAN </w:t>
       </w:r>
       <w:r>
         <w:fldChar w:fldCharType="begin"/>
@@ -2307,7 +2383,25 @@
                                 <w:szCs w:val="21"/>
                                 <w:lang w:val="en-US"/>
                               </w:rPr>
-                              <w:t>Figure 1. Coexisting piconets and WLAN in an office scenario [Li 2007].</w:t>
+                              <w:t xml:space="preserve">Figure 1. Coexisting </w:t>
+                            </w:r>
+                            <w:proofErr w:type="spellStart"/>
+                            <w:r>
+                              <w:rPr>
+                                <w:sz w:val="16"/>
+                                <w:szCs w:val="21"/>
+                                <w:lang w:val="en-US"/>
+                              </w:rPr>
+                              <w:t>piconets</w:t>
+                            </w:r>
+                            <w:proofErr w:type="spellEnd"/>
+                            <w:r>
+                              <w:rPr>
+                                <w:sz w:val="16"/>
+                                <w:szCs w:val="21"/>
+                                <w:lang w:val="en-US"/>
+                              </w:rPr>
+                              <w:t xml:space="preserve"> and WLAN in an office scenario [Li 2007].</w:t>
                             </w:r>
                           </w:p>
                         </w:txbxContent>
@@ -2355,7 +2449,25 @@
                           <w:szCs w:val="21"/>
                           <w:lang w:val="en-US"/>
                         </w:rPr>
-                        <w:t>Figure 1. Coexisting piconets and WLAN in an office scenario [Li 2007].</w:t>
+                        <w:t xml:space="preserve">Figure 1. Coexisting </w:t>
+                      </w:r>
+                      <w:proofErr w:type="spellStart"/>
+                      <w:r>
+                        <w:rPr>
+                          <w:sz w:val="16"/>
+                          <w:szCs w:val="21"/>
+                          <w:lang w:val="en-US"/>
+                        </w:rPr>
+                        <w:t>piconets</w:t>
+                      </w:r>
+                      <w:proofErr w:type="spellEnd"/>
+                      <w:r>
+                        <w:rPr>
+                          <w:sz w:val="16"/>
+                          <w:szCs w:val="21"/>
+                          <w:lang w:val="en-US"/>
+                        </w:rPr>
+                        <w:t xml:space="preserve"> and WLAN in an office scenario [Li 2007].</w:t>
                       </w:r>
                     </w:p>
                   </w:txbxContent>
@@ -3363,6 +3475,7 @@
         </w:rPr>
         <w:t xml:space="preserve">he AWMA mechanism </w:t>
       </w:r>
+      <w:proofErr w:type="spellStart"/>
       <w:r>
         <w:rPr>
           <w:rFonts w:cs="Times New Roman"/>
@@ -3377,7 +3490,16 @@
           <w:szCs w:val="20"/>
           <w:lang w:val="en-US"/>
         </w:rPr>
-        <w:t xml:space="preserve">es this so all </w:t>
+        <w:t>es</w:t>
+      </w:r>
+      <w:proofErr w:type="spellEnd"/>
+      <w:r>
+        <w:rPr>
+          <w:rFonts w:cs="Times New Roman"/>
+          <w:szCs w:val="20"/>
+          <w:lang w:val="en-US"/>
+        </w:rPr>
+        <w:t xml:space="preserve"> this so all </w:t>
       </w:r>
       <w:r>
         <w:rPr>
@@ -3615,8 +3737,13 @@
       <w:r>
         <w:t xml:space="preserve">. </w:t>
       </w:r>
-      <w:r>
-        <w:t xml:space="preserve">Chiasserini and Rao </w:t>
+      <w:proofErr w:type="spellStart"/>
+      <w:r>
+        <w:t>Chiasserini</w:t>
+      </w:r>
+      <w:proofErr w:type="spellEnd"/>
+      <w:r>
+        <w:t xml:space="preserve"> and Rao </w:t>
       </w:r>
       <w:r>
         <w:fldChar w:fldCharType="begin"/>
@@ -3718,21 +3845,7 @@
                                 <w:sz w:val="16"/>
                                 <w:szCs w:val="21"/>
                               </w:rPr>
-                              <w:t>Figure 3. Example of OLA transmission</w:t>
-                            </w:r>
-                            <w:r>
-                              <w:rPr>
-                                <w:sz w:val="16"/>
-                                <w:szCs w:val="21"/>
-                              </w:rPr>
-                              <w:t xml:space="preserve"> [Li 2007]</w:t>
-                            </w:r>
-                            <w:r>
-                              <w:rPr>
-                                <w:sz w:val="16"/>
-                                <w:szCs w:val="21"/>
-                              </w:rPr>
-                              <w:t>.</w:t>
+                              <w:t>Figure 3. Example of OLA transmission [Li 2007].</w:t>
                             </w:r>
                           </w:p>
                         </w:txbxContent>
@@ -3774,21 +3887,7 @@
                           <w:sz w:val="16"/>
                           <w:szCs w:val="21"/>
                         </w:rPr>
-                        <w:t>Figure 3. Example of OLA transmission</w:t>
-                      </w:r>
-                      <w:r>
-                        <w:rPr>
-                          <w:sz w:val="16"/>
-                          <w:szCs w:val="21"/>
-                        </w:rPr>
-                        <w:t xml:space="preserve"> [Li 2007]</w:t>
-                      </w:r>
-                      <w:r>
-                        <w:rPr>
-                          <w:sz w:val="16"/>
-                          <w:szCs w:val="21"/>
-                        </w:rPr>
-                        <w:t>.</w:t>
+                        <w:t>Figure 3. Example of OLA transmission [Li 2007].</w:t>
                       </w:r>
                     </w:p>
                   </w:txbxContent>
@@ -3873,12 +3972,7 @@
         <w:t xml:space="preserve"> is able to predict collisions due to its </w:t>
       </w:r>
       <w:r>
-        <w:t xml:space="preserve">knowledge of the </w:t>
-      </w:r>
-      <w:bookmarkStart w:id="5" w:name="_GoBack"/>
-      <w:bookmarkEnd w:id="5"/>
-      <w:r>
-        <w:t>duration of IEEE 802.11b activity and future IEEE 802.15.1 activity.</w:t>
+        <w:t>knowledge of the duration of IEEE 802.11b activity and future IEEE 802.15.1 activity.</w:t>
       </w:r>
       <w:r>
         <w:rPr>
@@ -4899,7 +4993,15 @@
         <w:t xml:space="preserve"> improving throughput by up to 25%. However,</w:t>
       </w:r>
       <w:r>
-        <w:t xml:space="preserve"> it is not relevant for multiple co-located Bluetooth piconets, </w:t>
+        <w:t xml:space="preserve"> it is not relevant for multiple co-located Bluetooth </w:t>
+      </w:r>
+      <w:proofErr w:type="spellStart"/>
+      <w:r>
+        <w:t>piconets</w:t>
+      </w:r>
+      <w:proofErr w:type="spellEnd"/>
+      <w:r>
+        <w:t xml:space="preserve">, </w:t>
       </w:r>
       <w:r>
         <w:t>as</w:t>
@@ -5177,7 +5279,15 @@
         <w:fldChar w:fldCharType="separate"/>
       </w:r>
       <w:r>
-        <w:t>[Chiasserini and Rao 2003]</w:t>
+        <w:t>[</w:t>
+      </w:r>
+      <w:proofErr w:type="spellStart"/>
+      <w:r>
+        <w:t>Chiasserini</w:t>
+      </w:r>
+      <w:proofErr w:type="spellEnd"/>
+      <w:r>
+        <w:t xml:space="preserve"> and Rao 2003]</w:t>
       </w:r>
       <w:r>
         <w:fldChar w:fldCharType="end"/>
@@ -5297,8 +5407,13 @@
       <w:r>
         <w:t xml:space="preserve"> </w:t>
       </w:r>
-      <w:r>
-        <w:t>Chiasserini and Rao</w:t>
+      <w:proofErr w:type="spellStart"/>
+      <w:r>
+        <w:t>Chiasserini</w:t>
+      </w:r>
+      <w:proofErr w:type="spellEnd"/>
+      <w:r>
+        <w:t xml:space="preserve"> and Rao</w:t>
       </w:r>
       <w:r>
         <w:t xml:space="preserve"> </w:t>
@@ -5407,13 +5522,7 @@
         <w:rPr>
           <w:lang w:val="en-US"/>
         </w:rPr>
-        <w:t>Bluetooth</w:t>
-      </w:r>
-      <w:r>
-        <w:rPr>
-          <w:lang w:val="en-US"/>
-        </w:rPr>
-        <w:t>’s</w:t>
+        <w:t>Bluetooth’s</w:t>
       </w:r>
       <w:r>
         <w:rPr>
@@ -5612,19 +5721,7 @@
         <w:rPr>
           <w:lang w:val="en-US"/>
         </w:rPr>
-        <w:t xml:space="preserve"> </w:t>
-      </w:r>
-      <w:r>
-        <w:rPr>
-          <w:lang w:val="en-US"/>
-        </w:rPr>
-        <w:t>compress</w:t>
-      </w:r>
-      <w:r>
-        <w:rPr>
-          <w:lang w:val="en-US"/>
-        </w:rPr>
-        <w:t>ion</w:t>
+        <w:t xml:space="preserve"> compression</w:t>
       </w:r>
       <w:r>
         <w:rPr>
@@ -5638,11 +5735,19 @@
         </w:rPr>
         <w:t xml:space="preserve">, </w:t>
       </w:r>
-      <w:r>
-        <w:rPr>
-          <w:lang w:val="en-US"/>
-        </w:rPr>
-        <w:t>lossy and lossless</w:t>
+      <w:proofErr w:type="spellStart"/>
+      <w:r>
+        <w:rPr>
+          <w:lang w:val="en-US"/>
+        </w:rPr>
+        <w:t>lossy</w:t>
+      </w:r>
+      <w:proofErr w:type="spellEnd"/>
+      <w:r>
+        <w:rPr>
+          <w:lang w:val="en-US"/>
+        </w:rPr>
+        <w:t xml:space="preserve"> and lossless</w:t>
       </w:r>
       <w:r>
         <w:rPr>
@@ -5663,8 +5768,9 @@
           <w:szCs w:val="20"/>
           <w:lang w:val="en-US"/>
         </w:rPr>
-        <w:t>If</w:t>
-      </w:r>
+        <w:t xml:space="preserve">If </w:t>
+      </w:r>
+      <w:proofErr w:type="spellStart"/>
       <w:r>
         <w:rPr>
           <w:rFonts w:cs="Times New Roman"/>
@@ -5672,8 +5778,9 @@
           <w:szCs w:val="20"/>
           <w:lang w:val="en-US"/>
         </w:rPr>
-        <w:t xml:space="preserve"> </w:t>
-      </w:r>
+        <w:t>losslessly</w:t>
+      </w:r>
+      <w:proofErr w:type="spellEnd"/>
       <w:r>
         <w:rPr>
           <w:rFonts w:cs="Times New Roman"/>
@@ -5681,7 +5788,7 @@
           <w:szCs w:val="20"/>
           <w:lang w:val="en-US"/>
         </w:rPr>
-        <w:t>losslessly compressed, the original data can be recovered exactly from the</w:t>
+        <w:t xml:space="preserve"> compressed, the original data can be recovered exactly from the compressed data. </w:t>
       </w:r>
       <w:r>
         <w:rPr>
@@ -5690,7 +5797,7 @@
           <w:szCs w:val="20"/>
           <w:lang w:val="en-US"/>
         </w:rPr>
-        <w:t xml:space="preserve"> </w:t>
+        <w:t>This technique</w:t>
       </w:r>
       <w:r>
         <w:rPr>
@@ -5699,7 +5806,7 @@
           <w:szCs w:val="20"/>
           <w:lang w:val="en-US"/>
         </w:rPr>
-        <w:t xml:space="preserve">compressed data. </w:t>
+        <w:t xml:space="preserve"> is generally used </w:t>
       </w:r>
       <w:r>
         <w:rPr>
@@ -5708,7 +5815,7 @@
           <w:szCs w:val="20"/>
           <w:lang w:val="en-US"/>
         </w:rPr>
-        <w:t>This technique</w:t>
+        <w:t>in</w:t>
       </w:r>
       <w:r>
         <w:rPr>
@@ -5717,7 +5824,7 @@
           <w:szCs w:val="20"/>
           <w:lang w:val="en-US"/>
         </w:rPr>
-        <w:t xml:space="preserve"> is generally used </w:t>
+        <w:t xml:space="preserve"> applications </w:t>
       </w:r>
       <w:r>
         <w:rPr>
@@ -5726,7 +5833,7 @@
           <w:szCs w:val="20"/>
           <w:lang w:val="en-US"/>
         </w:rPr>
-        <w:t>in</w:t>
+        <w:t>where</w:t>
       </w:r>
       <w:r>
         <w:rPr>
@@ -5735,7 +5842,7 @@
           <w:szCs w:val="20"/>
           <w:lang w:val="en-US"/>
         </w:rPr>
-        <w:t xml:space="preserve"> applications </w:t>
+        <w:t xml:space="preserve"> difference</w:t>
       </w:r>
       <w:r>
         <w:rPr>
@@ -5744,7 +5851,7 @@
           <w:szCs w:val="20"/>
           <w:lang w:val="en-US"/>
         </w:rPr>
-        <w:t>where</w:t>
+        <w:t>s</w:t>
       </w:r>
       <w:r>
         <w:rPr>
@@ -5753,7 +5860,7 @@
           <w:szCs w:val="20"/>
           <w:lang w:val="en-US"/>
         </w:rPr>
-        <w:t xml:space="preserve"> difference</w:t>
+        <w:t xml:space="preserve"> between the original and reconstructed data</w:t>
       </w:r>
       <w:r>
         <w:rPr>
@@ -5762,7 +5869,7 @@
           <w:szCs w:val="20"/>
           <w:lang w:val="en-US"/>
         </w:rPr>
-        <w:t>s</w:t>
+        <w:t xml:space="preserve"> are not acceptable</w:t>
       </w:r>
       <w:r>
         <w:rPr>
@@ -5771,7 +5878,7 @@
           <w:szCs w:val="20"/>
           <w:lang w:val="en-US"/>
         </w:rPr>
-        <w:t xml:space="preserve"> between the original and reconstructed data</w:t>
+        <w:t>.</w:t>
       </w:r>
       <w:r>
         <w:rPr>
@@ -5780,28 +5887,18 @@
           <w:szCs w:val="20"/>
           <w:lang w:val="en-US"/>
         </w:rPr>
-        <w:t xml:space="preserve"> are not acceptable</w:t>
-      </w:r>
-      <w:r>
-        <w:rPr>
-          <w:rFonts w:cs="Times New Roman"/>
-          <w:color w:val="auto"/>
-          <w:szCs w:val="20"/>
-          <w:lang w:val="en-US"/>
-        </w:rPr>
-        <w:t>.</w:t>
-      </w:r>
-      <w:r>
-        <w:rPr>
-          <w:rFonts w:cs="Times New Roman"/>
-          <w:color w:val="auto"/>
-          <w:szCs w:val="20"/>
-          <w:lang w:val="en-US"/>
-        </w:rPr>
-        <w:t xml:space="preserve"> </w:t>
-      </w:r>
-      <w:r>
-        <w:t>In lossy compression techniques parts of the data are discarded, meaning encoded audio is not identical to the original file. Lossless compression generally obtains much higher compression ratios than lossless compression.</w:t>
+        <w:t xml:space="preserve"> </w:t>
+      </w:r>
+      <w:r>
+        <w:t xml:space="preserve">In </w:t>
+      </w:r>
+      <w:proofErr w:type="spellStart"/>
+      <w:r>
+        <w:t>lossy</w:t>
+      </w:r>
+      <w:proofErr w:type="spellEnd"/>
+      <w:r>
+        <w:t xml:space="preserve"> compression techniques parts of the data are discarded, meaning encoded audio is not identical to the original file. Lossless compression generally obtains much higher compression ratios than lossless compression.</w:t>
       </w:r>
     </w:p>
     <w:p>
@@ -5939,14 +6036,7 @@
                                 <w:sz w:val="18"/>
                                 <w:szCs w:val="22"/>
                               </w:rPr>
-                              <w:t xml:space="preserve"> </w:t>
-                            </w:r>
-                            <w:r>
-                              <w:rPr>
-                                <w:sz w:val="18"/>
-                                <w:szCs w:val="22"/>
-                              </w:rPr>
-                              <w:t>[McClintock 2016]</w:t>
+                              <w:t xml:space="preserve"> [McClintock 2016]</w:t>
                             </w:r>
                           </w:p>
                         </w:txbxContent>
@@ -5991,14 +6081,7 @@
                           <w:sz w:val="18"/>
                           <w:szCs w:val="22"/>
                         </w:rPr>
-                        <w:t xml:space="preserve"> </w:t>
-                      </w:r>
-                      <w:r>
-                        <w:rPr>
-                          <w:sz w:val="18"/>
-                          <w:szCs w:val="22"/>
-                        </w:rPr>
-                        <w:t>[McClintock 2016]</w:t>
+                        <w:t xml:space="preserve"> [McClintock 2016]</w:t>
                       </w:r>
                     </w:p>
                   </w:txbxContent>
@@ -6031,13 +6114,7 @@
         <w:t xml:space="preserve"> </w:t>
       </w:r>
       <w:r>
-        <w:t>T</w:t>
-      </w:r>
-      <w:r>
-        <w:t xml:space="preserve">o ensure </w:t>
-      </w:r>
-      <w:r>
-        <w:t>interoperability,</w:t>
+        <w:t>To ensure interoperability,</w:t>
       </w:r>
       <w:r>
         <w:t xml:space="preserve"> A2DP </w:t>
@@ -6058,7 +6135,15 @@
         <w:t>mandatory</w:t>
       </w:r>
       <w:r>
-        <w:t xml:space="preserve"> low complexity subband codec (SBC) </w:t>
+        <w:t xml:space="preserve"> low complexity </w:t>
+      </w:r>
+      <w:proofErr w:type="spellStart"/>
+      <w:r>
+        <w:t>subband</w:t>
+      </w:r>
+      <w:proofErr w:type="spellEnd"/>
+      <w:r>
+        <w:t xml:space="preserve"> codec (SBC) </w:t>
       </w:r>
       <w:r>
         <w:fldChar w:fldCharType="begin"/>
@@ -6118,49 +6203,7 @@
         <w:rPr>
           <w:lang w:val="en-US"/>
         </w:rPr>
-        <w:t xml:space="preserve"> for</w:t>
-      </w:r>
-      <w:r>
-        <w:rPr>
-          <w:lang w:val="en-US"/>
-        </w:rPr>
-        <w:t xml:space="preserve"> most implementations </w:t>
-      </w:r>
-      <w:r>
-        <w:rPr>
-          <w:lang w:val="en-US"/>
-        </w:rPr>
-        <w:t xml:space="preserve">it </w:t>
-      </w:r>
-      <w:r>
-        <w:rPr>
-          <w:lang w:val="en-US"/>
-        </w:rPr>
-        <w:t>deliver</w:t>
-      </w:r>
-      <w:r>
-        <w:rPr>
-          <w:lang w:val="en-US"/>
-        </w:rPr>
-        <w:t>s suboptimal</w:t>
-      </w:r>
-      <w:r>
-        <w:rPr>
-          <w:lang w:val="en-US"/>
-        </w:rPr>
-        <w:t xml:space="preserve"> audio</w:t>
-      </w:r>
-      <w:r>
-        <w:rPr>
-          <w:lang w:val="en-US"/>
-        </w:rPr>
-        <w:t xml:space="preserve"> </w:t>
-      </w:r>
-      <w:r>
-        <w:rPr>
-          <w:lang w:val="en-US"/>
-        </w:rPr>
-        <w:t>performance.</w:t>
+        <w:t xml:space="preserve"> for most implementations it delivers suboptimal audio performance.</w:t>
       </w:r>
       <w:r>
         <w:t xml:space="preserve"> </w:t>
@@ -6444,14 +6487,16 @@
         <w:rPr>
           <w:lang w:val="en-US"/>
         </w:rPr>
-        <w:t xml:space="preserve"> </w:t>
-      </w:r>
-      <w:r>
-        <w:rPr>
-          <w:lang w:val="en-US"/>
-        </w:rPr>
-        <w:t>are lossy</w:t>
-      </w:r>
+        <w:t xml:space="preserve"> are </w:t>
+      </w:r>
+      <w:proofErr w:type="spellStart"/>
+      <w:r>
+        <w:rPr>
+          <w:lang w:val="en-US"/>
+        </w:rPr>
+        <w:t>lossy</w:t>
+      </w:r>
+      <w:proofErr w:type="spellEnd"/>
       <w:r>
         <w:rPr>
           <w:lang w:val="en-US"/>
@@ -6572,13 +6617,49 @@
         <w:rPr>
           <w:lang w:val="en-US"/>
         </w:rPr>
-        <w:t xml:space="preserve">, including aptX, </w:t>
-      </w:r>
-      <w:r>
-        <w:rPr>
-          <w:lang w:val="en-US"/>
-        </w:rPr>
-        <w:t>aptX HD, and LDAC. aptX HD claims ‘better than CD’ audio quality</w:t>
+        <w:t xml:space="preserve">, including </w:t>
+      </w:r>
+      <w:proofErr w:type="spellStart"/>
+      <w:r>
+        <w:rPr>
+          <w:lang w:val="en-US"/>
+        </w:rPr>
+        <w:t>aptX</w:t>
+      </w:r>
+      <w:proofErr w:type="spellEnd"/>
+      <w:r>
+        <w:rPr>
+          <w:lang w:val="en-US"/>
+        </w:rPr>
+        <w:t xml:space="preserve">, </w:t>
+      </w:r>
+      <w:proofErr w:type="spellStart"/>
+      <w:r>
+        <w:rPr>
+          <w:lang w:val="en-US"/>
+        </w:rPr>
+        <w:t>aptX</w:t>
+      </w:r>
+      <w:proofErr w:type="spellEnd"/>
+      <w:r>
+        <w:rPr>
+          <w:lang w:val="en-US"/>
+        </w:rPr>
+        <w:t xml:space="preserve"> HD, and LDAC. </w:t>
+      </w:r>
+      <w:proofErr w:type="spellStart"/>
+      <w:r>
+        <w:rPr>
+          <w:lang w:val="en-US"/>
+        </w:rPr>
+        <w:t>aptX</w:t>
+      </w:r>
+      <w:proofErr w:type="spellEnd"/>
+      <w:r>
+        <w:rPr>
+          <w:lang w:val="en-US"/>
+        </w:rPr>
+        <w:t xml:space="preserve"> HD claims ‘better than CD’ audio quality</w:t>
       </w:r>
       <w:r>
         <w:rPr>
@@ -6737,6 +6818,7 @@
           <w:lang w:val="en-US"/>
         </w:rPr>
       </w:pPr>
+      <w:proofErr w:type="spellStart"/>
       <w:r>
         <w:rPr>
           <w:b/>
@@ -6745,6 +6827,7 @@
         </w:rPr>
         <w:t>aptX</w:t>
       </w:r>
+      <w:proofErr w:type="spellEnd"/>
     </w:p>
     <w:p>
       <w:pPr>
@@ -6892,14 +6975,7 @@
                                 <w:sz w:val="18"/>
                                 <w:szCs w:val="22"/>
                               </w:rPr>
-                              <w:t>Table 1 SBC</w:t>
-                            </w:r>
-                            <w:r>
-                              <w:rPr>
-                                <w:sz w:val="18"/>
-                                <w:szCs w:val="22"/>
-                              </w:rPr>
-                              <w:t xml:space="preserve"> Performance</w:t>
+                              <w:t>Table 1 SBC Performance</w:t>
                             </w:r>
                             <w:r>
                               <w:rPr>
@@ -6944,14 +7020,7 @@
                           <w:sz w:val="18"/>
                           <w:szCs w:val="22"/>
                         </w:rPr>
-                        <w:t>Table 1 SBC</w:t>
-                      </w:r>
-                      <w:r>
-                        <w:rPr>
-                          <w:sz w:val="18"/>
-                          <w:szCs w:val="22"/>
-                        </w:rPr>
-                        <w:t xml:space="preserve"> Performance</w:t>
+                        <w:t>Table 1 SBC Performance</w:t>
                       </w:r>
                       <w:r>
                         <w:rPr>
@@ -6969,6 +7038,7 @@
           </mc:Fallback>
         </mc:AlternateContent>
       </w:r>
+      <w:proofErr w:type="spellStart"/>
       <w:r>
         <w:rPr>
           <w:lang w:val="en-US"/>
@@ -6979,7 +7049,14 @@
         <w:rPr>
           <w:lang w:val="en-US"/>
         </w:rPr>
-        <w:t xml:space="preserve">ptX </w:t>
+        <w:t>ptX</w:t>
+      </w:r>
+      <w:proofErr w:type="spellEnd"/>
+      <w:r>
+        <w:rPr>
+          <w:lang w:val="en-US"/>
+        </w:rPr>
+        <w:t xml:space="preserve"> </w:t>
       </w:r>
       <w:r>
         <w:rPr>
@@ -7072,16 +7149,7 @@
           <w:szCs w:val="20"/>
           <w:lang w:val="en-US"/>
         </w:rPr>
-        <w:t>s</w:t>
-      </w:r>
-      <w:r>
-        <w:rPr>
-          <w:rFonts w:cs="Times New Roman"/>
-          <w:color w:val="auto"/>
-          <w:szCs w:val="20"/>
-          <w:lang w:val="en-US"/>
-        </w:rPr>
-        <w:t xml:space="preserve"> </w:t>
+        <w:t xml:space="preserve">s </w:t>
       </w:r>
       <w:r>
         <w:rPr>
@@ -7261,11 +7329,19 @@
         </w:rPr>
         <w:t xml:space="preserve">the </w:t>
       </w:r>
-      <w:r>
-        <w:rPr>
-          <w:lang w:val="en-US"/>
-        </w:rPr>
-        <w:t xml:space="preserve">aptX codec </w:t>
+      <w:proofErr w:type="spellStart"/>
+      <w:r>
+        <w:rPr>
+          <w:lang w:val="en-US"/>
+        </w:rPr>
+        <w:t>aptX</w:t>
+      </w:r>
+      <w:proofErr w:type="spellEnd"/>
+      <w:r>
+        <w:rPr>
+          <w:lang w:val="en-US"/>
+        </w:rPr>
+        <w:t xml:space="preserve"> codec </w:t>
       </w:r>
       <w:r>
         <w:rPr>
@@ -7318,8 +7394,13 @@
       <w:r>
         <w:t xml:space="preserve"> </w:t>
       </w:r>
-      <w:r>
-        <w:t>aptX enabled</w:t>
+      <w:proofErr w:type="spellStart"/>
+      <w:r>
+        <w:t>aptX</w:t>
+      </w:r>
+      <w:proofErr w:type="spellEnd"/>
+      <w:r>
+        <w:t xml:space="preserve"> enabled</w:t>
       </w:r>
       <w:r>
         <w:t xml:space="preserve"> smartphones, tablets, PCs and TVs</w:t>
@@ -7330,8 +7411,13 @@
       <w:r>
         <w:t xml:space="preserve"> 50 million </w:t>
       </w:r>
-      <w:r>
-        <w:t xml:space="preserve">aptX Bluetooth headsets and </w:t>
+      <w:proofErr w:type="spellStart"/>
+      <w:r>
+        <w:t>aptX</w:t>
+      </w:r>
+      <w:proofErr w:type="spellEnd"/>
+      <w:r>
+        <w:t xml:space="preserve"> Bluetooth headsets and </w:t>
       </w:r>
       <w:r>
         <w:t xml:space="preserve">speakers </w:t>
@@ -7410,7 +7496,15 @@
         <w:t>algorithm</w:t>
       </w:r>
       <w:r>
-        <w:t xml:space="preserve"> to evaluate the performance of aptX </w:t>
+        <w:t xml:space="preserve"> to evaluate the performance of </w:t>
+      </w:r>
+      <w:proofErr w:type="spellStart"/>
+      <w:r>
+        <w:t>aptX</w:t>
+      </w:r>
+      <w:proofErr w:type="spellEnd"/>
+      <w:r>
+        <w:t xml:space="preserve"> </w:t>
       </w:r>
       <w:r>
         <w:t xml:space="preserve">at </w:t>
@@ -7422,7 +7516,13 @@
           <w:szCs w:val="20"/>
           <w:lang w:val="en-US"/>
         </w:rPr>
-        <w:t>354</w:t>
+        <w:t xml:space="preserve">354kbps </w:t>
+      </w:r>
+      <w:r>
+        <w:t>against SBC</w:t>
+      </w:r>
+      <w:r>
+        <w:t xml:space="preserve"> at </w:t>
       </w:r>
       <w:r>
         <w:rPr>
@@ -7431,13 +7531,16 @@
           <w:szCs w:val="20"/>
           <w:lang w:val="en-US"/>
         </w:rPr>
-        <w:t xml:space="preserve">kbps </w:t>
-      </w:r>
-      <w:r>
-        <w:t>against SBC</w:t>
-      </w:r>
-      <w:r>
-        <w:t xml:space="preserve"> at </w:t>
+        <w:t>328kbps</w:t>
+      </w:r>
+      <w:r>
+        <w:t>.</w:t>
+      </w:r>
+      <w:r>
+        <w:t xml:space="preserve"> A sample base of 30 listeners evaluated the formats.</w:t>
+      </w:r>
+      <w:r>
+        <w:t xml:space="preserve"> </w:t>
       </w:r>
       <w:r>
         <w:rPr>
@@ -7446,7 +7549,7 @@
           <w:szCs w:val="20"/>
           <w:lang w:val="en-US"/>
         </w:rPr>
-        <w:t>328kbp</w:t>
+        <w:t xml:space="preserve">The results in </w:t>
       </w:r>
       <w:r>
         <w:rPr>
@@ -7455,16 +7558,7 @@
           <w:szCs w:val="20"/>
           <w:lang w:val="en-US"/>
         </w:rPr>
-        <w:t>s</w:t>
-      </w:r>
-      <w:r>
-        <w:t>.</w:t>
-      </w:r>
-      <w:r>
-        <w:t xml:space="preserve"> A sample base of 30 listeners evaluated the formats.</w:t>
-      </w:r>
-      <w:r>
-        <w:t xml:space="preserve"> </w:t>
+        <w:t>Tables 1 and 2</w:t>
       </w:r>
       <w:r>
         <w:rPr>
@@ -7473,8 +7567,9 @@
           <w:szCs w:val="20"/>
           <w:lang w:val="en-US"/>
         </w:rPr>
-        <w:t>The results</w:t>
-      </w:r>
+        <w:t xml:space="preserve"> show </w:t>
+      </w:r>
+      <w:proofErr w:type="spellStart"/>
       <w:r>
         <w:rPr>
           <w:rFonts w:cs="Times New Roman"/>
@@ -7482,8 +7577,9 @@
           <w:szCs w:val="20"/>
           <w:lang w:val="en-US"/>
         </w:rPr>
-        <w:t xml:space="preserve"> in </w:t>
-      </w:r>
+        <w:t>aptX</w:t>
+      </w:r>
+      <w:proofErr w:type="spellEnd"/>
       <w:r>
         <w:rPr>
           <w:rFonts w:cs="Times New Roman"/>
@@ -7491,7 +7587,7 @@
           <w:szCs w:val="20"/>
           <w:lang w:val="en-US"/>
         </w:rPr>
-        <w:t>Tables 1 and 2</w:t>
+        <w:t xml:space="preserve"> </w:t>
       </w:r>
       <w:r>
         <w:rPr>
@@ -7500,7 +7596,7 @@
           <w:szCs w:val="20"/>
           <w:lang w:val="en-US"/>
         </w:rPr>
-        <w:t xml:space="preserve"> show aptX </w:t>
+        <w:t>outperformed</w:t>
       </w:r>
       <w:r>
         <w:rPr>
@@ -7509,34 +7605,7 @@
           <w:szCs w:val="20"/>
           <w:lang w:val="en-US"/>
         </w:rPr>
-        <w:t>outperformed</w:t>
-      </w:r>
-      <w:r>
-        <w:rPr>
-          <w:rFonts w:cs="Times New Roman"/>
-          <w:color w:val="auto"/>
-          <w:szCs w:val="20"/>
-          <w:lang w:val="en-US"/>
-        </w:rPr>
-        <w:t xml:space="preserve"> SBC by</w:t>
-      </w:r>
-      <w:r>
-        <w:rPr>
-          <w:rFonts w:cs="Times New Roman"/>
-          <w:color w:val="auto"/>
-          <w:szCs w:val="20"/>
-          <w:lang w:val="en-US"/>
-        </w:rPr>
-        <w:t xml:space="preserve"> a factor of 2.</w:t>
-      </w:r>
-      <w:r>
-        <w:rPr>
-          <w:rFonts w:cs="Times New Roman"/>
-          <w:color w:val="auto"/>
-          <w:szCs w:val="20"/>
-          <w:lang w:val="en-US"/>
-        </w:rPr>
-        <w:t xml:space="preserve">5 </w:t>
+        <w:t xml:space="preserve"> SBC by a factor of 2.5 </w:t>
       </w:r>
       <w:r>
         <w:rPr>
@@ -7607,7 +7676,21 @@
         <w:rPr>
           <w:lang w:val="en-US"/>
         </w:rPr>
-        <w:t>The aptX HD codec</w:t>
+        <w:t xml:space="preserve">The </w:t>
+      </w:r>
+      <w:proofErr w:type="spellStart"/>
+      <w:r>
+        <w:rPr>
+          <w:lang w:val="en-US"/>
+        </w:rPr>
+        <w:t>aptX</w:t>
+      </w:r>
+      <w:proofErr w:type="spellEnd"/>
+      <w:r>
+        <w:rPr>
+          <w:lang w:val="en-US"/>
+        </w:rPr>
+        <w:t xml:space="preserve"> HD codec</w:t>
       </w:r>
       <w:r>
         <w:rPr>
@@ -7619,19 +7702,47 @@
         <w:rPr>
           <w:lang w:val="en-US"/>
         </w:rPr>
-        <w:t xml:space="preserve"> on the previous aptX codec,</w:t>
-      </w:r>
-      <w:r>
-        <w:rPr>
-          <w:lang w:val="en-US"/>
-        </w:rPr>
-        <w:t xml:space="preserve"> </w:t>
-      </w:r>
-      <w:r>
-        <w:rPr>
-          <w:lang w:val="en-US"/>
-        </w:rPr>
-        <w:t xml:space="preserve">was lauched in January 2016, and </w:t>
+        <w:t xml:space="preserve"> on the previous </w:t>
+      </w:r>
+      <w:proofErr w:type="spellStart"/>
+      <w:r>
+        <w:rPr>
+          <w:lang w:val="en-US"/>
+        </w:rPr>
+        <w:t>aptX</w:t>
+      </w:r>
+      <w:proofErr w:type="spellEnd"/>
+      <w:r>
+        <w:rPr>
+          <w:lang w:val="en-US"/>
+        </w:rPr>
+        <w:t xml:space="preserve"> codec,</w:t>
+      </w:r>
+      <w:r>
+        <w:rPr>
+          <w:lang w:val="en-US"/>
+        </w:rPr>
+        <w:t xml:space="preserve"> </w:t>
+      </w:r>
+      <w:r>
+        <w:rPr>
+          <w:lang w:val="en-US"/>
+        </w:rPr>
+        <w:t xml:space="preserve">was </w:t>
+      </w:r>
+      <w:proofErr w:type="spellStart"/>
+      <w:r>
+        <w:rPr>
+          <w:lang w:val="en-US"/>
+        </w:rPr>
+        <w:t>lauched</w:t>
+      </w:r>
+      <w:proofErr w:type="spellEnd"/>
+      <w:r>
+        <w:rPr>
+          <w:lang w:val="en-US"/>
+        </w:rPr>
+        <w:t xml:space="preserve"> in January 2016, and </w:t>
       </w:r>
       <w:r>
         <w:rPr>
@@ -7643,26 +7754,16 @@
         <w:rPr>
           <w:lang w:val="en-US"/>
         </w:rPr>
-        <w:t xml:space="preserve"> </w:t>
-      </w:r>
-      <w:r>
-        <w:rPr>
-          <w:lang w:val="en-US"/>
-        </w:rPr>
-        <w:t>48 kHz</w:t>
-      </w:r>
-      <w:r>
-        <w:rPr>
-          <w:lang w:val="en-US"/>
-        </w:rPr>
-        <w:t>/</w:t>
-      </w:r>
+        <w:t xml:space="preserve"> 48 kHz/</w:t>
+      </w:r>
+      <w:proofErr w:type="gramStart"/>
       <w:r>
         <w:rPr>
           <w:lang w:val="en-US"/>
         </w:rPr>
         <w:t>24 bit</w:t>
       </w:r>
+      <w:proofErr w:type="gramEnd"/>
       <w:r>
         <w:rPr>
           <w:lang w:val="en-US"/>
@@ -7691,49 +7792,55 @@
         <w:rPr>
           <w:lang w:val="en-US"/>
         </w:rPr>
-        <w:t xml:space="preserve"> was conducted by Salford University comparing aptX HD against 44.1 kHz/16 bit and 96 kHz/24 bit audio.</w:t>
-      </w:r>
-      <w:r>
-        <w:rPr>
-          <w:lang w:val="en-US"/>
-        </w:rPr>
-        <w:t xml:space="preserve"> F</w:t>
-      </w:r>
-      <w:r>
-        <w:rPr>
-          <w:lang w:val="en-US"/>
-        </w:rPr>
-        <w:t>o</w:t>
-      </w:r>
-      <w:r>
-        <w:rPr>
-          <w:lang w:val="en-US"/>
-        </w:rPr>
-        <w:t>r the test</w:t>
-      </w:r>
-      <w:r>
-        <w:rPr>
-          <w:lang w:val="en-US"/>
-        </w:rPr>
-        <w:t xml:space="preserve"> several pieces </w:t>
-      </w:r>
-      <w:r>
-        <w:rPr>
-          <w:lang w:val="en-US"/>
-        </w:rPr>
-        <w:t>were</w:t>
-      </w:r>
-      <w:r>
-        <w:rPr>
-          <w:lang w:val="en-US"/>
-        </w:rPr>
-        <w:t xml:space="preserve"> commissioned and</w:t>
-      </w:r>
-      <w:r>
-        <w:rPr>
-          <w:lang w:val="en-US"/>
-        </w:rPr>
-        <w:t xml:space="preserve"> </w:t>
+        <w:t xml:space="preserve"> was conducted by </w:t>
+      </w:r>
+      <w:proofErr w:type="spellStart"/>
+      <w:r>
+        <w:rPr>
+          <w:lang w:val="en-US"/>
+        </w:rPr>
+        <w:t>Salford</w:t>
+      </w:r>
+      <w:proofErr w:type="spellEnd"/>
+      <w:r>
+        <w:rPr>
+          <w:lang w:val="en-US"/>
+        </w:rPr>
+        <w:t xml:space="preserve"> University comparing </w:t>
+      </w:r>
+      <w:proofErr w:type="spellStart"/>
+      <w:r>
+        <w:rPr>
+          <w:lang w:val="en-US"/>
+        </w:rPr>
+        <w:t>aptX</w:t>
+      </w:r>
+      <w:proofErr w:type="spellEnd"/>
+      <w:r>
+        <w:rPr>
+          <w:lang w:val="en-US"/>
+        </w:rPr>
+        <w:t xml:space="preserve"> HD against 44.1 kHz/16 bit and 96 kHz/</w:t>
+      </w:r>
+      <w:proofErr w:type="gramStart"/>
+      <w:r>
+        <w:rPr>
+          <w:lang w:val="en-US"/>
+        </w:rPr>
+        <w:t>24 bit</w:t>
+      </w:r>
+      <w:proofErr w:type="gramEnd"/>
+      <w:r>
+        <w:rPr>
+          <w:lang w:val="en-US"/>
+        </w:rPr>
+        <w:t xml:space="preserve"> audio.</w:t>
+      </w:r>
+      <w:r>
+        <w:rPr>
+          <w:lang w:val="en-US"/>
+        </w:rPr>
+        <w:t xml:space="preserve"> For the test several pieces were commissioned and </w:t>
       </w:r>
       <w:r>
         <w:rPr>
@@ -7742,106 +7849,7 @@
           <w:szCs w:val="20"/>
           <w:lang w:val="en-US"/>
         </w:rPr>
-        <w:t>record</w:t>
-      </w:r>
-      <w:r>
-        <w:rPr>
-          <w:rFonts w:cs="Times New Roman"/>
-          <w:color w:val="auto"/>
-          <w:szCs w:val="20"/>
-          <w:lang w:val="en-US"/>
-        </w:rPr>
-        <w:t>ed</w:t>
-      </w:r>
-      <w:r>
-        <w:rPr>
-          <w:rFonts w:cs="Times New Roman"/>
-          <w:color w:val="auto"/>
-          <w:szCs w:val="20"/>
-          <w:lang w:val="en-US"/>
-        </w:rPr>
-        <w:t xml:space="preserve"> </w:t>
-      </w:r>
-      <w:r>
-        <w:rPr>
-          <w:rFonts w:cs="Times New Roman"/>
-          <w:color w:val="auto"/>
-          <w:szCs w:val="20"/>
-          <w:lang w:val="en-US"/>
-        </w:rPr>
-        <w:t>at 96 kHz/</w:t>
-      </w:r>
-      <w:r>
-        <w:rPr>
-          <w:rFonts w:cs="Times New Roman"/>
-          <w:color w:val="auto"/>
-          <w:szCs w:val="20"/>
-          <w:lang w:val="en-US"/>
-        </w:rPr>
-        <w:t>24</w:t>
-      </w:r>
-      <w:r>
-        <w:rPr>
-          <w:rFonts w:cs="Times New Roman"/>
-          <w:color w:val="auto"/>
-          <w:szCs w:val="20"/>
-          <w:lang w:val="en-US"/>
-        </w:rPr>
-        <w:t xml:space="preserve"> bit. The</w:t>
-      </w:r>
-      <w:r>
-        <w:rPr>
-          <w:rFonts w:cs="Times New Roman"/>
-          <w:color w:val="auto"/>
-          <w:szCs w:val="20"/>
-          <w:lang w:val="en-US"/>
-        </w:rPr>
-        <w:t xml:space="preserve"> content </w:t>
-      </w:r>
-      <w:r>
-        <w:rPr>
-          <w:rFonts w:cs="Times New Roman"/>
-          <w:color w:val="auto"/>
-          <w:szCs w:val="20"/>
-          <w:lang w:val="en-US"/>
-        </w:rPr>
-        <w:t>was</w:t>
-      </w:r>
-      <w:r>
-        <w:rPr>
-          <w:rFonts w:cs="Times New Roman"/>
-          <w:color w:val="auto"/>
-          <w:szCs w:val="20"/>
-          <w:lang w:val="en-US"/>
-        </w:rPr>
-        <w:t xml:space="preserve"> then</w:t>
-      </w:r>
-      <w:r>
-        <w:rPr>
-          <w:rFonts w:cs="Times New Roman"/>
-          <w:color w:val="auto"/>
-          <w:szCs w:val="20"/>
-          <w:lang w:val="en-US"/>
-        </w:rPr>
-        <w:t xml:space="preserve"> </w:t>
-      </w:r>
-      <w:r>
-        <w:rPr>
-          <w:rFonts w:cs="Times New Roman"/>
-          <w:color w:val="auto"/>
-          <w:szCs w:val="20"/>
-          <w:lang w:val="en-US"/>
-        </w:rPr>
-        <w:t>processed in 2 way</w:t>
-      </w:r>
-      <w:r>
-        <w:rPr>
-          <w:rFonts w:cs="Times New Roman"/>
-          <w:color w:val="auto"/>
-          <w:szCs w:val="20"/>
-          <w:lang w:val="en-US"/>
-        </w:rPr>
-        <w:t>s</w:t>
+        <w:t>recorded at 96 kHz/24 bit. The content was then processed in 2 ways</w:t>
       </w:r>
       <w:r>
         <w:rPr>
@@ -7883,7 +7891,7 @@
           <w:szCs w:val="20"/>
           <w:lang w:val="en-US"/>
         </w:rPr>
-        <w:t>down-sampled to 44.1 kHz/</w:t>
+        <w:t>down-sampled to 44.1 kHz/16 bit</w:t>
       </w:r>
       <w:r>
         <w:rPr>
@@ -7892,7 +7900,7 @@
           <w:szCs w:val="20"/>
           <w:lang w:val="en-US"/>
         </w:rPr>
-        <w:t>16</w:t>
+        <w:t>,</w:t>
       </w:r>
       <w:r>
         <w:rPr>
@@ -7901,34 +7909,7 @@
           <w:szCs w:val="20"/>
           <w:lang w:val="en-US"/>
         </w:rPr>
-        <w:t xml:space="preserve"> bit</w:t>
-      </w:r>
-      <w:r>
-        <w:rPr>
-          <w:rFonts w:cs="Times New Roman"/>
-          <w:color w:val="auto"/>
-          <w:szCs w:val="20"/>
-          <w:lang w:val="en-US"/>
-        </w:rPr>
-        <w:t>,</w:t>
-      </w:r>
-      <w:r>
-        <w:rPr>
-          <w:rFonts w:cs="Times New Roman"/>
-          <w:color w:val="auto"/>
-          <w:szCs w:val="20"/>
-          <w:lang w:val="en-US"/>
-        </w:rPr>
-        <w:t xml:space="preserve"> </w:t>
-      </w:r>
-      <w:r>
-        <w:rPr>
-          <w:rFonts w:cs="Times New Roman"/>
-          <w:color w:val="auto"/>
-          <w:szCs w:val="20"/>
-          <w:lang w:val="en-US"/>
-        </w:rPr>
-        <w:t xml:space="preserve">and </w:t>
+        <w:t xml:space="preserve"> and </w:t>
       </w:r>
     </w:p>
     <w:p>
@@ -7952,8 +7933,9 @@
           <w:szCs w:val="20"/>
           <w:lang w:val="en-US"/>
         </w:rPr>
-        <w:t>passed through an aptX HD</w:t>
-      </w:r>
+        <w:t xml:space="preserve">passed through an </w:t>
+      </w:r>
+      <w:proofErr w:type="spellStart"/>
       <w:r>
         <w:rPr>
           <w:rFonts w:cs="Times New Roman"/>
@@ -7961,8 +7943,9 @@
           <w:szCs w:val="20"/>
           <w:lang w:val="en-US"/>
         </w:rPr>
-        <w:t xml:space="preserve"> encode/</w:t>
-      </w:r>
+        <w:t>aptX</w:t>
+      </w:r>
+      <w:proofErr w:type="spellEnd"/>
       <w:r>
         <w:rPr>
           <w:rFonts w:cs="Times New Roman"/>
@@ -7970,7 +7953,7 @@
           <w:szCs w:val="20"/>
           <w:lang w:val="en-US"/>
         </w:rPr>
-        <w:t xml:space="preserve">decode cycle. </w:t>
+        <w:t xml:space="preserve"> HD encode/decode cycle. </w:t>
       </w:r>
     </w:p>
     <w:p>
@@ -8020,7 +8003,15 @@
         <w:t>perceivable</w:t>
       </w:r>
       <w:r>
-        <w:t xml:space="preserve"> difference between aptX HD and the 96</w:t>
+        <w:t xml:space="preserve"> difference between </w:t>
+      </w:r>
+      <w:proofErr w:type="spellStart"/>
+      <w:r>
+        <w:t>aptX</w:t>
+      </w:r>
+      <w:proofErr w:type="spellEnd"/>
+      <w:r>
+        <w:t xml:space="preserve"> HD and the 96</w:t>
       </w:r>
       <w:r>
         <w:t xml:space="preserve"> kHz</w:t>
@@ -8098,7 +8089,15 @@
         <w:t xml:space="preserve"> </w:t>
       </w:r>
       <w:r>
-        <w:t>It should be noted that this information was provided by the Director of aptX sales and marketing, and that the full study results are not yet available.</w:t>
+        <w:t xml:space="preserve">It should be noted that this information was provided by the Director of </w:t>
+      </w:r>
+      <w:proofErr w:type="spellStart"/>
+      <w:r>
+        <w:t>aptX</w:t>
+      </w:r>
+      <w:proofErr w:type="spellEnd"/>
+      <w:r>
+        <w:t xml:space="preserve"> sales and marketing, and that the full study results are not yet available.</w:t>
       </w:r>
       <w:r>
         <w:t xml:space="preserve"> </w:t>
@@ -8107,7 +8106,35 @@
         <w:rPr>
           <w:color w:val="FF0000"/>
         </w:rPr>
-        <w:t>Discussion about aptX and aptX HD.</w:t>
+        <w:t xml:space="preserve">Discussion about </w:t>
+      </w:r>
+      <w:proofErr w:type="spellStart"/>
+      <w:r>
+        <w:rPr>
+          <w:color w:val="FF0000"/>
+        </w:rPr>
+        <w:t>aptX</w:t>
+      </w:r>
+      <w:proofErr w:type="spellEnd"/>
+      <w:r>
+        <w:rPr>
+          <w:color w:val="FF0000"/>
+        </w:rPr>
+        <w:t xml:space="preserve"> and </w:t>
+      </w:r>
+      <w:proofErr w:type="spellStart"/>
+      <w:r>
+        <w:rPr>
+          <w:color w:val="FF0000"/>
+        </w:rPr>
+        <w:t>aptX</w:t>
+      </w:r>
+      <w:proofErr w:type="spellEnd"/>
+      <w:r>
+        <w:rPr>
+          <w:color w:val="FF0000"/>
+        </w:rPr>
+        <w:t xml:space="preserve"> HD.</w:t>
       </w:r>
     </w:p>
     <w:p>
@@ -8126,32 +8153,578 @@
       </w:r>
     </w:p>
     <w:p>
-      <w:pPr>
-        <w:rPr>
-          <w:lang w:val="en-US"/>
-        </w:rPr>
-      </w:pPr>
-      <w:r>
-        <w:rPr>
-          <w:lang w:val="en-US"/>
-        </w:rPr>
-        <w:t>whilst LDAC transfers 3x more data than SBC (990kbps vs 328kbps),</w:t>
+      <w:r>
+        <w:rPr>
+          <w:lang w:val="en-US"/>
+        </w:rPr>
+        <w:t>Sony’s</w:t>
+      </w:r>
+      <w:r>
+        <w:rPr>
+          <w:lang w:val="en-US"/>
+        </w:rPr>
+        <w:t xml:space="preserve"> LDAC</w:t>
+      </w:r>
+      <w:r>
+        <w:rPr>
+          <w:lang w:val="en-US"/>
+        </w:rPr>
+        <w:t xml:space="preserve">, </w:t>
+      </w:r>
+      <w:r>
+        <w:rPr>
+          <w:lang w:val="en-US"/>
+        </w:rPr>
+        <w:t xml:space="preserve">claims to have the highest audio quality </w:t>
+      </w:r>
+      <w:r>
+        <w:rPr>
+          <w:lang w:val="en-US"/>
+        </w:rPr>
+        <w:t xml:space="preserve">out all of the codecs we have looked at so far, 96 kHz/24 bit. </w:t>
+      </w:r>
+      <w:r>
+        <w:rPr>
+          <w:lang w:val="en-US"/>
+        </w:rPr>
+        <w:t>This is achieved by using a 990kbps</w:t>
+      </w:r>
+      <w:r>
+        <w:rPr>
+          <w:lang w:val="en-US"/>
+        </w:rPr>
+        <w:t xml:space="preserve"> transfer rate</w:t>
+      </w:r>
+      <w:r>
+        <w:rPr>
+          <w:lang w:val="en-US"/>
+        </w:rPr>
+        <w:t xml:space="preserve">, three times greater than SBC and </w:t>
+      </w:r>
+      <w:proofErr w:type="spellStart"/>
+      <w:r>
+        <w:rPr>
+          <w:lang w:val="en-US"/>
+        </w:rPr>
+        <w:t>aptX</w:t>
+      </w:r>
+      <w:proofErr w:type="spellEnd"/>
+      <w:r>
+        <w:rPr>
+          <w:lang w:val="en-US"/>
+        </w:rPr>
+        <w:t xml:space="preserve">. </w:t>
+      </w:r>
+      <w:r>
+        <w:t xml:space="preserve">Ford </w:t>
+      </w:r>
+      <w:r>
+        <w:fldChar w:fldCharType="begin"/>
+      </w:r>
+      <w:r>
+        <w:instrText xml:space="preserve"> ADDIN ZOTERO_ITEM CSL_CITATION {"citationID":"GJnV48qi","properties":{"formattedCitation":"[Ford 2015]","plainCitation":"[Ford 2015]"},"citationItems":[{"id":118,"uris":["http://zotero.org/users/local/tVEw5gbi/items/A4XWTSMZ"],"uri":["http://zotero.org/users/local/tVEw5gbi/items/A4XWTSMZ"],"itemData":{"id":118,"type":"webpage","title":"What is Sony LDAC, and how does it do it?","container-title":"AVHub","abstract":"Sony recently introduced us to its LDAC Bluetooth codec. We didn't understand how it could achieve what was claimed. We asked, and they replied - if correct, LDAC appears to be a miraculously effective example of lossless compression.","URL":"http://www.avhub.com.au/news/sound-image/what-is-sony-ldac-and-how-does-it-do-it-408285","author":[{"family":"Ford","given":"Jez"}],"issued":{"date-parts":[["2015",8,24]]},"accessed":{"date-parts":[["2016",11,4]]}}}],"schema":"https://github.com/citation-style-language/schema/raw/master/csl-citation.json"} </w:instrText>
+      </w:r>
+      <w:r>
+        <w:fldChar w:fldCharType="separate"/>
+      </w:r>
+      <w:r>
+        <w:t>[2015]</w:t>
+      </w:r>
+      <w:r>
+        <w:fldChar w:fldCharType="end"/>
+      </w:r>
+      <w:r>
+        <w:t xml:space="preserve"> </w:t>
+      </w:r>
+      <w:r>
+        <w:t xml:space="preserve">shows that this is impossible, unless </w:t>
+      </w:r>
+      <w:proofErr w:type="spellStart"/>
+      <w:r>
+        <w:t>lossy</w:t>
+      </w:r>
+      <w:proofErr w:type="spellEnd"/>
+      <w:r>
+        <w:t xml:space="preserve"> compression is used</w:t>
+      </w:r>
+      <w:r>
+        <w:t xml:space="preserve">. </w:t>
+      </w:r>
+      <w:r>
+        <w:t xml:space="preserve">Current </w:t>
+      </w:r>
+      <w:r>
+        <w:t xml:space="preserve">lossless </w:t>
+      </w:r>
+      <w:r>
+        <w:t>techniques</w:t>
+      </w:r>
+      <w:r>
+        <w:t xml:space="preserve"> can</w:t>
+      </w:r>
+      <w:r>
+        <w:t xml:space="preserve"> achieve a roughly halved bit-rate</w:t>
+      </w:r>
+      <w:r>
+        <w:t>. So for a 96 kHz/</w:t>
+      </w:r>
+      <w:proofErr w:type="gramStart"/>
+      <w:r>
+        <w:t>24 bit</w:t>
+      </w:r>
+      <w:proofErr w:type="gramEnd"/>
+      <w:r>
+        <w:t xml:space="preserve"> file</w:t>
+      </w:r>
+      <w:r>
+        <w:t>, a</w:t>
+      </w:r>
+      <w:r>
+        <w:t xml:space="preserve"> 2.25Mbps data rate could </w:t>
+      </w:r>
+      <w:r>
+        <w:t xml:space="preserve">theoretically </w:t>
+      </w:r>
+      <w:r>
+        <w:t>be achieve</w:t>
+      </w:r>
+      <w:r>
+        <w:t>d</w:t>
+      </w:r>
+      <w:r>
+        <w:t xml:space="preserve"> </w:t>
+      </w:r>
+      <w:r>
+        <w:t>using</w:t>
+      </w:r>
+      <w:r>
+        <w:t xml:space="preserve"> lossless compression. To get </w:t>
+      </w:r>
+      <w:r>
+        <w:t>96 kHz/24 bit</w:t>
+      </w:r>
+      <w:r>
+        <w:t xml:space="preserve"> into 990kbps would require a lossless compression </w:t>
+      </w:r>
+      <w:r>
+        <w:t>that achieved 2</w:t>
+      </w:r>
+      <w:r>
+        <w:t>0%</w:t>
+      </w:r>
+      <w:r>
+        <w:t xml:space="preserve"> of the original file size</w:t>
+      </w:r>
+      <w:r>
+        <w:t>, mor</w:t>
+      </w:r>
+      <w:r>
+        <w:t>e than doubling</w:t>
+      </w:r>
+      <w:r>
+        <w:t xml:space="preserve"> </w:t>
+      </w:r>
+      <w:r>
+        <w:t xml:space="preserve">the maximum compression factor </w:t>
+      </w:r>
+      <w:r>
+        <w:t>achieved previously</w:t>
+      </w:r>
+      <w:r>
+        <w:t>.</w:t>
+      </w:r>
+      <w:r>
+        <w:t xml:space="preserve"> </w:t>
       </w:r>
     </w:p>
     <w:p>
       <w:pPr>
+        <w:rPr>
+          <w:lang w:val="en-US"/>
+        </w:rPr>
+      </w:pPr>
+      <w:r>
+        <w:t xml:space="preserve">After questioning a Sony Asia Engineer </w:t>
+      </w:r>
+      <w:r>
+        <w:fldChar w:fldCharType="begin"/>
+      </w:r>
+      <w:r>
+        <w:instrText xml:space="preserve"> ADDIN ZOTERO_ITEM CSL_CITATION {"citationID":"DmvVal0a","properties":{"formattedCitation":"[Ford 2015]","plainCitation":"[Ford 2015]"},"citationItems":[{"id":118,"uris":["http://zotero.org/users/local/tVEw5gbi/items/A4XWTSMZ"],"uri":["http://zotero.org/users/local/tVEw5gbi/items/A4XWTSMZ"],"itemData":{"id":118,"type":"webpage","title":"What is Sony LDAC, and how does it do it?","container-title":"AVHub","abstract":"Sony recently introduced us to its LDAC Bluetooth codec. We didn't understand how it could achieve what was claimed. We asked, and they replied - if correct, LDAC appears to be a miraculously effective example of lossless compression.","URL":"http://www.avhub.com.au/news/sound-image/what-is-sony-ldac-and-how-does-it-do-it-408285","author":[{"family":"Ford","given":"Jez"}],"issued":{"date-parts":[["2015",8,24]]},"accessed":{"date-parts":[["2016",11,4]]}}}],"schema":"https://github.com/citation-style-language/schema/raw/master/csl-citation.json"} </w:instrText>
+      </w:r>
+      <w:r>
+        <w:fldChar w:fldCharType="separate"/>
+      </w:r>
+      <w:r>
+        <w:rPr>
+          <w:noProof/>
+        </w:rPr>
+        <w:t>[Ford 2015]</w:t>
+      </w:r>
+      <w:r>
+        <w:fldChar w:fldCharType="end"/>
+      </w:r>
+      <w:r>
+        <w:t xml:space="preserve"> explains that </w:t>
+      </w:r>
+      <w:r>
+        <w:t>LDAC</w:t>
+      </w:r>
+      <w:r>
+        <w:t xml:space="preserve"> is in fact </w:t>
+      </w:r>
+      <w:r>
+        <w:t xml:space="preserve">a </w:t>
+      </w:r>
+      <w:proofErr w:type="spellStart"/>
+      <w:r>
+        <w:t>lossy</w:t>
+      </w:r>
+      <w:proofErr w:type="spellEnd"/>
+      <w:r>
+        <w:t xml:space="preserve"> codec</w:t>
+      </w:r>
+      <w:r>
+        <w:t>, as it</w:t>
+      </w:r>
+      <w:r>
+        <w:t xml:space="preserve"> </w:t>
+      </w:r>
+      <w:proofErr w:type="spellStart"/>
+      <w:r>
+        <w:t>can not</w:t>
+      </w:r>
+      <w:proofErr w:type="spellEnd"/>
+      <w:r>
+        <w:t xml:space="preserve"> fully reconstruct a 24-bit 96kHz signal</w:t>
+      </w:r>
+      <w:r>
+        <w:t xml:space="preserve">. </w:t>
+      </w:r>
+      <w:r>
+        <w:t>I</w:t>
+      </w:r>
+      <w:r>
+        <w:t xml:space="preserve">t works by trying to recreate </w:t>
+      </w:r>
+      <w:r>
+        <w:t>the closest possib</w:t>
+      </w:r>
+      <w:r>
+        <w:t>le version of the 96 kHz/</w:t>
+      </w:r>
+      <w:proofErr w:type="gramStart"/>
+      <w:r>
+        <w:t>24 bit</w:t>
+      </w:r>
+      <w:proofErr w:type="gramEnd"/>
+      <w:r>
+        <w:t xml:space="preserve"> </w:t>
+      </w:r>
+      <w:r>
+        <w:t>signal.</w:t>
+      </w:r>
+      <w:r>
+        <w:rPr>
+          <w:lang w:val="en-US"/>
+        </w:rPr>
+        <w:t xml:space="preserve"> </w:t>
+      </w:r>
+      <w:r>
+        <w:rPr>
+          <w:lang w:val="en-US"/>
+        </w:rPr>
+        <w:t>It is also worth noting that</w:t>
+      </w:r>
+      <w:r>
+        <w:rPr>
+          <w:lang w:val="en-US"/>
+        </w:rPr>
+        <w:t xml:space="preserve"> LDAC adds to the bit-rate of A2DP, </w:t>
+      </w:r>
+      <w:r>
+        <w:rPr>
+          <w:lang w:val="en-US"/>
+        </w:rPr>
+        <w:t>as the A2DP standard does not allow for such high data rates</w:t>
+      </w:r>
+      <w:r>
+        <w:rPr>
+          <w:lang w:val="en-US"/>
+        </w:rPr>
+        <w:t>.</w:t>
+      </w:r>
+      <w:r>
+        <w:rPr>
+          <w:lang w:val="en-US"/>
+        </w:rPr>
+        <w:t xml:space="preserve"> </w:t>
+      </w:r>
+    </w:p>
+    <w:p>
+      <w:pPr>
+        <w:rPr>
+          <w:lang w:val="en-US"/>
+        </w:rPr>
+      </w:pPr>
+      <w:r>
+        <w:rPr>
+          <w:lang w:val="en-US"/>
+        </w:rPr>
+        <w:lastRenderedPageBreak/>
+        <w:t xml:space="preserve">Even with its </w:t>
+      </w:r>
+      <w:proofErr w:type="spellStart"/>
+      <w:r>
+        <w:rPr>
+          <w:lang w:val="en-US"/>
+        </w:rPr>
+        <w:t>lossy</w:t>
+      </w:r>
+      <w:proofErr w:type="spellEnd"/>
+      <w:r>
+        <w:rPr>
+          <w:lang w:val="en-US"/>
+        </w:rPr>
+        <w:t xml:space="preserve"> compression LDAC still delivers the highest quality audio out of the codecs we have </w:t>
+      </w:r>
+      <w:proofErr w:type="spellStart"/>
+      <w:r>
+        <w:rPr>
+          <w:lang w:val="en-US"/>
+        </w:rPr>
+        <w:t>analysed</w:t>
+      </w:r>
+      <w:proofErr w:type="spellEnd"/>
+      <w:r>
+        <w:rPr>
+          <w:lang w:val="en-US"/>
+        </w:rPr>
+        <w:t xml:space="preserve">. </w:t>
+      </w:r>
+    </w:p>
+    <w:p>
+      <w:pPr>
         <w:pStyle w:val="Heading2"/>
         <w:rPr>
-          <w:bCs/>
+          <w:lang w:val="en-US"/>
+        </w:rPr>
+      </w:pPr>
+      <w:r>
+        <w:rPr>
+          <w:lang w:val="en-US"/>
+        </w:rPr>
+        <w:t>Network Latencies</w:t>
+      </w:r>
+    </w:p>
+    <w:p>
+      <w:pPr>
+        <w:pStyle w:val="Normalfirst"/>
+        <w:rPr>
+          <w:lang w:val="en-US"/>
+        </w:rPr>
+      </w:pPr>
+      <w:r>
+        <w:rPr>
+          <w:lang w:val="en-US"/>
+        </w:rPr>
+        <w:t>Low d</w:t>
+      </w:r>
+      <w:r>
+        <w:rPr>
+          <w:lang w:val="en-US"/>
+        </w:rPr>
+        <w:t xml:space="preserve">eterministic latency is another requirement for most professional audio </w:t>
+      </w:r>
+      <w:r>
+        <w:rPr>
+          <w:lang w:val="en-US"/>
+        </w:rPr>
+        <w:t>applications</w:t>
+      </w:r>
+      <w:r>
+        <w:rPr>
+          <w:lang w:val="en-US"/>
+        </w:rPr>
+        <w:t xml:space="preserve">. </w:t>
+      </w:r>
+      <w:bookmarkStart w:id="5" w:name="_GoBack"/>
+      <w:bookmarkEnd w:id="5"/>
+    </w:p>
+    <w:p>
+      <w:pPr>
+        <w:rPr>
           <w:color w:val="FF0000"/>
           <w:lang w:val="en-US"/>
         </w:rPr>
       </w:pPr>
       <w:r>
         <w:rPr>
-          <w:lang w:val="en-US"/>
-        </w:rPr>
-        <w:t>Network Latencies</w:t>
+          <w:color w:val="FF0000"/>
+          <w:lang w:val="en-US"/>
+        </w:rPr>
+        <w:t>According to the European Broadcast</w:t>
+      </w:r>
+      <w:r>
+        <w:rPr>
+          <w:color w:val="FF0000"/>
+          <w:lang w:val="en-US"/>
+        </w:rPr>
+        <w:t xml:space="preserve"> </w:t>
+      </w:r>
+      <w:r>
+        <w:rPr>
+          <w:color w:val="FF0000"/>
+          <w:lang w:val="en-US"/>
+        </w:rPr>
+        <w:t>Recommendation R37-2007 “The relative timing of the</w:t>
+      </w:r>
+      <w:r>
+        <w:rPr>
+          <w:color w:val="FF0000"/>
+          <w:lang w:val="en-US"/>
+        </w:rPr>
+        <w:t xml:space="preserve"> </w:t>
+      </w:r>
+      <w:r>
+        <w:rPr>
+          <w:color w:val="FF0000"/>
+          <w:lang w:val="en-US"/>
+        </w:rPr>
+        <w:t>sound and vision components of a television signal” the</w:t>
+      </w:r>
+      <w:r>
+        <w:rPr>
+          <w:color w:val="FF0000"/>
+          <w:lang w:val="en-US"/>
+        </w:rPr>
+        <w:t xml:space="preserve"> </w:t>
+      </w:r>
+      <w:r>
+        <w:rPr>
+          <w:color w:val="FF0000"/>
+          <w:lang w:val="en-US"/>
+        </w:rPr>
+        <w:t xml:space="preserve">boundaries are: Sound before picture </w:t>
+      </w:r>
+      <w:r>
+        <w:rPr>
+          <w:rFonts w:ascii="†¨É_ˇ" w:hAnsi="†¨É_ˇ" w:cs="†¨É_ˇ"/>
+          <w:color w:val="FF0000"/>
+          <w:lang w:val="en-US"/>
+        </w:rPr>
+        <w:t xml:space="preserve">≤ </w:t>
+      </w:r>
+      <w:r>
+        <w:rPr>
+          <w:color w:val="FF0000"/>
+          <w:lang w:val="en-US"/>
+        </w:rPr>
+        <w:t xml:space="preserve"> 40 </w:t>
+      </w:r>
+      <w:proofErr w:type="spellStart"/>
+      <w:r>
+        <w:rPr>
+          <w:color w:val="FF0000"/>
+          <w:lang w:val="en-US"/>
+        </w:rPr>
+        <w:t>ms</w:t>
+      </w:r>
+      <w:proofErr w:type="spellEnd"/>
+      <w:r>
+        <w:rPr>
+          <w:color w:val="FF0000"/>
+          <w:lang w:val="en-US"/>
+        </w:rPr>
+        <w:t xml:space="preserve"> and</w:t>
+      </w:r>
+      <w:r>
+        <w:rPr>
+          <w:color w:val="FF0000"/>
+          <w:lang w:val="en-US"/>
+        </w:rPr>
+        <w:t xml:space="preserve"> </w:t>
+      </w:r>
+      <w:r>
+        <w:rPr>
+          <w:color w:val="FF0000"/>
+          <w:lang w:val="en-US"/>
+        </w:rPr>
+        <w:t xml:space="preserve">Sound after picture </w:t>
+      </w:r>
+      <w:r>
+        <w:rPr>
+          <w:rFonts w:ascii="†¨É_ˇ" w:hAnsi="†¨É_ˇ" w:cs="†¨É_ˇ"/>
+          <w:color w:val="FF0000"/>
+          <w:lang w:val="en-US"/>
+        </w:rPr>
+        <w:t xml:space="preserve">≤ </w:t>
+      </w:r>
+      <w:r>
+        <w:rPr>
+          <w:color w:val="FF0000"/>
+          <w:lang w:val="en-US"/>
+        </w:rPr>
+        <w:t xml:space="preserve"> 60 </w:t>
+      </w:r>
+      <w:proofErr w:type="spellStart"/>
+      <w:r>
+        <w:rPr>
+          <w:color w:val="FF0000"/>
+          <w:lang w:val="en-US"/>
+        </w:rPr>
+        <w:t>ms</w:t>
+      </w:r>
+      <w:proofErr w:type="spellEnd"/>
+      <w:r>
+        <w:rPr>
+          <w:color w:val="FF0000"/>
+          <w:lang w:val="en-US"/>
+        </w:rPr>
+        <w:t xml:space="preserve"> </w:t>
+      </w:r>
+      <w:r>
+        <w:rPr>
+          <w:color w:val="FF0000"/>
+          <w:lang w:val="en-US"/>
+        </w:rPr>
+        <w:fldChar w:fldCharType="begin"/>
+      </w:r>
+      <w:r>
+        <w:rPr>
+          <w:color w:val="FF0000"/>
+          <w:lang w:val="en-US"/>
+        </w:rPr>
+        <w:instrText xml:space="preserve"> ADDIN ZOTERO_ITEM CSL_CITATION {"citationID":"jjEtZw4J","properties":{"formattedCitation":"[EBU 2007]","plainCitation":"[EBU 2007]"},"citationItems":[{"id":217,"uris":["http://zotero.org/users/local/tVEw5gbi/items/5QANVN2I"],"uri":["http://zotero.org/users/local/tVEw5gbi/items/5QANVN2I"],"itemData":{"id":217,"type":"book","title":"The relative timing of the sound and vision components of a television signal","author":[{"family":"EBU","given":"Technical Recomendation R37-2007"}],"issued":{"date-parts":[["2007",2]]}}}],"schema":"https://github.com/citation-style-language/schema/raw/master/csl-citation.json"} </w:instrText>
+      </w:r>
+      <w:r>
+        <w:rPr>
+          <w:color w:val="FF0000"/>
+          <w:lang w:val="en-US"/>
+        </w:rPr>
+        <w:fldChar w:fldCharType="separate"/>
+      </w:r>
+      <w:r>
+        <w:rPr>
+          <w:noProof/>
+          <w:color w:val="FF0000"/>
+          <w:lang w:val="en-US"/>
+        </w:rPr>
+        <w:t>[EBU 2007]</w:t>
+      </w:r>
+      <w:r>
+        <w:rPr>
+          <w:color w:val="FF0000"/>
+          <w:lang w:val="en-US"/>
+        </w:rPr>
+        <w:fldChar w:fldCharType="end"/>
+      </w:r>
+      <w:r>
+        <w:rPr>
+          <w:color w:val="FF0000"/>
+          <w:lang w:val="en-US"/>
+        </w:rPr>
+        <w:t>.</w:t>
       </w:r>
     </w:p>
     <w:p>
@@ -8191,12 +8764,53 @@
       <w:r>
         <w:fldChar w:fldCharType="separate"/>
       </w:r>
-      <w:r>
-        <w:rPr>
-          <w:rFonts w:cs="Times New Roman"/>
-          <w:color w:val="000000"/>
-        </w:rPr>
-        <w:t xml:space="preserve">Abinayaa, V. and Jayan, Anagha, 2014: ‘Case Study on Comparison of Wireless Technologies in Industrial Applications’, </w:t>
+      <w:proofErr w:type="spellStart"/>
+      <w:r>
+        <w:rPr>
+          <w:rFonts w:cs="Times New Roman"/>
+          <w:color w:val="000000"/>
+        </w:rPr>
+        <w:t>Abinayaa</w:t>
+      </w:r>
+      <w:proofErr w:type="spellEnd"/>
+      <w:r>
+        <w:rPr>
+          <w:rFonts w:cs="Times New Roman"/>
+          <w:color w:val="000000"/>
+        </w:rPr>
+        <w:t xml:space="preserve">, V. and </w:t>
+      </w:r>
+      <w:proofErr w:type="spellStart"/>
+      <w:r>
+        <w:rPr>
+          <w:rFonts w:cs="Times New Roman"/>
+          <w:color w:val="000000"/>
+        </w:rPr>
+        <w:t>Jayan</w:t>
+      </w:r>
+      <w:proofErr w:type="spellEnd"/>
+      <w:r>
+        <w:rPr>
+          <w:rFonts w:cs="Times New Roman"/>
+          <w:color w:val="000000"/>
+        </w:rPr>
+        <w:t xml:space="preserve">, </w:t>
+      </w:r>
+      <w:proofErr w:type="spellStart"/>
+      <w:r>
+        <w:rPr>
+          <w:rFonts w:cs="Times New Roman"/>
+          <w:color w:val="000000"/>
+        </w:rPr>
+        <w:t>Anagha</w:t>
+      </w:r>
+      <w:proofErr w:type="spellEnd"/>
+      <w:r>
+        <w:rPr>
+          <w:rFonts w:cs="Times New Roman"/>
+          <w:color w:val="000000"/>
+        </w:rPr>
+        <w:t xml:space="preserve">, 2014: ‘Case Study on Comparison of Wireless Technologies in Industrial Applications’, </w:t>
       </w:r>
       <w:r>
         <w:rPr>
@@ -8223,12 +8837,37 @@
           <w:color w:val="000000"/>
         </w:rPr>
       </w:pPr>
-      <w:r>
-        <w:rPr>
-          <w:rFonts w:cs="Times New Roman"/>
-          <w:color w:val="000000"/>
-        </w:rPr>
-        <w:t xml:space="preserve">Bisdikian, Chatschik, 2001: </w:t>
+      <w:proofErr w:type="spellStart"/>
+      <w:r>
+        <w:rPr>
+          <w:rFonts w:cs="Times New Roman"/>
+          <w:color w:val="000000"/>
+        </w:rPr>
+        <w:t>Bisdikian</w:t>
+      </w:r>
+      <w:proofErr w:type="spellEnd"/>
+      <w:r>
+        <w:rPr>
+          <w:rFonts w:cs="Times New Roman"/>
+          <w:color w:val="000000"/>
+        </w:rPr>
+        <w:t xml:space="preserve">, </w:t>
+      </w:r>
+      <w:proofErr w:type="spellStart"/>
+      <w:r>
+        <w:rPr>
+          <w:rFonts w:cs="Times New Roman"/>
+          <w:color w:val="000000"/>
+        </w:rPr>
+        <w:t>Chatschik</w:t>
+      </w:r>
+      <w:proofErr w:type="spellEnd"/>
+      <w:r>
+        <w:rPr>
+          <w:rFonts w:cs="Times New Roman"/>
+          <w:color w:val="000000"/>
+        </w:rPr>
+        <w:t xml:space="preserve">, 2001: </w:t>
       </w:r>
       <w:r>
         <w:rPr>
@@ -8244,7 +8883,23 @@
           <w:rFonts w:cs="Times New Roman"/>
           <w:color w:val="000000"/>
         </w:rPr>
-        <w:t xml:space="preserve"> (Thomas J. Watson Research Center P.O. Box 704 Yorktown Heights, NY 10598: IBM Corporation).</w:t>
+        <w:t xml:space="preserve"> (Thomas J. Watson Research </w:t>
+      </w:r>
+      <w:proofErr w:type="spellStart"/>
+      <w:r>
+        <w:rPr>
+          <w:rFonts w:cs="Times New Roman"/>
+          <w:color w:val="000000"/>
+        </w:rPr>
+        <w:t>Center</w:t>
+      </w:r>
+      <w:proofErr w:type="spellEnd"/>
+      <w:r>
+        <w:rPr>
+          <w:rFonts w:cs="Times New Roman"/>
+          <w:color w:val="000000"/>
+        </w:rPr>
+        <w:t xml:space="preserve"> P.O. Box 704 Yorktown Heights, NY 10598: IBM Corporation).</w:t>
       </w:r>
     </w:p>
     <w:p>
@@ -8260,7 +8915,6 @@
           <w:rFonts w:cs="Times New Roman"/>
           <w:color w:val="000000"/>
         </w:rPr>
-        <w:lastRenderedPageBreak/>
         <w:t xml:space="preserve">Bluetooth SIG, 2001: ‘Specifications of the Bluetooth System’, </w:t>
       </w:r>
       <w:r>
@@ -8325,7 +8979,23 @@
           <w:rFonts w:cs="Times New Roman"/>
           <w:color w:val="000000"/>
         </w:rPr>
-        <w:t>Bluetooth SIG, 2016a:‘Bluetooth is Everywhere Consumers Hang Out’, https://www.bluetooth.com/marketing-branding/markets/consumer-electronics, accessed 11/11/2016</w:t>
+        <w:t>Bluetooth SIG, 2016</w:t>
+      </w:r>
+      <w:proofErr w:type="gramStart"/>
+      <w:r>
+        <w:rPr>
+          <w:rFonts w:cs="Times New Roman"/>
+          <w:color w:val="000000"/>
+        </w:rPr>
+        <w:t>a:‘</w:t>
+      </w:r>
+      <w:proofErr w:type="gramEnd"/>
+      <w:r>
+        <w:rPr>
+          <w:rFonts w:cs="Times New Roman"/>
+          <w:color w:val="000000"/>
+        </w:rPr>
+        <w:t>Bluetooth is Everywhere Consumers Hang Out’, https://www.bluetooth.com/marketing-branding/markets/consumer-electronics, accessed 11/11/2016</w:t>
       </w:r>
     </w:p>
     <w:p>
@@ -8341,7 +9011,23 @@
           <w:rFonts w:cs="Times New Roman"/>
           <w:color w:val="000000"/>
         </w:rPr>
-        <w:t>Bluetooth SIG, 2016b:‘Bluetooth 5 announcement - Kirkland, Washington’, https://www.bluetooth.com/news/pressreleases/2016/06/16/-bluetooth5-quadruples-rangedoubles-speedincreases-data-broadcasting-capacity-by-800, accessed 04/11/2016</w:t>
+        <w:t>Bluetooth SIG, 2016</w:t>
+      </w:r>
+      <w:proofErr w:type="gramStart"/>
+      <w:r>
+        <w:rPr>
+          <w:rFonts w:cs="Times New Roman"/>
+          <w:color w:val="000000"/>
+        </w:rPr>
+        <w:t>b:‘</w:t>
+      </w:r>
+      <w:proofErr w:type="gramEnd"/>
+      <w:r>
+        <w:rPr>
+          <w:rFonts w:cs="Times New Roman"/>
+          <w:color w:val="000000"/>
+        </w:rPr>
+        <w:t>Bluetooth 5 announcement - Kirkland, Washington’, https://www.bluetooth.com/news/pressreleases/2016/06/16/-bluetooth5-quadruples-rangedoubles-speedincreases-data-broadcasting-capacity-by-800, accessed 04/11/2016</w:t>
       </w:r>
     </w:p>
     <w:p>
@@ -8352,12 +9038,37 @@
           <w:color w:val="000000"/>
         </w:rPr>
       </w:pPr>
-      <w:r>
-        <w:rPr>
-          <w:rFonts w:cs="Times New Roman"/>
-          <w:color w:val="000000"/>
-        </w:rPr>
-        <w:t>Bullis, Kevin, 2015:‘Why Electric Cars Don’t Have Better Batteries’, https://www.technologyreview.com/s/534866/why-we-dont-have-battery-breakthroughs/, accessed 09/11/2016</w:t>
+      <w:proofErr w:type="spellStart"/>
+      <w:r>
+        <w:rPr>
+          <w:rFonts w:cs="Times New Roman"/>
+          <w:color w:val="000000"/>
+        </w:rPr>
+        <w:t>Bullis</w:t>
+      </w:r>
+      <w:proofErr w:type="spellEnd"/>
+      <w:r>
+        <w:rPr>
+          <w:rFonts w:cs="Times New Roman"/>
+          <w:color w:val="000000"/>
+        </w:rPr>
+        <w:t xml:space="preserve">, Kevin, </w:t>
+      </w:r>
+      <w:proofErr w:type="gramStart"/>
+      <w:r>
+        <w:rPr>
+          <w:rFonts w:cs="Times New Roman"/>
+          <w:color w:val="000000"/>
+        </w:rPr>
+        <w:t>2015:‘</w:t>
+      </w:r>
+      <w:proofErr w:type="gramEnd"/>
+      <w:r>
+        <w:rPr>
+          <w:rFonts w:cs="Times New Roman"/>
+          <w:color w:val="000000"/>
+        </w:rPr>
+        <w:t>Why Electric Cars Don’t Have Better Batteries’, https://www.technologyreview.com/s/534866/why-we-dont-have-battery-breakthroughs/, accessed 09/11/2016</w:t>
       </w:r>
     </w:p>
     <w:p>
@@ -8373,7 +9084,23 @@
           <w:rFonts w:cs="Times New Roman"/>
           <w:color w:val="000000"/>
         </w:rPr>
-        <w:t>Butterworth, Brent, 2016:‘Fact or Fiction: Does Bluetooth Wireless Audio Reduce Sound Quality?’, https://www.lifewire.com/what-to-know-about-bluetooth-3134591, accessed 12/11/2016</w:t>
+        <w:t xml:space="preserve">Butterworth, Brent, </w:t>
+      </w:r>
+      <w:proofErr w:type="gramStart"/>
+      <w:r>
+        <w:rPr>
+          <w:rFonts w:cs="Times New Roman"/>
+          <w:color w:val="000000"/>
+        </w:rPr>
+        <w:t>2016:‘</w:t>
+      </w:r>
+      <w:proofErr w:type="gramEnd"/>
+      <w:r>
+        <w:rPr>
+          <w:rFonts w:cs="Times New Roman"/>
+          <w:color w:val="000000"/>
+        </w:rPr>
+        <w:t>Fact or Fiction: Does Bluetooth Wireless Audio Reduce Sound Quality?’, https://www.lifewire.com/what-to-know-about-bluetooth-3134591, accessed 12/11/2016</w:t>
       </w:r>
     </w:p>
     <w:p>
@@ -8384,12 +9111,21 @@
           <w:color w:val="000000"/>
         </w:rPr>
       </w:pPr>
-      <w:r>
-        <w:rPr>
-          <w:rFonts w:cs="Times New Roman"/>
-          <w:color w:val="000000"/>
-        </w:rPr>
-        <w:t xml:space="preserve">Chiasserini, C.F. and Rao, R.R., 2003: ‘Coexistence mechanisms for interference mitigation in the 2.4-GHz ISM band’, </w:t>
+      <w:proofErr w:type="spellStart"/>
+      <w:r>
+        <w:rPr>
+          <w:rFonts w:cs="Times New Roman"/>
+          <w:color w:val="000000"/>
+        </w:rPr>
+        <w:t>Chiasserini</w:t>
+      </w:r>
+      <w:proofErr w:type="spellEnd"/>
+      <w:r>
+        <w:rPr>
+          <w:rFonts w:cs="Times New Roman"/>
+          <w:color w:val="000000"/>
+        </w:rPr>
+        <w:t xml:space="preserve">, C.F. and Rao, R.R., 2003: ‘Coexistence mechanisms for interference mitigation in the 2.4-GHz ISM band’, </w:t>
       </w:r>
       <w:r>
         <w:rPr>
@@ -8416,12 +9152,45 @@
           <w:color w:val="000000"/>
         </w:rPr>
       </w:pPr>
-      <w:r>
-        <w:rPr>
-          <w:rFonts w:cs="Times New Roman"/>
-          <w:color w:val="000000"/>
-        </w:rPr>
-        <w:t xml:space="preserve">Dementyev, Artem et al., 2013: ‘Power Consumption Analysis of Bluetooth Low Energy, ZigBee, and ANT Sensor Nodes in a Cyclic Sleep Scenario’, </w:t>
+      <w:proofErr w:type="spellStart"/>
+      <w:r>
+        <w:rPr>
+          <w:rFonts w:cs="Times New Roman"/>
+          <w:color w:val="000000"/>
+        </w:rPr>
+        <w:t>Dementyev</w:t>
+      </w:r>
+      <w:proofErr w:type="spellEnd"/>
+      <w:r>
+        <w:rPr>
+          <w:rFonts w:cs="Times New Roman"/>
+          <w:color w:val="000000"/>
+        </w:rPr>
+        <w:t xml:space="preserve">, </w:t>
+      </w:r>
+      <w:proofErr w:type="spellStart"/>
+      <w:r>
+        <w:rPr>
+          <w:rFonts w:cs="Times New Roman"/>
+          <w:color w:val="000000"/>
+        </w:rPr>
+        <w:t>Artem</w:t>
+      </w:r>
+      <w:proofErr w:type="spellEnd"/>
+      <w:r>
+        <w:rPr>
+          <w:rFonts w:cs="Times New Roman"/>
+          <w:color w:val="000000"/>
+        </w:rPr>
+        <w:t xml:space="preserve"> et al., 2013: ‘Power Consumption Analysis of Bluetooth Low Energy, ZigBee, and </w:t>
+      </w:r>
+      <w:r>
+        <w:rPr>
+          <w:rFonts w:cs="Times New Roman"/>
+          <w:color w:val="000000"/>
+        </w:rPr>
+        <w:lastRenderedPageBreak/>
+        <w:t xml:space="preserve">ANT Sensor Nodes in a Cyclic Sleep Scenario’, </w:t>
       </w:r>
       <w:r>
         <w:rPr>
@@ -8453,7 +9222,44 @@
           <w:rFonts w:cs="Times New Roman"/>
           <w:color w:val="000000"/>
         </w:rPr>
-        <w:t xml:space="preserve">Gehrmann, Christian, Persson, Joakim and Smeets, Ben, 2004: </w:t>
+        <w:t xml:space="preserve">EBU </w:t>
+      </w:r>
+      <w:r>
+        <w:rPr>
+          <w:rFonts w:cs="Times New Roman"/>
+          <w:color w:val="000000"/>
+        </w:rPr>
+        <w:t>Techni</w:t>
+      </w:r>
+      <w:r>
+        <w:rPr>
+          <w:rFonts w:cs="Times New Roman"/>
+          <w:color w:val="000000"/>
+        </w:rPr>
+        <w:t xml:space="preserve">cal </w:t>
+      </w:r>
+      <w:proofErr w:type="spellStart"/>
+      <w:r>
+        <w:rPr>
+          <w:rFonts w:cs="Times New Roman"/>
+          <w:color w:val="000000"/>
+        </w:rPr>
+        <w:t>Recomendation</w:t>
+      </w:r>
+      <w:proofErr w:type="spellEnd"/>
+      <w:r>
+        <w:rPr>
+          <w:rFonts w:cs="Times New Roman"/>
+          <w:color w:val="000000"/>
+        </w:rPr>
+        <w:t xml:space="preserve"> R37-2007</w:t>
+      </w:r>
+      <w:r>
+        <w:rPr>
+          <w:rFonts w:cs="Times New Roman"/>
+          <w:color w:val="000000"/>
+        </w:rPr>
+        <w:t xml:space="preserve">: </w:t>
       </w:r>
       <w:r>
         <w:rPr>
@@ -8462,14 +9268,7 @@
           <w:iCs/>
           <w:color w:val="000000"/>
         </w:rPr>
-        <w:t>Bluetooth Security</w:t>
-      </w:r>
-      <w:r>
-        <w:rPr>
-          <w:rFonts w:cs="Times New Roman"/>
-          <w:color w:val="000000"/>
-        </w:rPr>
-        <w:t xml:space="preserve"> Artech House).</w:t>
+        <w:t>The relative timing of the sound and vision components of a television signal</w:t>
       </w:r>
     </w:p>
     <w:p>
@@ -8485,7 +9284,23 @@
           <w:rFonts w:cs="Times New Roman"/>
           <w:color w:val="000000"/>
         </w:rPr>
-        <w:t>GfK Global, 2015:‘Bluetooth drives market for portable consumer electronics’, http://www.gfk.com/en-gb/insights/press-release/bluetooth-drives-market-for-portable-consumer-electronics/, accessed 09/11/2016</w:t>
+        <w:t xml:space="preserve">Ford, Jez, </w:t>
+      </w:r>
+      <w:proofErr w:type="gramStart"/>
+      <w:r>
+        <w:rPr>
+          <w:rFonts w:cs="Times New Roman"/>
+          <w:color w:val="000000"/>
+        </w:rPr>
+        <w:t>2015:‘</w:t>
+      </w:r>
+      <w:proofErr w:type="gramEnd"/>
+      <w:r>
+        <w:rPr>
+          <w:rFonts w:cs="Times New Roman"/>
+          <w:color w:val="000000"/>
+        </w:rPr>
+        <w:t>What is Sony LDAC, and how does it do it?’, http://www.avhub.com.au/news/sound-image/what-is-sony-ldac-and-how-does-it-do-it-408285, accessed 04/11/2016</w:t>
       </w:r>
     </w:p>
     <w:p>
@@ -8496,12 +9311,69 @@
           <w:color w:val="000000"/>
         </w:rPr>
       </w:pPr>
-      <w:r>
-        <w:rPr>
-          <w:rFonts w:cs="Times New Roman"/>
-          <w:color w:val="000000"/>
-        </w:rPr>
-        <w:t xml:space="preserve">Golmie, N., Van Dyck, R.E., et al., 2003: ‘Interference Evaluation of Bluetooth and IEEE 802.11B Systems’, </w:t>
+      <w:proofErr w:type="spellStart"/>
+      <w:r>
+        <w:rPr>
+          <w:rFonts w:cs="Times New Roman"/>
+          <w:color w:val="000000"/>
+        </w:rPr>
+        <w:t>Gehrmann</w:t>
+      </w:r>
+      <w:proofErr w:type="spellEnd"/>
+      <w:r>
+        <w:rPr>
+          <w:rFonts w:cs="Times New Roman"/>
+          <w:color w:val="000000"/>
+        </w:rPr>
+        <w:t xml:space="preserve">, Christian, </w:t>
+      </w:r>
+      <w:proofErr w:type="spellStart"/>
+      <w:r>
+        <w:rPr>
+          <w:rFonts w:cs="Times New Roman"/>
+          <w:color w:val="000000"/>
+        </w:rPr>
+        <w:t>Persson</w:t>
+      </w:r>
+      <w:proofErr w:type="spellEnd"/>
+      <w:r>
+        <w:rPr>
+          <w:rFonts w:cs="Times New Roman"/>
+          <w:color w:val="000000"/>
+        </w:rPr>
+        <w:t xml:space="preserve">, </w:t>
+      </w:r>
+      <w:proofErr w:type="spellStart"/>
+      <w:r>
+        <w:rPr>
+          <w:rFonts w:cs="Times New Roman"/>
+          <w:color w:val="000000"/>
+        </w:rPr>
+        <w:t>Joakim</w:t>
+      </w:r>
+      <w:proofErr w:type="spellEnd"/>
+      <w:r>
+        <w:rPr>
+          <w:rFonts w:cs="Times New Roman"/>
+          <w:color w:val="000000"/>
+        </w:rPr>
+        <w:t xml:space="preserve"> and </w:t>
+      </w:r>
+      <w:proofErr w:type="spellStart"/>
+      <w:r>
+        <w:rPr>
+          <w:rFonts w:cs="Times New Roman"/>
+          <w:color w:val="000000"/>
+        </w:rPr>
+        <w:t>Smeets</w:t>
+      </w:r>
+      <w:proofErr w:type="spellEnd"/>
+      <w:r>
+        <w:rPr>
+          <w:rFonts w:cs="Times New Roman"/>
+          <w:color w:val="000000"/>
+        </w:rPr>
+        <w:t xml:space="preserve">, Ben, 2004: </w:t>
       </w:r>
       <w:r>
         <w:rPr>
@@ -8510,14 +9382,37 @@
           <w:iCs/>
           <w:color w:val="000000"/>
         </w:rPr>
-        <w:t>Wirel. Netw.</w:t>
-      </w:r>
-      <w:r>
-        <w:rPr>
-          <w:rFonts w:cs="Times New Roman"/>
-          <w:color w:val="000000"/>
-        </w:rPr>
-        <w:t>, 9, 3, (May), pp.201–211.</w:t>
+        <w:t>Bluetooth Security</w:t>
+      </w:r>
+      <w:r>
+        <w:rPr>
+          <w:rFonts w:cs="Times New Roman"/>
+          <w:color w:val="000000"/>
+        </w:rPr>
+        <w:t xml:space="preserve"> </w:t>
+      </w:r>
+      <w:proofErr w:type="spellStart"/>
+      <w:r>
+        <w:rPr>
+          <w:rFonts w:cs="Times New Roman"/>
+          <w:color w:val="000000"/>
+        </w:rPr>
+        <w:t>Artech</w:t>
+      </w:r>
+      <w:proofErr w:type="spellEnd"/>
+      <w:r>
+        <w:rPr>
+          <w:rFonts w:cs="Times New Roman"/>
+          <w:color w:val="000000"/>
+        </w:rPr>
+        <w:t xml:space="preserve"> House</w:t>
+      </w:r>
+      <w:r>
+        <w:rPr>
+          <w:rFonts w:cs="Times New Roman"/>
+          <w:color w:val="000000"/>
+        </w:rPr>
+        <w:t>.</w:t>
       </w:r>
     </w:p>
     <w:p>
@@ -8528,13 +9423,80 @@
           <w:color w:val="000000"/>
         </w:rPr>
       </w:pPr>
-      <w:r>
-        <w:rPr>
-          <w:rFonts w:cs="Times New Roman"/>
-          <w:color w:val="000000"/>
-        </w:rPr>
-        <w:t xml:space="preserve">Golmie, N., 2004: ‘Bluetooth Dynamic Scheduling and Interference Mitigation’, </w:t>
-      </w:r>
+      <w:proofErr w:type="spellStart"/>
+      <w:r>
+        <w:rPr>
+          <w:rFonts w:cs="Times New Roman"/>
+          <w:color w:val="000000"/>
+        </w:rPr>
+        <w:t>GfK</w:t>
+      </w:r>
+      <w:proofErr w:type="spellEnd"/>
+      <w:r>
+        <w:rPr>
+          <w:rFonts w:cs="Times New Roman"/>
+          <w:color w:val="000000"/>
+        </w:rPr>
+        <w:t xml:space="preserve"> Global, </w:t>
+      </w:r>
+      <w:proofErr w:type="gramStart"/>
+      <w:r>
+        <w:rPr>
+          <w:rFonts w:cs="Times New Roman"/>
+          <w:color w:val="000000"/>
+        </w:rPr>
+        <w:t>2015:‘</w:t>
+      </w:r>
+      <w:proofErr w:type="gramEnd"/>
+      <w:r>
+        <w:rPr>
+          <w:rFonts w:cs="Times New Roman"/>
+          <w:color w:val="000000"/>
+        </w:rPr>
+        <w:t>Bluetooth drives market for portable consumer electronics’, http://www.gfk.com/en-gb/insights/press-release/bluetooth-drives-market-for-portable-consumer-electronics/, accessed 09/11/2016</w:t>
+      </w:r>
+    </w:p>
+    <w:p>
+      <w:pPr>
+        <w:pStyle w:val="Bibliography"/>
+        <w:rPr>
+          <w:rFonts w:cs="Times New Roman"/>
+          <w:color w:val="000000"/>
+        </w:rPr>
+      </w:pPr>
+      <w:proofErr w:type="spellStart"/>
+      <w:r>
+        <w:rPr>
+          <w:rFonts w:cs="Times New Roman"/>
+          <w:color w:val="000000"/>
+        </w:rPr>
+        <w:t>Golmie</w:t>
+      </w:r>
+      <w:proofErr w:type="spellEnd"/>
+      <w:r>
+        <w:rPr>
+          <w:rFonts w:cs="Times New Roman"/>
+          <w:color w:val="000000"/>
+        </w:rPr>
+        <w:t xml:space="preserve">, N., Van </w:t>
+      </w:r>
+      <w:proofErr w:type="spellStart"/>
+      <w:r>
+        <w:rPr>
+          <w:rFonts w:cs="Times New Roman"/>
+          <w:color w:val="000000"/>
+        </w:rPr>
+        <w:t>Dyck</w:t>
+      </w:r>
+      <w:proofErr w:type="spellEnd"/>
+      <w:r>
+        <w:rPr>
+          <w:rFonts w:cs="Times New Roman"/>
+          <w:color w:val="000000"/>
+        </w:rPr>
+        <w:t xml:space="preserve">, R.E., et al., 2003: ‘Interference Evaluation of Bluetooth and IEEE 802.11B Systems’, </w:t>
+      </w:r>
+      <w:proofErr w:type="spellStart"/>
       <w:r>
         <w:rPr>
           <w:rFonts w:cs="Times New Roman"/>
@@ -8542,14 +9504,44 @@
           <w:iCs/>
           <w:color w:val="000000"/>
         </w:rPr>
-        <w:t>ACM MONET</w:t>
-      </w:r>
-      <w:r>
-        <w:rPr>
-          <w:rFonts w:cs="Times New Roman"/>
-          <w:color w:val="000000"/>
-        </w:rPr>
-        <w:t>, 9, 1, (February).</w:t>
+        <w:t>Wirel</w:t>
+      </w:r>
+      <w:proofErr w:type="spellEnd"/>
+      <w:r>
+        <w:rPr>
+          <w:rFonts w:cs="Times New Roman"/>
+          <w:i/>
+          <w:iCs/>
+          <w:color w:val="000000"/>
+        </w:rPr>
+        <w:t xml:space="preserve">. </w:t>
+      </w:r>
+      <w:proofErr w:type="spellStart"/>
+      <w:r>
+        <w:rPr>
+          <w:rFonts w:cs="Times New Roman"/>
+          <w:i/>
+          <w:iCs/>
+          <w:color w:val="000000"/>
+        </w:rPr>
+        <w:t>Netw</w:t>
+      </w:r>
+      <w:proofErr w:type="spellEnd"/>
+      <w:r>
+        <w:rPr>
+          <w:rFonts w:cs="Times New Roman"/>
+          <w:i/>
+          <w:iCs/>
+          <w:color w:val="000000"/>
+        </w:rPr>
+        <w:t>.</w:t>
+      </w:r>
+      <w:r>
+        <w:rPr>
+          <w:rFonts w:cs="Times New Roman"/>
+          <w:color w:val="000000"/>
+        </w:rPr>
+        <w:t>, 9, 3, (May), pp.201–211.</w:t>
       </w:r>
     </w:p>
     <w:p>
@@ -8560,12 +9552,21 @@
           <w:color w:val="000000"/>
         </w:rPr>
       </w:pPr>
-      <w:r>
-        <w:rPr>
-          <w:rFonts w:cs="Times New Roman"/>
-          <w:color w:val="000000"/>
-        </w:rPr>
-        <w:t xml:space="preserve">Golmie, N., Chevrollier, N. and Rebala, O., 2003: ‘Bluetooth and WLAN coexistence: challenges and solutions’, </w:t>
+      <w:proofErr w:type="spellStart"/>
+      <w:r>
+        <w:rPr>
+          <w:rFonts w:cs="Times New Roman"/>
+          <w:color w:val="000000"/>
+        </w:rPr>
+        <w:t>Golmie</w:t>
+      </w:r>
+      <w:proofErr w:type="spellEnd"/>
+      <w:r>
+        <w:rPr>
+          <w:rFonts w:cs="Times New Roman"/>
+          <w:color w:val="000000"/>
+        </w:rPr>
+        <w:t xml:space="preserve">, N., 2004: ‘Bluetooth Dynamic Scheduling and Interference Mitigation’, </w:t>
       </w:r>
       <w:r>
         <w:rPr>
@@ -8574,14 +9575,14 @@
           <w:iCs/>
           <w:color w:val="000000"/>
         </w:rPr>
-        <w:t>IEEE Wireless Communications</w:t>
-      </w:r>
-      <w:r>
-        <w:rPr>
-          <w:rFonts w:cs="Times New Roman"/>
-          <w:color w:val="000000"/>
-        </w:rPr>
-        <w:t>, 10, 6, (December), pp.22–9.</w:t>
+        <w:t>ACM MONET</w:t>
+      </w:r>
+      <w:r>
+        <w:rPr>
+          <w:rFonts w:cs="Times New Roman"/>
+          <w:color w:val="000000"/>
+        </w:rPr>
+        <w:t>, 9, 1, (February).</w:t>
       </w:r>
     </w:p>
     <w:p>
@@ -8592,20 +9593,53 @@
           <w:color w:val="000000"/>
         </w:rPr>
       </w:pPr>
-      <w:r>
-        <w:rPr>
-          <w:rFonts w:cs="Times New Roman"/>
-          <w:color w:val="000000"/>
-        </w:rPr>
-        <w:t xml:space="preserve">IEEE 802.11, 2005: ‘ISO/IEC Standard for Information Technology - Telecommunications and Information Exchange Between Systems - Local </w:t>
-      </w:r>
-      <w:r>
-        <w:rPr>
-          <w:rFonts w:cs="Times New Roman"/>
-          <w:color w:val="000000"/>
-        </w:rPr>
-        <w:lastRenderedPageBreak/>
-        <w:t xml:space="preserve">and Metropolitan Area Networks - Specific Requirements Part 11’, </w:t>
+      <w:proofErr w:type="spellStart"/>
+      <w:r>
+        <w:rPr>
+          <w:rFonts w:cs="Times New Roman"/>
+          <w:color w:val="000000"/>
+        </w:rPr>
+        <w:t>Golmie</w:t>
+      </w:r>
+      <w:proofErr w:type="spellEnd"/>
+      <w:r>
+        <w:rPr>
+          <w:rFonts w:cs="Times New Roman"/>
+          <w:color w:val="000000"/>
+        </w:rPr>
+        <w:t xml:space="preserve">, N., </w:t>
+      </w:r>
+      <w:proofErr w:type="spellStart"/>
+      <w:r>
+        <w:rPr>
+          <w:rFonts w:cs="Times New Roman"/>
+          <w:color w:val="000000"/>
+        </w:rPr>
+        <w:t>Chevrollier</w:t>
+      </w:r>
+      <w:proofErr w:type="spellEnd"/>
+      <w:r>
+        <w:rPr>
+          <w:rFonts w:cs="Times New Roman"/>
+          <w:color w:val="000000"/>
+        </w:rPr>
+        <w:t xml:space="preserve">, N. and </w:t>
+      </w:r>
+      <w:proofErr w:type="spellStart"/>
+      <w:r>
+        <w:rPr>
+          <w:rFonts w:cs="Times New Roman"/>
+          <w:color w:val="000000"/>
+        </w:rPr>
+        <w:t>Rebala</w:t>
+      </w:r>
+      <w:proofErr w:type="spellEnd"/>
+      <w:r>
+        <w:rPr>
+          <w:rFonts w:cs="Times New Roman"/>
+          <w:color w:val="000000"/>
+        </w:rPr>
+        <w:t xml:space="preserve">, O., 2003: ‘Bluetooth and WLAN coexistence: challenges and solutions’, </w:t>
       </w:r>
       <w:r>
         <w:rPr>
@@ -8614,14 +9648,14 @@
           <w:iCs/>
           <w:color w:val="000000"/>
         </w:rPr>
-        <w:t>11i-2003 Edition ISO/IEC 8802-11 IEEE Std 802.11 Second edition 2005-08-01 ISO/IEC 8802 11:2005(E) IEEE Std 802</w:t>
-      </w:r>
-      <w:r>
-        <w:rPr>
-          <w:rFonts w:cs="Times New Roman"/>
-          <w:color w:val="000000"/>
-        </w:rPr>
-        <w:t>, (January), pp.1–721.</w:t>
+        <w:t>IEEE Wireless Communications</w:t>
+      </w:r>
+      <w:r>
+        <w:rPr>
+          <w:rFonts w:cs="Times New Roman"/>
+          <w:color w:val="000000"/>
+        </w:rPr>
+        <w:t>, 10, 6, (December), pp.22–9.</w:t>
       </w:r>
     </w:p>
     <w:p>
@@ -8637,7 +9671,7 @@
           <w:rFonts w:cs="Times New Roman"/>
           <w:color w:val="000000"/>
         </w:rPr>
-        <w:t xml:space="preserve">IEEE 802.15.1, 2005: ‘IEEE Standard for Information technology– Local and metropolitan area networks– Specific requirements– Part 15.1a: Wireless Medium Access Control (MAC) and Physical Layer (PHY) specifications for Wireless Personal Area Networks (WPAN)’, </w:t>
+        <w:t xml:space="preserve">IEEE 802.11, 2005: ‘ISO/IEC Standard for Information Technology - Telecommunications and Information Exchange Between Systems - Local and Metropolitan Area Networks - Specific Requirements Part 11’, </w:t>
       </w:r>
       <w:r>
         <w:rPr>
@@ -8646,14 +9680,54 @@
           <w:iCs/>
           <w:color w:val="000000"/>
         </w:rPr>
-        <w:t>IEEE Std 802.15.1-2005 (Revision of IEEE Std 802.15.1-2002)</w:t>
-      </w:r>
-      <w:r>
-        <w:rPr>
-          <w:rFonts w:cs="Times New Roman"/>
-          <w:color w:val="000000"/>
-        </w:rPr>
-        <w:t>, (June), pp.1–700.</w:t>
+        <w:t xml:space="preserve">11i-2003 Edition ISO/IEC 8802-11 IEEE </w:t>
+      </w:r>
+      <w:proofErr w:type="spellStart"/>
+      <w:r>
+        <w:rPr>
+          <w:rFonts w:cs="Times New Roman"/>
+          <w:i/>
+          <w:iCs/>
+          <w:color w:val="000000"/>
+        </w:rPr>
+        <w:t>Std</w:t>
+      </w:r>
+      <w:proofErr w:type="spellEnd"/>
+      <w:r>
+        <w:rPr>
+          <w:rFonts w:cs="Times New Roman"/>
+          <w:i/>
+          <w:iCs/>
+          <w:color w:val="000000"/>
+        </w:rPr>
+        <w:t xml:space="preserve"> 802.11 Second edition 2005-08-01 ISO/IEC 8802 11:2005(E) IEEE </w:t>
+      </w:r>
+      <w:proofErr w:type="spellStart"/>
+      <w:r>
+        <w:rPr>
+          <w:rFonts w:cs="Times New Roman"/>
+          <w:i/>
+          <w:iCs/>
+          <w:color w:val="000000"/>
+        </w:rPr>
+        <w:t>Std</w:t>
+      </w:r>
+      <w:proofErr w:type="spellEnd"/>
+      <w:r>
+        <w:rPr>
+          <w:rFonts w:cs="Times New Roman"/>
+          <w:i/>
+          <w:iCs/>
+          <w:color w:val="000000"/>
+        </w:rPr>
+        <w:t xml:space="preserve"> 802</w:t>
+      </w:r>
+      <w:r>
+        <w:rPr>
+          <w:rFonts w:cs="Times New Roman"/>
+          <w:color w:val="000000"/>
+        </w:rPr>
+        <w:t>, (January), pp.1–721.</w:t>
       </w:r>
     </w:p>
     <w:p>
@@ -8669,7 +9743,7 @@
           <w:rFonts w:cs="Times New Roman"/>
           <w:color w:val="000000"/>
         </w:rPr>
-        <w:t xml:space="preserve">IEEE 802.15.2, 2003: ‘IEEE Recommended Practice for Information technology– Local and metropolitan area networks– Specific requirements– Part 15.2: Coexistence of Wireless Personal Area Networks with Other Wireless Devices Operating in Unlicensed Frequency Bands’, </w:t>
+        <w:t xml:space="preserve">IEEE 802.15.1, 2005: ‘IEEE Standard for Information technology– Local and metropolitan area networks– Specific requirements– Part 15.1a: Wireless Medium Access Control (MAC) and Physical Layer (PHY) specifications for Wireless Personal Area Networks (WPAN)’, </w:t>
       </w:r>
       <w:r>
         <w:rPr>
@@ -8678,14 +9752,54 @@
           <w:iCs/>
           <w:color w:val="000000"/>
         </w:rPr>
-        <w:t>IEEE Std 802.15.2-2003</w:t>
-      </w:r>
-      <w:r>
-        <w:rPr>
-          <w:rFonts w:cs="Times New Roman"/>
-          <w:color w:val="000000"/>
-        </w:rPr>
-        <w:t>, (August), pp.1–150.</w:t>
+        <w:t xml:space="preserve">IEEE </w:t>
+      </w:r>
+      <w:proofErr w:type="spellStart"/>
+      <w:r>
+        <w:rPr>
+          <w:rFonts w:cs="Times New Roman"/>
+          <w:i/>
+          <w:iCs/>
+          <w:color w:val="000000"/>
+        </w:rPr>
+        <w:t>Std</w:t>
+      </w:r>
+      <w:proofErr w:type="spellEnd"/>
+      <w:r>
+        <w:rPr>
+          <w:rFonts w:cs="Times New Roman"/>
+          <w:i/>
+          <w:iCs/>
+          <w:color w:val="000000"/>
+        </w:rPr>
+        <w:t xml:space="preserve"> 802.15.1-2005 (Revision of IEEE </w:t>
+      </w:r>
+      <w:proofErr w:type="spellStart"/>
+      <w:r>
+        <w:rPr>
+          <w:rFonts w:cs="Times New Roman"/>
+          <w:i/>
+          <w:iCs/>
+          <w:color w:val="000000"/>
+        </w:rPr>
+        <w:t>Std</w:t>
+      </w:r>
+      <w:proofErr w:type="spellEnd"/>
+      <w:r>
+        <w:rPr>
+          <w:rFonts w:cs="Times New Roman"/>
+          <w:i/>
+          <w:iCs/>
+          <w:color w:val="000000"/>
+        </w:rPr>
+        <w:t xml:space="preserve"> 802.15.1-2002)</w:t>
+      </w:r>
+      <w:r>
+        <w:rPr>
+          <w:rFonts w:cs="Times New Roman"/>
+          <w:color w:val="000000"/>
+        </w:rPr>
+        <w:t>, (June), pp.1–700.</w:t>
       </w:r>
     </w:p>
     <w:p>
@@ -8701,7 +9815,7 @@
           <w:rFonts w:cs="Times New Roman"/>
           <w:color w:val="000000"/>
         </w:rPr>
-        <w:t xml:space="preserve">Lee, J.S., Su, Y.W. and Shen, C.C., 2007: A Comparative Study of Wireless Protocols: Bluetooth, UWB, ZigBee, and Wi-Fi, </w:t>
+        <w:t xml:space="preserve">IEEE 802.15.2, 2003: ‘IEEE Recommended Practice for Information technology– Local and metropolitan area networks– Specific requirements– Part 15.2: Coexistence of Wireless Personal Area Networks with Other Wireless Devices Operating in Unlicensed Frequency Bands’, </w:t>
       </w:r>
       <w:r>
         <w:rPr>
@@ -8710,14 +9824,34 @@
           <w:iCs/>
           <w:color w:val="000000"/>
         </w:rPr>
-        <w:t>33rd Annual Conference of the IEEE Industrial Electronics Society, 2007. IECON 2007</w:t>
-      </w:r>
-      <w:r>
-        <w:rPr>
-          <w:rFonts w:cs="Times New Roman"/>
-          <w:color w:val="000000"/>
-        </w:rPr>
-        <w:t>.</w:t>
+        <w:t xml:space="preserve">IEEE </w:t>
+      </w:r>
+      <w:proofErr w:type="spellStart"/>
+      <w:r>
+        <w:rPr>
+          <w:rFonts w:cs="Times New Roman"/>
+          <w:i/>
+          <w:iCs/>
+          <w:color w:val="000000"/>
+        </w:rPr>
+        <w:t>Std</w:t>
+      </w:r>
+      <w:proofErr w:type="spellEnd"/>
+      <w:r>
+        <w:rPr>
+          <w:rFonts w:cs="Times New Roman"/>
+          <w:i/>
+          <w:iCs/>
+          <w:color w:val="000000"/>
+        </w:rPr>
+        <w:t xml:space="preserve"> 802.15.2-2003</w:t>
+      </w:r>
+      <w:r>
+        <w:rPr>
+          <w:rFonts w:cs="Times New Roman"/>
+          <w:color w:val="000000"/>
+        </w:rPr>
+        <w:t>, (August), pp.1–150.</w:t>
       </w:r>
     </w:p>
     <w:p>
@@ -8733,7 +9867,7 @@
           <w:rFonts w:cs="Times New Roman"/>
           <w:color w:val="000000"/>
         </w:rPr>
-        <w:t xml:space="preserve">Li, Jingli, 2007: </w:t>
+        <w:t xml:space="preserve">Lee, J.S., Su, Y.W. and Shen, C.C., 2007: A Comparative Study of Wireless Protocols: Bluetooth, UWB, ZigBee, and Wi-Fi, </w:t>
       </w:r>
       <w:r>
         <w:rPr>
@@ -8742,14 +9876,24 @@
           <w:iCs/>
           <w:color w:val="000000"/>
         </w:rPr>
-        <w:t>Robust Coexistence Methods for Frequency Hopped Wireless Networks</w:t>
-      </w:r>
-      <w:r>
-        <w:rPr>
-          <w:rFonts w:cs="Times New Roman"/>
-          <w:color w:val="000000"/>
-        </w:rPr>
-        <w:t>. University of Louisville).Google-Books-ID: 3Go1Ct2fW4MC.</w:t>
+        <w:t xml:space="preserve">33rd Annual Conference of the </w:t>
+      </w:r>
+      <w:r>
+        <w:rPr>
+          <w:rFonts w:cs="Times New Roman"/>
+          <w:i/>
+          <w:iCs/>
+          <w:color w:val="000000"/>
+        </w:rPr>
+        <w:lastRenderedPageBreak/>
+        <w:t>IEEE Industrial Electronics Society, 2007. IECON 2007</w:t>
+      </w:r>
+      <w:r>
+        <w:rPr>
+          <w:rFonts w:cs="Times New Roman"/>
+          <w:color w:val="000000"/>
+        </w:rPr>
+        <w:t>.</w:t>
       </w:r>
     </w:p>
     <w:p>
@@ -8765,7 +9909,23 @@
           <w:rFonts w:cs="Times New Roman"/>
           <w:color w:val="000000"/>
         </w:rPr>
-        <w:t xml:space="preserve">McClintock, Jonny, 2016: Can Bluetooth ever Replace the Wire?, </w:t>
+        <w:t xml:space="preserve">Li, </w:t>
+      </w:r>
+      <w:proofErr w:type="spellStart"/>
+      <w:r>
+        <w:rPr>
+          <w:rFonts w:cs="Times New Roman"/>
+          <w:color w:val="000000"/>
+        </w:rPr>
+        <w:t>Jingli</w:t>
+      </w:r>
+      <w:proofErr w:type="spellEnd"/>
+      <w:r>
+        <w:rPr>
+          <w:rFonts w:cs="Times New Roman"/>
+          <w:color w:val="000000"/>
+        </w:rPr>
+        <w:t xml:space="preserve">, 2007: </w:t>
       </w:r>
       <w:r>
         <w:rPr>
@@ -8774,14 +9934,30 @@
           <w:iCs/>
           <w:color w:val="000000"/>
         </w:rPr>
-        <w:t>AES Paris 2016</w:t>
-      </w:r>
-      <w:r>
-        <w:rPr>
-          <w:rFonts w:cs="Times New Roman"/>
-          <w:color w:val="000000"/>
-        </w:rPr>
-        <w:t>.</w:t>
+        <w:t>Robust Coexistence Methods for Frequency Hopped Wireless Networks</w:t>
+      </w:r>
+      <w:r>
+        <w:rPr>
+          <w:rFonts w:cs="Times New Roman"/>
+          <w:color w:val="000000"/>
+        </w:rPr>
+        <w:t>. University of Louisville</w:t>
+      </w:r>
+      <w:proofErr w:type="gramStart"/>
+      <w:r>
+        <w:rPr>
+          <w:rFonts w:cs="Times New Roman"/>
+          <w:color w:val="000000"/>
+        </w:rPr>
+        <w:t>).Google</w:t>
+      </w:r>
+      <w:proofErr w:type="gramEnd"/>
+      <w:r>
+        <w:rPr>
+          <w:rFonts w:cs="Times New Roman"/>
+          <w:color w:val="000000"/>
+        </w:rPr>
+        <w:t>-Books-ID: 3Go1Ct2fW4MC.</w:t>
       </w:r>
     </w:p>
     <w:p>
@@ -8797,7 +9973,23 @@
           <w:rFonts w:cs="Times New Roman"/>
           <w:color w:val="000000"/>
         </w:rPr>
-        <w:t xml:space="preserve">Nagai, Y. et al., 2012: Advanced wireless cooperation mechanisms for interference mitigation in the 2.4 GHz ISM band, </w:t>
+        <w:t xml:space="preserve">McClintock, Jonny, 2016: Can Bluetooth ever Replace the </w:t>
+      </w:r>
+      <w:proofErr w:type="gramStart"/>
+      <w:r>
+        <w:rPr>
+          <w:rFonts w:cs="Times New Roman"/>
+          <w:color w:val="000000"/>
+        </w:rPr>
+        <w:t>Wire?,</w:t>
+      </w:r>
+      <w:proofErr w:type="gramEnd"/>
+      <w:r>
+        <w:rPr>
+          <w:rFonts w:cs="Times New Roman"/>
+          <w:color w:val="000000"/>
+        </w:rPr>
+        <w:t xml:space="preserve"> </w:t>
       </w:r>
       <w:r>
         <w:rPr>
@@ -8806,7 +9998,7 @@
           <w:iCs/>
           <w:color w:val="000000"/>
         </w:rPr>
-        <w:t>2012 IEEE Consumer Communications and Networking Conference (CCNC)</w:t>
+        <w:t>AES Paris 2016</w:t>
       </w:r>
       <w:r>
         <w:rPr>
@@ -8829,7 +10021,7 @@
           <w:rFonts w:cs="Times New Roman"/>
           <w:color w:val="000000"/>
         </w:rPr>
-        <w:t xml:space="preserve">Pinkumphi, S. and Phonphoem, A., 2009: Real-time audio multicasting on Bluetooth network, </w:t>
+        <w:t xml:space="preserve">Nagai, Y. et al., 2012: Advanced wireless cooperation mechanisms for interference mitigation in the 2.4 GHz ISM band, </w:t>
       </w:r>
       <w:r>
         <w:rPr>
@@ -8838,7 +10030,7 @@
           <w:iCs/>
           <w:color w:val="000000"/>
         </w:rPr>
-        <w:t>6th International Conference on Electrical Engineering/Electronics, Computer, Telecommunications and Information Technology, 2009. ECTI-CON 2009</w:t>
+        <w:t>2012 IEEE Consumer Communications and Networking Conference (CCNC)</w:t>
       </w:r>
       <w:r>
         <w:rPr>
@@ -8856,27 +10048,53 @@
           <w:color w:val="000000"/>
         </w:rPr>
       </w:pPr>
-      <w:r>
-        <w:rPr>
-          <w:rFonts w:cs="Times New Roman"/>
-          <w:color w:val="000000"/>
-        </w:rPr>
-        <w:t>Qualcomm Technologies International, 2015:‘25 years of Qualcomm®  aptX</w:t>
-      </w:r>
-      <w:r>
-        <w:rPr>
-          <w:rFonts w:cs="Times New Roman"/>
-          <w:color w:val="000000"/>
-          <w:vertAlign w:val="superscript"/>
-        </w:rPr>
-        <w:t>TM</w:t>
-      </w:r>
-      <w:r>
-        <w:rPr>
-          <w:rFonts w:cs="Times New Roman"/>
-          <w:color w:val="000000"/>
-        </w:rPr>
-        <w:t>’, https://www.aptx.com/history, accessed 12/11/2016</w:t>
+      <w:proofErr w:type="spellStart"/>
+      <w:r>
+        <w:rPr>
+          <w:rFonts w:cs="Times New Roman"/>
+          <w:color w:val="000000"/>
+        </w:rPr>
+        <w:t>Pinkumphi</w:t>
+      </w:r>
+      <w:proofErr w:type="spellEnd"/>
+      <w:r>
+        <w:rPr>
+          <w:rFonts w:cs="Times New Roman"/>
+          <w:color w:val="000000"/>
+        </w:rPr>
+        <w:t xml:space="preserve">, S. and </w:t>
+      </w:r>
+      <w:proofErr w:type="spellStart"/>
+      <w:r>
+        <w:rPr>
+          <w:rFonts w:cs="Times New Roman"/>
+          <w:color w:val="000000"/>
+        </w:rPr>
+        <w:t>Phonphoem</w:t>
+      </w:r>
+      <w:proofErr w:type="spellEnd"/>
+      <w:r>
+        <w:rPr>
+          <w:rFonts w:cs="Times New Roman"/>
+          <w:color w:val="000000"/>
+        </w:rPr>
+        <w:t xml:space="preserve">, A., 2009: Real-time audio multicasting on Bluetooth network, </w:t>
+      </w:r>
+      <w:r>
+        <w:rPr>
+          <w:rFonts w:cs="Times New Roman"/>
+          <w:i/>
+          <w:iCs/>
+          <w:color w:val="000000"/>
+        </w:rPr>
+        <w:t>6th International Conference on Electrical Engineering/Electronics, Computer, Telecommunications and Information Technology, 2009. ECTI-CON 2009</w:t>
+      </w:r>
+      <w:r>
+        <w:rPr>
+          <w:rFonts w:cs="Times New Roman"/>
+          <w:color w:val="000000"/>
+        </w:rPr>
+        <w:t>.</w:t>
       </w:r>
     </w:p>
     <w:p>
@@ -8892,7 +10110,72 @@
           <w:rFonts w:cs="Times New Roman"/>
           <w:color w:val="000000"/>
         </w:rPr>
-        <w:t xml:space="preserve">Sayood, Khalid, 2012: </w:t>
+        <w:t xml:space="preserve">Qualcomm Technologies International, </w:t>
+      </w:r>
+      <w:proofErr w:type="gramStart"/>
+      <w:r>
+        <w:rPr>
+          <w:rFonts w:cs="Times New Roman"/>
+          <w:color w:val="000000"/>
+        </w:rPr>
+        <w:t>2015:‘</w:t>
+      </w:r>
+      <w:proofErr w:type="gramEnd"/>
+      <w:r>
+        <w:rPr>
+          <w:rFonts w:cs="Times New Roman"/>
+          <w:color w:val="000000"/>
+        </w:rPr>
+        <w:t xml:space="preserve">25 years of Qualcomm®  </w:t>
+      </w:r>
+      <w:proofErr w:type="spellStart"/>
+      <w:r>
+        <w:rPr>
+          <w:rFonts w:cs="Times New Roman"/>
+          <w:color w:val="000000"/>
+        </w:rPr>
+        <w:t>aptX</w:t>
+      </w:r>
+      <w:r>
+        <w:rPr>
+          <w:rFonts w:cs="Times New Roman"/>
+          <w:color w:val="000000"/>
+          <w:vertAlign w:val="superscript"/>
+        </w:rPr>
+        <w:t>TM</w:t>
+      </w:r>
+      <w:proofErr w:type="spellEnd"/>
+      <w:r>
+        <w:rPr>
+          <w:rFonts w:cs="Times New Roman"/>
+          <w:color w:val="000000"/>
+        </w:rPr>
+        <w:t>’, https://www.aptx.com/history, accessed 12/11/2016</w:t>
+      </w:r>
+    </w:p>
+    <w:p>
+      <w:pPr>
+        <w:pStyle w:val="Bibliography"/>
+        <w:rPr>
+          <w:rFonts w:cs="Times New Roman"/>
+          <w:color w:val="000000"/>
+        </w:rPr>
+      </w:pPr>
+      <w:proofErr w:type="spellStart"/>
+      <w:r>
+        <w:rPr>
+          <w:rFonts w:cs="Times New Roman"/>
+          <w:color w:val="000000"/>
+        </w:rPr>
+        <w:t>Sayood</w:t>
+      </w:r>
+      <w:proofErr w:type="spellEnd"/>
+      <w:r>
+        <w:rPr>
+          <w:rFonts w:cs="Times New Roman"/>
+          <w:color w:val="000000"/>
+        </w:rPr>
+        <w:t xml:space="preserve">, Khalid, 2012: </w:t>
       </w:r>
       <w:r>
         <w:rPr>
@@ -8908,7 +10191,32 @@
           <w:rFonts w:cs="Times New Roman"/>
           <w:color w:val="000000"/>
         </w:rPr>
-        <w:t>, Third Newnes).Google-Books-ID: Lhrge2YVpBwC.</w:t>
+        <w:t xml:space="preserve">, Third </w:t>
+      </w:r>
+      <w:proofErr w:type="spellStart"/>
+      <w:r>
+        <w:rPr>
+          <w:rFonts w:cs="Times New Roman"/>
+          <w:color w:val="000000"/>
+        </w:rPr>
+        <w:t>Newnes</w:t>
+      </w:r>
+      <w:proofErr w:type="spellEnd"/>
+      <w:proofErr w:type="gramStart"/>
+      <w:r>
+        <w:rPr>
+          <w:rFonts w:cs="Times New Roman"/>
+          <w:color w:val="000000"/>
+        </w:rPr>
+        <w:t>).Google</w:t>
+      </w:r>
+      <w:proofErr w:type="gramEnd"/>
+      <w:r>
+        <w:rPr>
+          <w:rFonts w:cs="Times New Roman"/>
+          <w:color w:val="000000"/>
+        </w:rPr>
+        <w:t>-Books-ID: Lhrge2YVpBwC.</w:t>
       </w:r>
     </w:p>
     <w:p>
@@ -8924,7 +10232,23 @@
           <w:rFonts w:cs="Times New Roman"/>
           <w:color w:val="000000"/>
         </w:rPr>
-        <w:t>Sony Corporation, 2016:‘LDAC’, http://www.sony.net/Products/LDAC/, accessed 04/11/2016</w:t>
+        <w:t xml:space="preserve">Sony Corporation, </w:t>
+      </w:r>
+      <w:proofErr w:type="gramStart"/>
+      <w:r>
+        <w:rPr>
+          <w:rFonts w:cs="Times New Roman"/>
+          <w:color w:val="000000"/>
+        </w:rPr>
+        <w:t>2016:‘</w:t>
+      </w:r>
+      <w:proofErr w:type="gramEnd"/>
+      <w:r>
+        <w:rPr>
+          <w:rFonts w:cs="Times New Roman"/>
+          <w:color w:val="000000"/>
+        </w:rPr>
+        <w:t>LDAC’, http://www.sony.net/Products/LDAC/, accessed 04/11/2016</w:t>
       </w:r>
     </w:p>
     <w:p>
@@ -8935,20 +10259,69 @@
           <w:color w:val="000000"/>
         </w:rPr>
       </w:pPr>
-      <w:r>
-        <w:rPr>
-          <w:rFonts w:cs="Times New Roman"/>
-          <w:color w:val="000000"/>
-        </w:rPr>
-        <w:t xml:space="preserve">Verma, Madhvi, Singh, Satbir and Kaur, Baljit, 2015: ‘An Overview of Bluetooth Technology and its </w:t>
-      </w:r>
-      <w:r>
-        <w:rPr>
-          <w:rFonts w:cs="Times New Roman"/>
-          <w:color w:val="000000"/>
-        </w:rPr>
-        <w:lastRenderedPageBreak/>
-        <w:t xml:space="preserve">Communication Applications’, </w:t>
+      <w:proofErr w:type="spellStart"/>
+      <w:r>
+        <w:rPr>
+          <w:rFonts w:cs="Times New Roman"/>
+          <w:color w:val="000000"/>
+        </w:rPr>
+        <w:t>Verma</w:t>
+      </w:r>
+      <w:proofErr w:type="spellEnd"/>
+      <w:r>
+        <w:rPr>
+          <w:rFonts w:cs="Times New Roman"/>
+          <w:color w:val="000000"/>
+        </w:rPr>
+        <w:t xml:space="preserve">, </w:t>
+      </w:r>
+      <w:proofErr w:type="spellStart"/>
+      <w:r>
+        <w:rPr>
+          <w:rFonts w:cs="Times New Roman"/>
+          <w:color w:val="000000"/>
+        </w:rPr>
+        <w:t>Madhvi</w:t>
+      </w:r>
+      <w:proofErr w:type="spellEnd"/>
+      <w:r>
+        <w:rPr>
+          <w:rFonts w:cs="Times New Roman"/>
+          <w:color w:val="000000"/>
+        </w:rPr>
+        <w:t xml:space="preserve">, Singh, </w:t>
+      </w:r>
+      <w:proofErr w:type="spellStart"/>
+      <w:r>
+        <w:rPr>
+          <w:rFonts w:cs="Times New Roman"/>
+          <w:color w:val="000000"/>
+        </w:rPr>
+        <w:t>Satbir</w:t>
+      </w:r>
+      <w:proofErr w:type="spellEnd"/>
+      <w:r>
+        <w:rPr>
+          <w:rFonts w:cs="Times New Roman"/>
+          <w:color w:val="000000"/>
+        </w:rPr>
+        <w:t xml:space="preserve"> and Kaur, </w:t>
+      </w:r>
+      <w:proofErr w:type="spellStart"/>
+      <w:r>
+        <w:rPr>
+          <w:rFonts w:cs="Times New Roman"/>
+          <w:color w:val="000000"/>
+        </w:rPr>
+        <w:t>Baljit</w:t>
+      </w:r>
+      <w:proofErr w:type="spellEnd"/>
+      <w:r>
+        <w:rPr>
+          <w:rFonts w:cs="Times New Roman"/>
+          <w:color w:val="000000"/>
+        </w:rPr>
+        <w:t xml:space="preserve">, 2015: ‘An Overview of Bluetooth Technology and its Communication Applications’, </w:t>
       </w:r>
       <w:r>
         <w:rPr>
@@ -9028,7 +10401,7 @@
       <w:rPr>
         <w:noProof/>
       </w:rPr>
-      <w:t>3</w:t>
+      <w:t>5</w:t>
     </w:r>
     <w:r>
       <w:fldChar w:fldCharType="end"/>

</xml_diff>